<commit_message>
p1.1 - part 1
</commit_message>
<xml_diff>
--- a/вкр.docx
+++ b/вкр.docx
@@ -1,6 +1,6 @@
 
 <file path=word/document.xml><?xml version="1.0" encoding="utf-8"?>
-<w:document xmlns:wpc="http://schemas.microsoft.com/office/word/2010/wordprocessingCanvas" xmlns:cx="http://schemas.microsoft.com/office/drawing/2014/chartex" xmlns:cx1="http://schemas.microsoft.com/office/drawing/2015/9/8/chartex" xmlns:cx2="http://schemas.microsoft.com/office/drawing/2015/10/21/chartex" xmlns:cx3="http://schemas.microsoft.com/office/drawing/2016/5/9/chartex" xmlns:cx4="http://schemas.microsoft.com/office/drawing/2016/5/10/chartex" xmlns:cx5="http://schemas.microsoft.com/office/drawing/2016/5/11/chartex" xmlns:cx6="http://schemas.microsoft.com/office/drawing/2016/5/12/chartex" xmlns:cx7="http://schemas.microsoft.com/office/drawing/2016/5/13/chartex" xmlns:cx8="http://schemas.microsoft.com/office/drawing/2016/5/14/chartex" xmlns:mc="http://schemas.openxmlformats.org/markup-compatibility/2006" xmlns:aink="http://schemas.microsoft.com/office/drawing/2016/ink" xmlns:am3d="http://schemas.microsoft.com/office/drawing/2017/model3d" xmlns:o="urn:schemas-microsoft-com:office:office" xmlns:r="http://schemas.openxmlformats.org/officeDocument/2006/relationships" xmlns:m="http://schemas.openxmlformats.org/officeDocument/2006/math" xmlns:v="urn:schemas-microsoft-com:vml" xmlns:wp14="http://schemas.microsoft.com/office/word/2010/wordprocessingDrawing" xmlns:wp="http://schemas.openxmlformats.org/drawingml/2006/wordprocessingDrawing" xmlns:w10="urn:schemas-microsoft-com:office:word" xmlns:w="http://schemas.openxmlformats.org/wordprocessingml/2006/main" xmlns:w14="http://schemas.microsoft.com/office/word/2010/wordml" xmlns:w15="http://schemas.microsoft.com/office/word/2012/wordml" xmlns:w16cid="http://schemas.microsoft.com/office/word/2016/wordml/cid" xmlns:w16se="http://schemas.microsoft.com/office/word/2015/wordml/symex" xmlns:wpg="http://schemas.microsoft.com/office/word/2010/wordprocessingGroup" xmlns:wpi="http://schemas.microsoft.com/office/word/2010/wordprocessingInk" xmlns:wne="http://schemas.microsoft.com/office/word/2006/wordml" xmlns:wps="http://schemas.microsoft.com/office/word/2010/wordprocessingShape" mc:Ignorable="w14 w15 w16se w16cid wp14">
+<w:document xmlns:wpc="http://schemas.microsoft.com/office/word/2010/wordprocessingCanvas" xmlns:cx="http://schemas.microsoft.com/office/drawing/2014/chartex" xmlns:cx1="http://schemas.microsoft.com/office/drawing/2015/9/8/chartex" xmlns:mc="http://schemas.openxmlformats.org/markup-compatibility/2006" xmlns:o="urn:schemas-microsoft-com:office:office" xmlns:r="http://schemas.openxmlformats.org/officeDocument/2006/relationships" xmlns:m="http://schemas.openxmlformats.org/officeDocument/2006/math" xmlns:v="urn:schemas-microsoft-com:vml" xmlns:wp14="http://schemas.microsoft.com/office/word/2010/wordprocessingDrawing" xmlns:wp="http://schemas.openxmlformats.org/drawingml/2006/wordprocessingDrawing" xmlns:w10="urn:schemas-microsoft-com:office:word" xmlns:w="http://schemas.openxmlformats.org/wordprocessingml/2006/main" xmlns:w14="http://schemas.microsoft.com/office/word/2010/wordml" xmlns:w15="http://schemas.microsoft.com/office/word/2012/wordml" xmlns:w16se="http://schemas.microsoft.com/office/word/2015/wordml/symex" xmlns:wpg="http://schemas.microsoft.com/office/word/2010/wordprocessingGroup" xmlns:wpi="http://schemas.microsoft.com/office/word/2010/wordprocessingInk" xmlns:wne="http://schemas.microsoft.com/office/word/2006/wordml" xmlns:wps="http://schemas.microsoft.com/office/word/2010/wordprocessingShape" mc:Ignorable="w14 w15 w16se wp14">
   <w:body>
     <w:p>
       <w:pPr>
@@ -9,7 +9,7 @@
         <w:jc w:val="center"/>
       </w:pPr>
       <w:bookmarkStart w:id="0" w:name="_Toc23016906"/>
-      <w:bookmarkStart w:id="1" w:name="_Toc35533280"/>
+      <w:bookmarkStart w:id="1" w:name="_Toc35546126"/>
       <w:r>
         <w:t>СОДЕРЖАНИЕ</w:t>
       </w:r>
@@ -57,13 +57,9 @@
             <w:tabs>
               <w:tab w:val="right" w:leader="dot" w:pos="9628"/>
             </w:tabs>
-            <w:spacing w:after="0" w:line="360" w:lineRule="auto"/>
-            <w:jc w:val="both"/>
             <w:rPr>
-              <w:rFonts w:ascii="Times New Roman" w:eastAsiaTheme="minorEastAsia" w:hAnsi="Times New Roman" w:cs="Times New Roman"/>
+              <w:rFonts w:eastAsiaTheme="minorEastAsia"/>
               <w:noProof/>
-              <w:sz w:val="28"/>
-              <w:szCs w:val="28"/>
               <w:lang w:eastAsia="ru-RU"/>
             </w:rPr>
           </w:pPr>
@@ -91,83 +87,59 @@
             </w:rPr>
             <w:fldChar w:fldCharType="separate"/>
           </w:r>
-          <w:hyperlink w:anchor="_Toc35533280" w:history="1">
+          <w:hyperlink w:anchor="_Toc35546126" w:history="1">
             <w:r>
               <w:rPr>
                 <w:rStyle w:val="a8"/>
-                <w:rFonts w:ascii="Times New Roman" w:hAnsi="Times New Roman" w:cs="Times New Roman"/>
                 <w:noProof/>
-                <w:sz w:val="28"/>
-                <w:szCs w:val="28"/>
               </w:rPr>
               <w:t>СОДЕРЖАНИЕ</w:t>
             </w:r>
             <w:r>
               <w:rPr>
-                <w:rFonts w:ascii="Times New Roman" w:hAnsi="Times New Roman" w:cs="Times New Roman"/>
                 <w:noProof/>
                 <w:webHidden/>
-                <w:sz w:val="28"/>
-                <w:szCs w:val="28"/>
               </w:rPr>
               <w:tab/>
             </w:r>
             <w:r>
               <w:rPr>
-                <w:rFonts w:ascii="Times New Roman" w:hAnsi="Times New Roman" w:cs="Times New Roman"/>
                 <w:noProof/>
                 <w:webHidden/>
-                <w:sz w:val="28"/>
-                <w:szCs w:val="28"/>
               </w:rPr>
               <w:fldChar w:fldCharType="begin"/>
             </w:r>
             <w:r>
               <w:rPr>
-                <w:rFonts w:ascii="Times New Roman" w:hAnsi="Times New Roman" w:cs="Times New Roman"/>
                 <w:noProof/>
                 <w:webHidden/>
-                <w:sz w:val="28"/>
-                <w:szCs w:val="28"/>
               </w:rPr>
-              <w:instrText xml:space="preserve"> PAGEREF _Toc35533280 \h </w:instrText>
+              <w:instrText xml:space="preserve"> PAGEREF _Toc35546126 \h </w:instrText>
             </w:r>
             <w:r>
               <w:rPr>
-                <w:rFonts w:ascii="Times New Roman" w:hAnsi="Times New Roman" w:cs="Times New Roman"/>
                 <w:noProof/>
                 <w:webHidden/>
-                <w:sz w:val="28"/>
-                <w:szCs w:val="28"/>
               </w:rPr>
             </w:r>
             <w:r>
               <w:rPr>
-                <w:rFonts w:ascii="Times New Roman" w:hAnsi="Times New Roman" w:cs="Times New Roman"/>
                 <w:noProof/>
                 <w:webHidden/>
-                <w:sz w:val="28"/>
-                <w:szCs w:val="28"/>
               </w:rPr>
               <w:fldChar w:fldCharType="separate"/>
             </w:r>
             <w:r>
               <w:rPr>
-                <w:rFonts w:ascii="Times New Roman" w:hAnsi="Times New Roman" w:cs="Times New Roman"/>
                 <w:noProof/>
                 <w:webHidden/>
-                <w:sz w:val="28"/>
-                <w:szCs w:val="28"/>
               </w:rPr>
               <w:t>2</w:t>
             </w:r>
             <w:r>
               <w:rPr>
-                <w:rFonts w:ascii="Times New Roman" w:hAnsi="Times New Roman" w:cs="Times New Roman"/>
                 <w:noProof/>
                 <w:webHidden/>
-                <w:sz w:val="28"/>
-                <w:szCs w:val="28"/>
               </w:rPr>
               <w:fldChar w:fldCharType="end"/>
             </w:r>
@@ -179,93 +151,65 @@
             <w:tabs>
               <w:tab w:val="right" w:leader="dot" w:pos="9628"/>
             </w:tabs>
-            <w:spacing w:after="0" w:line="360" w:lineRule="auto"/>
-            <w:jc w:val="both"/>
             <w:rPr>
-              <w:rFonts w:ascii="Times New Roman" w:eastAsiaTheme="minorEastAsia" w:hAnsi="Times New Roman" w:cs="Times New Roman"/>
+              <w:rFonts w:eastAsiaTheme="minorEastAsia"/>
               <w:noProof/>
-              <w:sz w:val="28"/>
-              <w:szCs w:val="28"/>
               <w:lang w:eastAsia="ru-RU"/>
             </w:rPr>
           </w:pPr>
-          <w:hyperlink w:anchor="_Toc35533281" w:history="1">
+          <w:hyperlink w:anchor="_Toc35546127" w:history="1">
             <w:r>
               <w:rPr>
                 <w:rStyle w:val="a8"/>
-                <w:rFonts w:ascii="Times New Roman" w:hAnsi="Times New Roman" w:cs="Times New Roman"/>
                 <w:noProof/>
-                <w:sz w:val="28"/>
-                <w:szCs w:val="28"/>
               </w:rPr>
               <w:t>ВВЕДЕНИЕ</w:t>
             </w:r>
             <w:r>
               <w:rPr>
-                <w:rFonts w:ascii="Times New Roman" w:hAnsi="Times New Roman" w:cs="Times New Roman"/>
                 <w:noProof/>
                 <w:webHidden/>
-                <w:sz w:val="28"/>
-                <w:szCs w:val="28"/>
               </w:rPr>
               <w:tab/>
             </w:r>
             <w:r>
               <w:rPr>
-                <w:rFonts w:ascii="Times New Roman" w:hAnsi="Times New Roman" w:cs="Times New Roman"/>
                 <w:noProof/>
                 <w:webHidden/>
-                <w:sz w:val="28"/>
-                <w:szCs w:val="28"/>
               </w:rPr>
               <w:fldChar w:fldCharType="begin"/>
             </w:r>
             <w:r>
               <w:rPr>
-                <w:rFonts w:ascii="Times New Roman" w:hAnsi="Times New Roman" w:cs="Times New Roman"/>
                 <w:noProof/>
                 <w:webHidden/>
-                <w:sz w:val="28"/>
-                <w:szCs w:val="28"/>
               </w:rPr>
-              <w:instrText xml:space="preserve"> PAGEREF _Toc35533281 \h </w:instrText>
+              <w:instrText xml:space="preserve"> PAGEREF _Toc35546127 \h </w:instrText>
             </w:r>
             <w:r>
               <w:rPr>
-                <w:rFonts w:ascii="Times New Roman" w:hAnsi="Times New Roman" w:cs="Times New Roman"/>
                 <w:noProof/>
                 <w:webHidden/>
-                <w:sz w:val="28"/>
-                <w:szCs w:val="28"/>
               </w:rPr>
             </w:r>
             <w:r>
               <w:rPr>
-                <w:rFonts w:ascii="Times New Roman" w:hAnsi="Times New Roman" w:cs="Times New Roman"/>
                 <w:noProof/>
                 <w:webHidden/>
-                <w:sz w:val="28"/>
-                <w:szCs w:val="28"/>
               </w:rPr>
               <w:fldChar w:fldCharType="separate"/>
             </w:r>
             <w:r>
               <w:rPr>
-                <w:rFonts w:ascii="Times New Roman" w:hAnsi="Times New Roman" w:cs="Times New Roman"/>
                 <w:noProof/>
                 <w:webHidden/>
-                <w:sz w:val="28"/>
-                <w:szCs w:val="28"/>
               </w:rPr>
               <w:t>3</w:t>
             </w:r>
             <w:r>
               <w:rPr>
-                <w:rFonts w:ascii="Times New Roman" w:hAnsi="Times New Roman" w:cs="Times New Roman"/>
                 <w:noProof/>
                 <w:webHidden/>
-                <w:sz w:val="28"/>
-                <w:szCs w:val="28"/>
               </w:rPr>
               <w:fldChar w:fldCharType="end"/>
             </w:r>
@@ -277,93 +221,65 @@
             <w:tabs>
               <w:tab w:val="right" w:leader="dot" w:pos="9628"/>
             </w:tabs>
-            <w:spacing w:after="0" w:line="360" w:lineRule="auto"/>
-            <w:jc w:val="both"/>
             <w:rPr>
-              <w:rFonts w:ascii="Times New Roman" w:eastAsiaTheme="minorEastAsia" w:hAnsi="Times New Roman" w:cs="Times New Roman"/>
+              <w:rFonts w:eastAsiaTheme="minorEastAsia"/>
               <w:noProof/>
-              <w:sz w:val="28"/>
-              <w:szCs w:val="28"/>
               <w:lang w:eastAsia="ru-RU"/>
             </w:rPr>
           </w:pPr>
-          <w:hyperlink w:anchor="_Toc35533282" w:history="1">
+          <w:hyperlink w:anchor="_Toc35546128" w:history="1">
             <w:r>
               <w:rPr>
                 <w:rStyle w:val="a8"/>
-                <w:rFonts w:ascii="Times New Roman" w:hAnsi="Times New Roman" w:cs="Times New Roman"/>
                 <w:noProof/>
-                <w:sz w:val="28"/>
-                <w:szCs w:val="28"/>
               </w:rPr>
-              <w:t>ГЛАВА 1.</w:t>
+              <w:t>ГЛАВА 1. ТЕОРЕТИЧЕСКИЕ ОСНОВЫ АНАЛИЗА БИЗНЕС-ПРОЦЕССОВ</w:t>
             </w:r>
             <w:r>
               <w:rPr>
-                <w:rFonts w:ascii="Times New Roman" w:hAnsi="Times New Roman" w:cs="Times New Roman"/>
                 <w:noProof/>
                 <w:webHidden/>
-                <w:sz w:val="28"/>
-                <w:szCs w:val="28"/>
               </w:rPr>
               <w:tab/>
             </w:r>
             <w:r>
               <w:rPr>
-                <w:rFonts w:ascii="Times New Roman" w:hAnsi="Times New Roman" w:cs="Times New Roman"/>
                 <w:noProof/>
                 <w:webHidden/>
-                <w:sz w:val="28"/>
-                <w:szCs w:val="28"/>
               </w:rPr>
               <w:fldChar w:fldCharType="begin"/>
             </w:r>
             <w:r>
               <w:rPr>
-                <w:rFonts w:ascii="Times New Roman" w:hAnsi="Times New Roman" w:cs="Times New Roman"/>
                 <w:noProof/>
                 <w:webHidden/>
-                <w:sz w:val="28"/>
-                <w:szCs w:val="28"/>
               </w:rPr>
-              <w:instrText xml:space="preserve"> PAGEREF _Toc35533282 \h </w:instrText>
+              <w:instrText xml:space="preserve"> PAGEREF _Toc35546128 \h </w:instrText>
             </w:r>
             <w:r>
               <w:rPr>
-                <w:rFonts w:ascii="Times New Roman" w:hAnsi="Times New Roman" w:cs="Times New Roman"/>
                 <w:noProof/>
                 <w:webHidden/>
-                <w:sz w:val="28"/>
-                <w:szCs w:val="28"/>
               </w:rPr>
             </w:r>
             <w:r>
               <w:rPr>
-                <w:rFonts w:ascii="Times New Roman" w:hAnsi="Times New Roman" w:cs="Times New Roman"/>
                 <w:noProof/>
                 <w:webHidden/>
-                <w:sz w:val="28"/>
-                <w:szCs w:val="28"/>
               </w:rPr>
               <w:fldChar w:fldCharType="separate"/>
             </w:r>
             <w:r>
               <w:rPr>
-                <w:rFonts w:ascii="Times New Roman" w:hAnsi="Times New Roman" w:cs="Times New Roman"/>
                 <w:noProof/>
                 <w:webHidden/>
-                <w:sz w:val="28"/>
-                <w:szCs w:val="28"/>
               </w:rPr>
               <w:t>4</w:t>
             </w:r>
             <w:r>
               <w:rPr>
-                <w:rFonts w:ascii="Times New Roman" w:hAnsi="Times New Roman" w:cs="Times New Roman"/>
                 <w:noProof/>
                 <w:webHidden/>
-                <w:sz w:val="28"/>
-                <w:szCs w:val="28"/>
               </w:rPr>
               <w:fldChar w:fldCharType="end"/>
             </w:r>
@@ -375,93 +291,65 @@
             <w:tabs>
               <w:tab w:val="right" w:leader="dot" w:pos="9628"/>
             </w:tabs>
-            <w:spacing w:after="0" w:line="360" w:lineRule="auto"/>
-            <w:jc w:val="both"/>
             <w:rPr>
-              <w:rFonts w:ascii="Times New Roman" w:eastAsiaTheme="minorEastAsia" w:hAnsi="Times New Roman" w:cs="Times New Roman"/>
+              <w:rFonts w:eastAsiaTheme="minorEastAsia"/>
               <w:noProof/>
-              <w:sz w:val="28"/>
-              <w:szCs w:val="28"/>
               <w:lang w:eastAsia="ru-RU"/>
             </w:rPr>
           </w:pPr>
-          <w:hyperlink w:anchor="_Toc35533283" w:history="1">
+          <w:hyperlink w:anchor="_Toc35546129" w:history="1">
             <w:r>
               <w:rPr>
                 <w:rStyle w:val="a8"/>
-                <w:rFonts w:ascii="Times New Roman" w:hAnsi="Times New Roman" w:cs="Times New Roman"/>
                 <w:noProof/>
-                <w:sz w:val="28"/>
-                <w:szCs w:val="28"/>
               </w:rPr>
-              <w:t>ГЛАВА 2.</w:t>
+              <w:t>1.1 Понятие бизнес-процесса и его основные компоненты</w:t>
             </w:r>
             <w:r>
               <w:rPr>
-                <w:rFonts w:ascii="Times New Roman" w:hAnsi="Times New Roman" w:cs="Times New Roman"/>
                 <w:noProof/>
                 <w:webHidden/>
-                <w:sz w:val="28"/>
-                <w:szCs w:val="28"/>
               </w:rPr>
               <w:tab/>
             </w:r>
             <w:r>
               <w:rPr>
-                <w:rFonts w:ascii="Times New Roman" w:hAnsi="Times New Roman" w:cs="Times New Roman"/>
                 <w:noProof/>
                 <w:webHidden/>
-                <w:sz w:val="28"/>
-                <w:szCs w:val="28"/>
               </w:rPr>
               <w:fldChar w:fldCharType="begin"/>
             </w:r>
             <w:r>
               <w:rPr>
-                <w:rFonts w:ascii="Times New Roman" w:hAnsi="Times New Roman" w:cs="Times New Roman"/>
                 <w:noProof/>
                 <w:webHidden/>
-                <w:sz w:val="28"/>
-                <w:szCs w:val="28"/>
               </w:rPr>
-              <w:instrText xml:space="preserve"> PAGEREF _Toc35533283 \h </w:instrText>
+              <w:instrText xml:space="preserve"> PAGEREF _Toc35546129 \h </w:instrText>
             </w:r>
             <w:r>
               <w:rPr>
-                <w:rFonts w:ascii="Times New Roman" w:hAnsi="Times New Roman" w:cs="Times New Roman"/>
                 <w:noProof/>
                 <w:webHidden/>
-                <w:sz w:val="28"/>
-                <w:szCs w:val="28"/>
               </w:rPr>
             </w:r>
             <w:r>
               <w:rPr>
-                <w:rFonts w:ascii="Times New Roman" w:hAnsi="Times New Roman" w:cs="Times New Roman"/>
                 <w:noProof/>
                 <w:webHidden/>
-                <w:sz w:val="28"/>
-                <w:szCs w:val="28"/>
               </w:rPr>
               <w:fldChar w:fldCharType="separate"/>
             </w:r>
             <w:r>
               <w:rPr>
-                <w:rFonts w:ascii="Times New Roman" w:hAnsi="Times New Roman" w:cs="Times New Roman"/>
                 <w:noProof/>
                 <w:webHidden/>
-                <w:sz w:val="28"/>
-                <w:szCs w:val="28"/>
               </w:rPr>
-              <w:t>5</w:t>
+              <w:t>4</w:t>
             </w:r>
             <w:r>
               <w:rPr>
-                <w:rFonts w:ascii="Times New Roman" w:hAnsi="Times New Roman" w:cs="Times New Roman"/>
                 <w:noProof/>
                 <w:webHidden/>
-                <w:sz w:val="28"/>
-                <w:szCs w:val="28"/>
               </w:rPr>
               <w:fldChar w:fldCharType="end"/>
             </w:r>
@@ -473,93 +361,65 @@
             <w:tabs>
               <w:tab w:val="right" w:leader="dot" w:pos="9628"/>
             </w:tabs>
-            <w:spacing w:after="0" w:line="360" w:lineRule="auto"/>
-            <w:jc w:val="both"/>
             <w:rPr>
-              <w:rFonts w:ascii="Times New Roman" w:eastAsiaTheme="minorEastAsia" w:hAnsi="Times New Roman" w:cs="Times New Roman"/>
+              <w:rFonts w:eastAsiaTheme="minorEastAsia"/>
               <w:noProof/>
-              <w:sz w:val="28"/>
-              <w:szCs w:val="28"/>
               <w:lang w:eastAsia="ru-RU"/>
             </w:rPr>
           </w:pPr>
-          <w:hyperlink w:anchor="_Toc35533284" w:history="1">
+          <w:hyperlink w:anchor="_Toc35546130" w:history="1">
             <w:r>
               <w:rPr>
                 <w:rStyle w:val="a8"/>
-                <w:rFonts w:ascii="Times New Roman" w:hAnsi="Times New Roman" w:cs="Times New Roman"/>
                 <w:noProof/>
-                <w:sz w:val="28"/>
-                <w:szCs w:val="28"/>
               </w:rPr>
-              <w:t>ГЛАВА 3.</w:t>
+              <w:t>ГЛАВА 2. АНАЛИЗ ОСНОВНОГО БИЗНЕС-ПРОЦЕССА НА ПРИМЕРЕ ООО «ЭКОЛЕНД»</w:t>
             </w:r>
             <w:r>
               <w:rPr>
-                <w:rFonts w:ascii="Times New Roman" w:hAnsi="Times New Roman" w:cs="Times New Roman"/>
                 <w:noProof/>
                 <w:webHidden/>
-                <w:sz w:val="28"/>
-                <w:szCs w:val="28"/>
               </w:rPr>
               <w:tab/>
             </w:r>
             <w:r>
               <w:rPr>
-                <w:rFonts w:ascii="Times New Roman" w:hAnsi="Times New Roman" w:cs="Times New Roman"/>
                 <w:noProof/>
                 <w:webHidden/>
-                <w:sz w:val="28"/>
-                <w:szCs w:val="28"/>
               </w:rPr>
               <w:fldChar w:fldCharType="begin"/>
             </w:r>
             <w:r>
               <w:rPr>
-                <w:rFonts w:ascii="Times New Roman" w:hAnsi="Times New Roman" w:cs="Times New Roman"/>
                 <w:noProof/>
                 <w:webHidden/>
-                <w:sz w:val="28"/>
-                <w:szCs w:val="28"/>
               </w:rPr>
-              <w:instrText xml:space="preserve"> PAGEREF _Toc35533284 \h </w:instrText>
+              <w:instrText xml:space="preserve"> PAGEREF _Toc35546130 \h </w:instrText>
             </w:r>
             <w:r>
               <w:rPr>
-                <w:rFonts w:ascii="Times New Roman" w:hAnsi="Times New Roman" w:cs="Times New Roman"/>
                 <w:noProof/>
                 <w:webHidden/>
-                <w:sz w:val="28"/>
-                <w:szCs w:val="28"/>
               </w:rPr>
             </w:r>
             <w:r>
               <w:rPr>
-                <w:rFonts w:ascii="Times New Roman" w:hAnsi="Times New Roman" w:cs="Times New Roman"/>
                 <w:noProof/>
                 <w:webHidden/>
-                <w:sz w:val="28"/>
-                <w:szCs w:val="28"/>
               </w:rPr>
               <w:fldChar w:fldCharType="separate"/>
             </w:r>
             <w:r>
               <w:rPr>
-                <w:rFonts w:ascii="Times New Roman" w:hAnsi="Times New Roman" w:cs="Times New Roman"/>
                 <w:noProof/>
                 <w:webHidden/>
-                <w:sz w:val="28"/>
-                <w:szCs w:val="28"/>
               </w:rPr>
               <w:t>6</w:t>
             </w:r>
             <w:r>
               <w:rPr>
-                <w:rFonts w:ascii="Times New Roman" w:hAnsi="Times New Roman" w:cs="Times New Roman"/>
                 <w:noProof/>
                 <w:webHidden/>
-                <w:sz w:val="28"/>
-                <w:szCs w:val="28"/>
               </w:rPr>
               <w:fldChar w:fldCharType="end"/>
             </w:r>
@@ -571,93 +431,65 @@
             <w:tabs>
               <w:tab w:val="right" w:leader="dot" w:pos="9628"/>
             </w:tabs>
-            <w:spacing w:after="0" w:line="360" w:lineRule="auto"/>
-            <w:jc w:val="both"/>
             <w:rPr>
-              <w:rFonts w:ascii="Times New Roman" w:eastAsiaTheme="minorEastAsia" w:hAnsi="Times New Roman" w:cs="Times New Roman"/>
+              <w:rFonts w:eastAsiaTheme="minorEastAsia"/>
               <w:noProof/>
-              <w:sz w:val="28"/>
-              <w:szCs w:val="28"/>
               <w:lang w:eastAsia="ru-RU"/>
             </w:rPr>
           </w:pPr>
-          <w:hyperlink w:anchor="_Toc35533285" w:history="1">
+          <w:hyperlink w:anchor="_Toc35546131" w:history="1">
             <w:r>
               <w:rPr>
                 <w:rStyle w:val="a8"/>
-                <w:rFonts w:ascii="Times New Roman" w:hAnsi="Times New Roman" w:cs="Times New Roman"/>
                 <w:noProof/>
-                <w:sz w:val="28"/>
-                <w:szCs w:val="28"/>
               </w:rPr>
-              <w:t>ЗАКЛЮЧЕНИЕ</w:t>
+              <w:t>ГЛАВА 3.</w:t>
             </w:r>
             <w:r>
               <w:rPr>
-                <w:rFonts w:ascii="Times New Roman" w:hAnsi="Times New Roman" w:cs="Times New Roman"/>
                 <w:noProof/>
                 <w:webHidden/>
-                <w:sz w:val="28"/>
-                <w:szCs w:val="28"/>
               </w:rPr>
               <w:tab/>
             </w:r>
             <w:r>
               <w:rPr>
-                <w:rFonts w:ascii="Times New Roman" w:hAnsi="Times New Roman" w:cs="Times New Roman"/>
                 <w:noProof/>
                 <w:webHidden/>
-                <w:sz w:val="28"/>
-                <w:szCs w:val="28"/>
               </w:rPr>
               <w:fldChar w:fldCharType="begin"/>
             </w:r>
             <w:r>
               <w:rPr>
-                <w:rFonts w:ascii="Times New Roman" w:hAnsi="Times New Roman" w:cs="Times New Roman"/>
                 <w:noProof/>
                 <w:webHidden/>
-                <w:sz w:val="28"/>
-                <w:szCs w:val="28"/>
               </w:rPr>
-              <w:instrText xml:space="preserve"> PAGEREF _Toc35533285 \h </w:instrText>
+              <w:instrText xml:space="preserve"> PAGEREF _Toc35546131 \h </w:instrText>
             </w:r>
             <w:r>
               <w:rPr>
-                <w:rFonts w:ascii="Times New Roman" w:hAnsi="Times New Roman" w:cs="Times New Roman"/>
                 <w:noProof/>
                 <w:webHidden/>
-                <w:sz w:val="28"/>
-                <w:szCs w:val="28"/>
               </w:rPr>
             </w:r>
             <w:r>
               <w:rPr>
-                <w:rFonts w:ascii="Times New Roman" w:hAnsi="Times New Roman" w:cs="Times New Roman"/>
                 <w:noProof/>
                 <w:webHidden/>
-                <w:sz w:val="28"/>
-                <w:szCs w:val="28"/>
               </w:rPr>
               <w:fldChar w:fldCharType="separate"/>
             </w:r>
             <w:r>
               <w:rPr>
-                <w:rFonts w:ascii="Times New Roman" w:hAnsi="Times New Roman" w:cs="Times New Roman"/>
                 <w:noProof/>
                 <w:webHidden/>
-                <w:sz w:val="28"/>
-                <w:szCs w:val="28"/>
               </w:rPr>
               <w:t>7</w:t>
             </w:r>
             <w:r>
               <w:rPr>
-                <w:rFonts w:ascii="Times New Roman" w:hAnsi="Times New Roman" w:cs="Times New Roman"/>
                 <w:noProof/>
                 <w:webHidden/>
-                <w:sz w:val="28"/>
-                <w:szCs w:val="28"/>
               </w:rPr>
               <w:fldChar w:fldCharType="end"/>
             </w:r>
@@ -669,91 +501,135 @@
             <w:tabs>
               <w:tab w:val="right" w:leader="dot" w:pos="9628"/>
             </w:tabs>
-            <w:spacing w:after="0" w:line="360" w:lineRule="auto"/>
-            <w:jc w:val="both"/>
             <w:rPr>
               <w:rFonts w:eastAsiaTheme="minorEastAsia"/>
               <w:noProof/>
               <w:lang w:eastAsia="ru-RU"/>
             </w:rPr>
           </w:pPr>
-          <w:hyperlink w:anchor="_Toc35533286" w:history="1">
+          <w:hyperlink w:anchor="_Toc35546132" w:history="1">
             <w:r>
               <w:rPr>
                 <w:rStyle w:val="a8"/>
-                <w:rFonts w:ascii="Times New Roman" w:hAnsi="Times New Roman" w:cs="Times New Roman"/>
                 <w:noProof/>
-                <w:sz w:val="28"/>
-                <w:szCs w:val="28"/>
+              </w:rPr>
+              <w:t>ЗАКЛЮЧЕНИЕ</w:t>
+            </w:r>
+            <w:r>
+              <w:rPr>
+                <w:noProof/>
+                <w:webHidden/>
+              </w:rPr>
+              <w:tab/>
+            </w:r>
+            <w:r>
+              <w:rPr>
+                <w:noProof/>
+                <w:webHidden/>
+              </w:rPr>
+              <w:fldChar w:fldCharType="begin"/>
+            </w:r>
+            <w:r>
+              <w:rPr>
+                <w:noProof/>
+                <w:webHidden/>
+              </w:rPr>
+              <w:instrText xml:space="preserve"> PAGEREF _Toc35546132 \h </w:instrText>
+            </w:r>
+            <w:r>
+              <w:rPr>
+                <w:noProof/>
+                <w:webHidden/>
+              </w:rPr>
+            </w:r>
+            <w:r>
+              <w:rPr>
+                <w:noProof/>
+                <w:webHidden/>
+              </w:rPr>
+              <w:fldChar w:fldCharType="separate"/>
+            </w:r>
+            <w:r>
+              <w:rPr>
+                <w:noProof/>
+                <w:webHidden/>
+              </w:rPr>
+              <w:t>8</w:t>
+            </w:r>
+            <w:r>
+              <w:rPr>
+                <w:noProof/>
+                <w:webHidden/>
+              </w:rPr>
+              <w:fldChar w:fldCharType="end"/>
+            </w:r>
+          </w:hyperlink>
+        </w:p>
+        <w:p>
+          <w:pPr>
+            <w:pStyle w:val="11"/>
+            <w:tabs>
+              <w:tab w:val="right" w:leader="dot" w:pos="9628"/>
+            </w:tabs>
+            <w:rPr>
+              <w:rFonts w:eastAsiaTheme="minorEastAsia"/>
+              <w:noProof/>
+              <w:lang w:eastAsia="ru-RU"/>
+            </w:rPr>
+          </w:pPr>
+          <w:hyperlink w:anchor="_Toc35546133" w:history="1">
+            <w:r>
+              <w:rPr>
+                <w:rStyle w:val="a8"/>
+                <w:noProof/>
               </w:rPr>
               <w:t>СПИСОК ИСПОЛЬЗОВАННЫХ ИСТОЧНИКОВ</w:t>
             </w:r>
             <w:r>
               <w:rPr>
-                <w:rFonts w:ascii="Times New Roman" w:hAnsi="Times New Roman" w:cs="Times New Roman"/>
                 <w:noProof/>
                 <w:webHidden/>
-                <w:sz w:val="28"/>
-                <w:szCs w:val="28"/>
               </w:rPr>
               <w:tab/>
             </w:r>
             <w:r>
               <w:rPr>
-                <w:rFonts w:ascii="Times New Roman" w:hAnsi="Times New Roman" w:cs="Times New Roman"/>
                 <w:noProof/>
                 <w:webHidden/>
-                <w:sz w:val="28"/>
-                <w:szCs w:val="28"/>
               </w:rPr>
               <w:fldChar w:fldCharType="begin"/>
             </w:r>
             <w:r>
               <w:rPr>
-                <w:rFonts w:ascii="Times New Roman" w:hAnsi="Times New Roman" w:cs="Times New Roman"/>
                 <w:noProof/>
                 <w:webHidden/>
-                <w:sz w:val="28"/>
-                <w:szCs w:val="28"/>
               </w:rPr>
-              <w:instrText xml:space="preserve"> PAGEREF _Toc35533286 \h </w:instrText>
+              <w:instrText xml:space="preserve"> PAGEREF _Toc35546133 \h </w:instrText>
             </w:r>
             <w:r>
               <w:rPr>
-                <w:rFonts w:ascii="Times New Roman" w:hAnsi="Times New Roman" w:cs="Times New Roman"/>
                 <w:noProof/>
                 <w:webHidden/>
-                <w:sz w:val="28"/>
-                <w:szCs w:val="28"/>
               </w:rPr>
             </w:r>
             <w:r>
               <w:rPr>
-                <w:rFonts w:ascii="Times New Roman" w:hAnsi="Times New Roman" w:cs="Times New Roman"/>
                 <w:noProof/>
                 <w:webHidden/>
-                <w:sz w:val="28"/>
-                <w:szCs w:val="28"/>
               </w:rPr>
               <w:fldChar w:fldCharType="separate"/>
             </w:r>
             <w:r>
               <w:rPr>
-                <w:rFonts w:ascii="Times New Roman" w:hAnsi="Times New Roman" w:cs="Times New Roman"/>
                 <w:noProof/>
                 <w:webHidden/>
-                <w:sz w:val="28"/>
-                <w:szCs w:val="28"/>
               </w:rPr>
-              <w:t>8</w:t>
+              <w:t>9</w:t>
             </w:r>
             <w:r>
               <w:rPr>
-                <w:rFonts w:ascii="Times New Roman" w:hAnsi="Times New Roman" w:cs="Times New Roman"/>
                 <w:noProof/>
                 <w:webHidden/>
-                <w:sz w:val="28"/>
-                <w:szCs w:val="28"/>
               </w:rPr>
               <w:fldChar w:fldCharType="end"/>
             </w:r>
@@ -812,9 +688,10 @@
     <w:p>
       <w:pPr>
         <w:pStyle w:val="1"/>
+        <w:ind w:firstLine="0"/>
         <w:jc w:val="center"/>
       </w:pPr>
-      <w:bookmarkStart w:id="2" w:name="_Toc35533281"/>
+      <w:bookmarkStart w:id="2" w:name="_Toc35546127"/>
       <w:r>
         <w:lastRenderedPageBreak/>
         <w:t>ВВЕДЕНИЕ</w:t>
@@ -867,21 +744,18 @@
       <w:pPr>
         <w:pStyle w:val="1"/>
       </w:pPr>
-      <w:bookmarkStart w:id="3" w:name="_Toc35533282"/>
+      <w:bookmarkStart w:id="3" w:name="_Toc35546128"/>
       <w:r>
         <w:lastRenderedPageBreak/>
         <w:t xml:space="preserve">ГЛАВА </w:t>
       </w:r>
       <w:r>
-        <w:t>1.</w:t>
+        <w:t xml:space="preserve">1. </w:t>
+      </w:r>
+      <w:r>
+        <w:t>ТЕОРЕТИЧЕСКИЕ ОСНОВЫ АНАЛИЗА БИЗНЕС-ПРОЦЕССОВ</w:t>
       </w:r>
       <w:bookmarkEnd w:id="3"/>
-      <w:r>
-        <w:t xml:space="preserve"> </w:t>
-      </w:r>
-      <w:r>
-        <w:t>ТЕОРЕТИЧЕСКИЕ ОСНОВЫ АНАЛИЗА БИЗНЕС-ПРОЦЕССОВ</w:t>
-      </w:r>
     </w:p>
     <w:p>
       <w:pPr>
@@ -899,6 +773,7 @@
       <w:pPr>
         <w:pStyle w:val="1"/>
       </w:pPr>
+      <w:bookmarkStart w:id="4" w:name="_Toc35546129"/>
       <w:r>
         <w:t>1.</w:t>
       </w:r>
@@ -906,10 +781,11 @@
         <w:t>1</w:t>
       </w:r>
       <w:r>
-        <w:t xml:space="preserve"> </w:t>
-      </w:r>
-      <w:r>
-        <w:t>Понятие бизнес-процесса и его основные компоненты</w:t>
+        <w:t xml:space="preserve"> Понятие бизнес-процесса и его основные компоненты</w:t>
+      </w:r>
+      <w:bookmarkEnd w:id="4"/>
+      <w:r>
+        <w:t>. Классификация бизнес-процесса.</w:t>
       </w:r>
     </w:p>
     <w:p>
@@ -933,36 +809,31 @@
           <w:rFonts w:ascii="Times New Roman" w:hAnsi="Times New Roman" w:cs="Times New Roman"/>
           <w:sz w:val="28"/>
           <w:szCs w:val="28"/>
-          <w:lang w:val="en-US"/>
-        </w:rPr>
-      </w:pPr>
-      <w:bookmarkStart w:id="4" w:name="_GoBack"/>
-      <w:bookmarkEnd w:id="4"/>
-    </w:p>
-    <w:p>
-      <w:pPr>
-        <w:pStyle w:val="1"/>
-      </w:pPr>
-      <w:r>
-        <w:br w:type="page"/>
-      </w:r>
-      <w:bookmarkStart w:id="5" w:name="_Toc35533283"/>
-      <w:r>
-        <w:lastRenderedPageBreak/>
-        <w:t>ГЛАВА 2.</w:t>
-      </w:r>
-      <w:bookmarkEnd w:id="5"/>
-      <w:r>
-        <w:t xml:space="preserve"> </w:t>
-      </w:r>
-      <w:r>
-        <w:t xml:space="preserve">АНАЛИЗ </w:t>
-      </w:r>
-      <w:r>
-        <w:t xml:space="preserve">ОСНОВНОГО </w:t>
-      </w:r>
-      <w:r>
-        <w:t>БИЗНЕС-ПРОЦЕССА НА ПРИМЕРЕ ООО «ЭКОЛЕНД»</w:t>
+        </w:rPr>
+      </w:pPr>
+      <w:r>
+        <w:rPr>
+          <w:rFonts w:ascii="Times New Roman" w:hAnsi="Times New Roman" w:cs="Times New Roman"/>
+          <w:sz w:val="28"/>
+          <w:szCs w:val="28"/>
+        </w:rPr>
+        <w:t xml:space="preserve">Современное предприятия, с точки зрения функционально-процессного подхода, принято </w:t>
+      </w:r>
+      <w:r>
+        <w:rPr>
+          <w:rFonts w:ascii="Times New Roman" w:hAnsi="Times New Roman" w:cs="Times New Roman"/>
+          <w:sz w:val="28"/>
+          <w:szCs w:val="28"/>
+        </w:rPr>
+        <w:t>анализировать, используя два разных метода</w:t>
+      </w:r>
+      <w:r>
+        <w:rPr>
+          <w:rFonts w:ascii="Times New Roman" w:hAnsi="Times New Roman" w:cs="Times New Roman"/>
+          <w:sz w:val="28"/>
+          <w:szCs w:val="28"/>
+        </w:rPr>
+        <w:t>. С одной стороны, предприятие представляется как сумма составляющих его специализированных отделов. В то же время, любую организацию можно рассматривать с точки зрения ее деятельности в контексте реализации предприятием его процессов.</w:t>
       </w:r>
     </w:p>
     <w:p>
@@ -976,6 +847,14 @@
           <w:szCs w:val="28"/>
         </w:rPr>
       </w:pPr>
+      <w:r>
+        <w:rPr>
+          <w:rFonts w:ascii="Times New Roman" w:hAnsi="Times New Roman" w:cs="Times New Roman"/>
+          <w:sz w:val="28"/>
+          <w:szCs w:val="28"/>
+        </w:rPr>
+        <w:t>В результате декомпозиции предприятия с использованием функционально-процессного метода можно обнаружить противоречия, возникающее при рассмотрении организационной структуры предприятия и функций отдельно взятого структурного подразделения. Выделим несколько причин возникающих противоречий:</w:t>
+      </w:r>
     </w:p>
     <w:p>
       <w:pPr>
@@ -988,24 +867,21 @@
           <w:szCs w:val="28"/>
         </w:rPr>
       </w:pPr>
-    </w:p>
-    <w:p>
-      <w:r>
-        <w:br w:type="page"/>
-      </w:r>
-    </w:p>
-    <w:p>
-      <w:pPr>
-        <w:pStyle w:val="1"/>
-      </w:pPr>
-      <w:bookmarkStart w:id="6" w:name="_Toc35533284"/>
-      <w:r>
-        <w:lastRenderedPageBreak/>
-        <w:t>ГЛАВА 3.</w:t>
-      </w:r>
-      <w:bookmarkEnd w:id="6"/>
-      <w:r>
-        <w:t xml:space="preserve"> </w:t>
+      <w:r>
+        <w:rPr>
+          <w:rFonts w:ascii="Times New Roman" w:hAnsi="Times New Roman" w:cs="Times New Roman"/>
+          <w:sz w:val="28"/>
+          <w:szCs w:val="28"/>
+        </w:rPr>
+        <w:t>1) обособленность подразделений предприятия, выражающаяся в ограниченности связей между ними</w:t>
+      </w:r>
+      <w:r>
+        <w:rPr>
+          <w:rFonts w:ascii="Times New Roman" w:hAnsi="Times New Roman" w:cs="Times New Roman"/>
+          <w:sz w:val="28"/>
+          <w:szCs w:val="28"/>
+        </w:rPr>
+        <w:t>;</w:t>
       </w:r>
     </w:p>
     <w:p>
@@ -1019,6 +895,22 @@
           <w:szCs w:val="28"/>
         </w:rPr>
       </w:pPr>
+      <w:r>
+        <w:rPr>
+          <w:rFonts w:ascii="Times New Roman" w:hAnsi="Times New Roman" w:cs="Times New Roman"/>
+          <w:sz w:val="28"/>
+          <w:szCs w:val="28"/>
+        </w:rPr>
+        <w:t>2) вытекающая из первого пункта борьба подразделений за сферы влияния внутри предприятия</w:t>
+      </w:r>
+      <w:r>
+        <w:rPr>
+          <w:rFonts w:ascii="Times New Roman" w:hAnsi="Times New Roman" w:cs="Times New Roman"/>
+          <w:sz w:val="28"/>
+          <w:szCs w:val="28"/>
+        </w:rPr>
+        <w:t>;</w:t>
+      </w:r>
     </w:p>
     <w:p>
       <w:pPr>
@@ -1031,23 +923,1856 @@
           <w:szCs w:val="28"/>
         </w:rPr>
       </w:pPr>
+      <w:r>
+        <w:rPr>
+          <w:rFonts w:ascii="Times New Roman" w:hAnsi="Times New Roman" w:cs="Times New Roman"/>
+          <w:sz w:val="28"/>
+          <w:szCs w:val="28"/>
+        </w:rPr>
+        <w:t xml:space="preserve">3) конфликт поставленных перед подразделением целей и фактических его действий как результат </w:t>
+      </w:r>
+      <w:proofErr w:type="spellStart"/>
+      <w:r>
+        <w:rPr>
+          <w:rFonts w:ascii="Times New Roman" w:hAnsi="Times New Roman" w:cs="Times New Roman"/>
+          <w:sz w:val="28"/>
+          <w:szCs w:val="28"/>
+        </w:rPr>
+        <w:t>субоптимизации</w:t>
+      </w:r>
+      <w:proofErr w:type="spellEnd"/>
+      <w:r>
+        <w:rPr>
+          <w:rFonts w:ascii="Times New Roman" w:hAnsi="Times New Roman" w:cs="Times New Roman"/>
+          <w:sz w:val="28"/>
+          <w:szCs w:val="28"/>
+        </w:rPr>
+        <w:t>.</w:t>
+      </w:r>
     </w:p>
     <w:p>
-      <w:r>
-        <w:br w:type="page"/>
+      <w:pPr>
+        <w:spacing w:after="0" w:line="360" w:lineRule="auto"/>
+        <w:ind w:firstLine="709"/>
+        <w:jc w:val="both"/>
+        <w:rPr>
+          <w:rFonts w:ascii="Times New Roman" w:hAnsi="Times New Roman" w:cs="Times New Roman"/>
+          <w:sz w:val="28"/>
+          <w:szCs w:val="28"/>
+        </w:rPr>
+      </w:pPr>
+      <w:r>
+        <w:rPr>
+          <w:rFonts w:ascii="Times New Roman" w:hAnsi="Times New Roman" w:cs="Times New Roman"/>
+          <w:sz w:val="28"/>
+          <w:szCs w:val="28"/>
+        </w:rPr>
+        <w:t xml:space="preserve">Для разрешения этих противоречий и формирования целостной модели предприятия, в рамках которой отделы отвечали бы поставленным перед ними целям и задачам, был сформулирован подход к анализу предприятия с точки зрения не просто отдельных организационных его единиц, а существующих в рамках организации бизнес-процессов </w:t>
+      </w:r>
+      <w:r>
+        <w:rPr>
+          <w:rFonts w:ascii="Times New Roman" w:hAnsi="Times New Roman" w:cs="Times New Roman"/>
+          <w:sz w:val="28"/>
+          <w:szCs w:val="28"/>
+        </w:rPr>
+        <w:t>[</w:t>
+      </w:r>
+      <w:r>
+        <w:rPr>
+          <w:rFonts w:ascii="Times New Roman" w:hAnsi="Times New Roman" w:cs="Times New Roman"/>
+          <w:sz w:val="28"/>
+          <w:szCs w:val="28"/>
+        </w:rPr>
+        <w:fldChar w:fldCharType="begin"/>
+      </w:r>
+      <w:r>
+        <w:rPr>
+          <w:rFonts w:ascii="Times New Roman" w:hAnsi="Times New Roman" w:cs="Times New Roman"/>
+          <w:sz w:val="28"/>
+          <w:szCs w:val="28"/>
+        </w:rPr>
+        <w:instrText xml:space="preserve"> REF _Ref35546157 \r \h </w:instrText>
+      </w:r>
+      <w:r>
+        <w:rPr>
+          <w:rFonts w:ascii="Times New Roman" w:hAnsi="Times New Roman" w:cs="Times New Roman"/>
+          <w:sz w:val="28"/>
+          <w:szCs w:val="28"/>
+        </w:rPr>
+      </w:r>
+      <w:r>
+        <w:rPr>
+          <w:rFonts w:ascii="Times New Roman" w:hAnsi="Times New Roman" w:cs="Times New Roman"/>
+          <w:sz w:val="28"/>
+          <w:szCs w:val="28"/>
+        </w:rPr>
+        <w:fldChar w:fldCharType="separate"/>
+      </w:r>
+      <w:r>
+        <w:rPr>
+          <w:rFonts w:ascii="Times New Roman" w:hAnsi="Times New Roman" w:cs="Times New Roman"/>
+          <w:sz w:val="28"/>
+          <w:szCs w:val="28"/>
+        </w:rPr>
+        <w:t>3</w:t>
+      </w:r>
+      <w:r>
+        <w:rPr>
+          <w:rFonts w:ascii="Times New Roman" w:hAnsi="Times New Roman" w:cs="Times New Roman"/>
+          <w:sz w:val="28"/>
+          <w:szCs w:val="28"/>
+        </w:rPr>
+        <w:fldChar w:fldCharType="end"/>
+      </w:r>
+      <w:r>
+        <w:rPr>
+          <w:rFonts w:ascii="Times New Roman" w:hAnsi="Times New Roman" w:cs="Times New Roman"/>
+          <w:sz w:val="28"/>
+          <w:szCs w:val="28"/>
+        </w:rPr>
+        <w:t>, С.24</w:t>
+      </w:r>
+      <w:r>
+        <w:rPr>
+          <w:rFonts w:ascii="Times New Roman" w:hAnsi="Times New Roman" w:cs="Times New Roman"/>
+          <w:sz w:val="28"/>
+          <w:szCs w:val="28"/>
+        </w:rPr>
+        <w:t>]</w:t>
+      </w:r>
+      <w:r>
+        <w:rPr>
+          <w:rFonts w:ascii="Times New Roman" w:hAnsi="Times New Roman" w:cs="Times New Roman"/>
+          <w:sz w:val="28"/>
+          <w:szCs w:val="28"/>
+        </w:rPr>
+        <w:t>. В основе этого подхода лежит пред</w:t>
+      </w:r>
+      <w:r>
+        <w:rPr>
+          <w:rFonts w:ascii="Times New Roman" w:hAnsi="Times New Roman" w:cs="Times New Roman"/>
+          <w:sz w:val="28"/>
+          <w:szCs w:val="28"/>
+        </w:rPr>
+        <w:lastRenderedPageBreak/>
+        <w:t>ставление о том, что в каждом отдельно взятом процессе можно выделить поставщика и потребителя</w:t>
+      </w:r>
+      <w:r>
+        <w:rPr>
+          <w:rFonts w:ascii="Times New Roman" w:hAnsi="Times New Roman" w:cs="Times New Roman"/>
+          <w:sz w:val="28"/>
+          <w:szCs w:val="28"/>
+        </w:rPr>
+        <w:t>, иначе — вход и выход процесса</w:t>
+      </w:r>
+      <w:r>
+        <w:rPr>
+          <w:rFonts w:ascii="Times New Roman" w:hAnsi="Times New Roman" w:cs="Times New Roman"/>
+          <w:sz w:val="28"/>
+          <w:szCs w:val="28"/>
+        </w:rPr>
+        <w:t xml:space="preserve"> </w:t>
+      </w:r>
+      <w:r>
+        <w:rPr>
+          <w:rFonts w:ascii="Times New Roman" w:hAnsi="Times New Roman" w:cs="Times New Roman"/>
+          <w:sz w:val="28"/>
+          <w:szCs w:val="28"/>
+        </w:rPr>
+        <w:t>[</w:t>
+      </w:r>
+      <w:r>
+        <w:rPr>
+          <w:rFonts w:ascii="Times New Roman" w:hAnsi="Times New Roman" w:cs="Times New Roman"/>
+          <w:sz w:val="28"/>
+          <w:szCs w:val="28"/>
+        </w:rPr>
+        <w:fldChar w:fldCharType="begin"/>
+      </w:r>
+      <w:r>
+        <w:rPr>
+          <w:rFonts w:ascii="Times New Roman" w:hAnsi="Times New Roman" w:cs="Times New Roman"/>
+          <w:sz w:val="28"/>
+          <w:szCs w:val="28"/>
+        </w:rPr>
+        <w:instrText xml:space="preserve"> REF _Ref35546165 \r \h </w:instrText>
+      </w:r>
+      <w:r>
+        <w:rPr>
+          <w:rFonts w:ascii="Times New Roman" w:hAnsi="Times New Roman" w:cs="Times New Roman"/>
+          <w:sz w:val="28"/>
+          <w:szCs w:val="28"/>
+        </w:rPr>
+      </w:r>
+      <w:r>
+        <w:rPr>
+          <w:rFonts w:ascii="Times New Roman" w:hAnsi="Times New Roman" w:cs="Times New Roman"/>
+          <w:sz w:val="28"/>
+          <w:szCs w:val="28"/>
+        </w:rPr>
+        <w:fldChar w:fldCharType="separate"/>
+      </w:r>
+      <w:r>
+        <w:rPr>
+          <w:rFonts w:ascii="Times New Roman" w:hAnsi="Times New Roman" w:cs="Times New Roman"/>
+          <w:sz w:val="28"/>
+          <w:szCs w:val="28"/>
+        </w:rPr>
+        <w:t>2</w:t>
+      </w:r>
+      <w:r>
+        <w:rPr>
+          <w:rFonts w:ascii="Times New Roman" w:hAnsi="Times New Roman" w:cs="Times New Roman"/>
+          <w:sz w:val="28"/>
+          <w:szCs w:val="28"/>
+        </w:rPr>
+        <w:fldChar w:fldCharType="end"/>
+      </w:r>
+      <w:r>
+        <w:rPr>
+          <w:rFonts w:ascii="Times New Roman" w:hAnsi="Times New Roman" w:cs="Times New Roman"/>
+          <w:sz w:val="28"/>
+          <w:szCs w:val="28"/>
+        </w:rPr>
+        <w:t>, С.29</w:t>
+      </w:r>
+      <w:r>
+        <w:rPr>
+          <w:rFonts w:ascii="Times New Roman" w:hAnsi="Times New Roman" w:cs="Times New Roman"/>
+          <w:sz w:val="28"/>
+          <w:szCs w:val="28"/>
+        </w:rPr>
+        <w:t>]</w:t>
+      </w:r>
+      <w:r>
+        <w:rPr>
+          <w:rFonts w:ascii="Times New Roman" w:hAnsi="Times New Roman" w:cs="Times New Roman"/>
+          <w:sz w:val="28"/>
+          <w:szCs w:val="28"/>
+        </w:rPr>
+        <w:t>.</w:t>
+      </w:r>
+      <w:r>
+        <w:rPr>
+          <w:rFonts w:ascii="Times New Roman" w:hAnsi="Times New Roman" w:cs="Times New Roman"/>
+          <w:sz w:val="28"/>
+          <w:szCs w:val="28"/>
+        </w:rPr>
+        <w:t xml:space="preserve"> Данная модель представлена на рисунке 1.</w:t>
       </w:r>
     </w:p>
     <w:p>
       <w:pPr>
+        <w:spacing w:after="0" w:line="360" w:lineRule="auto"/>
+        <w:ind w:firstLine="709"/>
+        <w:jc w:val="both"/>
+        <w:rPr>
+          <w:rFonts w:ascii="Times New Roman" w:hAnsi="Times New Roman" w:cs="Times New Roman"/>
+          <w:sz w:val="28"/>
+          <w:szCs w:val="28"/>
+        </w:rPr>
+      </w:pPr>
+      <w:r>
+        <w:rPr>
+          <w:rFonts w:ascii="Times New Roman" w:hAnsi="Times New Roman" w:cs="Times New Roman"/>
+          <w:noProof/>
+          <w:sz w:val="28"/>
+          <w:szCs w:val="28"/>
+          <w:lang w:eastAsia="ru-RU"/>
+        </w:rPr>
+        <mc:AlternateContent>
+          <mc:Choice Requires="wps">
+            <w:drawing>
+              <wp:anchor distT="0" distB="0" distL="114300" distR="114300" simplePos="0" relativeHeight="251668480" behindDoc="0" locked="0" layoutInCell="1" allowOverlap="1" wp14:anchorId="18D8ED0B" wp14:editId="6A45BD39">
+                <wp:simplePos x="0" y="0"/>
+                <wp:positionH relativeFrom="column">
+                  <wp:posOffset>3704590</wp:posOffset>
+                </wp:positionH>
+                <wp:positionV relativeFrom="paragraph">
+                  <wp:posOffset>-72390</wp:posOffset>
+                </wp:positionV>
+                <wp:extent cx="652145" cy="433070"/>
+                <wp:effectExtent l="0" t="0" r="0" b="5080"/>
+                <wp:wrapNone/>
+                <wp:docPr id="9" name="Надпись 9"/>
+                <wp:cNvGraphicFramePr/>
+                <a:graphic xmlns:a="http://schemas.openxmlformats.org/drawingml/2006/main">
+                  <a:graphicData uri="http://schemas.microsoft.com/office/word/2010/wordprocessingShape">
+                    <wps:wsp>
+                      <wps:cNvSpPr txBox="1"/>
+                      <wps:spPr>
+                        <a:xfrm>
+                          <a:off x="0" y="0"/>
+                          <a:ext cx="652145" cy="433070"/>
+                        </a:xfrm>
+                        <a:prstGeom prst="rect">
+                          <a:avLst/>
+                        </a:prstGeom>
+                        <a:noFill/>
+                        <a:ln w="6350">
+                          <a:noFill/>
+                        </a:ln>
+                      </wps:spPr>
+                      <wps:txbx>
+                        <w:txbxContent>
+                          <w:p>
+                            <w:pPr>
+                              <w:jc w:val="center"/>
+                              <w:rPr>
+                                <w:rFonts w:ascii="Times New Roman" w:hAnsi="Times New Roman" w:cs="Times New Roman"/>
+                                <w:sz w:val="20"/>
+                                <w:szCs w:val="20"/>
+                              </w:rPr>
+                            </w:pPr>
+                            <w:r>
+                              <w:rPr>
+                                <w:rFonts w:ascii="Times New Roman" w:hAnsi="Times New Roman" w:cs="Times New Roman"/>
+                                <w:sz w:val="20"/>
+                                <w:szCs w:val="20"/>
+                              </w:rPr>
+                              <w:t>выход</w:t>
+                            </w:r>
+                          </w:p>
+                        </w:txbxContent>
+                      </wps:txbx>
+                      <wps:bodyPr rot="0" spcFirstLastPara="0" vertOverflow="overflow" horzOverflow="overflow" vert="horz" wrap="square" lIns="91440" tIns="45720" rIns="91440" bIns="45720" numCol="1" spcCol="0" rtlCol="0" fromWordArt="0" anchor="t" anchorCtr="0" forceAA="0" compatLnSpc="1">
+                        <a:prstTxWarp prst="textNoShape">
+                          <a:avLst/>
+                        </a:prstTxWarp>
+                        <a:noAutofit/>
+                      </wps:bodyPr>
+                    </wps:wsp>
+                  </a:graphicData>
+                </a:graphic>
+                <wp14:sizeRelH relativeFrom="margin">
+                  <wp14:pctWidth>0</wp14:pctWidth>
+                </wp14:sizeRelH>
+                <wp14:sizeRelV relativeFrom="margin">
+                  <wp14:pctHeight>0</wp14:pctHeight>
+                </wp14:sizeRelV>
+              </wp:anchor>
+            </w:drawing>
+          </mc:Choice>
+          <mc:Fallback>
+            <w:pict>
+              <v:shapetype w14:anchorId="18D8ED0B" id="_x0000_t202" coordsize="21600,21600" o:spt="202" path="m,l,21600r21600,l21600,xe">
+                <v:stroke joinstyle="miter"/>
+                <v:path gradientshapeok="t" o:connecttype="rect"/>
+              </v:shapetype>
+              <v:shape id="Надпись 9" o:spid="_x0000_s1026" type="#_x0000_t202" style="position:absolute;left:0;text-align:left;margin-left:291.7pt;margin-top:-5.7pt;width:51.35pt;height:34.1pt;z-index:251668480;visibility:visible;mso-wrap-style:square;mso-width-percent:0;mso-height-percent:0;mso-wrap-distance-left:9pt;mso-wrap-distance-top:0;mso-wrap-distance-right:9pt;mso-wrap-distance-bottom:0;mso-position-horizontal:absolute;mso-position-horizontal-relative:text;mso-position-vertical:absolute;mso-position-vertical-relative:text;mso-width-percent:0;mso-height-percent:0;mso-width-relative:margin;mso-height-relative:margin;v-text-anchor:top" o:gfxdata="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" filled="f" stroked="f" strokeweight=".5pt">
+                <v:textbox>
+                  <w:txbxContent>
+                    <w:p>
+                      <w:pPr>
+                        <w:jc w:val="center"/>
+                        <w:rPr>
+                          <w:rFonts w:ascii="Times New Roman" w:hAnsi="Times New Roman" w:cs="Times New Roman"/>
+                          <w:sz w:val="20"/>
+                          <w:szCs w:val="20"/>
+                        </w:rPr>
+                      </w:pPr>
+                      <w:r>
+                        <w:rPr>
+                          <w:rFonts w:ascii="Times New Roman" w:hAnsi="Times New Roman" w:cs="Times New Roman"/>
+                          <w:sz w:val="20"/>
+                          <w:szCs w:val="20"/>
+                        </w:rPr>
+                        <w:t>выход</w:t>
+                      </w:r>
+                    </w:p>
+                  </w:txbxContent>
+                </v:textbox>
+              </v:shape>
+            </w:pict>
+          </mc:Fallback>
+        </mc:AlternateContent>
+      </w:r>
+      <w:r>
+        <w:rPr>
+          <w:rFonts w:ascii="Times New Roman" w:hAnsi="Times New Roman" w:cs="Times New Roman"/>
+          <w:noProof/>
+          <w:sz w:val="28"/>
+          <w:szCs w:val="28"/>
+          <w:lang w:eastAsia="ru-RU"/>
+        </w:rPr>
+        <mc:AlternateContent>
+          <mc:Choice Requires="wpg">
+            <w:drawing>
+              <wp:anchor distT="0" distB="0" distL="114300" distR="114300" simplePos="0" relativeHeight="251671552" behindDoc="0" locked="0" layoutInCell="1" allowOverlap="1" wp14:anchorId="6EA9ED32" wp14:editId="2EC5ACA0">
+                <wp:simplePos x="0" y="0"/>
+                <wp:positionH relativeFrom="column">
+                  <wp:posOffset>604219</wp:posOffset>
+                </wp:positionH>
+                <wp:positionV relativeFrom="paragraph">
+                  <wp:posOffset>6617</wp:posOffset>
+                </wp:positionV>
+                <wp:extent cx="4967571" cy="728996"/>
+                <wp:effectExtent l="0" t="0" r="24130" b="33020"/>
+                <wp:wrapNone/>
+                <wp:docPr id="15" name="Группа 15"/>
+                <wp:cNvGraphicFramePr/>
+                <a:graphic xmlns:a="http://schemas.openxmlformats.org/drawingml/2006/main">
+                  <a:graphicData uri="http://schemas.microsoft.com/office/word/2010/wordprocessingGroup">
+                    <wpg:wgp>
+                      <wpg:cNvGrpSpPr/>
+                      <wpg:grpSpPr>
+                        <a:xfrm>
+                          <a:off x="0" y="0"/>
+                          <a:ext cx="4967571" cy="728996"/>
+                          <a:chOff x="0" y="0"/>
+                          <a:chExt cx="4967571" cy="728996"/>
+                        </a:xfrm>
+                      </wpg:grpSpPr>
+                      <wps:wsp>
+                        <wps:cNvPr id="3" name="Надпись 3"/>
+                        <wps:cNvSpPr txBox="1"/>
+                        <wps:spPr>
+                          <a:xfrm>
+                            <a:off x="0" y="0"/>
+                            <a:ext cx="1170940" cy="299085"/>
+                          </a:xfrm>
+                          <a:prstGeom prst="rect">
+                            <a:avLst/>
+                          </a:prstGeom>
+                          <a:solidFill>
+                            <a:schemeClr val="lt1"/>
+                          </a:solidFill>
+                          <a:ln w="6350">
+                            <a:solidFill>
+                              <a:prstClr val="black"/>
+                            </a:solidFill>
+                          </a:ln>
+                        </wps:spPr>
+                        <wps:txbx>
+                          <w:txbxContent>
+                            <w:p>
+                              <w:pPr>
+                                <w:jc w:val="center"/>
+                                <w:rPr>
+                                  <w:rFonts w:ascii="Times New Roman" w:hAnsi="Times New Roman" w:cs="Times New Roman"/>
+                                  <w:sz w:val="24"/>
+                                  <w:szCs w:val="24"/>
+                                </w:rPr>
+                              </w:pPr>
+                              <w:r>
+                                <w:rPr>
+                                  <w:rFonts w:ascii="Times New Roman" w:hAnsi="Times New Roman" w:cs="Times New Roman"/>
+                                  <w:sz w:val="24"/>
+                                  <w:szCs w:val="24"/>
+                                </w:rPr>
+                                <w:t>Поставщик</w:t>
+                              </w:r>
+                            </w:p>
+                          </w:txbxContent>
+                        </wps:txbx>
+                        <wps:bodyPr rot="0" spcFirstLastPara="0" vertOverflow="overflow" horzOverflow="overflow" vert="horz" wrap="square" lIns="91440" tIns="45720" rIns="91440" bIns="45720" numCol="1" spcCol="0" rtlCol="0" fromWordArt="0" anchor="t" anchorCtr="0" forceAA="0" compatLnSpc="1">
+                          <a:prstTxWarp prst="textNoShape">
+                            <a:avLst/>
+                          </a:prstTxWarp>
+                          <a:noAutofit/>
+                        </wps:bodyPr>
+                      </wps:wsp>
+                      <wps:wsp>
+                        <wps:cNvPr id="4" name="Надпись 4"/>
+                        <wps:cNvSpPr txBox="1"/>
+                        <wps:spPr>
+                          <a:xfrm>
+                            <a:off x="1898316" y="0"/>
+                            <a:ext cx="1170940" cy="299085"/>
+                          </a:xfrm>
+                          <a:prstGeom prst="rect">
+                            <a:avLst/>
+                          </a:prstGeom>
+                          <a:solidFill>
+                            <a:schemeClr val="lt1"/>
+                          </a:solidFill>
+                          <a:ln w="6350">
+                            <a:solidFill>
+                              <a:prstClr val="black"/>
+                            </a:solidFill>
+                          </a:ln>
+                        </wps:spPr>
+                        <wps:txbx>
+                          <w:txbxContent>
+                            <w:p>
+                              <w:pPr>
+                                <w:jc w:val="center"/>
+                                <w:rPr>
+                                  <w:rFonts w:ascii="Times New Roman" w:hAnsi="Times New Roman" w:cs="Times New Roman"/>
+                                  <w:sz w:val="24"/>
+                                  <w:szCs w:val="24"/>
+                                </w:rPr>
+                              </w:pPr>
+                              <w:r>
+                                <w:rPr>
+                                  <w:rFonts w:ascii="Times New Roman" w:hAnsi="Times New Roman" w:cs="Times New Roman"/>
+                                  <w:sz w:val="24"/>
+                                  <w:szCs w:val="24"/>
+                                </w:rPr>
+                                <w:t>Процесс</w:t>
+                              </w:r>
+                            </w:p>
+                          </w:txbxContent>
+                        </wps:txbx>
+                        <wps:bodyPr rot="0" spcFirstLastPara="0" vertOverflow="overflow" horzOverflow="overflow" vert="horz" wrap="square" lIns="91440" tIns="45720" rIns="91440" bIns="45720" numCol="1" spcCol="0" rtlCol="0" fromWordArt="0" anchor="t" anchorCtr="0" forceAA="0" compatLnSpc="1">
+                          <a:prstTxWarp prst="textNoShape">
+                            <a:avLst/>
+                          </a:prstTxWarp>
+                          <a:noAutofit/>
+                        </wps:bodyPr>
+                      </wps:wsp>
+                      <wps:wsp>
+                        <wps:cNvPr id="5" name="Надпись 5"/>
+                        <wps:cNvSpPr txBox="1"/>
+                        <wps:spPr>
+                          <a:xfrm>
+                            <a:off x="3796631" y="0"/>
+                            <a:ext cx="1170940" cy="299085"/>
+                          </a:xfrm>
+                          <a:prstGeom prst="rect">
+                            <a:avLst/>
+                          </a:prstGeom>
+                          <a:solidFill>
+                            <a:schemeClr val="lt1"/>
+                          </a:solidFill>
+                          <a:ln w="6350">
+                            <a:solidFill>
+                              <a:prstClr val="black"/>
+                            </a:solidFill>
+                          </a:ln>
+                        </wps:spPr>
+                        <wps:txbx>
+                          <w:txbxContent>
+                            <w:p>
+                              <w:pPr>
+                                <w:jc w:val="center"/>
+                                <w:rPr>
+                                  <w:rFonts w:ascii="Times New Roman" w:hAnsi="Times New Roman" w:cs="Times New Roman"/>
+                                  <w:sz w:val="24"/>
+                                  <w:szCs w:val="24"/>
+                                </w:rPr>
+                              </w:pPr>
+                              <w:r>
+                                <w:rPr>
+                                  <w:rFonts w:ascii="Times New Roman" w:hAnsi="Times New Roman" w:cs="Times New Roman"/>
+                                  <w:sz w:val="24"/>
+                                  <w:szCs w:val="24"/>
+                                </w:rPr>
+                                <w:t>Потребитель</w:t>
+                              </w:r>
+                            </w:p>
+                          </w:txbxContent>
+                        </wps:txbx>
+                        <wps:bodyPr rot="0" spcFirstLastPara="0" vertOverflow="overflow" horzOverflow="overflow" vert="horz" wrap="square" lIns="91440" tIns="45720" rIns="91440" bIns="45720" numCol="1" spcCol="0" rtlCol="0" fromWordArt="0" anchor="t" anchorCtr="0" forceAA="0" compatLnSpc="1">
+                          <a:prstTxWarp prst="textNoShape">
+                            <a:avLst/>
+                          </a:prstTxWarp>
+                          <a:noAutofit/>
+                        </wps:bodyPr>
+                      </wps:wsp>
+                      <wps:wsp>
+                        <wps:cNvPr id="6" name="Прямая со стрелкой 6"/>
+                        <wps:cNvCnPr/>
+                        <wps:spPr>
+                          <a:xfrm>
+                            <a:off x="1171074" y="139031"/>
+                            <a:ext cx="684000" cy="0"/>
+                          </a:xfrm>
+                          <a:prstGeom prst="straightConnector1">
+                            <a:avLst/>
+                          </a:prstGeom>
+                          <a:ln>
+                            <a:tailEnd type="triangle"/>
+                          </a:ln>
+                        </wps:spPr>
+                        <wps:style>
+                          <a:lnRef idx="1">
+                            <a:schemeClr val="dk1"/>
+                          </a:lnRef>
+                          <a:fillRef idx="0">
+                            <a:schemeClr val="dk1"/>
+                          </a:fillRef>
+                          <a:effectRef idx="0">
+                            <a:schemeClr val="dk1"/>
+                          </a:effectRef>
+                          <a:fontRef idx="minor">
+                            <a:schemeClr val="tx1"/>
+                          </a:fontRef>
+                        </wps:style>
+                        <wps:bodyPr/>
+                      </wps:wsp>
+                      <wps:wsp>
+                        <wps:cNvPr id="7" name="Прямая со стрелкой 7"/>
+                        <wps:cNvCnPr/>
+                        <wps:spPr>
+                          <a:xfrm>
+                            <a:off x="3069389" y="133684"/>
+                            <a:ext cx="684000" cy="0"/>
+                          </a:xfrm>
+                          <a:prstGeom prst="straightConnector1">
+                            <a:avLst/>
+                          </a:prstGeom>
+                          <a:ln>
+                            <a:tailEnd type="triangle"/>
+                          </a:ln>
+                        </wps:spPr>
+                        <wps:style>
+                          <a:lnRef idx="1">
+                            <a:schemeClr val="dk1"/>
+                          </a:lnRef>
+                          <a:fillRef idx="0">
+                            <a:schemeClr val="dk1"/>
+                          </a:fillRef>
+                          <a:effectRef idx="0">
+                            <a:schemeClr val="dk1"/>
+                          </a:effectRef>
+                          <a:fontRef idx="minor">
+                            <a:schemeClr val="tx1"/>
+                          </a:fontRef>
+                        </wps:style>
+                        <wps:bodyPr/>
+                      </wps:wsp>
+                      <wps:wsp>
+                        <wps:cNvPr id="11" name="Соединительная линия уступом 11"/>
+                        <wps:cNvCnPr/>
+                        <wps:spPr>
+                          <a:xfrm rot="5400000">
+                            <a:off x="2465137" y="-1604211"/>
+                            <a:ext cx="45719" cy="3844808"/>
+                          </a:xfrm>
+                          <a:prstGeom prst="bentConnector3">
+                            <a:avLst>
+                              <a:gd name="adj1" fmla="val 958282"/>
+                            </a:avLst>
+                          </a:prstGeom>
+                          <a:ln>
+                            <a:tailEnd type="triangle"/>
+                          </a:ln>
+                        </wps:spPr>
+                        <wps:style>
+                          <a:lnRef idx="1">
+                            <a:schemeClr val="dk1"/>
+                          </a:lnRef>
+                          <a:fillRef idx="0">
+                            <a:schemeClr val="dk1"/>
+                          </a:fillRef>
+                          <a:effectRef idx="0">
+                            <a:schemeClr val="dk1"/>
+                          </a:effectRef>
+                          <a:fontRef idx="minor">
+                            <a:schemeClr val="tx1"/>
+                          </a:fontRef>
+                        </wps:style>
+                        <wps:bodyPr/>
+                      </wps:wsp>
+                      <wps:wsp>
+                        <wps:cNvPr id="14" name="Прямая со стрелкой 14"/>
+                        <wps:cNvCnPr/>
+                        <wps:spPr>
+                          <a:xfrm flipV="1">
+                            <a:off x="2497221" y="347579"/>
+                            <a:ext cx="0" cy="381417"/>
+                          </a:xfrm>
+                          <a:prstGeom prst="straightConnector1">
+                            <a:avLst/>
+                          </a:prstGeom>
+                          <a:ln>
+                            <a:tailEnd type="triangle"/>
+                          </a:ln>
+                        </wps:spPr>
+                        <wps:style>
+                          <a:lnRef idx="1">
+                            <a:schemeClr val="dk1"/>
+                          </a:lnRef>
+                          <a:fillRef idx="0">
+                            <a:schemeClr val="dk1"/>
+                          </a:fillRef>
+                          <a:effectRef idx="0">
+                            <a:schemeClr val="dk1"/>
+                          </a:effectRef>
+                          <a:fontRef idx="minor">
+                            <a:schemeClr val="tx1"/>
+                          </a:fontRef>
+                        </wps:style>
+                        <wps:bodyPr/>
+                      </wps:wsp>
+                    </wpg:wgp>
+                  </a:graphicData>
+                </a:graphic>
+              </wp:anchor>
+            </w:drawing>
+          </mc:Choice>
+          <mc:Fallback>
+            <w:pict>
+              <v:group w14:anchorId="6EA9ED32" id="Группа 15" o:spid="_x0000_s1027" style="position:absolute;left:0;text-align:left;margin-left:47.6pt;margin-top:.5pt;width:391.15pt;height:57.4pt;z-index:251671552" coordsize="49675,7289" o:gfxdata="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">
+                <v:shape id="Надпись 3" o:spid="_x0000_s1028" type="#_x0000_t202" style="position:absolute;width:11709;height:2990;visibility:visible;mso-wrap-style:square;v-text-anchor:top" o:gfxdata="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" fillcolor="white [3201]" strokeweight=".5pt">
+                  <v:textbox>
+                    <w:txbxContent>
+                      <w:p>
+                        <w:pPr>
+                          <w:jc w:val="center"/>
+                          <w:rPr>
+                            <w:rFonts w:ascii="Times New Roman" w:hAnsi="Times New Roman" w:cs="Times New Roman"/>
+                            <w:sz w:val="24"/>
+                            <w:szCs w:val="24"/>
+                          </w:rPr>
+                        </w:pPr>
+                        <w:r>
+                          <w:rPr>
+                            <w:rFonts w:ascii="Times New Roman" w:hAnsi="Times New Roman" w:cs="Times New Roman"/>
+                            <w:sz w:val="24"/>
+                            <w:szCs w:val="24"/>
+                          </w:rPr>
+                          <w:t>Поставщик</w:t>
+                        </w:r>
+                      </w:p>
+                    </w:txbxContent>
+                  </v:textbox>
+                </v:shape>
+                <v:shape id="Надпись 4" o:spid="_x0000_s1029" type="#_x0000_t202" style="position:absolute;left:18983;width:11709;height:2990;visibility:visible;mso-wrap-style:square;v-text-anchor:top" o:gfxdata="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" fillcolor="white [3201]" strokeweight=".5pt">
+                  <v:textbox>
+                    <w:txbxContent>
+                      <w:p>
+                        <w:pPr>
+                          <w:jc w:val="center"/>
+                          <w:rPr>
+                            <w:rFonts w:ascii="Times New Roman" w:hAnsi="Times New Roman" w:cs="Times New Roman"/>
+                            <w:sz w:val="24"/>
+                            <w:szCs w:val="24"/>
+                          </w:rPr>
+                        </w:pPr>
+                        <w:r>
+                          <w:rPr>
+                            <w:rFonts w:ascii="Times New Roman" w:hAnsi="Times New Roman" w:cs="Times New Roman"/>
+                            <w:sz w:val="24"/>
+                            <w:szCs w:val="24"/>
+                          </w:rPr>
+                          <w:t>Процесс</w:t>
+                        </w:r>
+                      </w:p>
+                    </w:txbxContent>
+                  </v:textbox>
+                </v:shape>
+                <v:shape id="Надпись 5" o:spid="_x0000_s1030" type="#_x0000_t202" style="position:absolute;left:37966;width:11709;height:2990;visibility:visible;mso-wrap-style:square;v-text-anchor:top" o:gfxdata="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" fillcolor="white [3201]" strokeweight=".5pt">
+                  <v:textbox>
+                    <w:txbxContent>
+                      <w:p>
+                        <w:pPr>
+                          <w:jc w:val="center"/>
+                          <w:rPr>
+                            <w:rFonts w:ascii="Times New Roman" w:hAnsi="Times New Roman" w:cs="Times New Roman"/>
+                            <w:sz w:val="24"/>
+                            <w:szCs w:val="24"/>
+                          </w:rPr>
+                        </w:pPr>
+                        <w:r>
+                          <w:rPr>
+                            <w:rFonts w:ascii="Times New Roman" w:hAnsi="Times New Roman" w:cs="Times New Roman"/>
+                            <w:sz w:val="24"/>
+                            <w:szCs w:val="24"/>
+                          </w:rPr>
+                          <w:t>Потребитель</w:t>
+                        </w:r>
+                      </w:p>
+                    </w:txbxContent>
+                  </v:textbox>
+                </v:shape>
+                <v:shapetype id="_x0000_t32" coordsize="21600,21600" o:spt="32" o:oned="t" path="m,l21600,21600e" filled="f">
+                  <v:path arrowok="t" fillok="f" o:connecttype="none"/>
+                  <o:lock v:ext="edit" shapetype="t"/>
+                </v:shapetype>
+                <v:shape id="Прямая со стрелкой 6" o:spid="_x0000_s1031" type="#_x0000_t32" style="position:absolute;left:11710;top:1390;width:6840;height:0;visibility:visible;mso-wrap-style:square" o:connectortype="straight" o:gfxdata="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" strokecolor="black [3200]" strokeweight=".5pt">
+                  <v:stroke endarrow="block" joinstyle="miter"/>
+                </v:shape>
+                <v:shape id="Прямая со стрелкой 7" o:spid="_x0000_s1032" type="#_x0000_t32" style="position:absolute;left:30693;top:1336;width:6840;height:0;visibility:visible;mso-wrap-style:square" o:connectortype="straight" o:gfxdata="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" strokecolor="black [3200]" strokeweight=".5pt">
+                  <v:stroke endarrow="block" joinstyle="miter"/>
+                </v:shape>
+                <v:shapetype id="_x0000_t34" coordsize="21600,21600" o:spt="34" o:oned="t" adj="10800" path="m,l@0,0@0,21600,21600,21600e" filled="f">
+                  <v:stroke joinstyle="miter"/>
+                  <v:formulas>
+                    <v:f eqn="val #0"/>
+                  </v:formulas>
+                  <v:path arrowok="t" fillok="f" o:connecttype="none"/>
+                  <v:handles>
+                    <v:h position="#0,center"/>
+                  </v:handles>
+                  <o:lock v:ext="edit" shapetype="t"/>
+                </v:shapetype>
+                <v:shape id="Соединительная линия уступом 11" o:spid="_x0000_s1033" type="#_x0000_t34" style="position:absolute;left:24651;top:-16043;width:457;height:38449;rotation:90;visibility:visible;mso-wrap-style:square" o:connectortype="elbow" o:gfxdata="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" adj="206989" strokecolor="black [3200]" strokeweight=".5pt">
+                  <v:stroke endarrow="block"/>
+                </v:shape>
+                <v:shape id="Прямая со стрелкой 14" o:spid="_x0000_s1034" type="#_x0000_t32" style="position:absolute;left:24972;top:3475;width:0;height:3814;flip:y;visibility:visible;mso-wrap-style:square" o:connectortype="straight" o:gfxdata="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" strokecolor="black [3200]" strokeweight=".5pt">
+                  <v:stroke endarrow="block" joinstyle="miter"/>
+                </v:shape>
+              </v:group>
+            </w:pict>
+          </mc:Fallback>
+        </mc:AlternateContent>
+      </w:r>
+      <w:r>
+        <w:rPr>
+          <w:rFonts w:ascii="Times New Roman" w:hAnsi="Times New Roman" w:cs="Times New Roman"/>
+          <w:noProof/>
+          <w:sz w:val="28"/>
+          <w:szCs w:val="28"/>
+          <w:lang w:eastAsia="ru-RU"/>
+        </w:rPr>
+        <mc:AlternateContent>
+          <mc:Choice Requires="wps">
+            <w:drawing>
+              <wp:anchor distT="0" distB="0" distL="114300" distR="114300" simplePos="0" relativeHeight="251666432" behindDoc="0" locked="0" layoutInCell="1" allowOverlap="1" wp14:anchorId="3E0DC89B" wp14:editId="5B3FB80C">
+                <wp:simplePos x="0" y="0"/>
+                <wp:positionH relativeFrom="column">
+                  <wp:posOffset>1865463</wp:posOffset>
+                </wp:positionH>
+                <wp:positionV relativeFrom="paragraph">
+                  <wp:posOffset>-72390</wp:posOffset>
+                </wp:positionV>
+                <wp:extent cx="508000" cy="433070"/>
+                <wp:effectExtent l="0" t="0" r="0" b="5080"/>
+                <wp:wrapNone/>
+                <wp:docPr id="8" name="Надпись 8"/>
+                <wp:cNvGraphicFramePr/>
+                <a:graphic xmlns:a="http://schemas.openxmlformats.org/drawingml/2006/main">
+                  <a:graphicData uri="http://schemas.microsoft.com/office/word/2010/wordprocessingShape">
+                    <wps:wsp>
+                      <wps:cNvSpPr txBox="1"/>
+                      <wps:spPr>
+                        <a:xfrm>
+                          <a:off x="0" y="0"/>
+                          <a:ext cx="508000" cy="433070"/>
+                        </a:xfrm>
+                        <a:prstGeom prst="rect">
+                          <a:avLst/>
+                        </a:prstGeom>
+                        <a:noFill/>
+                        <a:ln w="6350">
+                          <a:noFill/>
+                        </a:ln>
+                      </wps:spPr>
+                      <wps:txbx>
+                        <w:txbxContent>
+                          <w:p>
+                            <w:pPr>
+                              <w:jc w:val="center"/>
+                              <w:rPr>
+                                <w:rFonts w:ascii="Times New Roman" w:hAnsi="Times New Roman" w:cs="Times New Roman"/>
+                                <w:sz w:val="20"/>
+                                <w:szCs w:val="20"/>
+                              </w:rPr>
+                            </w:pPr>
+                            <w:r>
+                              <w:rPr>
+                                <w:rFonts w:ascii="Times New Roman" w:hAnsi="Times New Roman" w:cs="Times New Roman"/>
+                                <w:sz w:val="20"/>
+                                <w:szCs w:val="20"/>
+                              </w:rPr>
+                              <w:t>вход</w:t>
+                            </w:r>
+                          </w:p>
+                        </w:txbxContent>
+                      </wps:txbx>
+                      <wps:bodyPr rot="0" spcFirstLastPara="0" vertOverflow="overflow" horzOverflow="overflow" vert="horz" wrap="square" lIns="91440" tIns="45720" rIns="91440" bIns="45720" numCol="1" spcCol="0" rtlCol="0" fromWordArt="0" anchor="t" anchorCtr="0" forceAA="0" compatLnSpc="1">
+                        <a:prstTxWarp prst="textNoShape">
+                          <a:avLst/>
+                        </a:prstTxWarp>
+                        <a:noAutofit/>
+                      </wps:bodyPr>
+                    </wps:wsp>
+                  </a:graphicData>
+                </a:graphic>
+                <wp14:sizeRelH relativeFrom="margin">
+                  <wp14:pctWidth>0</wp14:pctWidth>
+                </wp14:sizeRelH>
+                <wp14:sizeRelV relativeFrom="margin">
+                  <wp14:pctHeight>0</wp14:pctHeight>
+                </wp14:sizeRelV>
+              </wp:anchor>
+            </w:drawing>
+          </mc:Choice>
+          <mc:Fallback>
+            <w:pict>
+              <v:shape w14:anchorId="3E0DC89B" id="Надпись 8" o:spid="_x0000_s1035" type="#_x0000_t202" style="position:absolute;left:0;text-align:left;margin-left:146.9pt;margin-top:-5.7pt;width:40pt;height:34.1pt;z-index:251666432;visibility:visible;mso-wrap-style:square;mso-width-percent:0;mso-height-percent:0;mso-wrap-distance-left:9pt;mso-wrap-distance-top:0;mso-wrap-distance-right:9pt;mso-wrap-distance-bottom:0;mso-position-horizontal:absolute;mso-position-horizontal-relative:text;mso-position-vertical:absolute;mso-position-vertical-relative:text;mso-width-percent:0;mso-height-percent:0;mso-width-relative:margin;mso-height-relative:margin;v-text-anchor:top" o:gfxdata="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" filled="f" stroked="f" strokeweight=".5pt">
+                <v:textbox>
+                  <w:txbxContent>
+                    <w:p>
+                      <w:pPr>
+                        <w:jc w:val="center"/>
+                        <w:rPr>
+                          <w:rFonts w:ascii="Times New Roman" w:hAnsi="Times New Roman" w:cs="Times New Roman"/>
+                          <w:sz w:val="20"/>
+                          <w:szCs w:val="20"/>
+                        </w:rPr>
+                      </w:pPr>
+                      <w:r>
+                        <w:rPr>
+                          <w:rFonts w:ascii="Times New Roman" w:hAnsi="Times New Roman" w:cs="Times New Roman"/>
+                          <w:sz w:val="20"/>
+                          <w:szCs w:val="20"/>
+                        </w:rPr>
+                        <w:t>вход</w:t>
+                      </w:r>
+                    </w:p>
+                  </w:txbxContent>
+                </v:textbox>
+              </v:shape>
+            </w:pict>
+          </mc:Fallback>
+        </mc:AlternateContent>
+      </w:r>
+    </w:p>
+    <w:p>
+      <w:pPr>
+        <w:spacing w:after="0" w:line="360" w:lineRule="auto"/>
+        <w:ind w:firstLine="709"/>
+        <w:jc w:val="both"/>
+        <w:rPr>
+          <w:rFonts w:ascii="Times New Roman" w:hAnsi="Times New Roman" w:cs="Times New Roman"/>
+          <w:sz w:val="28"/>
+          <w:szCs w:val="28"/>
+        </w:rPr>
+      </w:pPr>
+    </w:p>
+    <w:p>
+      <w:pPr>
+        <w:spacing w:after="0" w:line="360" w:lineRule="auto"/>
+        <w:ind w:firstLine="709"/>
+        <w:jc w:val="both"/>
+        <w:rPr>
+          <w:rFonts w:ascii="Times New Roman" w:hAnsi="Times New Roman" w:cs="Times New Roman"/>
+          <w:sz w:val="28"/>
+          <w:szCs w:val="28"/>
+        </w:rPr>
+      </w:pPr>
+      <w:r>
+        <w:rPr>
+          <w:rFonts w:ascii="Times New Roman" w:hAnsi="Times New Roman" w:cs="Times New Roman"/>
+          <w:noProof/>
+          <w:sz w:val="28"/>
+          <w:szCs w:val="28"/>
+          <w:lang w:eastAsia="ru-RU"/>
+        </w:rPr>
+        <mc:AlternateContent>
+          <mc:Choice Requires="wps">
+            <w:drawing>
+              <wp:anchor distT="0" distB="0" distL="114300" distR="114300" simplePos="0" relativeHeight="251673600" behindDoc="0" locked="0" layoutInCell="1" allowOverlap="1" wp14:anchorId="31A45AC5" wp14:editId="481D329D">
+                <wp:simplePos x="0" y="0"/>
+                <wp:positionH relativeFrom="margin">
+                  <wp:posOffset>1185079</wp:posOffset>
+                </wp:positionH>
+                <wp:positionV relativeFrom="paragraph">
+                  <wp:posOffset>74109</wp:posOffset>
+                </wp:positionV>
+                <wp:extent cx="3832225" cy="262022"/>
+                <wp:effectExtent l="0" t="0" r="0" b="5080"/>
+                <wp:wrapNone/>
+                <wp:docPr id="19" name="Надпись 19"/>
+                <wp:cNvGraphicFramePr/>
+                <a:graphic xmlns:a="http://schemas.openxmlformats.org/drawingml/2006/main">
+                  <a:graphicData uri="http://schemas.microsoft.com/office/word/2010/wordprocessingShape">
+                    <wps:wsp>
+                      <wps:cNvSpPr txBox="1"/>
+                      <wps:spPr>
+                        <a:xfrm>
+                          <a:off x="0" y="0"/>
+                          <a:ext cx="3832225" cy="262022"/>
+                        </a:xfrm>
+                        <a:prstGeom prst="rect">
+                          <a:avLst/>
+                        </a:prstGeom>
+                        <a:noFill/>
+                        <a:ln w="6350">
+                          <a:noFill/>
+                        </a:ln>
+                      </wps:spPr>
+                      <wps:txbx>
+                        <w:txbxContent>
+                          <w:p>
+                            <w:pPr>
+                              <w:jc w:val="center"/>
+                              <w:rPr>
+                                <w:rFonts w:ascii="Times New Roman" w:hAnsi="Times New Roman" w:cs="Times New Roman"/>
+                                <w:sz w:val="20"/>
+                                <w:szCs w:val="20"/>
+                              </w:rPr>
+                            </w:pPr>
+                            <w:r>
+                              <w:rPr>
+                                <w:rFonts w:ascii="Times New Roman" w:hAnsi="Times New Roman" w:cs="Times New Roman"/>
+                                <w:sz w:val="20"/>
+                                <w:szCs w:val="20"/>
+                              </w:rPr>
+                              <w:t>требования и обратная связь</w:t>
+                            </w:r>
+                          </w:p>
+                        </w:txbxContent>
+                      </wps:txbx>
+                      <wps:bodyPr rot="0" spcFirstLastPara="0" vertOverflow="overflow" horzOverflow="overflow" vert="horz" wrap="square" lIns="91440" tIns="45720" rIns="91440" bIns="45720" numCol="1" spcCol="0" rtlCol="0" fromWordArt="0" anchor="t" anchorCtr="0" forceAA="0" compatLnSpc="1">
+                        <a:prstTxWarp prst="textNoShape">
+                          <a:avLst/>
+                        </a:prstTxWarp>
+                        <a:noAutofit/>
+                      </wps:bodyPr>
+                    </wps:wsp>
+                  </a:graphicData>
+                </a:graphic>
+                <wp14:sizeRelH relativeFrom="margin">
+                  <wp14:pctWidth>0</wp14:pctWidth>
+                </wp14:sizeRelH>
+                <wp14:sizeRelV relativeFrom="margin">
+                  <wp14:pctHeight>0</wp14:pctHeight>
+                </wp14:sizeRelV>
+              </wp:anchor>
+            </w:drawing>
+          </mc:Choice>
+          <mc:Fallback>
+            <w:pict>
+              <v:shape w14:anchorId="31A45AC5" id="Надпись 19" o:spid="_x0000_s1036" type="#_x0000_t202" style="position:absolute;left:0;text-align:left;margin-left:93.3pt;margin-top:5.85pt;width:301.75pt;height:20.65pt;z-index:251673600;visibility:visible;mso-wrap-style:square;mso-width-percent:0;mso-height-percent:0;mso-wrap-distance-left:9pt;mso-wrap-distance-top:0;mso-wrap-distance-right:9pt;mso-wrap-distance-bottom:0;mso-position-horizontal:absolute;mso-position-horizontal-relative:margin;mso-position-vertical:absolute;mso-position-vertical-relative:text;mso-width-percent:0;mso-height-percent:0;mso-width-relative:margin;mso-height-relative:margin;v-text-anchor:top" o:gfxdata="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" filled="f" stroked="f" strokeweight=".5pt">
+                <v:textbox>
+                  <w:txbxContent>
+                    <w:p>
+                      <w:pPr>
+                        <w:jc w:val="center"/>
+                        <w:rPr>
+                          <w:rFonts w:ascii="Times New Roman" w:hAnsi="Times New Roman" w:cs="Times New Roman"/>
+                          <w:sz w:val="20"/>
+                          <w:szCs w:val="20"/>
+                        </w:rPr>
+                      </w:pPr>
+                      <w:r>
+                        <w:rPr>
+                          <w:rFonts w:ascii="Times New Roman" w:hAnsi="Times New Roman" w:cs="Times New Roman"/>
+                          <w:sz w:val="20"/>
+                          <w:szCs w:val="20"/>
+                        </w:rPr>
+                        <w:t>требования и обратная связь</w:t>
+                      </w:r>
+                    </w:p>
+                  </w:txbxContent>
+                </v:textbox>
+                <w10:wrap anchorx="margin"/>
+              </v:shape>
+            </w:pict>
+          </mc:Fallback>
+        </mc:AlternateContent>
+      </w:r>
+    </w:p>
+    <w:p>
+      <w:pPr>
+        <w:spacing w:after="0" w:line="360" w:lineRule="auto"/>
+        <w:jc w:val="center"/>
+        <w:rPr>
+          <w:rFonts w:ascii="Times New Roman" w:hAnsi="Times New Roman" w:cs="Times New Roman"/>
+          <w:sz w:val="20"/>
+          <w:szCs w:val="20"/>
+        </w:rPr>
+      </w:pPr>
+      <w:r>
+        <w:rPr>
+          <w:rFonts w:ascii="Times New Roman" w:hAnsi="Times New Roman" w:cs="Times New Roman"/>
+          <w:sz w:val="20"/>
+          <w:szCs w:val="20"/>
+        </w:rPr>
+        <w:t xml:space="preserve">Источник: </w:t>
+      </w:r>
+      <w:r>
+        <w:rPr>
+          <w:rFonts w:ascii="Times New Roman" w:hAnsi="Times New Roman" w:cs="Times New Roman"/>
+          <w:sz w:val="20"/>
+          <w:szCs w:val="20"/>
+        </w:rPr>
+        <w:t>Александров Д. В. Моделирование и анализ бизнес-процессов: учебник — Саратов: Ай Пи Эр Медиа, 2017. —</w:t>
+      </w:r>
+      <w:r>
+        <w:rPr>
+          <w:rFonts w:ascii="Times New Roman" w:hAnsi="Times New Roman" w:cs="Times New Roman"/>
+          <w:sz w:val="20"/>
+          <w:szCs w:val="20"/>
+        </w:rPr>
+        <w:t xml:space="preserve"> С</w:t>
+      </w:r>
+      <w:r>
+        <w:rPr>
+          <w:rFonts w:ascii="Times New Roman" w:hAnsi="Times New Roman" w:cs="Times New Roman"/>
+          <w:sz w:val="20"/>
+          <w:szCs w:val="20"/>
+        </w:rPr>
+        <w:t>.</w:t>
+      </w:r>
+      <w:r>
+        <w:rPr>
+          <w:rFonts w:ascii="Times New Roman" w:hAnsi="Times New Roman" w:cs="Times New Roman"/>
+          <w:sz w:val="20"/>
+          <w:szCs w:val="20"/>
+        </w:rPr>
+        <w:t>29</w:t>
+      </w:r>
+    </w:p>
+    <w:p>
+      <w:pPr>
+        <w:spacing w:after="0" w:line="360" w:lineRule="auto"/>
+        <w:jc w:val="center"/>
+        <w:rPr>
+          <w:rFonts w:ascii="Times New Roman" w:hAnsi="Times New Roman" w:cs="Times New Roman"/>
+          <w:sz w:val="24"/>
+          <w:szCs w:val="24"/>
+        </w:rPr>
+      </w:pPr>
+      <w:r>
+        <w:rPr>
+          <w:rFonts w:ascii="Times New Roman" w:hAnsi="Times New Roman" w:cs="Times New Roman"/>
+          <w:sz w:val="24"/>
+          <w:szCs w:val="24"/>
+        </w:rPr>
+        <w:t>Рисунок 1 — Модель процесса «поставщик-потребитель»</w:t>
+      </w:r>
+    </w:p>
+    <w:p>
+      <w:pPr>
+        <w:spacing w:after="0" w:line="360" w:lineRule="auto"/>
+        <w:ind w:firstLine="709"/>
+        <w:jc w:val="both"/>
+        <w:rPr>
+          <w:rFonts w:ascii="Times New Roman" w:hAnsi="Times New Roman" w:cs="Times New Roman"/>
+          <w:sz w:val="28"/>
+          <w:szCs w:val="28"/>
+        </w:rPr>
+      </w:pPr>
+      <w:bookmarkStart w:id="5" w:name="_GoBack"/>
+      <w:bookmarkEnd w:id="5"/>
+    </w:p>
+    <w:p>
+      <w:pPr>
+        <w:spacing w:after="0" w:line="360" w:lineRule="auto"/>
+        <w:ind w:firstLine="709"/>
+        <w:jc w:val="both"/>
+        <w:rPr>
+          <w:rFonts w:ascii="Times New Roman" w:hAnsi="Times New Roman" w:cs="Times New Roman"/>
+          <w:sz w:val="28"/>
+          <w:szCs w:val="28"/>
+        </w:rPr>
+      </w:pPr>
+      <w:r>
+        <w:rPr>
+          <w:rFonts w:ascii="Times New Roman" w:hAnsi="Times New Roman" w:cs="Times New Roman"/>
+          <w:sz w:val="28"/>
+          <w:szCs w:val="28"/>
+        </w:rPr>
+        <w:t>Такой подход имеет свои преимущества:</w:t>
+      </w:r>
+    </w:p>
+    <w:p>
+      <w:pPr>
+        <w:spacing w:after="0" w:line="360" w:lineRule="auto"/>
+        <w:ind w:firstLine="709"/>
+        <w:jc w:val="both"/>
+        <w:rPr>
+          <w:rFonts w:ascii="Times New Roman" w:hAnsi="Times New Roman" w:cs="Times New Roman"/>
+          <w:sz w:val="28"/>
+          <w:szCs w:val="28"/>
+        </w:rPr>
+      </w:pPr>
+      <w:r>
+        <w:rPr>
+          <w:rFonts w:ascii="Times New Roman" w:hAnsi="Times New Roman" w:cs="Times New Roman"/>
+          <w:sz w:val="28"/>
+          <w:szCs w:val="28"/>
+        </w:rPr>
+        <w:t>1) в результате фокусировки на бизнес-процессе достигается удовлетворения запросов потребителей этого процесса</w:t>
+      </w:r>
+      <w:r>
+        <w:rPr>
+          <w:rFonts w:ascii="Times New Roman" w:hAnsi="Times New Roman" w:cs="Times New Roman"/>
+          <w:sz w:val="28"/>
+          <w:szCs w:val="28"/>
+        </w:rPr>
+        <w:t>;</w:t>
+      </w:r>
+    </w:p>
+    <w:p>
+      <w:pPr>
+        <w:spacing w:after="0" w:line="360" w:lineRule="auto"/>
+        <w:ind w:firstLine="709"/>
+        <w:jc w:val="both"/>
+        <w:rPr>
+          <w:rFonts w:ascii="Times New Roman" w:hAnsi="Times New Roman" w:cs="Times New Roman"/>
+          <w:sz w:val="28"/>
+          <w:szCs w:val="28"/>
+        </w:rPr>
+      </w:pPr>
+      <w:r>
+        <w:rPr>
+          <w:rFonts w:ascii="Times New Roman" w:hAnsi="Times New Roman" w:cs="Times New Roman"/>
+          <w:sz w:val="28"/>
+          <w:szCs w:val="28"/>
+        </w:rPr>
+        <w:t xml:space="preserve">2) </w:t>
+      </w:r>
+      <w:r>
+        <w:rPr>
+          <w:rFonts w:ascii="Times New Roman" w:hAnsi="Times New Roman" w:cs="Times New Roman"/>
+          <w:sz w:val="28"/>
+          <w:szCs w:val="28"/>
+        </w:rPr>
+        <w:t xml:space="preserve">производство конечной продукции и ценности, которую она выражает, сосредоточено в </w:t>
+      </w:r>
+      <w:r>
+        <w:rPr>
+          <w:rFonts w:ascii="Times New Roman" w:hAnsi="Times New Roman" w:cs="Times New Roman"/>
+          <w:sz w:val="28"/>
+          <w:szCs w:val="28"/>
+        </w:rPr>
+        <w:t>организационных процессах</w:t>
+      </w:r>
+      <w:r>
+        <w:rPr>
+          <w:rFonts w:ascii="Times New Roman" w:hAnsi="Times New Roman" w:cs="Times New Roman"/>
+          <w:sz w:val="28"/>
+          <w:szCs w:val="28"/>
+        </w:rPr>
+        <w:t>;</w:t>
+      </w:r>
+    </w:p>
+    <w:p>
+      <w:pPr>
+        <w:spacing w:after="0" w:line="360" w:lineRule="auto"/>
+        <w:ind w:firstLine="709"/>
+        <w:jc w:val="both"/>
+        <w:rPr>
+          <w:rFonts w:ascii="Times New Roman" w:hAnsi="Times New Roman" w:cs="Times New Roman"/>
+          <w:sz w:val="28"/>
+          <w:szCs w:val="28"/>
+        </w:rPr>
+      </w:pPr>
+      <w:r>
+        <w:rPr>
+          <w:rFonts w:ascii="Times New Roman" w:hAnsi="Times New Roman" w:cs="Times New Roman"/>
+          <w:sz w:val="28"/>
+          <w:szCs w:val="28"/>
+        </w:rPr>
+        <w:t xml:space="preserve">3) </w:t>
+      </w:r>
+      <w:r>
+        <w:rPr>
+          <w:rFonts w:ascii="Times New Roman" w:hAnsi="Times New Roman" w:cs="Times New Roman"/>
+          <w:sz w:val="28"/>
+          <w:szCs w:val="28"/>
+        </w:rPr>
+        <w:t>за счет закрепления ответственности за владельцем конкретного бизнес-процесса удается снизить фрагментарного распределения ответственности за конечную продукцию, или результат</w:t>
+      </w:r>
+      <w:r>
+        <w:rPr>
+          <w:rFonts w:ascii="Times New Roman" w:hAnsi="Times New Roman" w:cs="Times New Roman"/>
+          <w:sz w:val="28"/>
+          <w:szCs w:val="28"/>
+        </w:rPr>
+        <w:t>;</w:t>
+      </w:r>
+    </w:p>
+    <w:p>
+      <w:pPr>
+        <w:spacing w:after="0" w:line="360" w:lineRule="auto"/>
+        <w:ind w:firstLine="709"/>
+        <w:jc w:val="both"/>
+        <w:rPr>
+          <w:rFonts w:ascii="Times New Roman" w:hAnsi="Times New Roman" w:cs="Times New Roman"/>
+          <w:sz w:val="28"/>
+          <w:szCs w:val="28"/>
+        </w:rPr>
+      </w:pPr>
+      <w:r>
+        <w:rPr>
+          <w:rFonts w:ascii="Times New Roman" w:hAnsi="Times New Roman" w:cs="Times New Roman"/>
+          <w:sz w:val="28"/>
+          <w:szCs w:val="28"/>
+        </w:rPr>
+        <w:t>4) рациональное использование ресурсов, в том числе временных, что достигается за счет управления этапами процесса вместо контроля работы конкретных отделов</w:t>
+      </w:r>
+      <w:r>
+        <w:rPr>
+          <w:rFonts w:ascii="Times New Roman" w:hAnsi="Times New Roman" w:cs="Times New Roman"/>
+          <w:sz w:val="28"/>
+          <w:szCs w:val="28"/>
+        </w:rPr>
+        <w:t>;</w:t>
+      </w:r>
+    </w:p>
+    <w:p>
+      <w:pPr>
+        <w:spacing w:after="0" w:line="360" w:lineRule="auto"/>
+        <w:ind w:firstLine="709"/>
+        <w:jc w:val="both"/>
+        <w:rPr>
+          <w:rFonts w:ascii="Times New Roman" w:hAnsi="Times New Roman" w:cs="Times New Roman"/>
+          <w:sz w:val="28"/>
+          <w:szCs w:val="28"/>
+        </w:rPr>
+      </w:pPr>
+      <w:r>
+        <w:rPr>
+          <w:rFonts w:ascii="Times New Roman" w:hAnsi="Times New Roman" w:cs="Times New Roman"/>
+          <w:sz w:val="28"/>
+          <w:szCs w:val="28"/>
+        </w:rPr>
+        <w:t xml:space="preserve">5) управление рисками </w:t>
+      </w:r>
+      <w:proofErr w:type="spellStart"/>
+      <w:r>
+        <w:rPr>
+          <w:rFonts w:ascii="Times New Roman" w:hAnsi="Times New Roman" w:cs="Times New Roman"/>
+          <w:sz w:val="28"/>
+          <w:szCs w:val="28"/>
+        </w:rPr>
+        <w:t>субоптимизации</w:t>
+      </w:r>
+      <w:proofErr w:type="spellEnd"/>
+      <w:r>
+        <w:rPr>
+          <w:rFonts w:ascii="Times New Roman" w:hAnsi="Times New Roman" w:cs="Times New Roman"/>
+          <w:sz w:val="28"/>
+          <w:szCs w:val="28"/>
+        </w:rPr>
+        <w:t xml:space="preserve"> конкретных отделов предприятия при управлении процессами, проходящими через несколько подразделений предприятия.</w:t>
+      </w:r>
+    </w:p>
+    <w:p>
+      <w:pPr>
+        <w:spacing w:after="0" w:line="360" w:lineRule="auto"/>
+        <w:ind w:firstLine="709"/>
+        <w:jc w:val="both"/>
+        <w:rPr>
+          <w:rFonts w:ascii="Times New Roman" w:hAnsi="Times New Roman" w:cs="Times New Roman"/>
+          <w:sz w:val="28"/>
+          <w:szCs w:val="28"/>
+        </w:rPr>
+      </w:pPr>
+      <w:r>
+        <w:rPr>
+          <w:rFonts w:ascii="Times New Roman" w:hAnsi="Times New Roman" w:cs="Times New Roman"/>
+          <w:sz w:val="28"/>
+          <w:szCs w:val="28"/>
+        </w:rPr>
+        <w:t>Поскольку с</w:t>
+      </w:r>
+      <w:r>
+        <w:rPr>
+          <w:rFonts w:ascii="Times New Roman" w:hAnsi="Times New Roman" w:cs="Times New Roman"/>
+          <w:sz w:val="28"/>
+          <w:szCs w:val="28"/>
+        </w:rPr>
+        <w:t xml:space="preserve">уществует много определений понятия бизнес-процесса </w:t>
+      </w:r>
+      <w:r>
+        <w:rPr>
+          <w:rFonts w:ascii="Times New Roman" w:hAnsi="Times New Roman" w:cs="Times New Roman"/>
+          <w:sz w:val="28"/>
+          <w:szCs w:val="28"/>
+        </w:rPr>
+        <w:t>[</w:t>
+      </w:r>
+      <w:r>
+        <w:rPr>
+          <w:rFonts w:ascii="Times New Roman" w:hAnsi="Times New Roman" w:cs="Times New Roman"/>
+          <w:sz w:val="28"/>
+          <w:szCs w:val="28"/>
+        </w:rPr>
+        <w:fldChar w:fldCharType="begin"/>
+      </w:r>
+      <w:r>
+        <w:rPr>
+          <w:rFonts w:ascii="Times New Roman" w:hAnsi="Times New Roman" w:cs="Times New Roman"/>
+          <w:sz w:val="28"/>
+          <w:szCs w:val="28"/>
+        </w:rPr>
+        <w:instrText xml:space="preserve"> REF _Ref35551305 \r \h </w:instrText>
+      </w:r>
+      <w:r>
+        <w:rPr>
+          <w:rFonts w:ascii="Times New Roman" w:hAnsi="Times New Roman" w:cs="Times New Roman"/>
+          <w:sz w:val="28"/>
+          <w:szCs w:val="28"/>
+        </w:rPr>
+      </w:r>
+      <w:r>
+        <w:rPr>
+          <w:rFonts w:ascii="Times New Roman" w:hAnsi="Times New Roman" w:cs="Times New Roman"/>
+          <w:sz w:val="28"/>
+          <w:szCs w:val="28"/>
+        </w:rPr>
+        <w:fldChar w:fldCharType="separate"/>
+      </w:r>
+      <w:r>
+        <w:rPr>
+          <w:rFonts w:ascii="Times New Roman" w:hAnsi="Times New Roman" w:cs="Times New Roman"/>
+          <w:sz w:val="28"/>
+          <w:szCs w:val="28"/>
+        </w:rPr>
+        <w:t>4</w:t>
+      </w:r>
+      <w:r>
+        <w:rPr>
+          <w:rFonts w:ascii="Times New Roman" w:hAnsi="Times New Roman" w:cs="Times New Roman"/>
+          <w:sz w:val="28"/>
+          <w:szCs w:val="28"/>
+        </w:rPr>
+        <w:fldChar w:fldCharType="end"/>
+      </w:r>
+      <w:r>
+        <w:rPr>
+          <w:rFonts w:ascii="Times New Roman" w:hAnsi="Times New Roman" w:cs="Times New Roman"/>
+          <w:sz w:val="28"/>
+          <w:szCs w:val="28"/>
+        </w:rPr>
+        <w:t>, С.15</w:t>
+      </w:r>
+      <w:r>
+        <w:rPr>
+          <w:rFonts w:ascii="Times New Roman" w:hAnsi="Times New Roman" w:cs="Times New Roman"/>
+          <w:sz w:val="28"/>
+          <w:szCs w:val="28"/>
+        </w:rPr>
+        <w:t>]</w:t>
+      </w:r>
+      <w:r>
+        <w:rPr>
+          <w:rFonts w:ascii="Times New Roman" w:hAnsi="Times New Roman" w:cs="Times New Roman"/>
+          <w:sz w:val="28"/>
+          <w:szCs w:val="28"/>
+        </w:rPr>
+        <w:t>, определим термин «бизнес-процесс» с помощью характеризующих его признаков:</w:t>
+      </w:r>
+    </w:p>
+    <w:p>
+      <w:pPr>
+        <w:spacing w:after="0" w:line="360" w:lineRule="auto"/>
+        <w:ind w:firstLine="709"/>
+        <w:jc w:val="both"/>
+        <w:rPr>
+          <w:rFonts w:ascii="Times New Roman" w:hAnsi="Times New Roman" w:cs="Times New Roman"/>
+          <w:sz w:val="28"/>
+          <w:szCs w:val="28"/>
+        </w:rPr>
+      </w:pPr>
+      <w:r>
+        <w:rPr>
+          <w:rFonts w:ascii="Times New Roman" w:hAnsi="Times New Roman" w:cs="Times New Roman"/>
+          <w:sz w:val="28"/>
+          <w:szCs w:val="28"/>
+        </w:rPr>
+        <w:t>1) бизнес-процесс представляет собой цепочку логически связанных действий</w:t>
+      </w:r>
+      <w:r>
+        <w:rPr>
+          <w:rFonts w:ascii="Times New Roman" w:hAnsi="Times New Roman" w:cs="Times New Roman"/>
+          <w:sz w:val="28"/>
+          <w:szCs w:val="28"/>
+        </w:rPr>
+        <w:t>;</w:t>
+      </w:r>
+    </w:p>
+    <w:p>
+      <w:pPr>
+        <w:spacing w:after="0" w:line="360" w:lineRule="auto"/>
+        <w:ind w:firstLine="709"/>
+        <w:jc w:val="both"/>
+        <w:rPr>
+          <w:rFonts w:ascii="Times New Roman" w:hAnsi="Times New Roman" w:cs="Times New Roman"/>
+          <w:sz w:val="28"/>
+          <w:szCs w:val="28"/>
+        </w:rPr>
+      </w:pPr>
+      <w:r>
+        <w:rPr>
+          <w:rFonts w:ascii="Times New Roman" w:hAnsi="Times New Roman" w:cs="Times New Roman"/>
+          <w:sz w:val="28"/>
+          <w:szCs w:val="28"/>
+        </w:rPr>
+        <w:t>2) эти действия используют ресурсы предприятия</w:t>
+      </w:r>
+      <w:r>
+        <w:rPr>
+          <w:rFonts w:ascii="Times New Roman" w:hAnsi="Times New Roman" w:cs="Times New Roman"/>
+          <w:sz w:val="28"/>
+          <w:szCs w:val="28"/>
+        </w:rPr>
+        <w:t>;</w:t>
+      </w:r>
+    </w:p>
+    <w:p>
+      <w:pPr>
+        <w:spacing w:after="0" w:line="360" w:lineRule="auto"/>
+        <w:ind w:firstLine="709"/>
+        <w:jc w:val="both"/>
+        <w:rPr>
+          <w:rFonts w:ascii="Times New Roman" w:hAnsi="Times New Roman" w:cs="Times New Roman"/>
+          <w:sz w:val="28"/>
+          <w:szCs w:val="28"/>
+        </w:rPr>
+      </w:pPr>
+      <w:r>
+        <w:rPr>
+          <w:rFonts w:ascii="Times New Roman" w:hAnsi="Times New Roman" w:cs="Times New Roman"/>
+          <w:sz w:val="28"/>
+          <w:szCs w:val="28"/>
+        </w:rPr>
+        <w:lastRenderedPageBreak/>
+        <w:t>3) ресурсы используются для обработки некоторого объекта, виртуального или физического</w:t>
+      </w:r>
+      <w:r>
+        <w:rPr>
+          <w:rFonts w:ascii="Times New Roman" w:hAnsi="Times New Roman" w:cs="Times New Roman"/>
+          <w:sz w:val="28"/>
+          <w:szCs w:val="28"/>
+        </w:rPr>
+        <w:t>;</w:t>
+      </w:r>
+    </w:p>
+    <w:p>
+      <w:pPr>
+        <w:spacing w:after="0" w:line="360" w:lineRule="auto"/>
+        <w:ind w:firstLine="709"/>
+        <w:jc w:val="both"/>
+        <w:rPr>
+          <w:rFonts w:ascii="Times New Roman" w:hAnsi="Times New Roman" w:cs="Times New Roman"/>
+          <w:sz w:val="28"/>
+          <w:szCs w:val="28"/>
+        </w:rPr>
+      </w:pPr>
+      <w:r>
+        <w:rPr>
+          <w:rFonts w:ascii="Times New Roman" w:hAnsi="Times New Roman" w:cs="Times New Roman"/>
+          <w:sz w:val="28"/>
+          <w:szCs w:val="28"/>
+        </w:rPr>
+        <w:t>4)</w:t>
+      </w:r>
+      <w:r>
+        <w:rPr>
+          <w:rFonts w:ascii="Times New Roman" w:hAnsi="Times New Roman" w:cs="Times New Roman"/>
+          <w:sz w:val="28"/>
+          <w:szCs w:val="28"/>
+        </w:rPr>
+        <w:t xml:space="preserve"> целью этой цепочки является достижение некоторого результата</w:t>
+      </w:r>
+      <w:r>
+        <w:rPr>
+          <w:rFonts w:ascii="Times New Roman" w:hAnsi="Times New Roman" w:cs="Times New Roman"/>
+          <w:sz w:val="28"/>
+          <w:szCs w:val="28"/>
+        </w:rPr>
+        <w:t>;</w:t>
+      </w:r>
+    </w:p>
+    <w:p>
+      <w:pPr>
+        <w:spacing w:after="0" w:line="360" w:lineRule="auto"/>
+        <w:ind w:firstLine="709"/>
+        <w:jc w:val="both"/>
+        <w:rPr>
+          <w:rFonts w:ascii="Times New Roman" w:hAnsi="Times New Roman" w:cs="Times New Roman"/>
+          <w:sz w:val="28"/>
+          <w:szCs w:val="28"/>
+        </w:rPr>
+      </w:pPr>
+      <w:r>
+        <w:rPr>
+          <w:rFonts w:ascii="Times New Roman" w:hAnsi="Times New Roman" w:cs="Times New Roman"/>
+          <w:sz w:val="28"/>
+          <w:szCs w:val="28"/>
+        </w:rPr>
+        <w:t xml:space="preserve">5) </w:t>
+      </w:r>
+      <w:r>
+        <w:rPr>
+          <w:rFonts w:ascii="Times New Roman" w:hAnsi="Times New Roman" w:cs="Times New Roman"/>
+          <w:sz w:val="28"/>
+          <w:szCs w:val="28"/>
+        </w:rPr>
+        <w:t>достигнутый результат должен быть измерим</w:t>
+      </w:r>
+      <w:r>
+        <w:rPr>
+          <w:rFonts w:ascii="Times New Roman" w:hAnsi="Times New Roman" w:cs="Times New Roman"/>
+          <w:sz w:val="28"/>
+          <w:szCs w:val="28"/>
+        </w:rPr>
+        <w:t>;</w:t>
+      </w:r>
+    </w:p>
+    <w:p>
+      <w:pPr>
+        <w:spacing w:after="0" w:line="360" w:lineRule="auto"/>
+        <w:ind w:firstLine="709"/>
+        <w:jc w:val="both"/>
+        <w:rPr>
+          <w:rFonts w:ascii="Times New Roman" w:hAnsi="Times New Roman" w:cs="Times New Roman"/>
+          <w:sz w:val="28"/>
+          <w:szCs w:val="28"/>
+        </w:rPr>
+      </w:pPr>
+      <w:r>
+        <w:rPr>
+          <w:rFonts w:ascii="Times New Roman" w:hAnsi="Times New Roman" w:cs="Times New Roman"/>
+          <w:sz w:val="28"/>
+          <w:szCs w:val="28"/>
+        </w:rPr>
+        <w:t>6) полученный результат или продукция используется для удовлетворения заранее определенных потребителей</w:t>
+      </w:r>
+      <w:r>
+        <w:rPr>
+          <w:rFonts w:ascii="Times New Roman" w:hAnsi="Times New Roman" w:cs="Times New Roman"/>
+          <w:sz w:val="28"/>
+          <w:szCs w:val="28"/>
+        </w:rPr>
+        <w:t>;</w:t>
+      </w:r>
+    </w:p>
+    <w:p>
+      <w:pPr>
+        <w:spacing w:after="0" w:line="360" w:lineRule="auto"/>
+        <w:ind w:firstLine="709"/>
+        <w:jc w:val="both"/>
+        <w:rPr>
+          <w:rFonts w:ascii="Times New Roman" w:hAnsi="Times New Roman" w:cs="Times New Roman"/>
+          <w:sz w:val="28"/>
+          <w:szCs w:val="28"/>
+        </w:rPr>
+      </w:pPr>
+      <w:r>
+        <w:rPr>
+          <w:rFonts w:ascii="Times New Roman" w:hAnsi="Times New Roman" w:cs="Times New Roman"/>
+          <w:sz w:val="28"/>
+          <w:szCs w:val="28"/>
+        </w:rPr>
+        <w:t>7</w:t>
+      </w:r>
+      <w:r>
+        <w:rPr>
+          <w:rFonts w:ascii="Times New Roman" w:hAnsi="Times New Roman" w:cs="Times New Roman"/>
+          <w:sz w:val="28"/>
+          <w:szCs w:val="28"/>
+        </w:rPr>
+        <w:t>) потребители могут быть как внешними, так и внутренними.</w:t>
+      </w:r>
+    </w:p>
+    <w:p>
+      <w:pPr>
+        <w:spacing w:after="0" w:line="360" w:lineRule="auto"/>
+        <w:ind w:firstLine="709"/>
+        <w:jc w:val="both"/>
+        <w:rPr>
+          <w:rFonts w:ascii="Times New Roman" w:hAnsi="Times New Roman" w:cs="Times New Roman"/>
+          <w:sz w:val="28"/>
+          <w:szCs w:val="28"/>
+        </w:rPr>
+      </w:pPr>
+      <w:r>
+        <w:rPr>
+          <w:rFonts w:ascii="Times New Roman" w:hAnsi="Times New Roman" w:cs="Times New Roman"/>
+          <w:sz w:val="28"/>
+          <w:szCs w:val="28"/>
+        </w:rPr>
+        <w:t xml:space="preserve">Бизнес-процесс можно рассматривать как в рамках отдельно выделенной структурной единицы предприятия, так и в рамках нескольких структур предприятия или нескольких различных предприятий </w:t>
+      </w:r>
+      <w:r>
+        <w:rPr>
+          <w:rFonts w:ascii="Times New Roman" w:hAnsi="Times New Roman" w:cs="Times New Roman"/>
+          <w:sz w:val="28"/>
+          <w:szCs w:val="28"/>
+        </w:rPr>
+        <w:t>[</w:t>
+      </w:r>
+      <w:r>
+        <w:rPr>
+          <w:rFonts w:ascii="Times New Roman" w:hAnsi="Times New Roman" w:cs="Times New Roman"/>
+          <w:sz w:val="28"/>
+          <w:szCs w:val="28"/>
+        </w:rPr>
+        <w:fldChar w:fldCharType="begin"/>
+      </w:r>
+      <w:r>
+        <w:rPr>
+          <w:rFonts w:ascii="Times New Roman" w:hAnsi="Times New Roman" w:cs="Times New Roman"/>
+          <w:sz w:val="28"/>
+          <w:szCs w:val="28"/>
+        </w:rPr>
+        <w:instrText xml:space="preserve"> REF _Ref35552338 \r \h </w:instrText>
+      </w:r>
+      <w:r>
+        <w:rPr>
+          <w:rFonts w:ascii="Times New Roman" w:hAnsi="Times New Roman" w:cs="Times New Roman"/>
+          <w:sz w:val="28"/>
+          <w:szCs w:val="28"/>
+        </w:rPr>
+      </w:r>
+      <w:r>
+        <w:rPr>
+          <w:rFonts w:ascii="Times New Roman" w:hAnsi="Times New Roman" w:cs="Times New Roman"/>
+          <w:sz w:val="28"/>
+          <w:szCs w:val="28"/>
+        </w:rPr>
+        <w:fldChar w:fldCharType="separate"/>
+      </w:r>
+      <w:r>
+        <w:rPr>
+          <w:rFonts w:ascii="Times New Roman" w:hAnsi="Times New Roman" w:cs="Times New Roman"/>
+          <w:sz w:val="28"/>
+          <w:szCs w:val="28"/>
+        </w:rPr>
+        <w:t>5</w:t>
+      </w:r>
+      <w:r>
+        <w:rPr>
+          <w:rFonts w:ascii="Times New Roman" w:hAnsi="Times New Roman" w:cs="Times New Roman"/>
+          <w:sz w:val="28"/>
+          <w:szCs w:val="28"/>
+        </w:rPr>
+        <w:fldChar w:fldCharType="end"/>
+      </w:r>
+      <w:r>
+        <w:rPr>
+          <w:rFonts w:ascii="Times New Roman" w:hAnsi="Times New Roman" w:cs="Times New Roman"/>
+          <w:sz w:val="28"/>
+          <w:szCs w:val="28"/>
+        </w:rPr>
+        <w:t>, С.43</w:t>
+      </w:r>
+      <w:r>
+        <w:rPr>
+          <w:rFonts w:ascii="Times New Roman" w:hAnsi="Times New Roman" w:cs="Times New Roman"/>
+          <w:sz w:val="28"/>
+          <w:szCs w:val="28"/>
+        </w:rPr>
+        <w:t>]</w:t>
+      </w:r>
+      <w:r>
+        <w:rPr>
+          <w:rFonts w:ascii="Times New Roman" w:hAnsi="Times New Roman" w:cs="Times New Roman"/>
+          <w:sz w:val="28"/>
+          <w:szCs w:val="28"/>
+        </w:rPr>
+        <w:t>.</w:t>
+      </w:r>
+    </w:p>
+    <w:p>
+      <w:pPr>
+        <w:spacing w:after="0" w:line="360" w:lineRule="auto"/>
+        <w:ind w:firstLine="709"/>
+        <w:jc w:val="both"/>
+        <w:rPr>
+          <w:rFonts w:ascii="Times New Roman" w:hAnsi="Times New Roman" w:cs="Times New Roman"/>
+          <w:sz w:val="28"/>
+          <w:szCs w:val="28"/>
+        </w:rPr>
+      </w:pPr>
+    </w:p>
+    <w:p>
+      <w:pPr>
         <w:pStyle w:val="1"/>
+      </w:pPr>
+      <w:r>
+        <w:br w:type="page"/>
+      </w:r>
+      <w:bookmarkStart w:id="6" w:name="_Toc35546130"/>
+      <w:r>
+        <w:lastRenderedPageBreak/>
+        <w:t xml:space="preserve">ГЛАВА 2. </w:t>
+      </w:r>
+      <w:r>
+        <w:t xml:space="preserve">АНАЛИЗ </w:t>
+      </w:r>
+      <w:r>
+        <w:t xml:space="preserve">ОСНОВНОГО </w:t>
+      </w:r>
+      <w:r>
+        <w:t>БИЗНЕС-ПРОЦЕССА НА ПРИМЕРЕ ООО «ЭКОЛЕНД»</w:t>
+      </w:r>
+      <w:bookmarkEnd w:id="6"/>
+    </w:p>
+    <w:p>
+      <w:pPr>
+        <w:spacing w:after="0" w:line="360" w:lineRule="auto"/>
+        <w:ind w:firstLine="709"/>
+        <w:jc w:val="both"/>
+        <w:rPr>
+          <w:rFonts w:ascii="Times New Roman" w:hAnsi="Times New Roman" w:cs="Times New Roman"/>
+          <w:sz w:val="28"/>
+          <w:szCs w:val="28"/>
+        </w:rPr>
+      </w:pPr>
+    </w:p>
+    <w:p>
+      <w:pPr>
+        <w:spacing w:after="0" w:line="360" w:lineRule="auto"/>
+        <w:ind w:firstLine="709"/>
+        <w:jc w:val="both"/>
+        <w:rPr>
+          <w:rFonts w:ascii="Times New Roman" w:hAnsi="Times New Roman" w:cs="Times New Roman"/>
+          <w:sz w:val="28"/>
+          <w:szCs w:val="28"/>
+        </w:rPr>
+      </w:pPr>
+    </w:p>
+    <w:p>
+      <w:r>
+        <w:br w:type="page"/>
+      </w:r>
+    </w:p>
+    <w:p>
+      <w:pPr>
+        <w:pStyle w:val="1"/>
+      </w:pPr>
+      <w:bookmarkStart w:id="7" w:name="_Toc35546131"/>
+      <w:r>
+        <w:lastRenderedPageBreak/>
+        <w:t>ГЛАВА 3.</w:t>
+      </w:r>
+      <w:bookmarkEnd w:id="7"/>
+      <w:r>
+        <w:t xml:space="preserve"> </w:t>
+      </w:r>
+    </w:p>
+    <w:p>
+      <w:pPr>
+        <w:spacing w:after="0" w:line="360" w:lineRule="auto"/>
+        <w:ind w:firstLine="709"/>
+        <w:jc w:val="both"/>
+        <w:rPr>
+          <w:rFonts w:ascii="Times New Roman" w:hAnsi="Times New Roman" w:cs="Times New Roman"/>
+          <w:sz w:val="28"/>
+          <w:szCs w:val="28"/>
+        </w:rPr>
+      </w:pPr>
+    </w:p>
+    <w:p>
+      <w:pPr>
+        <w:spacing w:after="0" w:line="360" w:lineRule="auto"/>
+        <w:ind w:firstLine="709"/>
+        <w:jc w:val="both"/>
+        <w:rPr>
+          <w:rFonts w:ascii="Times New Roman" w:hAnsi="Times New Roman" w:cs="Times New Roman"/>
+          <w:sz w:val="28"/>
+          <w:szCs w:val="28"/>
+        </w:rPr>
+      </w:pPr>
+    </w:p>
+    <w:p>
+      <w:r>
+        <w:br w:type="page"/>
+      </w:r>
+    </w:p>
+    <w:p>
+      <w:pPr>
+        <w:pStyle w:val="1"/>
+        <w:ind w:firstLine="0"/>
         <w:jc w:val="center"/>
       </w:pPr>
-      <w:bookmarkStart w:id="7" w:name="_Toc35533285"/>
+      <w:bookmarkStart w:id="8" w:name="_Toc35546132"/>
       <w:r>
         <w:lastRenderedPageBreak/>
         <w:t>ЗАКЛЮЧЕНИЕ</w:t>
       </w:r>
-      <w:bookmarkEnd w:id="7"/>
+      <w:bookmarkEnd w:id="8"/>
     </w:p>
     <w:p>
       <w:pPr>
@@ -1094,14 +2819,15 @@
     <w:p>
       <w:pPr>
         <w:pStyle w:val="1"/>
+        <w:ind w:firstLine="0"/>
         <w:jc w:val="center"/>
       </w:pPr>
-      <w:bookmarkStart w:id="8" w:name="_Toc35533286"/>
+      <w:bookmarkStart w:id="9" w:name="_Toc35546133"/>
       <w:r>
         <w:lastRenderedPageBreak/>
         <w:t>СПИСОК ИСПОЛЬЗОВАННЫХ ИСТОЧНИКОВ</w:t>
       </w:r>
-      <w:bookmarkEnd w:id="8"/>
+      <w:bookmarkEnd w:id="9"/>
     </w:p>
     <w:p>
       <w:pPr>
@@ -1122,61 +2848,19 @@
         <w:jc w:val="center"/>
         <w:rPr>
           <w:rFonts w:ascii="Times New Roman" w:hAnsi="Times New Roman" w:cs="Times New Roman"/>
-          <w:sz w:val="28"/>
-          <w:szCs w:val="28"/>
-        </w:rPr>
-      </w:pPr>
-      <w:r>
-        <w:rPr>
-          <w:rFonts w:ascii="Times New Roman" w:hAnsi="Times New Roman" w:cs="Times New Roman"/>
-          <w:sz w:val="28"/>
-          <w:szCs w:val="28"/>
-        </w:rPr>
-        <w:t>Официальные и нормативные матери</w:t>
-      </w:r>
-      <w:r>
-        <w:rPr>
-          <w:rFonts w:ascii="Times New Roman" w:hAnsi="Times New Roman" w:cs="Times New Roman"/>
-          <w:sz w:val="28"/>
-          <w:szCs w:val="28"/>
-        </w:rPr>
-        <w:t>а</w:t>
-      </w:r>
-      <w:r>
-        <w:rPr>
-          <w:rFonts w:ascii="Times New Roman" w:hAnsi="Times New Roman" w:cs="Times New Roman"/>
-          <w:sz w:val="28"/>
-          <w:szCs w:val="28"/>
-        </w:rPr>
-        <w:t>лы</w:t>
-      </w:r>
-    </w:p>
-    <w:p>
-      <w:pPr>
-        <w:spacing w:after="0" w:line="360" w:lineRule="auto"/>
-        <w:ind w:firstLine="709"/>
-        <w:jc w:val="both"/>
-        <w:rPr>
-          <w:rFonts w:ascii="Times New Roman" w:hAnsi="Times New Roman" w:cs="Times New Roman"/>
-          <w:sz w:val="28"/>
-          <w:szCs w:val="28"/>
-        </w:rPr>
-      </w:pPr>
-      <w:r>
-        <w:rPr>
-          <w:rFonts w:ascii="Times New Roman" w:hAnsi="Times New Roman" w:cs="Times New Roman"/>
-          <w:sz w:val="28"/>
-          <w:szCs w:val="28"/>
-        </w:rPr>
-        <w:t>1</w:t>
-      </w:r>
-      <w:r>
-        <w:rPr>
-          <w:rFonts w:ascii="Times New Roman" w:hAnsi="Times New Roman" w:cs="Times New Roman"/>
-          <w:sz w:val="28"/>
-          <w:szCs w:val="28"/>
-        </w:rPr>
-        <w:tab/>
+          <w:color w:val="FF0000"/>
+          <w:sz w:val="28"/>
+          <w:szCs w:val="28"/>
+        </w:rPr>
+      </w:pPr>
+      <w:r>
+        <w:rPr>
+          <w:rFonts w:ascii="Times New Roman" w:hAnsi="Times New Roman" w:cs="Times New Roman"/>
+          <w:color w:val="FF0000"/>
+          <w:sz w:val="28"/>
+          <w:szCs w:val="28"/>
+        </w:rPr>
+        <w:t>По окончанию работы разбить на разделы. Перекрестные ссылки не хотят обновляться, если абзацы в списке идут с разрывом — в самом списке нумерация идет верно, но ссылки обновляются криво.</w:t>
       </w:r>
     </w:p>
     <w:p>
@@ -1190,6 +2874,30 @@
           <w:szCs w:val="28"/>
         </w:rPr>
       </w:pPr>
+      <w:r>
+        <w:rPr>
+          <w:rFonts w:ascii="Times New Roman" w:hAnsi="Times New Roman" w:cs="Times New Roman"/>
+          <w:sz w:val="28"/>
+          <w:szCs w:val="28"/>
+        </w:rPr>
+        <w:t>Официальные и нормативные матери</w:t>
+      </w:r>
+      <w:r>
+        <w:rPr>
+          <w:rFonts w:ascii="Times New Roman" w:hAnsi="Times New Roman" w:cs="Times New Roman"/>
+          <w:sz w:val="28"/>
+          <w:szCs w:val="28"/>
+        </w:rPr>
+        <w:t>а</w:t>
+      </w:r>
+      <w:r>
+        <w:rPr>
+          <w:rFonts w:ascii="Times New Roman" w:hAnsi="Times New Roman" w:cs="Times New Roman"/>
+          <w:sz w:val="28"/>
+          <w:szCs w:val="28"/>
+        </w:rPr>
+        <w:t>лы</w:t>
+      </w:r>
     </w:p>
     <w:p>
       <w:pPr>
@@ -1215,38 +2923,21 @@
       <w:pPr>
         <w:spacing w:after="0" w:line="360" w:lineRule="auto"/>
         <w:ind w:firstLine="709"/>
-        <w:jc w:val="both"/>
-        <w:rPr>
-          <w:rFonts w:ascii="Times New Roman" w:hAnsi="Times New Roman" w:cs="Times New Roman"/>
-          <w:sz w:val="28"/>
-          <w:szCs w:val="28"/>
-        </w:rPr>
-      </w:pPr>
-      <w:r>
-        <w:rPr>
-          <w:rFonts w:ascii="Times New Roman" w:hAnsi="Times New Roman" w:cs="Times New Roman"/>
-          <w:sz w:val="28"/>
-          <w:szCs w:val="28"/>
-        </w:rPr>
-        <w:t>2</w:t>
-      </w:r>
-      <w:r>
-        <w:rPr>
-          <w:rFonts w:ascii="Times New Roman" w:hAnsi="Times New Roman" w:cs="Times New Roman"/>
-          <w:sz w:val="28"/>
-          <w:szCs w:val="28"/>
-        </w:rPr>
-        <w:tab/>
-      </w:r>
-    </w:p>
-    <w:p>
-      <w:pPr>
-        <w:rPr>
-          <w:rFonts w:ascii="Times New Roman" w:hAnsi="Times New Roman" w:cs="Times New Roman"/>
-          <w:sz w:val="28"/>
-          <w:szCs w:val="28"/>
-        </w:rPr>
-      </w:pPr>
+        <w:jc w:val="center"/>
+        <w:rPr>
+          <w:rFonts w:ascii="Times New Roman" w:hAnsi="Times New Roman" w:cs="Times New Roman"/>
+          <w:sz w:val="28"/>
+          <w:szCs w:val="28"/>
+        </w:rPr>
+      </w:pPr>
+      <w:r>
+        <w:rPr>
+          <w:rFonts w:ascii="Times New Roman" w:hAnsi="Times New Roman" w:cs="Times New Roman"/>
+          <w:sz w:val="28"/>
+          <w:szCs w:val="28"/>
+        </w:rPr>
+        <w:t>Электронные ресурсы</w:t>
+      </w:r>
     </w:p>
     <w:p>
       <w:pPr>
@@ -1259,19 +2950,15 @@
           <w:szCs w:val="28"/>
         </w:rPr>
       </w:pPr>
-      <w:r>
-        <w:rPr>
-          <w:rFonts w:ascii="Times New Roman" w:hAnsi="Times New Roman" w:cs="Times New Roman"/>
-          <w:sz w:val="28"/>
-          <w:szCs w:val="28"/>
-        </w:rPr>
-        <w:t>Электронные ресурсы</w:t>
-      </w:r>
     </w:p>
     <w:p>
       <w:pPr>
+        <w:pStyle w:val="a7"/>
+        <w:numPr>
+          <w:ilvl w:val="0"/>
+          <w:numId w:val="35"/>
+        </w:numPr>
         <w:spacing w:after="0" w:line="360" w:lineRule="auto"/>
-        <w:ind w:firstLine="709"/>
         <w:jc w:val="both"/>
         <w:rPr>
           <w:rFonts w:ascii="Times New Roman" w:hAnsi="Times New Roman" w:cs="Times New Roman"/>
@@ -1282,18 +2969,348 @@
       <w:r>
         <w:rPr>
           <w:rFonts w:ascii="Times New Roman" w:hAnsi="Times New Roman" w:cs="Times New Roman"/>
-          <w:sz w:val="28"/>
-          <w:szCs w:val="28"/>
-        </w:rPr>
-        <w:t>3</w:t>
-      </w:r>
-      <w:r>
-        <w:rPr>
-          <w:rFonts w:ascii="Times New Roman" w:hAnsi="Times New Roman" w:cs="Times New Roman"/>
-          <w:sz w:val="28"/>
-          <w:szCs w:val="28"/>
-        </w:rPr>
-        <w:tab/>
+          <w:color w:val="FF0000"/>
+          <w:sz w:val="28"/>
+          <w:szCs w:val="28"/>
+        </w:rPr>
+        <w:t>Закон</w:t>
+      </w:r>
+      <w:bookmarkStart w:id="10" w:name="_Ref35544989"/>
+      <w:bookmarkStart w:id="11" w:name="_Ref35545881"/>
+    </w:p>
+    <w:p>
+      <w:pPr>
+        <w:pStyle w:val="a7"/>
+        <w:numPr>
+          <w:ilvl w:val="0"/>
+          <w:numId w:val="35"/>
+        </w:numPr>
+        <w:spacing w:after="0" w:line="360" w:lineRule="auto"/>
+        <w:jc w:val="both"/>
+        <w:rPr>
+          <w:rFonts w:ascii="Times New Roman" w:hAnsi="Times New Roman" w:cs="Times New Roman"/>
+          <w:sz w:val="28"/>
+          <w:szCs w:val="28"/>
+        </w:rPr>
+      </w:pPr>
+      <w:bookmarkStart w:id="12" w:name="_Ref35546165"/>
+      <w:r>
+        <w:rPr>
+          <w:rFonts w:ascii="Times New Roman" w:hAnsi="Times New Roman" w:cs="Times New Roman"/>
+          <w:sz w:val="28"/>
+          <w:szCs w:val="28"/>
+        </w:rPr>
+        <w:t>Алекс</w:t>
+      </w:r>
+      <w:r>
+        <w:rPr>
+          <w:rFonts w:ascii="Times New Roman" w:hAnsi="Times New Roman" w:cs="Times New Roman"/>
+          <w:sz w:val="28"/>
+          <w:szCs w:val="28"/>
+        </w:rPr>
+        <w:t>андров Д. В. Моделирование и анализ бизнес-процессов: учебник — Саратов: Ай Пи Эр Медиа, 2017. — 227 с.</w:t>
+      </w:r>
+      <w:bookmarkStart w:id="13" w:name="_Ref35545915"/>
+      <w:bookmarkEnd w:id="11"/>
+      <w:bookmarkEnd w:id="12"/>
+    </w:p>
+    <w:p>
+      <w:pPr>
+        <w:pStyle w:val="a7"/>
+        <w:numPr>
+          <w:ilvl w:val="0"/>
+          <w:numId w:val="35"/>
+        </w:numPr>
+        <w:spacing w:after="0" w:line="360" w:lineRule="auto"/>
+        <w:jc w:val="both"/>
+        <w:rPr>
+          <w:rFonts w:ascii="Times New Roman" w:hAnsi="Times New Roman" w:cs="Times New Roman"/>
+          <w:sz w:val="28"/>
+          <w:szCs w:val="28"/>
+        </w:rPr>
+      </w:pPr>
+      <w:bookmarkStart w:id="14" w:name="_Ref35546157"/>
+      <w:proofErr w:type="spellStart"/>
+      <w:r>
+        <w:rPr>
+          <w:rFonts w:ascii="Times New Roman" w:hAnsi="Times New Roman" w:cs="Times New Roman"/>
+          <w:sz w:val="28"/>
+          <w:szCs w:val="28"/>
+        </w:rPr>
+        <w:t>Бьёрн</w:t>
+      </w:r>
+      <w:proofErr w:type="spellEnd"/>
+      <w:r>
+        <w:rPr>
+          <w:rFonts w:ascii="Times New Roman" w:hAnsi="Times New Roman" w:cs="Times New Roman"/>
+          <w:sz w:val="28"/>
+          <w:szCs w:val="28"/>
+        </w:rPr>
+        <w:t xml:space="preserve">, А. Бизнес-процессы. Инструменты совершенствования </w:t>
+      </w:r>
+      <w:r>
+        <w:rPr>
+          <w:rFonts w:ascii="Times New Roman" w:hAnsi="Times New Roman" w:cs="Times New Roman"/>
+          <w:sz w:val="28"/>
+          <w:szCs w:val="28"/>
+        </w:rPr>
+        <w:t>—</w:t>
+      </w:r>
+      <w:r>
+        <w:rPr>
+          <w:rFonts w:ascii="Times New Roman" w:hAnsi="Times New Roman" w:cs="Times New Roman"/>
+          <w:sz w:val="28"/>
+          <w:szCs w:val="28"/>
+        </w:rPr>
+        <w:t xml:space="preserve"> М.: РИА «Стандарты и качество», 2007. </w:t>
+      </w:r>
+      <w:r>
+        <w:rPr>
+          <w:rFonts w:ascii="Times New Roman" w:hAnsi="Times New Roman" w:cs="Times New Roman"/>
+          <w:sz w:val="28"/>
+          <w:szCs w:val="28"/>
+        </w:rPr>
+        <w:t xml:space="preserve">— </w:t>
+      </w:r>
+      <w:r>
+        <w:rPr>
+          <w:rFonts w:ascii="Times New Roman" w:hAnsi="Times New Roman" w:cs="Times New Roman"/>
+          <w:sz w:val="28"/>
+          <w:szCs w:val="28"/>
+        </w:rPr>
+        <w:t>272 с.</w:t>
+      </w:r>
+      <w:bookmarkEnd w:id="10"/>
+      <w:bookmarkEnd w:id="13"/>
+      <w:bookmarkEnd w:id="14"/>
+    </w:p>
+    <w:p>
+      <w:pPr>
+        <w:pStyle w:val="a7"/>
+        <w:numPr>
+          <w:ilvl w:val="0"/>
+          <w:numId w:val="35"/>
+        </w:numPr>
+        <w:spacing w:after="0" w:line="360" w:lineRule="auto"/>
+        <w:jc w:val="both"/>
+        <w:rPr>
+          <w:rFonts w:ascii="Times New Roman" w:hAnsi="Times New Roman" w:cs="Times New Roman"/>
+          <w:sz w:val="28"/>
+          <w:szCs w:val="28"/>
+        </w:rPr>
+      </w:pPr>
+      <w:bookmarkStart w:id="15" w:name="_Ref35551305"/>
+      <w:proofErr w:type="spellStart"/>
+      <w:r>
+        <w:rPr>
+          <w:rFonts w:ascii="Times New Roman" w:hAnsi="Times New Roman" w:cs="Times New Roman"/>
+          <w:sz w:val="28"/>
+          <w:szCs w:val="28"/>
+        </w:rPr>
+        <w:t>Варзунов</w:t>
+      </w:r>
+      <w:proofErr w:type="spellEnd"/>
+      <w:r>
+        <w:rPr>
+          <w:rFonts w:ascii="Times New Roman" w:hAnsi="Times New Roman" w:cs="Times New Roman"/>
+          <w:sz w:val="28"/>
+          <w:szCs w:val="28"/>
+        </w:rPr>
+        <w:t xml:space="preserve"> А. В., Торосян Е. К., </w:t>
+      </w:r>
+      <w:proofErr w:type="spellStart"/>
+      <w:r>
+        <w:rPr>
+          <w:rFonts w:ascii="Times New Roman" w:hAnsi="Times New Roman" w:cs="Times New Roman"/>
+          <w:sz w:val="28"/>
+          <w:szCs w:val="28"/>
+        </w:rPr>
+        <w:t>Сажнева</w:t>
+      </w:r>
+      <w:proofErr w:type="spellEnd"/>
+      <w:r>
+        <w:rPr>
+          <w:rFonts w:ascii="Times New Roman" w:hAnsi="Times New Roman" w:cs="Times New Roman"/>
+          <w:sz w:val="28"/>
+          <w:szCs w:val="28"/>
+        </w:rPr>
+        <w:t xml:space="preserve"> Л. П. Анализ и управление бизнес-процессами: Учебное пособие</w:t>
+      </w:r>
+      <w:r>
+        <w:rPr>
+          <w:rFonts w:ascii="Times New Roman" w:hAnsi="Times New Roman" w:cs="Times New Roman"/>
+          <w:sz w:val="28"/>
+          <w:szCs w:val="28"/>
+        </w:rPr>
+        <w:t xml:space="preserve">. —СПб: </w:t>
+      </w:r>
+      <w:r>
+        <w:rPr>
+          <w:rFonts w:ascii="Times New Roman" w:hAnsi="Times New Roman" w:cs="Times New Roman"/>
+          <w:sz w:val="28"/>
+          <w:szCs w:val="28"/>
+        </w:rPr>
+        <w:t xml:space="preserve">ИТМО, 2016. </w:t>
+      </w:r>
+      <w:r>
+        <w:rPr>
+          <w:rFonts w:ascii="Times New Roman" w:hAnsi="Times New Roman" w:cs="Times New Roman"/>
+          <w:sz w:val="28"/>
+          <w:szCs w:val="28"/>
+        </w:rPr>
+        <w:t>—</w:t>
+      </w:r>
+      <w:r>
+        <w:rPr>
+          <w:rFonts w:ascii="Times New Roman" w:hAnsi="Times New Roman" w:cs="Times New Roman"/>
+          <w:sz w:val="28"/>
+          <w:szCs w:val="28"/>
+        </w:rPr>
+        <w:t xml:space="preserve"> 112 с.</w:t>
+      </w:r>
+      <w:bookmarkEnd w:id="15"/>
+    </w:p>
+    <w:p>
+      <w:pPr>
+        <w:pStyle w:val="a7"/>
+        <w:numPr>
+          <w:ilvl w:val="0"/>
+          <w:numId w:val="35"/>
+        </w:numPr>
+        <w:spacing w:after="0" w:line="360" w:lineRule="auto"/>
+        <w:jc w:val="both"/>
+        <w:rPr>
+          <w:rFonts w:ascii="Times New Roman" w:hAnsi="Times New Roman" w:cs="Times New Roman"/>
+          <w:sz w:val="28"/>
+          <w:szCs w:val="28"/>
+        </w:rPr>
+      </w:pPr>
+      <w:bookmarkStart w:id="16" w:name="_Ref35552338"/>
+      <w:r>
+        <w:rPr>
+          <w:rFonts w:ascii="Times New Roman" w:hAnsi="Times New Roman" w:cs="Times New Roman"/>
+          <w:sz w:val="28"/>
+          <w:szCs w:val="28"/>
+        </w:rPr>
+        <w:t>Долганова</w:t>
+      </w:r>
+      <w:r>
+        <w:rPr>
+          <w:rFonts w:ascii="Times New Roman" w:hAnsi="Times New Roman" w:cs="Times New Roman"/>
+          <w:sz w:val="28"/>
+          <w:szCs w:val="28"/>
+        </w:rPr>
+        <w:t xml:space="preserve"> О. И.</w:t>
+      </w:r>
+      <w:r>
+        <w:rPr>
+          <w:rFonts w:ascii="Times New Roman" w:hAnsi="Times New Roman" w:cs="Times New Roman"/>
+          <w:sz w:val="28"/>
+          <w:szCs w:val="28"/>
+        </w:rPr>
+        <w:t>, Виноградова Е. В., Лобанова А. М. Моделирование бизнес-процессов</w:t>
+      </w:r>
+      <w:r>
+        <w:rPr>
+          <w:rFonts w:ascii="Times New Roman" w:hAnsi="Times New Roman" w:cs="Times New Roman"/>
+          <w:sz w:val="28"/>
+          <w:szCs w:val="28"/>
+        </w:rPr>
+        <w:t xml:space="preserve">: учебник и практикум для академического </w:t>
+      </w:r>
+      <w:proofErr w:type="spellStart"/>
+      <w:r>
+        <w:rPr>
+          <w:rFonts w:ascii="Times New Roman" w:hAnsi="Times New Roman" w:cs="Times New Roman"/>
+          <w:sz w:val="28"/>
+          <w:szCs w:val="28"/>
+        </w:rPr>
+        <w:t>бакалавриата</w:t>
+      </w:r>
+      <w:proofErr w:type="spellEnd"/>
+      <w:r>
+        <w:rPr>
+          <w:rFonts w:ascii="Times New Roman" w:hAnsi="Times New Roman" w:cs="Times New Roman"/>
+          <w:sz w:val="28"/>
+          <w:szCs w:val="28"/>
+        </w:rPr>
+        <w:t xml:space="preserve"> / под редакцией Долгановой</w:t>
+      </w:r>
+      <w:r>
+        <w:rPr>
+          <w:rFonts w:ascii="Times New Roman" w:hAnsi="Times New Roman" w:cs="Times New Roman"/>
+          <w:sz w:val="28"/>
+          <w:szCs w:val="28"/>
+        </w:rPr>
+        <w:t xml:space="preserve"> О</w:t>
+      </w:r>
+      <w:r>
+        <w:rPr>
+          <w:rFonts w:ascii="Times New Roman" w:hAnsi="Times New Roman" w:cs="Times New Roman"/>
+          <w:sz w:val="28"/>
+          <w:szCs w:val="28"/>
+        </w:rPr>
+        <w:t>.</w:t>
+      </w:r>
+      <w:r>
+        <w:rPr>
+          <w:rFonts w:ascii="Times New Roman" w:hAnsi="Times New Roman" w:cs="Times New Roman"/>
+          <w:sz w:val="28"/>
+          <w:szCs w:val="28"/>
+        </w:rPr>
+        <w:t xml:space="preserve"> И.</w:t>
+      </w:r>
+      <w:r>
+        <w:rPr>
+          <w:rFonts w:ascii="Times New Roman" w:hAnsi="Times New Roman" w:cs="Times New Roman"/>
+          <w:sz w:val="28"/>
+          <w:szCs w:val="28"/>
+        </w:rPr>
+        <w:t xml:space="preserve"> — М: </w:t>
+      </w:r>
+      <w:proofErr w:type="spellStart"/>
+      <w:r>
+        <w:rPr>
+          <w:rFonts w:ascii="Times New Roman" w:hAnsi="Times New Roman" w:cs="Times New Roman"/>
+          <w:sz w:val="28"/>
+          <w:szCs w:val="28"/>
+        </w:rPr>
+        <w:t>Юрайт</w:t>
+      </w:r>
+      <w:proofErr w:type="spellEnd"/>
+      <w:r>
+        <w:rPr>
+          <w:rFonts w:ascii="Times New Roman" w:hAnsi="Times New Roman" w:cs="Times New Roman"/>
+          <w:sz w:val="28"/>
+          <w:szCs w:val="28"/>
+        </w:rPr>
+        <w:t>, 2019. — 289 с.</w:t>
+      </w:r>
+      <w:bookmarkEnd w:id="16"/>
+    </w:p>
+    <w:p>
+      <w:pPr>
+        <w:pStyle w:val="a7"/>
+        <w:numPr>
+          <w:ilvl w:val="0"/>
+          <w:numId w:val="35"/>
+        </w:numPr>
+        <w:spacing w:after="0" w:line="360" w:lineRule="auto"/>
+        <w:jc w:val="both"/>
+        <w:rPr>
+          <w:rFonts w:ascii="Times New Roman" w:hAnsi="Times New Roman" w:cs="Times New Roman"/>
+          <w:sz w:val="28"/>
+          <w:szCs w:val="28"/>
+        </w:rPr>
+      </w:pPr>
+      <w:r>
+        <w:rPr>
+          <w:rFonts w:ascii="Times New Roman" w:hAnsi="Times New Roman" w:cs="Times New Roman"/>
+          <w:color w:val="FF0000"/>
+          <w:sz w:val="28"/>
+          <w:szCs w:val="28"/>
+        </w:rPr>
+        <w:t>Сайт</w:t>
       </w:r>
     </w:p>
     <w:p>
@@ -1320,7 +3337,7 @@
 </file>
 
 <file path=word/endnotes.xml><?xml version="1.0" encoding="utf-8"?>
-<w:endnotes xmlns:wpc="http://schemas.microsoft.com/office/word/2010/wordprocessingCanvas" xmlns:cx="http://schemas.microsoft.com/office/drawing/2014/chartex" xmlns:cx1="http://schemas.microsoft.com/office/drawing/2015/9/8/chartex" xmlns:cx2="http://schemas.microsoft.com/office/drawing/2015/10/21/chartex" xmlns:cx3="http://schemas.microsoft.com/office/drawing/2016/5/9/chartex" xmlns:cx4="http://schemas.microsoft.com/office/drawing/2016/5/10/chartex" xmlns:cx5="http://schemas.microsoft.com/office/drawing/2016/5/11/chartex" xmlns:cx6="http://schemas.microsoft.com/office/drawing/2016/5/12/chartex" xmlns:cx7="http://schemas.microsoft.com/office/drawing/2016/5/13/chartex" xmlns:cx8="http://schemas.microsoft.com/office/drawing/2016/5/14/chartex" xmlns:mc="http://schemas.openxmlformats.org/markup-compatibility/2006" xmlns:aink="http://schemas.microsoft.com/office/drawing/2016/ink" xmlns:am3d="http://schemas.microsoft.com/office/drawing/2017/model3d" xmlns:o="urn:schemas-microsoft-com:office:office" xmlns:r="http://schemas.openxmlformats.org/officeDocument/2006/relationships" xmlns:m="http://schemas.openxmlformats.org/officeDocument/2006/math" xmlns:v="urn:schemas-microsoft-com:vml" xmlns:wp14="http://schemas.microsoft.com/office/word/2010/wordprocessingDrawing" xmlns:wp="http://schemas.openxmlformats.org/drawingml/2006/wordprocessingDrawing" xmlns:w10="urn:schemas-microsoft-com:office:word" xmlns:w="http://schemas.openxmlformats.org/wordprocessingml/2006/main" xmlns:w14="http://schemas.microsoft.com/office/word/2010/wordml" xmlns:w15="http://schemas.microsoft.com/office/word/2012/wordml" xmlns:w16cid="http://schemas.microsoft.com/office/word/2016/wordml/cid" xmlns:w16se="http://schemas.microsoft.com/office/word/2015/wordml/symex" xmlns:wpg="http://schemas.microsoft.com/office/word/2010/wordprocessingGroup" xmlns:wpi="http://schemas.microsoft.com/office/word/2010/wordprocessingInk" xmlns:wne="http://schemas.microsoft.com/office/word/2006/wordml" xmlns:wps="http://schemas.microsoft.com/office/word/2010/wordprocessingShape" mc:Ignorable="w14 w15 w16se w16cid wp14">
+<w:endnotes xmlns:wpc="http://schemas.microsoft.com/office/word/2010/wordprocessingCanvas" xmlns:cx="http://schemas.microsoft.com/office/drawing/2014/chartex" xmlns:cx1="http://schemas.microsoft.com/office/drawing/2015/9/8/chartex" xmlns:mc="http://schemas.openxmlformats.org/markup-compatibility/2006" xmlns:o="urn:schemas-microsoft-com:office:office" xmlns:r="http://schemas.openxmlformats.org/officeDocument/2006/relationships" xmlns:m="http://schemas.openxmlformats.org/officeDocument/2006/math" xmlns:v="urn:schemas-microsoft-com:vml" xmlns:wp14="http://schemas.microsoft.com/office/word/2010/wordprocessingDrawing" xmlns:wp="http://schemas.openxmlformats.org/drawingml/2006/wordprocessingDrawing" xmlns:w10="urn:schemas-microsoft-com:office:word" xmlns:w="http://schemas.openxmlformats.org/wordprocessingml/2006/main" xmlns:w14="http://schemas.microsoft.com/office/word/2010/wordml" xmlns:w15="http://schemas.microsoft.com/office/word/2012/wordml" xmlns:w16se="http://schemas.microsoft.com/office/word/2015/wordml/symex" xmlns:wpg="http://schemas.microsoft.com/office/word/2010/wordprocessingGroup" xmlns:wpi="http://schemas.microsoft.com/office/word/2010/wordprocessingInk" xmlns:wne="http://schemas.microsoft.com/office/word/2006/wordml" xmlns:wps="http://schemas.microsoft.com/office/word/2010/wordprocessingShape" mc:Ignorable="w14 w15 w16se wp14">
   <w:endnote w:type="separator" w:id="-1">
     <w:p>
       <w:pPr>
@@ -1345,7 +3362,7 @@
 </file>
 
 <file path=word/footer1.xml><?xml version="1.0" encoding="utf-8"?>
-<w:ftr xmlns:wpc="http://schemas.microsoft.com/office/word/2010/wordprocessingCanvas" xmlns:cx="http://schemas.microsoft.com/office/drawing/2014/chartex" xmlns:cx1="http://schemas.microsoft.com/office/drawing/2015/9/8/chartex" xmlns:cx2="http://schemas.microsoft.com/office/drawing/2015/10/21/chartex" xmlns:cx3="http://schemas.microsoft.com/office/drawing/2016/5/9/chartex" xmlns:cx4="http://schemas.microsoft.com/office/drawing/2016/5/10/chartex" xmlns:cx5="http://schemas.microsoft.com/office/drawing/2016/5/11/chartex" xmlns:cx6="http://schemas.microsoft.com/office/drawing/2016/5/12/chartex" xmlns:cx7="http://schemas.microsoft.com/office/drawing/2016/5/13/chartex" xmlns:cx8="http://schemas.microsoft.com/office/drawing/2016/5/14/chartex" xmlns:mc="http://schemas.openxmlformats.org/markup-compatibility/2006" xmlns:aink="http://schemas.microsoft.com/office/drawing/2016/ink" xmlns:am3d="http://schemas.microsoft.com/office/drawing/2017/model3d" xmlns:o="urn:schemas-microsoft-com:office:office" xmlns:r="http://schemas.openxmlformats.org/officeDocument/2006/relationships" xmlns:m="http://schemas.openxmlformats.org/officeDocument/2006/math" xmlns:v="urn:schemas-microsoft-com:vml" xmlns:wp14="http://schemas.microsoft.com/office/word/2010/wordprocessingDrawing" xmlns:wp="http://schemas.openxmlformats.org/drawingml/2006/wordprocessingDrawing" xmlns:w10="urn:schemas-microsoft-com:office:word" xmlns:w="http://schemas.openxmlformats.org/wordprocessingml/2006/main" xmlns:w14="http://schemas.microsoft.com/office/word/2010/wordml" xmlns:w15="http://schemas.microsoft.com/office/word/2012/wordml" xmlns:w16cid="http://schemas.microsoft.com/office/word/2016/wordml/cid" xmlns:w16se="http://schemas.microsoft.com/office/word/2015/wordml/symex" xmlns:wpg="http://schemas.microsoft.com/office/word/2010/wordprocessingGroup" xmlns:wpi="http://schemas.microsoft.com/office/word/2010/wordprocessingInk" xmlns:wne="http://schemas.microsoft.com/office/word/2006/wordml" xmlns:wps="http://schemas.microsoft.com/office/word/2010/wordprocessingShape" mc:Ignorable="w14 w15 w16se w16cid wp14">
+<w:ftr xmlns:wpc="http://schemas.microsoft.com/office/word/2010/wordprocessingCanvas" xmlns:cx="http://schemas.microsoft.com/office/drawing/2014/chartex" xmlns:cx1="http://schemas.microsoft.com/office/drawing/2015/9/8/chartex" xmlns:mc="http://schemas.openxmlformats.org/markup-compatibility/2006" xmlns:o="urn:schemas-microsoft-com:office:office" xmlns:r="http://schemas.openxmlformats.org/officeDocument/2006/relationships" xmlns:m="http://schemas.openxmlformats.org/officeDocument/2006/math" xmlns:v="urn:schemas-microsoft-com:vml" xmlns:wp14="http://schemas.microsoft.com/office/word/2010/wordprocessingDrawing" xmlns:wp="http://schemas.openxmlformats.org/drawingml/2006/wordprocessingDrawing" xmlns:w10="urn:schemas-microsoft-com:office:word" xmlns:w="http://schemas.openxmlformats.org/wordprocessingml/2006/main" xmlns:w14="http://schemas.microsoft.com/office/word/2010/wordml" xmlns:w15="http://schemas.microsoft.com/office/word/2012/wordml" xmlns:w16se="http://schemas.microsoft.com/office/word/2015/wordml/symex" xmlns:wpg="http://schemas.microsoft.com/office/word/2010/wordprocessingGroup" xmlns:wpi="http://schemas.microsoft.com/office/word/2010/wordprocessingInk" xmlns:wne="http://schemas.microsoft.com/office/word/2006/wordml" xmlns:wps="http://schemas.microsoft.com/office/word/2010/wordprocessingShape" mc:Ignorable="w14 w15 w16se wp14">
   <w:sdt>
     <w:sdtPr>
       <w:id w:val="-1430886205"/>
@@ -1403,7 +3420,7 @@
             <w:sz w:val="24"/>
             <w:szCs w:val="24"/>
           </w:rPr>
-          <w:t>2</w:t>
+          <w:t>7</w:t>
         </w:r>
         <w:r>
           <w:rPr>
@@ -1425,7 +3442,7 @@
 </file>
 
 <file path=word/footnotes.xml><?xml version="1.0" encoding="utf-8"?>
-<w:footnotes xmlns:wpc="http://schemas.microsoft.com/office/word/2010/wordprocessingCanvas" xmlns:cx="http://schemas.microsoft.com/office/drawing/2014/chartex" xmlns:cx1="http://schemas.microsoft.com/office/drawing/2015/9/8/chartex" xmlns:cx2="http://schemas.microsoft.com/office/drawing/2015/10/21/chartex" xmlns:cx3="http://schemas.microsoft.com/office/drawing/2016/5/9/chartex" xmlns:cx4="http://schemas.microsoft.com/office/drawing/2016/5/10/chartex" xmlns:cx5="http://schemas.microsoft.com/office/drawing/2016/5/11/chartex" xmlns:cx6="http://schemas.microsoft.com/office/drawing/2016/5/12/chartex" xmlns:cx7="http://schemas.microsoft.com/office/drawing/2016/5/13/chartex" xmlns:cx8="http://schemas.microsoft.com/office/drawing/2016/5/14/chartex" xmlns:mc="http://schemas.openxmlformats.org/markup-compatibility/2006" xmlns:aink="http://schemas.microsoft.com/office/drawing/2016/ink" xmlns:am3d="http://schemas.microsoft.com/office/drawing/2017/model3d" xmlns:o="urn:schemas-microsoft-com:office:office" xmlns:r="http://schemas.openxmlformats.org/officeDocument/2006/relationships" xmlns:m="http://schemas.openxmlformats.org/officeDocument/2006/math" xmlns:v="urn:schemas-microsoft-com:vml" xmlns:wp14="http://schemas.microsoft.com/office/word/2010/wordprocessingDrawing" xmlns:wp="http://schemas.openxmlformats.org/drawingml/2006/wordprocessingDrawing" xmlns:w10="urn:schemas-microsoft-com:office:word" xmlns:w="http://schemas.openxmlformats.org/wordprocessingml/2006/main" xmlns:w14="http://schemas.microsoft.com/office/word/2010/wordml" xmlns:w15="http://schemas.microsoft.com/office/word/2012/wordml" xmlns:w16cid="http://schemas.microsoft.com/office/word/2016/wordml/cid" xmlns:w16se="http://schemas.microsoft.com/office/word/2015/wordml/symex" xmlns:wpg="http://schemas.microsoft.com/office/word/2010/wordprocessingGroup" xmlns:wpi="http://schemas.microsoft.com/office/word/2010/wordprocessingInk" xmlns:wne="http://schemas.microsoft.com/office/word/2006/wordml" xmlns:wps="http://schemas.microsoft.com/office/word/2010/wordprocessingShape" mc:Ignorable="w14 w15 w16se w16cid wp14">
+<w:footnotes xmlns:wpc="http://schemas.microsoft.com/office/word/2010/wordprocessingCanvas" xmlns:cx="http://schemas.microsoft.com/office/drawing/2014/chartex" xmlns:cx1="http://schemas.microsoft.com/office/drawing/2015/9/8/chartex" xmlns:mc="http://schemas.openxmlformats.org/markup-compatibility/2006" xmlns:o="urn:schemas-microsoft-com:office:office" xmlns:r="http://schemas.openxmlformats.org/officeDocument/2006/relationships" xmlns:m="http://schemas.openxmlformats.org/officeDocument/2006/math" xmlns:v="urn:schemas-microsoft-com:vml" xmlns:wp14="http://schemas.microsoft.com/office/word/2010/wordprocessingDrawing" xmlns:wp="http://schemas.openxmlformats.org/drawingml/2006/wordprocessingDrawing" xmlns:w10="urn:schemas-microsoft-com:office:word" xmlns:w="http://schemas.openxmlformats.org/wordprocessingml/2006/main" xmlns:w14="http://schemas.microsoft.com/office/word/2010/wordml" xmlns:w15="http://schemas.microsoft.com/office/word/2012/wordml" xmlns:w16se="http://schemas.microsoft.com/office/word/2015/wordml/symex" xmlns:wpg="http://schemas.microsoft.com/office/word/2010/wordprocessingGroup" xmlns:wpi="http://schemas.microsoft.com/office/word/2010/wordprocessingInk" xmlns:wne="http://schemas.microsoft.com/office/word/2006/wordml" xmlns:wps="http://schemas.microsoft.com/office/word/2010/wordprocessingShape" mc:Ignorable="w14 w15 w16se wp14">
   <w:footnote w:type="separator" w:id="-1">
     <w:p>
       <w:pPr>
@@ -1450,7 +3467,7 @@
 </file>
 
 <file path=word/numbering.xml><?xml version="1.0" encoding="utf-8"?>
-<w:numbering xmlns:wpc="http://schemas.microsoft.com/office/word/2010/wordprocessingCanvas" xmlns:cx="http://schemas.microsoft.com/office/drawing/2014/chartex" xmlns:cx1="http://schemas.microsoft.com/office/drawing/2015/9/8/chartex" xmlns:cx2="http://schemas.microsoft.com/office/drawing/2015/10/21/chartex" xmlns:cx3="http://schemas.microsoft.com/office/drawing/2016/5/9/chartex" xmlns:cx4="http://schemas.microsoft.com/office/drawing/2016/5/10/chartex" xmlns:cx5="http://schemas.microsoft.com/office/drawing/2016/5/11/chartex" xmlns:cx6="http://schemas.microsoft.com/office/drawing/2016/5/12/chartex" xmlns:cx7="http://schemas.microsoft.com/office/drawing/2016/5/13/chartex" xmlns:cx8="http://schemas.microsoft.com/office/drawing/2016/5/14/chartex" xmlns:mc="http://schemas.openxmlformats.org/markup-compatibility/2006" xmlns:aink="http://schemas.microsoft.com/office/drawing/2016/ink" xmlns:am3d="http://schemas.microsoft.com/office/drawing/2017/model3d" xmlns:o="urn:schemas-microsoft-com:office:office" xmlns:r="http://schemas.openxmlformats.org/officeDocument/2006/relationships" xmlns:m="http://schemas.openxmlformats.org/officeDocument/2006/math" xmlns:v="urn:schemas-microsoft-com:vml" xmlns:wp14="http://schemas.microsoft.com/office/word/2010/wordprocessingDrawing" xmlns:wp="http://schemas.openxmlformats.org/drawingml/2006/wordprocessingDrawing" xmlns:w10="urn:schemas-microsoft-com:office:word" xmlns:w="http://schemas.openxmlformats.org/wordprocessingml/2006/main" xmlns:w14="http://schemas.microsoft.com/office/word/2010/wordml" xmlns:w15="http://schemas.microsoft.com/office/word/2012/wordml" xmlns:w16cid="http://schemas.microsoft.com/office/word/2016/wordml/cid" xmlns:w16se="http://schemas.microsoft.com/office/word/2015/wordml/symex" xmlns:wpg="http://schemas.microsoft.com/office/word/2010/wordprocessingGroup" xmlns:wpi="http://schemas.microsoft.com/office/word/2010/wordprocessingInk" xmlns:wne="http://schemas.microsoft.com/office/word/2006/wordml" xmlns:wps="http://schemas.microsoft.com/office/word/2010/wordprocessingShape" mc:Ignorable="w14 w15 w16se w16cid wp14">
+<w:numbering xmlns:wpc="http://schemas.microsoft.com/office/word/2010/wordprocessingCanvas" xmlns:cx="http://schemas.microsoft.com/office/drawing/2014/chartex" xmlns:cx1="http://schemas.microsoft.com/office/drawing/2015/9/8/chartex" xmlns:mc="http://schemas.openxmlformats.org/markup-compatibility/2006" xmlns:o="urn:schemas-microsoft-com:office:office" xmlns:r="http://schemas.openxmlformats.org/officeDocument/2006/relationships" xmlns:m="http://schemas.openxmlformats.org/officeDocument/2006/math" xmlns:v="urn:schemas-microsoft-com:vml" xmlns:wp14="http://schemas.microsoft.com/office/word/2010/wordprocessingDrawing" xmlns:wp="http://schemas.openxmlformats.org/drawingml/2006/wordprocessingDrawing" xmlns:w10="urn:schemas-microsoft-com:office:word" xmlns:w="http://schemas.openxmlformats.org/wordprocessingml/2006/main" xmlns:w14="http://schemas.microsoft.com/office/word/2010/wordml" xmlns:w15="http://schemas.microsoft.com/office/word/2012/wordml" xmlns:w16se="http://schemas.microsoft.com/office/word/2015/wordml/symex" xmlns:wpg="http://schemas.microsoft.com/office/word/2010/wordprocessingGroup" xmlns:wpi="http://schemas.microsoft.com/office/word/2010/wordprocessingInk" xmlns:wne="http://schemas.microsoft.com/office/word/2006/wordml" xmlns:wps="http://schemas.microsoft.com/office/word/2010/wordprocessingShape" mc:Ignorable="w14 w15 w16se wp14">
   <w:abstractNum w:abstractNumId="0" w15:restartNumberingAfterBreak="0">
     <w:nsid w:val="000E4201"/>
     <w:multiLevelType w:val="hybridMultilevel"/>
@@ -3193,6 +5210,98 @@
     </w:lvl>
   </w:abstractNum>
   <w:abstractNum w:abstractNumId="19" w15:restartNumberingAfterBreak="0">
+    <w:nsid w:val="3F80580C"/>
+    <w:multiLevelType w:val="hybridMultilevel"/>
+    <w:tmpl w:val="ED2E990C"/>
+    <w:lvl w:ilvl="0" w:tplc="43125E30">
+      <w:start w:val="1"/>
+      <w:numFmt w:val="decimal"/>
+      <w:lvlText w:val="%1"/>
+      <w:lvlJc w:val="left"/>
+      <w:pPr>
+        <w:tabs>
+          <w:tab w:val="num" w:pos="425"/>
+        </w:tabs>
+        <w:ind w:left="0" w:firstLine="709"/>
+      </w:pPr>
+      <w:rPr>
+        <w:rFonts w:hint="default"/>
+      </w:rPr>
+    </w:lvl>
+    <w:lvl w:ilvl="1" w:tplc="04190019" w:tentative="1">
+      <w:start w:val="1"/>
+      <w:numFmt w:val="lowerLetter"/>
+      <w:lvlText w:val="%2."/>
+      <w:lvlJc w:val="left"/>
+      <w:pPr>
+        <w:ind w:left="2149" w:hanging="360"/>
+      </w:pPr>
+    </w:lvl>
+    <w:lvl w:ilvl="2" w:tplc="0419001B" w:tentative="1">
+      <w:start w:val="1"/>
+      <w:numFmt w:val="lowerRoman"/>
+      <w:lvlText w:val="%3."/>
+      <w:lvlJc w:val="right"/>
+      <w:pPr>
+        <w:ind w:left="2869" w:hanging="180"/>
+      </w:pPr>
+    </w:lvl>
+    <w:lvl w:ilvl="3" w:tplc="0419000F" w:tentative="1">
+      <w:start w:val="1"/>
+      <w:numFmt w:val="decimal"/>
+      <w:lvlText w:val="%4."/>
+      <w:lvlJc w:val="left"/>
+      <w:pPr>
+        <w:ind w:left="3589" w:hanging="360"/>
+      </w:pPr>
+    </w:lvl>
+    <w:lvl w:ilvl="4" w:tplc="04190019" w:tentative="1">
+      <w:start w:val="1"/>
+      <w:numFmt w:val="lowerLetter"/>
+      <w:lvlText w:val="%5."/>
+      <w:lvlJc w:val="left"/>
+      <w:pPr>
+        <w:ind w:left="4309" w:hanging="360"/>
+      </w:pPr>
+    </w:lvl>
+    <w:lvl w:ilvl="5" w:tplc="0419001B" w:tentative="1">
+      <w:start w:val="1"/>
+      <w:numFmt w:val="lowerRoman"/>
+      <w:lvlText w:val="%6."/>
+      <w:lvlJc w:val="right"/>
+      <w:pPr>
+        <w:ind w:left="5029" w:hanging="180"/>
+      </w:pPr>
+    </w:lvl>
+    <w:lvl w:ilvl="6" w:tplc="0419000F" w:tentative="1">
+      <w:start w:val="1"/>
+      <w:numFmt w:val="decimal"/>
+      <w:lvlText w:val="%7."/>
+      <w:lvlJc w:val="left"/>
+      <w:pPr>
+        <w:ind w:left="5749" w:hanging="360"/>
+      </w:pPr>
+    </w:lvl>
+    <w:lvl w:ilvl="7" w:tplc="04190019" w:tentative="1">
+      <w:start w:val="1"/>
+      <w:numFmt w:val="lowerLetter"/>
+      <w:lvlText w:val="%8."/>
+      <w:lvlJc w:val="left"/>
+      <w:pPr>
+        <w:ind w:left="6469" w:hanging="360"/>
+      </w:pPr>
+    </w:lvl>
+    <w:lvl w:ilvl="8" w:tplc="0419001B" w:tentative="1">
+      <w:start w:val="1"/>
+      <w:numFmt w:val="lowerRoman"/>
+      <w:lvlText w:val="%9."/>
+      <w:lvlJc w:val="right"/>
+      <w:pPr>
+        <w:ind w:left="7189" w:hanging="180"/>
+      </w:pPr>
+    </w:lvl>
+  </w:abstractNum>
+  <w:abstractNum w:abstractNumId="20" w15:restartNumberingAfterBreak="0">
     <w:nsid w:val="446A4B5E"/>
     <w:multiLevelType w:val="hybridMultilevel"/>
     <w:tmpl w:val="BD0CF390"/>
@@ -3285,7 +5394,7 @@
       </w:pPr>
     </w:lvl>
   </w:abstractNum>
-  <w:abstractNum w:abstractNumId="20" w15:restartNumberingAfterBreak="0">
+  <w:abstractNum w:abstractNumId="21" w15:restartNumberingAfterBreak="0">
     <w:nsid w:val="45C31E82"/>
     <w:multiLevelType w:val="hybridMultilevel"/>
     <w:tmpl w:val="C37E660E"/>
@@ -3375,7 +5484,7 @@
       </w:pPr>
     </w:lvl>
   </w:abstractNum>
-  <w:abstractNum w:abstractNumId="21" w15:restartNumberingAfterBreak="0">
+  <w:abstractNum w:abstractNumId="22" w15:restartNumberingAfterBreak="0">
     <w:nsid w:val="47485CF8"/>
     <w:multiLevelType w:val="hybridMultilevel"/>
     <w:tmpl w:val="C2E6A8E8"/>
@@ -3464,7 +5573,7 @@
       </w:pPr>
     </w:lvl>
   </w:abstractNum>
-  <w:abstractNum w:abstractNumId="22" w15:restartNumberingAfterBreak="0">
+  <w:abstractNum w:abstractNumId="23" w15:restartNumberingAfterBreak="0">
     <w:nsid w:val="52CA50F2"/>
     <w:multiLevelType w:val="hybridMultilevel"/>
     <w:tmpl w:val="9858DAB4"/>
@@ -3554,7 +5663,7 @@
       </w:pPr>
     </w:lvl>
   </w:abstractNum>
-  <w:abstractNum w:abstractNumId="23" w15:restartNumberingAfterBreak="0">
+  <w:abstractNum w:abstractNumId="24" w15:restartNumberingAfterBreak="0">
     <w:nsid w:val="55475DE4"/>
     <w:multiLevelType w:val="hybridMultilevel"/>
     <w:tmpl w:val="208261D2"/>
@@ -3644,7 +5753,7 @@
       </w:pPr>
     </w:lvl>
   </w:abstractNum>
-  <w:abstractNum w:abstractNumId="24" w15:restartNumberingAfterBreak="0">
+  <w:abstractNum w:abstractNumId="25" w15:restartNumberingAfterBreak="0">
     <w:nsid w:val="57EA6C96"/>
     <w:multiLevelType w:val="hybridMultilevel"/>
     <w:tmpl w:val="92CAF306"/>
@@ -3733,7 +5842,7 @@
       </w:pPr>
     </w:lvl>
   </w:abstractNum>
-  <w:abstractNum w:abstractNumId="25" w15:restartNumberingAfterBreak="0">
+  <w:abstractNum w:abstractNumId="26" w15:restartNumberingAfterBreak="0">
     <w:nsid w:val="57F635F7"/>
     <w:multiLevelType w:val="hybridMultilevel"/>
     <w:tmpl w:val="3476DB7C"/>
@@ -3823,7 +5932,7 @@
       </w:pPr>
     </w:lvl>
   </w:abstractNum>
-  <w:abstractNum w:abstractNumId="26" w15:restartNumberingAfterBreak="0">
+  <w:abstractNum w:abstractNumId="27" w15:restartNumberingAfterBreak="0">
     <w:nsid w:val="60D9312E"/>
     <w:multiLevelType w:val="hybridMultilevel"/>
     <w:tmpl w:val="9858DAB4"/>
@@ -3913,7 +6022,7 @@
       </w:pPr>
     </w:lvl>
   </w:abstractNum>
-  <w:abstractNum w:abstractNumId="27" w15:restartNumberingAfterBreak="0">
+  <w:abstractNum w:abstractNumId="28" w15:restartNumberingAfterBreak="0">
     <w:nsid w:val="6374167B"/>
     <w:multiLevelType w:val="hybridMultilevel"/>
     <w:tmpl w:val="E2DA61D2"/>
@@ -4003,7 +6112,7 @@
       </w:pPr>
     </w:lvl>
   </w:abstractNum>
-  <w:abstractNum w:abstractNumId="28" w15:restartNumberingAfterBreak="0">
+  <w:abstractNum w:abstractNumId="29" w15:restartNumberingAfterBreak="0">
     <w:nsid w:val="66051F3C"/>
     <w:multiLevelType w:val="hybridMultilevel"/>
     <w:tmpl w:val="75E68F52"/>
@@ -4093,7 +6202,7 @@
       </w:pPr>
     </w:lvl>
   </w:abstractNum>
-  <w:abstractNum w:abstractNumId="29" w15:restartNumberingAfterBreak="0">
+  <w:abstractNum w:abstractNumId="30" w15:restartNumberingAfterBreak="0">
     <w:nsid w:val="6BF60F83"/>
     <w:multiLevelType w:val="hybridMultilevel"/>
     <w:tmpl w:val="6FCA2094"/>
@@ -4182,7 +6291,7 @@
       </w:pPr>
     </w:lvl>
   </w:abstractNum>
-  <w:abstractNum w:abstractNumId="30" w15:restartNumberingAfterBreak="0">
+  <w:abstractNum w:abstractNumId="31" w15:restartNumberingAfterBreak="0">
     <w:nsid w:val="6FBE1A71"/>
     <w:multiLevelType w:val="hybridMultilevel"/>
     <w:tmpl w:val="33FCA4D6"/>
@@ -4272,7 +6381,7 @@
       </w:pPr>
     </w:lvl>
   </w:abstractNum>
-  <w:abstractNum w:abstractNumId="31" w15:restartNumberingAfterBreak="0">
+  <w:abstractNum w:abstractNumId="32" w15:restartNumberingAfterBreak="0">
     <w:nsid w:val="759C39D9"/>
     <w:multiLevelType w:val="hybridMultilevel"/>
     <w:tmpl w:val="3C167D88"/>
@@ -4361,7 +6470,7 @@
       </w:pPr>
     </w:lvl>
   </w:abstractNum>
-  <w:abstractNum w:abstractNumId="32" w15:restartNumberingAfterBreak="0">
+  <w:abstractNum w:abstractNumId="33" w15:restartNumberingAfterBreak="0">
     <w:nsid w:val="76AA245A"/>
     <w:multiLevelType w:val="hybridMultilevel"/>
     <w:tmpl w:val="0512060E"/>
@@ -4451,7 +6560,7 @@
       </w:pPr>
     </w:lvl>
   </w:abstractNum>
-  <w:abstractNum w:abstractNumId="33" w15:restartNumberingAfterBreak="0">
+  <w:abstractNum w:abstractNumId="34" w15:restartNumberingAfterBreak="0">
     <w:nsid w:val="7C6C200C"/>
     <w:multiLevelType w:val="hybridMultilevel"/>
     <w:tmpl w:val="EE56E606"/>
@@ -4542,28 +6651,28 @@
     </w:lvl>
   </w:abstractNum>
   <w:num w:numId="1">
-    <w:abstractNumId w:val="25"/>
+    <w:abstractNumId w:val="26"/>
   </w:num>
   <w:num w:numId="2">
-    <w:abstractNumId w:val="21"/>
+    <w:abstractNumId w:val="22"/>
   </w:num>
   <w:num w:numId="3">
-    <w:abstractNumId w:val="31"/>
+    <w:abstractNumId w:val="32"/>
   </w:num>
   <w:num w:numId="4">
-    <w:abstractNumId w:val="29"/>
+    <w:abstractNumId w:val="30"/>
   </w:num>
   <w:num w:numId="5">
     <w:abstractNumId w:val="7"/>
   </w:num>
   <w:num w:numId="6">
+    <w:abstractNumId w:val="25"/>
+  </w:num>
+  <w:num w:numId="7">
     <w:abstractNumId w:val="24"/>
   </w:num>
-  <w:num w:numId="7">
-    <w:abstractNumId w:val="23"/>
-  </w:num>
   <w:num w:numId="8">
-    <w:abstractNumId w:val="28"/>
+    <w:abstractNumId w:val="29"/>
   </w:num>
   <w:num w:numId="9">
     <w:abstractNumId w:val="5"/>
@@ -4578,7 +6687,7 @@
     <w:abstractNumId w:val="16"/>
   </w:num>
   <w:num w:numId="13">
-    <w:abstractNumId w:val="19"/>
+    <w:abstractNumId w:val="20"/>
   </w:num>
   <w:num w:numId="14">
     <w:abstractNumId w:val="9"/>
@@ -4596,13 +6705,13 @@
     <w:abstractNumId w:val="17"/>
   </w:num>
   <w:num w:numId="19">
-    <w:abstractNumId w:val="33"/>
+    <w:abstractNumId w:val="34"/>
   </w:num>
   <w:num w:numId="20">
     <w:abstractNumId w:val="1"/>
   </w:num>
   <w:num w:numId="21">
-    <w:abstractNumId w:val="30"/>
+    <w:abstractNumId w:val="31"/>
   </w:num>
   <w:num w:numId="22">
     <w:abstractNumId w:val="2"/>
@@ -4617,7 +6726,7 @@
     <w:abstractNumId w:val="8"/>
   </w:num>
   <w:num w:numId="26">
-    <w:abstractNumId w:val="20"/>
+    <w:abstractNumId w:val="21"/>
   </w:num>
   <w:num w:numId="27">
     <w:abstractNumId w:val="11"/>
@@ -4626,29 +6735,32 @@
     <w:abstractNumId w:val="18"/>
   </w:num>
   <w:num w:numId="29">
-    <w:abstractNumId w:val="22"/>
+    <w:abstractNumId w:val="23"/>
   </w:num>
   <w:num w:numId="30">
-    <w:abstractNumId w:val="32"/>
+    <w:abstractNumId w:val="33"/>
   </w:num>
   <w:num w:numId="31">
     <w:abstractNumId w:val="4"/>
   </w:num>
   <w:num w:numId="32">
-    <w:abstractNumId w:val="27"/>
+    <w:abstractNumId w:val="28"/>
   </w:num>
   <w:num w:numId="33">
     <w:abstractNumId w:val="10"/>
   </w:num>
   <w:num w:numId="34">
-    <w:abstractNumId w:val="26"/>
+    <w:abstractNumId w:val="27"/>
+  </w:num>
+  <w:num w:numId="35">
+    <w:abstractNumId w:val="19"/>
   </w:num>
   <w:numIdMacAtCleanup w:val="28"/>
 </w:numbering>
 </file>
 
 <file path=word/styles.xml><?xml version="1.0" encoding="utf-8"?>
-<w:styles xmlns:mc="http://schemas.openxmlformats.org/markup-compatibility/2006" xmlns:r="http://schemas.openxmlformats.org/officeDocument/2006/relationships" xmlns:w="http://schemas.openxmlformats.org/wordprocessingml/2006/main" xmlns:w14="http://schemas.microsoft.com/office/word/2010/wordml" xmlns:w15="http://schemas.microsoft.com/office/word/2012/wordml" xmlns:w16cid="http://schemas.microsoft.com/office/word/2016/wordml/cid" xmlns:w16se="http://schemas.microsoft.com/office/word/2015/wordml/symex" mc:Ignorable="w14 w15 w16se w16cid">
+<w:styles xmlns:mc="http://schemas.openxmlformats.org/markup-compatibility/2006" xmlns:r="http://schemas.openxmlformats.org/officeDocument/2006/relationships" xmlns:w="http://schemas.openxmlformats.org/wordprocessingml/2006/main" xmlns:w14="http://schemas.microsoft.com/office/word/2010/wordml" xmlns:w15="http://schemas.microsoft.com/office/word/2012/wordml" xmlns:w16se="http://schemas.microsoft.com/office/word/2015/wordml/symex" mc:Ignorable="w14 w15 w16se">
   <w:docDefaults>
     <w:rPrDefault>
       <w:rPr>
@@ -4664,7 +6776,7 @@
       </w:pPr>
     </w:pPrDefault>
   </w:docDefaults>
-  <w:latentStyles w:defLockedState="0" w:defUIPriority="99" w:defSemiHidden="0" w:defUnhideWhenUsed="0" w:defQFormat="0" w:count="376">
+  <w:latentStyles w:defLockedState="0" w:defUIPriority="99" w:defSemiHidden="0" w:defUnhideWhenUsed="0" w:defQFormat="0" w:count="371">
     <w:lsdException w:name="Normal" w:uiPriority="0" w:qFormat="1"/>
     <w:lsdException w:name="heading 1" w:uiPriority="9" w:qFormat="1"/>
     <w:lsdException w:name="heading 2" w:semiHidden="1" w:uiPriority="9" w:unhideWhenUsed="1" w:qFormat="1"/>
@@ -5036,11 +7148,6 @@
     <w:lsdException w:name="List Table 5 Dark Accent 6" w:uiPriority="50"/>
     <w:lsdException w:name="List Table 6 Colorful Accent 6" w:uiPriority="51"/>
     <w:lsdException w:name="List Table 7 Colorful Accent 6" w:uiPriority="52"/>
-    <w:lsdException w:name="Mention" w:semiHidden="1" w:unhideWhenUsed="1"/>
-    <w:lsdException w:name="Smart Hyperlink" w:semiHidden="1" w:unhideWhenUsed="1"/>
-    <w:lsdException w:name="Hashtag" w:semiHidden="1" w:unhideWhenUsed="1"/>
-    <w:lsdException w:name="Unresolved Mention" w:semiHidden="1" w:unhideWhenUsed="1"/>
-    <w:lsdException w:name="Smart Link" w:semiHidden="1" w:unhideWhenUsed="1"/>
   </w:latentStyles>
   <w:style w:type="paragraph" w:default="1" w:styleId="a">
     <w:name w:val="Normal"/>
@@ -5604,7 +7711,7 @@
 </file>
 
 <file path=customXml/itemProps1.xml><?xml version="1.0" encoding="utf-8"?>
-<ds:datastoreItem xmlns:ds="http://schemas.openxmlformats.org/officeDocument/2006/customXml" ds:itemID="{032A81BE-6EA1-4C5D-874E-59C2E9E0F99A}">
+<ds:datastoreItem xmlns:ds="http://schemas.openxmlformats.org/officeDocument/2006/customXml" ds:itemID="{B1766772-8496-44FE-BA28-BCAE2007B94B}">
   <ds:schemaRefs>
     <ds:schemaRef ds:uri="http://schemas.openxmlformats.org/officeDocument/2006/bibliography"/>
   </ds:schemaRefs>

</xml_diff>

<commit_message>
1 chapter - done
</commit_message>
<xml_diff>
--- a/вкр.docx
+++ b/вкр.docx
@@ -9,15 +9,13 @@
         <w:jc w:val="center"/>
       </w:pPr>
       <w:bookmarkStart w:id="0" w:name="_Toc23016906"/>
-      <w:bookmarkStart w:id="1" w:name="_Toc35691272"/>
-      <w:bookmarkStart w:id="2" w:name="_GoBack"/>
+      <w:bookmarkStart w:id="1" w:name="_Toc35708480"/>
       <w:r>
         <w:t>СОДЕРЖАНИЕ</w:t>
       </w:r>
       <w:bookmarkEnd w:id="0"/>
       <w:bookmarkEnd w:id="1"/>
     </w:p>
-    <w:bookmarkEnd w:id="2" w:displacedByCustomXml="next"/>
     <w:sdt>
       <w:sdtPr>
         <w:rPr>
@@ -43,8 +41,9 @@
         <w:p>
           <w:pPr>
             <w:pStyle w:val="a9"/>
-            <w:spacing w:line="360" w:lineRule="auto"/>
+            <w:spacing w:before="0" w:line="360" w:lineRule="auto"/>
             <w:ind w:firstLine="0"/>
+            <w:jc w:val="both"/>
             <w:rPr>
               <w:rFonts w:ascii="Times New Roman" w:hAnsi="Times New Roman" w:cs="Times New Roman"/>
               <w:color w:val="auto"/>
@@ -59,9 +58,13 @@
             <w:tabs>
               <w:tab w:val="right" w:leader="dot" w:pos="9628"/>
             </w:tabs>
+            <w:spacing w:after="0" w:line="360" w:lineRule="auto"/>
+            <w:jc w:val="both"/>
             <w:rPr>
-              <w:rFonts w:eastAsiaTheme="minorEastAsia"/>
+              <w:rFonts w:ascii="Times New Roman" w:eastAsiaTheme="minorEastAsia" w:hAnsi="Times New Roman" w:cs="Times New Roman"/>
               <w:noProof/>
+              <w:sz w:val="28"/>
+              <w:szCs w:val="28"/>
               <w:lang w:eastAsia="ru-RU"/>
             </w:rPr>
           </w:pPr>
@@ -89,59 +92,83 @@
             </w:rPr>
             <w:fldChar w:fldCharType="separate"/>
           </w:r>
-          <w:hyperlink w:anchor="_Toc35691272" w:history="1">
+          <w:hyperlink w:anchor="_Toc35708481" w:history="1">
             <w:r>
               <w:rPr>
                 <w:rStyle w:val="a8"/>
+                <w:rFonts w:ascii="Times New Roman" w:hAnsi="Times New Roman" w:cs="Times New Roman"/>
                 <w:noProof/>
+                <w:sz w:val="28"/>
+                <w:szCs w:val="28"/>
               </w:rPr>
-              <w:t>СОДЕРЖАНИЕ</w:t>
+              <w:t>ВВЕДЕНИЕ</w:t>
             </w:r>
             <w:r>
               <w:rPr>
+                <w:rFonts w:ascii="Times New Roman" w:hAnsi="Times New Roman" w:cs="Times New Roman"/>
                 <w:noProof/>
                 <w:webHidden/>
+                <w:sz w:val="28"/>
+                <w:szCs w:val="28"/>
               </w:rPr>
               <w:tab/>
             </w:r>
             <w:r>
               <w:rPr>
+                <w:rFonts w:ascii="Times New Roman" w:hAnsi="Times New Roman" w:cs="Times New Roman"/>
                 <w:noProof/>
                 <w:webHidden/>
+                <w:sz w:val="28"/>
+                <w:szCs w:val="28"/>
               </w:rPr>
               <w:fldChar w:fldCharType="begin"/>
             </w:r>
             <w:r>
               <w:rPr>
+                <w:rFonts w:ascii="Times New Roman" w:hAnsi="Times New Roman" w:cs="Times New Roman"/>
                 <w:noProof/>
                 <w:webHidden/>
+                <w:sz w:val="28"/>
+                <w:szCs w:val="28"/>
               </w:rPr>
-              <w:instrText xml:space="preserve"> PAGEREF _Toc35691272 \h </w:instrText>
+              <w:instrText xml:space="preserve"> PAGEREF _Toc35708481 \h </w:instrText>
             </w:r>
             <w:r>
               <w:rPr>
+                <w:rFonts w:ascii="Times New Roman" w:hAnsi="Times New Roman" w:cs="Times New Roman"/>
                 <w:noProof/>
                 <w:webHidden/>
+                <w:sz w:val="28"/>
+                <w:szCs w:val="28"/>
               </w:rPr>
             </w:r>
             <w:r>
               <w:rPr>
+                <w:rFonts w:ascii="Times New Roman" w:hAnsi="Times New Roman" w:cs="Times New Roman"/>
                 <w:noProof/>
                 <w:webHidden/>
+                <w:sz w:val="28"/>
+                <w:szCs w:val="28"/>
               </w:rPr>
               <w:fldChar w:fldCharType="separate"/>
             </w:r>
             <w:r>
               <w:rPr>
+                <w:rFonts w:ascii="Times New Roman" w:hAnsi="Times New Roman" w:cs="Times New Roman"/>
                 <w:noProof/>
                 <w:webHidden/>
+                <w:sz w:val="28"/>
+                <w:szCs w:val="28"/>
               </w:rPr>
-              <w:t>2</w:t>
+              <w:t>3</w:t>
             </w:r>
             <w:r>
               <w:rPr>
+                <w:rFonts w:ascii="Times New Roman" w:hAnsi="Times New Roman" w:cs="Times New Roman"/>
                 <w:noProof/>
                 <w:webHidden/>
+                <w:sz w:val="28"/>
+                <w:szCs w:val="28"/>
               </w:rPr>
               <w:fldChar w:fldCharType="end"/>
             </w:r>
@@ -153,65 +180,93 @@
             <w:tabs>
               <w:tab w:val="right" w:leader="dot" w:pos="9628"/>
             </w:tabs>
+            <w:spacing w:after="0" w:line="360" w:lineRule="auto"/>
+            <w:jc w:val="both"/>
             <w:rPr>
-              <w:rFonts w:eastAsiaTheme="minorEastAsia"/>
+              <w:rFonts w:ascii="Times New Roman" w:eastAsiaTheme="minorEastAsia" w:hAnsi="Times New Roman" w:cs="Times New Roman"/>
               <w:noProof/>
+              <w:sz w:val="28"/>
+              <w:szCs w:val="28"/>
               <w:lang w:eastAsia="ru-RU"/>
             </w:rPr>
           </w:pPr>
-          <w:hyperlink w:anchor="_Toc35691273" w:history="1">
+          <w:hyperlink w:anchor="_Toc35708482" w:history="1">
             <w:r>
               <w:rPr>
                 <w:rStyle w:val="a8"/>
+                <w:rFonts w:ascii="Times New Roman" w:hAnsi="Times New Roman" w:cs="Times New Roman"/>
                 <w:noProof/>
+                <w:sz w:val="28"/>
+                <w:szCs w:val="28"/>
               </w:rPr>
-              <w:t>ВВЕДЕНИЕ</w:t>
+              <w:t>ГЛАВА 1. ТЕОРЕТИЧЕСКИЕ ОСНОВЫ АНАЛИЗА БИЗНЕС-ПРОЦЕССОВ</w:t>
             </w:r>
             <w:r>
               <w:rPr>
+                <w:rFonts w:ascii="Times New Roman" w:hAnsi="Times New Roman" w:cs="Times New Roman"/>
                 <w:noProof/>
                 <w:webHidden/>
+                <w:sz w:val="28"/>
+                <w:szCs w:val="28"/>
               </w:rPr>
               <w:tab/>
             </w:r>
             <w:r>
               <w:rPr>
+                <w:rFonts w:ascii="Times New Roman" w:hAnsi="Times New Roman" w:cs="Times New Roman"/>
                 <w:noProof/>
                 <w:webHidden/>
+                <w:sz w:val="28"/>
+                <w:szCs w:val="28"/>
               </w:rPr>
               <w:fldChar w:fldCharType="begin"/>
             </w:r>
             <w:r>
               <w:rPr>
+                <w:rFonts w:ascii="Times New Roman" w:hAnsi="Times New Roman" w:cs="Times New Roman"/>
                 <w:noProof/>
                 <w:webHidden/>
+                <w:sz w:val="28"/>
+                <w:szCs w:val="28"/>
               </w:rPr>
-              <w:instrText xml:space="preserve"> PAGEREF _Toc35691273 \h </w:instrText>
+              <w:instrText xml:space="preserve"> PAGEREF _Toc35708482 \h </w:instrText>
             </w:r>
             <w:r>
               <w:rPr>
+                <w:rFonts w:ascii="Times New Roman" w:hAnsi="Times New Roman" w:cs="Times New Roman"/>
                 <w:noProof/>
                 <w:webHidden/>
+                <w:sz w:val="28"/>
+                <w:szCs w:val="28"/>
               </w:rPr>
             </w:r>
             <w:r>
               <w:rPr>
+                <w:rFonts w:ascii="Times New Roman" w:hAnsi="Times New Roman" w:cs="Times New Roman"/>
                 <w:noProof/>
                 <w:webHidden/>
+                <w:sz w:val="28"/>
+                <w:szCs w:val="28"/>
               </w:rPr>
               <w:fldChar w:fldCharType="separate"/>
             </w:r>
             <w:r>
               <w:rPr>
+                <w:rFonts w:ascii="Times New Roman" w:hAnsi="Times New Roman" w:cs="Times New Roman"/>
                 <w:noProof/>
                 <w:webHidden/>
+                <w:sz w:val="28"/>
+                <w:szCs w:val="28"/>
               </w:rPr>
-              <w:t>3</w:t>
+              <w:t>4</w:t>
             </w:r>
             <w:r>
               <w:rPr>
+                <w:rFonts w:ascii="Times New Roman" w:hAnsi="Times New Roman" w:cs="Times New Roman"/>
                 <w:noProof/>
                 <w:webHidden/>
+                <w:sz w:val="28"/>
+                <w:szCs w:val="28"/>
               </w:rPr>
               <w:fldChar w:fldCharType="end"/>
             </w:r>
@@ -223,65 +278,93 @@
             <w:tabs>
               <w:tab w:val="right" w:leader="dot" w:pos="9628"/>
             </w:tabs>
+            <w:spacing w:after="0" w:line="360" w:lineRule="auto"/>
+            <w:jc w:val="both"/>
             <w:rPr>
-              <w:rFonts w:eastAsiaTheme="minorEastAsia"/>
+              <w:rFonts w:ascii="Times New Roman" w:eastAsiaTheme="minorEastAsia" w:hAnsi="Times New Roman" w:cs="Times New Roman"/>
               <w:noProof/>
+              <w:sz w:val="28"/>
+              <w:szCs w:val="28"/>
               <w:lang w:eastAsia="ru-RU"/>
             </w:rPr>
           </w:pPr>
-          <w:hyperlink w:anchor="_Toc35691274" w:history="1">
+          <w:hyperlink w:anchor="_Toc35708483" w:history="1">
             <w:r>
               <w:rPr>
                 <w:rStyle w:val="a8"/>
+                <w:rFonts w:ascii="Times New Roman" w:hAnsi="Times New Roman" w:cs="Times New Roman"/>
                 <w:noProof/>
+                <w:sz w:val="28"/>
+                <w:szCs w:val="28"/>
               </w:rPr>
-              <w:t>ГЛАВА 1. ТЕОРЕТИЧЕСКИЕ ОСНОВЫ АНАЛИЗА БИЗНЕС-ПРОЦЕССОВ</w:t>
+              <w:t>1.1 Понятие бизнес-процесса и его основные компоненты. Классификация бизнес-процессов</w:t>
             </w:r>
             <w:r>
               <w:rPr>
+                <w:rFonts w:ascii="Times New Roman" w:hAnsi="Times New Roman" w:cs="Times New Roman"/>
                 <w:noProof/>
                 <w:webHidden/>
+                <w:sz w:val="28"/>
+                <w:szCs w:val="28"/>
               </w:rPr>
               <w:tab/>
             </w:r>
             <w:r>
               <w:rPr>
+                <w:rFonts w:ascii="Times New Roman" w:hAnsi="Times New Roman" w:cs="Times New Roman"/>
                 <w:noProof/>
                 <w:webHidden/>
+                <w:sz w:val="28"/>
+                <w:szCs w:val="28"/>
               </w:rPr>
               <w:fldChar w:fldCharType="begin"/>
             </w:r>
             <w:r>
               <w:rPr>
+                <w:rFonts w:ascii="Times New Roman" w:hAnsi="Times New Roman" w:cs="Times New Roman"/>
                 <w:noProof/>
                 <w:webHidden/>
+                <w:sz w:val="28"/>
+                <w:szCs w:val="28"/>
               </w:rPr>
-              <w:instrText xml:space="preserve"> PAGEREF _Toc35691274 \h </w:instrText>
+              <w:instrText xml:space="preserve"> PAGEREF _Toc35708483 \h </w:instrText>
             </w:r>
             <w:r>
               <w:rPr>
+                <w:rFonts w:ascii="Times New Roman" w:hAnsi="Times New Roman" w:cs="Times New Roman"/>
                 <w:noProof/>
                 <w:webHidden/>
+                <w:sz w:val="28"/>
+                <w:szCs w:val="28"/>
               </w:rPr>
             </w:r>
             <w:r>
               <w:rPr>
+                <w:rFonts w:ascii="Times New Roman" w:hAnsi="Times New Roman" w:cs="Times New Roman"/>
                 <w:noProof/>
                 <w:webHidden/>
+                <w:sz w:val="28"/>
+                <w:szCs w:val="28"/>
               </w:rPr>
               <w:fldChar w:fldCharType="separate"/>
             </w:r>
             <w:r>
               <w:rPr>
+                <w:rFonts w:ascii="Times New Roman" w:hAnsi="Times New Roman" w:cs="Times New Roman"/>
                 <w:noProof/>
                 <w:webHidden/>
+                <w:sz w:val="28"/>
+                <w:szCs w:val="28"/>
               </w:rPr>
               <w:t>4</w:t>
             </w:r>
             <w:r>
               <w:rPr>
+                <w:rFonts w:ascii="Times New Roman" w:hAnsi="Times New Roman" w:cs="Times New Roman"/>
                 <w:noProof/>
                 <w:webHidden/>
+                <w:sz w:val="28"/>
+                <w:szCs w:val="28"/>
               </w:rPr>
               <w:fldChar w:fldCharType="end"/>
             </w:r>
@@ -293,65 +376,93 @@
             <w:tabs>
               <w:tab w:val="right" w:leader="dot" w:pos="9628"/>
             </w:tabs>
+            <w:spacing w:after="0" w:line="360" w:lineRule="auto"/>
+            <w:jc w:val="both"/>
             <w:rPr>
-              <w:rFonts w:eastAsiaTheme="minorEastAsia"/>
+              <w:rFonts w:ascii="Times New Roman" w:eastAsiaTheme="minorEastAsia" w:hAnsi="Times New Roman" w:cs="Times New Roman"/>
               <w:noProof/>
+              <w:sz w:val="28"/>
+              <w:szCs w:val="28"/>
               <w:lang w:eastAsia="ru-RU"/>
             </w:rPr>
           </w:pPr>
-          <w:hyperlink w:anchor="_Toc35691275" w:history="1">
+          <w:hyperlink w:anchor="_Toc35708484" w:history="1">
             <w:r>
               <w:rPr>
                 <w:rStyle w:val="a8"/>
+                <w:rFonts w:ascii="Times New Roman" w:hAnsi="Times New Roman" w:cs="Times New Roman"/>
                 <w:noProof/>
+                <w:sz w:val="28"/>
+                <w:szCs w:val="28"/>
               </w:rPr>
-              <w:t>1.1 Понятие бизнес-процесса и его основные компоненты. Классификация бизнес-процесса.</w:t>
+              <w:t>1.2 Бизнес-моделирование. Оптимизация и автоматизация бизнес-процессов</w:t>
             </w:r>
             <w:r>
               <w:rPr>
+                <w:rFonts w:ascii="Times New Roman" w:hAnsi="Times New Roman" w:cs="Times New Roman"/>
                 <w:noProof/>
                 <w:webHidden/>
+                <w:sz w:val="28"/>
+                <w:szCs w:val="28"/>
               </w:rPr>
               <w:tab/>
             </w:r>
             <w:r>
               <w:rPr>
+                <w:rFonts w:ascii="Times New Roman" w:hAnsi="Times New Roman" w:cs="Times New Roman"/>
                 <w:noProof/>
                 <w:webHidden/>
+                <w:sz w:val="28"/>
+                <w:szCs w:val="28"/>
               </w:rPr>
               <w:fldChar w:fldCharType="begin"/>
             </w:r>
             <w:r>
               <w:rPr>
+                <w:rFonts w:ascii="Times New Roman" w:hAnsi="Times New Roman" w:cs="Times New Roman"/>
                 <w:noProof/>
                 <w:webHidden/>
+                <w:sz w:val="28"/>
+                <w:szCs w:val="28"/>
               </w:rPr>
-              <w:instrText xml:space="preserve"> PAGEREF _Toc35691275 \h </w:instrText>
+              <w:instrText xml:space="preserve"> PAGEREF _Toc35708484 \h </w:instrText>
             </w:r>
             <w:r>
               <w:rPr>
+                <w:rFonts w:ascii="Times New Roman" w:hAnsi="Times New Roman" w:cs="Times New Roman"/>
                 <w:noProof/>
                 <w:webHidden/>
+                <w:sz w:val="28"/>
+                <w:szCs w:val="28"/>
               </w:rPr>
             </w:r>
             <w:r>
               <w:rPr>
+                <w:rFonts w:ascii="Times New Roman" w:hAnsi="Times New Roman" w:cs="Times New Roman"/>
                 <w:noProof/>
                 <w:webHidden/>
+                <w:sz w:val="28"/>
+                <w:szCs w:val="28"/>
               </w:rPr>
               <w:fldChar w:fldCharType="separate"/>
             </w:r>
             <w:r>
               <w:rPr>
+                <w:rFonts w:ascii="Times New Roman" w:hAnsi="Times New Roman" w:cs="Times New Roman"/>
                 <w:noProof/>
                 <w:webHidden/>
+                <w:sz w:val="28"/>
+                <w:szCs w:val="28"/>
               </w:rPr>
-              <w:t>4</w:t>
+              <w:t>8</w:t>
             </w:r>
             <w:r>
               <w:rPr>
+                <w:rFonts w:ascii="Times New Roman" w:hAnsi="Times New Roman" w:cs="Times New Roman"/>
                 <w:noProof/>
                 <w:webHidden/>
+                <w:sz w:val="28"/>
+                <w:szCs w:val="28"/>
               </w:rPr>
               <w:fldChar w:fldCharType="end"/>
             </w:r>
@@ -363,65 +474,93 @@
             <w:tabs>
               <w:tab w:val="right" w:leader="dot" w:pos="9628"/>
             </w:tabs>
+            <w:spacing w:after="0" w:line="360" w:lineRule="auto"/>
+            <w:jc w:val="both"/>
             <w:rPr>
-              <w:rFonts w:eastAsiaTheme="minorEastAsia"/>
+              <w:rFonts w:ascii="Times New Roman" w:eastAsiaTheme="minorEastAsia" w:hAnsi="Times New Roman" w:cs="Times New Roman"/>
               <w:noProof/>
+              <w:sz w:val="28"/>
+              <w:szCs w:val="28"/>
               <w:lang w:eastAsia="ru-RU"/>
             </w:rPr>
           </w:pPr>
-          <w:hyperlink w:anchor="_Toc35691276" w:history="1">
+          <w:hyperlink w:anchor="_Toc35708485" w:history="1">
             <w:r>
               <w:rPr>
                 <w:rStyle w:val="a8"/>
+                <w:rFonts w:ascii="Times New Roman" w:hAnsi="Times New Roman" w:cs="Times New Roman"/>
                 <w:noProof/>
+                <w:sz w:val="28"/>
+                <w:szCs w:val="28"/>
               </w:rPr>
               <w:t>ГЛАВА 2. АНАЛИЗ ОСНОВНОГО БИЗНЕС-ПРОЦЕССА НА ПРИМЕРЕ ООО «ЭКОЛЕНД»</w:t>
             </w:r>
             <w:r>
               <w:rPr>
+                <w:rFonts w:ascii="Times New Roman" w:hAnsi="Times New Roman" w:cs="Times New Roman"/>
                 <w:noProof/>
                 <w:webHidden/>
+                <w:sz w:val="28"/>
+                <w:szCs w:val="28"/>
               </w:rPr>
               <w:tab/>
             </w:r>
             <w:r>
               <w:rPr>
+                <w:rFonts w:ascii="Times New Roman" w:hAnsi="Times New Roman" w:cs="Times New Roman"/>
                 <w:noProof/>
                 <w:webHidden/>
+                <w:sz w:val="28"/>
+                <w:szCs w:val="28"/>
               </w:rPr>
               <w:fldChar w:fldCharType="begin"/>
             </w:r>
             <w:r>
               <w:rPr>
+                <w:rFonts w:ascii="Times New Roman" w:hAnsi="Times New Roman" w:cs="Times New Roman"/>
                 <w:noProof/>
                 <w:webHidden/>
+                <w:sz w:val="28"/>
+                <w:szCs w:val="28"/>
               </w:rPr>
-              <w:instrText xml:space="preserve"> PAGEREF _Toc35691276 \h </w:instrText>
+              <w:instrText xml:space="preserve"> PAGEREF _Toc35708485 \h </w:instrText>
             </w:r>
             <w:r>
               <w:rPr>
+                <w:rFonts w:ascii="Times New Roman" w:hAnsi="Times New Roman" w:cs="Times New Roman"/>
                 <w:noProof/>
                 <w:webHidden/>
+                <w:sz w:val="28"/>
+                <w:szCs w:val="28"/>
               </w:rPr>
             </w:r>
             <w:r>
               <w:rPr>
+                <w:rFonts w:ascii="Times New Roman" w:hAnsi="Times New Roman" w:cs="Times New Roman"/>
                 <w:noProof/>
                 <w:webHidden/>
+                <w:sz w:val="28"/>
+                <w:szCs w:val="28"/>
               </w:rPr>
               <w:fldChar w:fldCharType="separate"/>
             </w:r>
             <w:r>
               <w:rPr>
+                <w:rFonts w:ascii="Times New Roman" w:hAnsi="Times New Roman" w:cs="Times New Roman"/>
                 <w:noProof/>
                 <w:webHidden/>
+                <w:sz w:val="28"/>
+                <w:szCs w:val="28"/>
               </w:rPr>
-              <w:t>9</w:t>
+              <w:t>11</w:t>
             </w:r>
             <w:r>
               <w:rPr>
+                <w:rFonts w:ascii="Times New Roman" w:hAnsi="Times New Roman" w:cs="Times New Roman"/>
                 <w:noProof/>
                 <w:webHidden/>
+                <w:sz w:val="28"/>
+                <w:szCs w:val="28"/>
               </w:rPr>
               <w:fldChar w:fldCharType="end"/>
             </w:r>
@@ -433,65 +572,93 @@
             <w:tabs>
               <w:tab w:val="right" w:leader="dot" w:pos="9628"/>
             </w:tabs>
+            <w:spacing w:after="0" w:line="360" w:lineRule="auto"/>
+            <w:jc w:val="both"/>
             <w:rPr>
-              <w:rFonts w:eastAsiaTheme="minorEastAsia"/>
+              <w:rFonts w:ascii="Times New Roman" w:eastAsiaTheme="minorEastAsia" w:hAnsi="Times New Roman" w:cs="Times New Roman"/>
               <w:noProof/>
+              <w:sz w:val="28"/>
+              <w:szCs w:val="28"/>
               <w:lang w:eastAsia="ru-RU"/>
             </w:rPr>
           </w:pPr>
-          <w:hyperlink w:anchor="_Toc35691277" w:history="1">
+          <w:hyperlink w:anchor="_Toc35708486" w:history="1">
             <w:r>
               <w:rPr>
                 <w:rStyle w:val="a8"/>
+                <w:rFonts w:ascii="Times New Roman" w:hAnsi="Times New Roman" w:cs="Times New Roman"/>
                 <w:noProof/>
+                <w:sz w:val="28"/>
+                <w:szCs w:val="28"/>
               </w:rPr>
               <w:t>ГЛАВА 3.</w:t>
             </w:r>
             <w:r>
               <w:rPr>
+                <w:rFonts w:ascii="Times New Roman" w:hAnsi="Times New Roman" w:cs="Times New Roman"/>
                 <w:noProof/>
                 <w:webHidden/>
+                <w:sz w:val="28"/>
+                <w:szCs w:val="28"/>
               </w:rPr>
               <w:tab/>
             </w:r>
             <w:r>
               <w:rPr>
+                <w:rFonts w:ascii="Times New Roman" w:hAnsi="Times New Roman" w:cs="Times New Roman"/>
                 <w:noProof/>
                 <w:webHidden/>
+                <w:sz w:val="28"/>
+                <w:szCs w:val="28"/>
               </w:rPr>
               <w:fldChar w:fldCharType="begin"/>
             </w:r>
             <w:r>
               <w:rPr>
+                <w:rFonts w:ascii="Times New Roman" w:hAnsi="Times New Roman" w:cs="Times New Roman"/>
                 <w:noProof/>
                 <w:webHidden/>
+                <w:sz w:val="28"/>
+                <w:szCs w:val="28"/>
               </w:rPr>
-              <w:instrText xml:space="preserve"> PAGEREF _Toc35691277 \h </w:instrText>
+              <w:instrText xml:space="preserve"> PAGEREF _Toc35708486 \h </w:instrText>
             </w:r>
             <w:r>
               <w:rPr>
+                <w:rFonts w:ascii="Times New Roman" w:hAnsi="Times New Roman" w:cs="Times New Roman"/>
                 <w:noProof/>
                 <w:webHidden/>
+                <w:sz w:val="28"/>
+                <w:szCs w:val="28"/>
               </w:rPr>
             </w:r>
             <w:r>
               <w:rPr>
+                <w:rFonts w:ascii="Times New Roman" w:hAnsi="Times New Roman" w:cs="Times New Roman"/>
                 <w:noProof/>
                 <w:webHidden/>
+                <w:sz w:val="28"/>
+                <w:szCs w:val="28"/>
               </w:rPr>
               <w:fldChar w:fldCharType="separate"/>
             </w:r>
             <w:r>
               <w:rPr>
+                <w:rFonts w:ascii="Times New Roman" w:hAnsi="Times New Roman" w:cs="Times New Roman"/>
                 <w:noProof/>
                 <w:webHidden/>
+                <w:sz w:val="28"/>
+                <w:szCs w:val="28"/>
               </w:rPr>
-              <w:t>10</w:t>
+              <w:t>12</w:t>
             </w:r>
             <w:r>
               <w:rPr>
+                <w:rFonts w:ascii="Times New Roman" w:hAnsi="Times New Roman" w:cs="Times New Roman"/>
                 <w:noProof/>
                 <w:webHidden/>
+                <w:sz w:val="28"/>
+                <w:szCs w:val="28"/>
               </w:rPr>
               <w:fldChar w:fldCharType="end"/>
             </w:r>
@@ -503,65 +670,93 @@
             <w:tabs>
               <w:tab w:val="right" w:leader="dot" w:pos="9628"/>
             </w:tabs>
+            <w:spacing w:after="0" w:line="360" w:lineRule="auto"/>
+            <w:jc w:val="both"/>
             <w:rPr>
-              <w:rFonts w:eastAsiaTheme="minorEastAsia"/>
+              <w:rFonts w:ascii="Times New Roman" w:eastAsiaTheme="minorEastAsia" w:hAnsi="Times New Roman" w:cs="Times New Roman"/>
               <w:noProof/>
+              <w:sz w:val="28"/>
+              <w:szCs w:val="28"/>
               <w:lang w:eastAsia="ru-RU"/>
             </w:rPr>
           </w:pPr>
-          <w:hyperlink w:anchor="_Toc35691278" w:history="1">
+          <w:hyperlink w:anchor="_Toc35708487" w:history="1">
             <w:r>
               <w:rPr>
                 <w:rStyle w:val="a8"/>
+                <w:rFonts w:ascii="Times New Roman" w:hAnsi="Times New Roman" w:cs="Times New Roman"/>
                 <w:noProof/>
+                <w:sz w:val="28"/>
+                <w:szCs w:val="28"/>
               </w:rPr>
               <w:t>ЗАКЛЮЧЕНИЕ</w:t>
             </w:r>
             <w:r>
               <w:rPr>
+                <w:rFonts w:ascii="Times New Roman" w:hAnsi="Times New Roman" w:cs="Times New Roman"/>
                 <w:noProof/>
                 <w:webHidden/>
+                <w:sz w:val="28"/>
+                <w:szCs w:val="28"/>
               </w:rPr>
               <w:tab/>
             </w:r>
             <w:r>
               <w:rPr>
+                <w:rFonts w:ascii="Times New Roman" w:hAnsi="Times New Roman" w:cs="Times New Roman"/>
                 <w:noProof/>
                 <w:webHidden/>
+                <w:sz w:val="28"/>
+                <w:szCs w:val="28"/>
               </w:rPr>
               <w:fldChar w:fldCharType="begin"/>
             </w:r>
             <w:r>
               <w:rPr>
+                <w:rFonts w:ascii="Times New Roman" w:hAnsi="Times New Roman" w:cs="Times New Roman"/>
                 <w:noProof/>
                 <w:webHidden/>
+                <w:sz w:val="28"/>
+                <w:szCs w:val="28"/>
               </w:rPr>
-              <w:instrText xml:space="preserve"> PAGEREF _Toc35691278 \h </w:instrText>
+              <w:instrText xml:space="preserve"> PAGEREF _Toc35708487 \h </w:instrText>
             </w:r>
             <w:r>
               <w:rPr>
+                <w:rFonts w:ascii="Times New Roman" w:hAnsi="Times New Roman" w:cs="Times New Roman"/>
                 <w:noProof/>
                 <w:webHidden/>
+                <w:sz w:val="28"/>
+                <w:szCs w:val="28"/>
               </w:rPr>
             </w:r>
             <w:r>
               <w:rPr>
+                <w:rFonts w:ascii="Times New Roman" w:hAnsi="Times New Roman" w:cs="Times New Roman"/>
                 <w:noProof/>
                 <w:webHidden/>
+                <w:sz w:val="28"/>
+                <w:szCs w:val="28"/>
               </w:rPr>
               <w:fldChar w:fldCharType="separate"/>
             </w:r>
             <w:r>
               <w:rPr>
+                <w:rFonts w:ascii="Times New Roman" w:hAnsi="Times New Roman" w:cs="Times New Roman"/>
                 <w:noProof/>
                 <w:webHidden/>
+                <w:sz w:val="28"/>
+                <w:szCs w:val="28"/>
               </w:rPr>
-              <w:t>11</w:t>
+              <w:t>13</w:t>
             </w:r>
             <w:r>
               <w:rPr>
+                <w:rFonts w:ascii="Times New Roman" w:hAnsi="Times New Roman" w:cs="Times New Roman"/>
                 <w:noProof/>
                 <w:webHidden/>
+                <w:sz w:val="28"/>
+                <w:szCs w:val="28"/>
               </w:rPr>
               <w:fldChar w:fldCharType="end"/>
             </w:r>
@@ -573,65 +768,93 @@
             <w:tabs>
               <w:tab w:val="right" w:leader="dot" w:pos="9628"/>
             </w:tabs>
+            <w:spacing w:after="0" w:line="360" w:lineRule="auto"/>
+            <w:jc w:val="both"/>
             <w:rPr>
-              <w:rFonts w:eastAsiaTheme="minorEastAsia"/>
+              <w:rFonts w:ascii="Times New Roman" w:eastAsiaTheme="minorEastAsia" w:hAnsi="Times New Roman" w:cs="Times New Roman"/>
               <w:noProof/>
+              <w:sz w:val="28"/>
+              <w:szCs w:val="28"/>
               <w:lang w:eastAsia="ru-RU"/>
             </w:rPr>
           </w:pPr>
-          <w:hyperlink w:anchor="_Toc35691279" w:history="1">
+          <w:hyperlink w:anchor="_Toc35708488" w:history="1">
             <w:r>
               <w:rPr>
                 <w:rStyle w:val="a8"/>
+                <w:rFonts w:ascii="Times New Roman" w:hAnsi="Times New Roman" w:cs="Times New Roman"/>
                 <w:noProof/>
+                <w:sz w:val="28"/>
+                <w:szCs w:val="28"/>
               </w:rPr>
               <w:t>СПИСОК ИСПОЛЬЗОВАННЫХ ИСТОЧНИКОВ</w:t>
             </w:r>
             <w:r>
               <w:rPr>
+                <w:rFonts w:ascii="Times New Roman" w:hAnsi="Times New Roman" w:cs="Times New Roman"/>
                 <w:noProof/>
                 <w:webHidden/>
+                <w:sz w:val="28"/>
+                <w:szCs w:val="28"/>
               </w:rPr>
               <w:tab/>
             </w:r>
             <w:r>
               <w:rPr>
+                <w:rFonts w:ascii="Times New Roman" w:hAnsi="Times New Roman" w:cs="Times New Roman"/>
                 <w:noProof/>
                 <w:webHidden/>
+                <w:sz w:val="28"/>
+                <w:szCs w:val="28"/>
               </w:rPr>
               <w:fldChar w:fldCharType="begin"/>
             </w:r>
             <w:r>
               <w:rPr>
+                <w:rFonts w:ascii="Times New Roman" w:hAnsi="Times New Roman" w:cs="Times New Roman"/>
                 <w:noProof/>
                 <w:webHidden/>
+                <w:sz w:val="28"/>
+                <w:szCs w:val="28"/>
               </w:rPr>
-              <w:instrText xml:space="preserve"> PAGEREF _Toc35691279 \h </w:instrText>
+              <w:instrText xml:space="preserve"> PAGEREF _Toc35708488 \h </w:instrText>
             </w:r>
             <w:r>
               <w:rPr>
+                <w:rFonts w:ascii="Times New Roman" w:hAnsi="Times New Roman" w:cs="Times New Roman"/>
                 <w:noProof/>
                 <w:webHidden/>
+                <w:sz w:val="28"/>
+                <w:szCs w:val="28"/>
               </w:rPr>
             </w:r>
             <w:r>
               <w:rPr>
+                <w:rFonts w:ascii="Times New Roman" w:hAnsi="Times New Roman" w:cs="Times New Roman"/>
                 <w:noProof/>
                 <w:webHidden/>
+                <w:sz w:val="28"/>
+                <w:szCs w:val="28"/>
               </w:rPr>
               <w:fldChar w:fldCharType="separate"/>
             </w:r>
             <w:r>
               <w:rPr>
+                <w:rFonts w:ascii="Times New Roman" w:hAnsi="Times New Roman" w:cs="Times New Roman"/>
                 <w:noProof/>
                 <w:webHidden/>
+                <w:sz w:val="28"/>
+                <w:szCs w:val="28"/>
               </w:rPr>
-              <w:t>12</w:t>
+              <w:t>14</w:t>
             </w:r>
             <w:r>
               <w:rPr>
+                <w:rFonts w:ascii="Times New Roman" w:hAnsi="Times New Roman" w:cs="Times New Roman"/>
                 <w:noProof/>
                 <w:webHidden/>
+                <w:sz w:val="28"/>
+                <w:szCs w:val="28"/>
               </w:rPr>
               <w:fldChar w:fldCharType="end"/>
             </w:r>
@@ -640,6 +863,7 @@
         <w:p>
           <w:pPr>
             <w:spacing w:after="0" w:line="360" w:lineRule="auto"/>
+            <w:jc w:val="both"/>
             <w:rPr>
               <w:rFonts w:ascii="Times New Roman" w:hAnsi="Times New Roman" w:cs="Times New Roman"/>
               <w:sz w:val="28"/>
@@ -668,6 +892,8 @@
           <w:szCs w:val="28"/>
         </w:rPr>
       </w:pPr>
+      <w:bookmarkStart w:id="2" w:name="_GoBack"/>
+      <w:bookmarkEnd w:id="2"/>
     </w:p>
     <w:p>
       <w:pPr>
@@ -693,7 +919,7 @@
         <w:ind w:firstLine="0"/>
         <w:jc w:val="center"/>
       </w:pPr>
-      <w:bookmarkStart w:id="3" w:name="_Toc35691273"/>
+      <w:bookmarkStart w:id="3" w:name="_Toc35708481"/>
       <w:r>
         <w:lastRenderedPageBreak/>
         <w:t>ВВЕДЕНИЕ</w:t>
@@ -746,7 +972,7 @@
       <w:pPr>
         <w:pStyle w:val="1"/>
       </w:pPr>
-      <w:bookmarkStart w:id="4" w:name="_Toc35691274"/>
+      <w:bookmarkStart w:id="4" w:name="_Toc35708482"/>
       <w:r>
         <w:lastRenderedPageBreak/>
         <w:t xml:space="preserve">ГЛАВА </w:t>
@@ -775,7 +1001,7 @@
       <w:pPr>
         <w:pStyle w:val="1"/>
       </w:pPr>
-      <w:bookmarkStart w:id="5" w:name="_Toc35691275"/>
+      <w:bookmarkStart w:id="5" w:name="_Toc35708483"/>
       <w:r>
         <w:t>1.</w:t>
       </w:r>
@@ -786,7 +1012,10 @@
         <w:t xml:space="preserve"> Понятие бизнес-процесса и его основные компоненты</w:t>
       </w:r>
       <w:r>
-        <w:t>. Классификация бизнес-процесса.</w:t>
+        <w:t>. Классификация бизнес-процесс</w:t>
+      </w:r>
+      <w:r>
+        <w:t>ов</w:t>
       </w:r>
       <w:bookmarkEnd w:id="5"/>
     </w:p>
@@ -973,7 +1202,7 @@
           <w:sz w:val="28"/>
           <w:szCs w:val="28"/>
         </w:rPr>
-        <w:instrText xml:space="preserve"> REF _Ref35637354 \r \h </w:instrText>
+        <w:instrText xml:space="preserve"> REF _Ref35698489 \r \h </w:instrText>
       </w:r>
       <w:r>
         <w:rPr>
@@ -996,7 +1225,7 @@
           <w:sz w:val="28"/>
           <w:szCs w:val="28"/>
         </w:rPr>
-        <w:t>5</w:t>
+        <w:t>7</w:t>
       </w:r>
       <w:r>
         <w:rPr>
@@ -1072,7 +1301,7 @@
           <w:sz w:val="28"/>
           <w:szCs w:val="28"/>
         </w:rPr>
-        <w:instrText xml:space="preserve"> REF _Ref35546157 \r \h </w:instrText>
+        <w:instrText xml:space="preserve"> REF _Ref35707158 \r \h </w:instrText>
       </w:r>
       <w:r>
         <w:rPr>
@@ -1095,7 +1324,7 @@
           <w:sz w:val="28"/>
           <w:szCs w:val="28"/>
         </w:rPr>
-        <w:t>3</w:t>
+        <w:t>4</w:t>
       </w:r>
       <w:r>
         <w:rPr>
@@ -2192,7 +2421,7 @@
           <w:sz w:val="28"/>
           <w:szCs w:val="28"/>
         </w:rPr>
-        <w:t>11</w:t>
+        <w:t>18</w:t>
       </w:r>
       <w:r>
         <w:rPr>
@@ -2473,7 +2702,7 @@
           <w:sz w:val="28"/>
           <w:szCs w:val="28"/>
         </w:rPr>
-        <w:t>4</w:t>
+        <w:t>5</w:t>
       </w:r>
       <w:r>
         <w:rPr>
@@ -2785,7 +3014,7 @@
           <w:sz w:val="28"/>
           <w:szCs w:val="28"/>
         </w:rPr>
-        <w:t>7</w:t>
+        <w:t>10</w:t>
       </w:r>
       <w:r>
         <w:rPr>
@@ -2952,7 +3181,7 @@
           <w:sz w:val="28"/>
           <w:szCs w:val="28"/>
         </w:rPr>
-        <w:t>8</w:t>
+        <w:t>12</w:t>
       </w:r>
       <w:r>
         <w:rPr>
@@ -3287,7 +3516,7 @@
           <w:sz w:val="28"/>
           <w:szCs w:val="28"/>
         </w:rPr>
-        <w:t>10</w:t>
+        <w:t>16</w:t>
       </w:r>
       <w:r>
         <w:rPr>
@@ -3445,7 +3674,7 @@
           <w:sz w:val="28"/>
           <w:szCs w:val="28"/>
         </w:rPr>
-        <w:t>6</w:t>
+        <w:t>9</w:t>
       </w:r>
       <w:r>
         <w:rPr>
@@ -5692,7 +5921,7 @@
           <w:sz w:val="28"/>
           <w:szCs w:val="28"/>
         </w:rPr>
-        <w:t>9</w:t>
+        <w:t>15</w:t>
       </w:r>
       <w:r>
         <w:rPr>
@@ -6733,7 +6962,7 @@
           <w:sz w:val="28"/>
           <w:szCs w:val="28"/>
         </w:rPr>
-        <w:t>12</w:t>
+        <w:t>19</w:t>
       </w:r>
       <w:r>
         <w:rPr>
@@ -6866,6 +7095,31 @@
     </w:p>
     <w:p>
       <w:pPr>
+        <w:pStyle w:val="1"/>
+      </w:pPr>
+      <w:bookmarkStart w:id="6" w:name="_Toc35708484"/>
+      <w:r>
+        <w:t>1.</w:t>
+      </w:r>
+      <w:r>
+        <w:t>2</w:t>
+      </w:r>
+      <w:r>
+        <w:t xml:space="preserve"> </w:t>
+      </w:r>
+      <w:r>
+        <w:t>Бизнес-моделирование</w:t>
+      </w:r>
+      <w:r>
+        <w:t xml:space="preserve">. </w:t>
+      </w:r>
+      <w:r>
+        <w:t>Оптимизация и автоматизация бизнес-процессов</w:t>
+      </w:r>
+      <w:bookmarkEnd w:id="6"/>
+    </w:p>
+    <w:p>
+      <w:pPr>
         <w:spacing w:after="0" w:line="360" w:lineRule="auto"/>
         <w:ind w:firstLine="709"/>
         <w:jc w:val="both"/>
@@ -6887,29 +7141,219 @@
           <w:szCs w:val="28"/>
         </w:rPr>
       </w:pPr>
-    </w:p>
-    <w:p>
-      <w:pPr>
-        <w:pStyle w:val="1"/>
-      </w:pPr>
-      <w:r>
-        <w:br w:type="page"/>
-      </w:r>
-      <w:bookmarkStart w:id="6" w:name="_Toc35691276"/>
-      <w:r>
-        <w:lastRenderedPageBreak/>
-        <w:t xml:space="preserve">ГЛАВА 2. </w:t>
-      </w:r>
-      <w:r>
-        <w:t xml:space="preserve">АНАЛИЗ </w:t>
-      </w:r>
-      <w:r>
-        <w:t xml:space="preserve">ОСНОВНОГО </w:t>
-      </w:r>
-      <w:r>
-        <w:t>БИЗНЕС-ПРОЦЕССА НА ПРИМЕРЕ ООО «ЭКОЛЕНД»</w:t>
-      </w:r>
-      <w:bookmarkEnd w:id="6"/>
+      <w:r>
+        <w:rPr>
+          <w:rFonts w:ascii="Times New Roman" w:hAnsi="Times New Roman" w:cs="Times New Roman"/>
+          <w:sz w:val="28"/>
+          <w:szCs w:val="28"/>
+        </w:rPr>
+        <w:t xml:space="preserve">Под бизнес-моделированием следует понимать деятельность </w:t>
+      </w:r>
+      <w:r>
+        <w:rPr>
+          <w:rFonts w:ascii="Times New Roman" w:hAnsi="Times New Roman" w:cs="Times New Roman"/>
+          <w:sz w:val="28"/>
+          <w:szCs w:val="28"/>
+        </w:rPr>
+        <w:t>[</w:t>
+      </w:r>
+      <w:r>
+        <w:rPr>
+          <w:rFonts w:ascii="Times New Roman" w:hAnsi="Times New Roman" w:cs="Times New Roman"/>
+          <w:sz w:val="28"/>
+          <w:szCs w:val="28"/>
+        </w:rPr>
+        <w:fldChar w:fldCharType="begin"/>
+      </w:r>
+      <w:r>
+        <w:rPr>
+          <w:rFonts w:ascii="Times New Roman" w:hAnsi="Times New Roman" w:cs="Times New Roman"/>
+          <w:sz w:val="28"/>
+          <w:szCs w:val="28"/>
+        </w:rPr>
+        <w:instrText xml:space="preserve"> REF _Ref35634243 \r \h </w:instrText>
+      </w:r>
+      <w:r>
+        <w:rPr>
+          <w:rFonts w:ascii="Times New Roman" w:hAnsi="Times New Roman" w:cs="Times New Roman"/>
+          <w:sz w:val="28"/>
+          <w:szCs w:val="28"/>
+        </w:rPr>
+      </w:r>
+      <w:r>
+        <w:rPr>
+          <w:rFonts w:ascii="Times New Roman" w:hAnsi="Times New Roman" w:cs="Times New Roman"/>
+          <w:sz w:val="28"/>
+          <w:szCs w:val="28"/>
+        </w:rPr>
+        <w:fldChar w:fldCharType="separate"/>
+      </w:r>
+      <w:r>
+        <w:rPr>
+          <w:rFonts w:ascii="Times New Roman" w:hAnsi="Times New Roman" w:cs="Times New Roman"/>
+          <w:sz w:val="28"/>
+          <w:szCs w:val="28"/>
+        </w:rPr>
+        <w:t>12</w:t>
+      </w:r>
+      <w:r>
+        <w:rPr>
+          <w:rFonts w:ascii="Times New Roman" w:hAnsi="Times New Roman" w:cs="Times New Roman"/>
+          <w:sz w:val="28"/>
+          <w:szCs w:val="28"/>
+        </w:rPr>
+        <w:fldChar w:fldCharType="end"/>
+      </w:r>
+      <w:r>
+        <w:rPr>
+          <w:rFonts w:ascii="Times New Roman" w:hAnsi="Times New Roman" w:cs="Times New Roman"/>
+          <w:sz w:val="28"/>
+          <w:szCs w:val="28"/>
+        </w:rPr>
+        <w:t>;</w:t>
+      </w:r>
+      <w:r>
+        <w:rPr>
+          <w:rFonts w:ascii="Times New Roman" w:hAnsi="Times New Roman" w:cs="Times New Roman"/>
+          <w:sz w:val="28"/>
+          <w:szCs w:val="28"/>
+        </w:rPr>
+        <w:fldChar w:fldCharType="begin"/>
+      </w:r>
+      <w:r>
+        <w:rPr>
+          <w:rFonts w:ascii="Times New Roman" w:hAnsi="Times New Roman" w:cs="Times New Roman"/>
+          <w:sz w:val="28"/>
+          <w:szCs w:val="28"/>
+        </w:rPr>
+        <w:instrText xml:space="preserve"> REF _Ref35693316 \r \h </w:instrText>
+      </w:r>
+      <w:r>
+        <w:rPr>
+          <w:rFonts w:ascii="Times New Roman" w:hAnsi="Times New Roman" w:cs="Times New Roman"/>
+          <w:sz w:val="28"/>
+          <w:szCs w:val="28"/>
+        </w:rPr>
+      </w:r>
+      <w:r>
+        <w:rPr>
+          <w:rFonts w:ascii="Times New Roman" w:hAnsi="Times New Roman" w:cs="Times New Roman"/>
+          <w:sz w:val="28"/>
+          <w:szCs w:val="28"/>
+        </w:rPr>
+        <w:fldChar w:fldCharType="separate"/>
+      </w:r>
+      <w:r>
+        <w:rPr>
+          <w:rFonts w:ascii="Times New Roman" w:hAnsi="Times New Roman" w:cs="Times New Roman"/>
+          <w:sz w:val="28"/>
+          <w:szCs w:val="28"/>
+        </w:rPr>
+        <w:t>13</w:t>
+      </w:r>
+      <w:r>
+        <w:rPr>
+          <w:rFonts w:ascii="Times New Roman" w:hAnsi="Times New Roman" w:cs="Times New Roman"/>
+          <w:sz w:val="28"/>
+          <w:szCs w:val="28"/>
+        </w:rPr>
+        <w:fldChar w:fldCharType="end"/>
+      </w:r>
+      <w:r>
+        <w:rPr>
+          <w:rFonts w:ascii="Times New Roman" w:hAnsi="Times New Roman" w:cs="Times New Roman"/>
+          <w:sz w:val="28"/>
+          <w:szCs w:val="28"/>
+        </w:rPr>
+        <w:t>]</w:t>
+      </w:r>
+      <w:r>
+        <w:rPr>
+          <w:rFonts w:ascii="Times New Roman" w:hAnsi="Times New Roman" w:cs="Times New Roman"/>
+          <w:sz w:val="28"/>
+          <w:szCs w:val="28"/>
+        </w:rPr>
+        <w:t>, направленную на формирование таких моделей организации</w:t>
+      </w:r>
+      <w:r>
+        <w:rPr>
+          <w:rFonts w:ascii="Times New Roman" w:hAnsi="Times New Roman" w:cs="Times New Roman"/>
+          <w:sz w:val="28"/>
+          <w:szCs w:val="28"/>
+        </w:rPr>
+        <w:t xml:space="preserve">, что включают в себя описание деловых элементов предприятий (отделы, подразделения, штатное расписание, ресурсы, роли, работы и операции, информационные системы и т.д.) и описывают соответствующие связи между указанными элементами. Состав описываемой модели, ее содержание и требования к ней определяются поставленными перед моделированием целями </w:t>
+      </w:r>
+      <w:r>
+        <w:rPr>
+          <w:rFonts w:ascii="Times New Roman" w:hAnsi="Times New Roman" w:cs="Times New Roman"/>
+          <w:sz w:val="28"/>
+          <w:szCs w:val="28"/>
+        </w:rPr>
+        <w:t>[</w:t>
+      </w:r>
+      <w:r>
+        <w:rPr>
+          <w:rFonts w:ascii="Times New Roman" w:hAnsi="Times New Roman" w:cs="Times New Roman"/>
+          <w:sz w:val="28"/>
+          <w:szCs w:val="28"/>
+        </w:rPr>
+        <w:fldChar w:fldCharType="begin"/>
+      </w:r>
+      <w:r>
+        <w:rPr>
+          <w:rFonts w:ascii="Times New Roman" w:hAnsi="Times New Roman" w:cs="Times New Roman"/>
+          <w:sz w:val="28"/>
+          <w:szCs w:val="28"/>
+        </w:rPr>
+        <w:instrText xml:space="preserve"> REF _Ref35634243 \r \h </w:instrText>
+      </w:r>
+      <w:r>
+        <w:rPr>
+          <w:rFonts w:ascii="Times New Roman" w:hAnsi="Times New Roman" w:cs="Times New Roman"/>
+          <w:sz w:val="28"/>
+          <w:szCs w:val="28"/>
+        </w:rPr>
+      </w:r>
+      <w:r>
+        <w:rPr>
+          <w:rFonts w:ascii="Times New Roman" w:hAnsi="Times New Roman" w:cs="Times New Roman"/>
+          <w:sz w:val="28"/>
+          <w:szCs w:val="28"/>
+        </w:rPr>
+        <w:fldChar w:fldCharType="separate"/>
+      </w:r>
+      <w:r>
+        <w:rPr>
+          <w:rFonts w:ascii="Times New Roman" w:hAnsi="Times New Roman" w:cs="Times New Roman"/>
+          <w:sz w:val="28"/>
+          <w:szCs w:val="28"/>
+        </w:rPr>
+        <w:t>12</w:t>
+      </w:r>
+      <w:r>
+        <w:rPr>
+          <w:rFonts w:ascii="Times New Roman" w:hAnsi="Times New Roman" w:cs="Times New Roman"/>
+          <w:sz w:val="28"/>
+          <w:szCs w:val="28"/>
+        </w:rPr>
+        <w:fldChar w:fldCharType="end"/>
+      </w:r>
+      <w:r>
+        <w:rPr>
+          <w:rFonts w:ascii="Times New Roman" w:hAnsi="Times New Roman" w:cs="Times New Roman"/>
+          <w:sz w:val="28"/>
+          <w:szCs w:val="28"/>
+        </w:rPr>
+        <w:t>, С.86</w:t>
+      </w:r>
+      <w:r>
+        <w:rPr>
+          <w:rFonts w:ascii="Times New Roman" w:hAnsi="Times New Roman" w:cs="Times New Roman"/>
+          <w:sz w:val="28"/>
+          <w:szCs w:val="28"/>
+        </w:rPr>
+        <w:t>]</w:t>
+      </w:r>
     </w:p>
     <w:p>
       <w:pPr>
@@ -6922,6 +7366,93 @@
           <w:szCs w:val="28"/>
         </w:rPr>
       </w:pPr>
+      <w:r>
+        <w:rPr>
+          <w:rFonts w:ascii="Times New Roman" w:hAnsi="Times New Roman" w:cs="Times New Roman"/>
+          <w:sz w:val="28"/>
+          <w:szCs w:val="28"/>
+        </w:rPr>
+        <w:t xml:space="preserve">С точки зрения автоматизации, бизнес-моделирование это такой этап процесса разработки программного обеспечения, который описывает деятельность компании и на основе этого описания определяет требования к информационной системе </w:t>
+      </w:r>
+      <w:r>
+        <w:rPr>
+          <w:rFonts w:ascii="Times New Roman" w:hAnsi="Times New Roman" w:cs="Times New Roman"/>
+          <w:sz w:val="28"/>
+          <w:szCs w:val="28"/>
+        </w:rPr>
+        <w:t>[</w:t>
+      </w:r>
+      <w:r>
+        <w:rPr>
+          <w:rFonts w:ascii="Times New Roman" w:hAnsi="Times New Roman" w:cs="Times New Roman"/>
+          <w:sz w:val="28"/>
+          <w:szCs w:val="28"/>
+        </w:rPr>
+        <w:fldChar w:fldCharType="begin"/>
+      </w:r>
+      <w:r>
+        <w:rPr>
+          <w:rFonts w:ascii="Times New Roman" w:hAnsi="Times New Roman" w:cs="Times New Roman"/>
+          <w:sz w:val="28"/>
+          <w:szCs w:val="28"/>
+        </w:rPr>
+        <w:instrText xml:space="preserve"> REF _Ref35695428 \r \h </w:instrText>
+      </w:r>
+      <w:r>
+        <w:rPr>
+          <w:rFonts w:ascii="Times New Roman" w:hAnsi="Times New Roman" w:cs="Times New Roman"/>
+          <w:sz w:val="28"/>
+          <w:szCs w:val="28"/>
+        </w:rPr>
+      </w:r>
+      <w:r>
+        <w:rPr>
+          <w:rFonts w:ascii="Times New Roman" w:hAnsi="Times New Roman" w:cs="Times New Roman"/>
+          <w:sz w:val="28"/>
+          <w:szCs w:val="28"/>
+        </w:rPr>
+        <w:fldChar w:fldCharType="separate"/>
+      </w:r>
+      <w:r>
+        <w:rPr>
+          <w:rFonts w:ascii="Times New Roman" w:hAnsi="Times New Roman" w:cs="Times New Roman"/>
+          <w:sz w:val="28"/>
+          <w:szCs w:val="28"/>
+        </w:rPr>
+        <w:t>20</w:t>
+      </w:r>
+      <w:r>
+        <w:rPr>
+          <w:rFonts w:ascii="Times New Roman" w:hAnsi="Times New Roman" w:cs="Times New Roman"/>
+          <w:sz w:val="28"/>
+          <w:szCs w:val="28"/>
+        </w:rPr>
+        <w:fldChar w:fldCharType="end"/>
+      </w:r>
+      <w:r>
+        <w:rPr>
+          <w:rFonts w:ascii="Times New Roman" w:hAnsi="Times New Roman" w:cs="Times New Roman"/>
+          <w:sz w:val="28"/>
+          <w:szCs w:val="28"/>
+        </w:rPr>
+        <w:t>, С.87-88</w:t>
+      </w:r>
+      <w:r>
+        <w:rPr>
+          <w:rFonts w:ascii="Times New Roman" w:hAnsi="Times New Roman" w:cs="Times New Roman"/>
+          <w:sz w:val="28"/>
+          <w:szCs w:val="28"/>
+        </w:rPr>
+        <w:t>];</w:t>
+      </w:r>
+      <w:r>
+        <w:rPr>
+          <w:rFonts w:ascii="Times New Roman" w:hAnsi="Times New Roman" w:cs="Times New Roman"/>
+          <w:sz w:val="28"/>
+          <w:szCs w:val="28"/>
+        </w:rPr>
+        <w:t xml:space="preserve"> другими словами, бизнес-моделирование определяет те бизнес-процессы предприятия, которые подлежат автоматизации в разрабатываемой информационной системе.</w:t>
+      </w:r>
     </w:p>
     <w:p>
       <w:pPr>
@@ -6934,24 +7465,109 @@
           <w:szCs w:val="28"/>
         </w:rPr>
       </w:pPr>
-    </w:p>
-    <w:p>
-      <w:r>
-        <w:br w:type="page"/>
-      </w:r>
-    </w:p>
-    <w:p>
-      <w:pPr>
-        <w:pStyle w:val="1"/>
-      </w:pPr>
-      <w:bookmarkStart w:id="7" w:name="_Toc35691277"/>
-      <w:r>
+      <w:r>
+        <w:rPr>
+          <w:rFonts w:ascii="Times New Roman" w:hAnsi="Times New Roman" w:cs="Times New Roman"/>
+          <w:sz w:val="28"/>
+          <w:szCs w:val="28"/>
+        </w:rPr>
         <w:lastRenderedPageBreak/>
-        <w:t>ГЛАВА 3.</w:t>
-      </w:r>
-      <w:bookmarkEnd w:id="7"/>
-      <w:r>
-        <w:t xml:space="preserve"> </w:t>
+        <w:t>В рамках этого процесса формулируется конечная цель реинжиниринга бизнес-процессов, в соответствии с которой будут проходить работы по проектированию и разработке информационной системы. В</w:t>
+      </w:r>
+      <w:r>
+        <w:rPr>
+          <w:rFonts w:ascii="Times New Roman" w:hAnsi="Times New Roman" w:cs="Times New Roman"/>
+          <w:sz w:val="28"/>
+          <w:szCs w:val="28"/>
+        </w:rPr>
+        <w:t xml:space="preserve"> ходе </w:t>
+      </w:r>
+      <w:r>
+        <w:rPr>
+          <w:rFonts w:ascii="Times New Roman" w:hAnsi="Times New Roman" w:cs="Times New Roman"/>
+          <w:sz w:val="28"/>
+          <w:szCs w:val="28"/>
+        </w:rPr>
+        <w:t xml:space="preserve">бизнес-моделирования, используя процессный подход, аналитик выделяет и детально описывает существующие на предприятии бизнес-процессы и формулирует возможные пути развития этих процессов </w:t>
+      </w:r>
+      <w:r>
+        <w:rPr>
+          <w:rFonts w:ascii="Times New Roman" w:hAnsi="Times New Roman" w:cs="Times New Roman"/>
+          <w:sz w:val="28"/>
+          <w:szCs w:val="28"/>
+        </w:rPr>
+        <w:t>[</w:t>
+      </w:r>
+      <w:r>
+        <w:rPr>
+          <w:rFonts w:ascii="Times New Roman" w:hAnsi="Times New Roman" w:cs="Times New Roman"/>
+          <w:sz w:val="28"/>
+          <w:szCs w:val="28"/>
+        </w:rPr>
+        <w:fldChar w:fldCharType="begin"/>
+      </w:r>
+      <w:r>
+        <w:rPr>
+          <w:rFonts w:ascii="Times New Roman" w:hAnsi="Times New Roman" w:cs="Times New Roman"/>
+          <w:sz w:val="28"/>
+          <w:szCs w:val="28"/>
+        </w:rPr>
+        <w:instrText xml:space="preserve"> REF _Ref35695428 \r \h </w:instrText>
+      </w:r>
+      <w:r>
+        <w:rPr>
+          <w:rFonts w:ascii="Times New Roman" w:hAnsi="Times New Roman" w:cs="Times New Roman"/>
+          <w:sz w:val="28"/>
+          <w:szCs w:val="28"/>
+        </w:rPr>
+      </w:r>
+      <w:r>
+        <w:rPr>
+          <w:rFonts w:ascii="Times New Roman" w:hAnsi="Times New Roman" w:cs="Times New Roman"/>
+          <w:sz w:val="28"/>
+          <w:szCs w:val="28"/>
+        </w:rPr>
+        <w:fldChar w:fldCharType="separate"/>
+      </w:r>
+      <w:r>
+        <w:rPr>
+          <w:rFonts w:ascii="Times New Roman" w:hAnsi="Times New Roman" w:cs="Times New Roman"/>
+          <w:sz w:val="28"/>
+          <w:szCs w:val="28"/>
+        </w:rPr>
+        <w:t>20</w:t>
+      </w:r>
+      <w:r>
+        <w:rPr>
+          <w:rFonts w:ascii="Times New Roman" w:hAnsi="Times New Roman" w:cs="Times New Roman"/>
+          <w:sz w:val="28"/>
+          <w:szCs w:val="28"/>
+        </w:rPr>
+        <w:fldChar w:fldCharType="end"/>
+      </w:r>
+      <w:r>
+        <w:rPr>
+          <w:rFonts w:ascii="Times New Roman" w:hAnsi="Times New Roman" w:cs="Times New Roman"/>
+          <w:sz w:val="28"/>
+          <w:szCs w:val="28"/>
+        </w:rPr>
+        <w:t>, С.93</w:t>
+      </w:r>
+      <w:r>
+        <w:rPr>
+          <w:rFonts w:ascii="Times New Roman" w:hAnsi="Times New Roman" w:cs="Times New Roman"/>
+          <w:sz w:val="28"/>
+          <w:szCs w:val="28"/>
+        </w:rPr>
+        <w:t>]</w:t>
+      </w:r>
+      <w:r>
+        <w:rPr>
+          <w:rFonts w:ascii="Times New Roman" w:hAnsi="Times New Roman" w:cs="Times New Roman"/>
+          <w:sz w:val="28"/>
+          <w:szCs w:val="28"/>
+        </w:rPr>
+        <w:t>.</w:t>
       </w:r>
     </w:p>
     <w:p>
@@ -6965,6 +7581,367 @@
           <w:szCs w:val="28"/>
         </w:rPr>
       </w:pPr>
+      <w:r>
+        <w:rPr>
+          <w:rFonts w:ascii="Times New Roman" w:hAnsi="Times New Roman" w:cs="Times New Roman"/>
+          <w:sz w:val="28"/>
+          <w:szCs w:val="28"/>
+        </w:rPr>
+        <w:t xml:space="preserve">Для описания бизнес-процессов в форме используются модели потоков данных и потоков работ </w:t>
+      </w:r>
+      <w:r>
+        <w:rPr>
+          <w:rFonts w:ascii="Times New Roman" w:hAnsi="Times New Roman" w:cs="Times New Roman"/>
+          <w:sz w:val="28"/>
+          <w:szCs w:val="28"/>
+        </w:rPr>
+        <w:t>[</w:t>
+      </w:r>
+      <w:r>
+        <w:rPr>
+          <w:rFonts w:ascii="Times New Roman" w:hAnsi="Times New Roman" w:cs="Times New Roman"/>
+          <w:sz w:val="28"/>
+          <w:szCs w:val="28"/>
+        </w:rPr>
+        <w:fldChar w:fldCharType="begin"/>
+      </w:r>
+      <w:r>
+        <w:rPr>
+          <w:rFonts w:ascii="Times New Roman" w:hAnsi="Times New Roman" w:cs="Times New Roman"/>
+          <w:sz w:val="28"/>
+          <w:szCs w:val="28"/>
+        </w:rPr>
+        <w:instrText xml:space="preserve"> REF _Ref35635588 \r \h </w:instrText>
+      </w:r>
+      <w:r>
+        <w:rPr>
+          <w:rFonts w:ascii="Times New Roman" w:hAnsi="Times New Roman" w:cs="Times New Roman"/>
+          <w:sz w:val="28"/>
+          <w:szCs w:val="28"/>
+        </w:rPr>
+      </w:r>
+      <w:r>
+        <w:rPr>
+          <w:rFonts w:ascii="Times New Roman" w:hAnsi="Times New Roman" w:cs="Times New Roman"/>
+          <w:sz w:val="28"/>
+          <w:szCs w:val="28"/>
+        </w:rPr>
+        <w:fldChar w:fldCharType="separate"/>
+      </w:r>
+      <w:r>
+        <w:rPr>
+          <w:rFonts w:ascii="Times New Roman" w:hAnsi="Times New Roman" w:cs="Times New Roman"/>
+          <w:sz w:val="28"/>
+          <w:szCs w:val="28"/>
+        </w:rPr>
+        <w:t>10</w:t>
+      </w:r>
+      <w:r>
+        <w:rPr>
+          <w:rFonts w:ascii="Times New Roman" w:hAnsi="Times New Roman" w:cs="Times New Roman"/>
+          <w:sz w:val="28"/>
+          <w:szCs w:val="28"/>
+        </w:rPr>
+        <w:fldChar w:fldCharType="end"/>
+      </w:r>
+      <w:r>
+        <w:rPr>
+          <w:rFonts w:ascii="Times New Roman" w:hAnsi="Times New Roman" w:cs="Times New Roman"/>
+          <w:sz w:val="28"/>
+          <w:szCs w:val="28"/>
+        </w:rPr>
+        <w:t>, C.136-137</w:t>
+      </w:r>
+      <w:r>
+        <w:rPr>
+          <w:rFonts w:ascii="Times New Roman" w:hAnsi="Times New Roman" w:cs="Times New Roman"/>
+          <w:sz w:val="28"/>
+          <w:szCs w:val="28"/>
+        </w:rPr>
+        <w:t>]</w:t>
+      </w:r>
+      <w:r>
+        <w:rPr>
+          <w:rFonts w:ascii="Times New Roman" w:hAnsi="Times New Roman" w:cs="Times New Roman"/>
+          <w:sz w:val="28"/>
+          <w:szCs w:val="28"/>
+        </w:rPr>
+        <w:t xml:space="preserve">. </w:t>
+      </w:r>
+      <w:r>
+        <w:rPr>
+          <w:rFonts w:ascii="Times New Roman" w:hAnsi="Times New Roman" w:cs="Times New Roman"/>
+          <w:sz w:val="28"/>
+          <w:szCs w:val="28"/>
+        </w:rPr>
+        <w:t xml:space="preserve">Для графического представления этих моделей в форме, понятной всем заинтересованным лицам, используются методологии </w:t>
+      </w:r>
+      <w:r>
+        <w:rPr>
+          <w:rFonts w:ascii="Times New Roman" w:hAnsi="Times New Roman" w:cs="Times New Roman"/>
+          <w:sz w:val="28"/>
+          <w:szCs w:val="28"/>
+          <w:lang w:val="en-US"/>
+        </w:rPr>
+        <w:t>IDEF</w:t>
+      </w:r>
+      <w:r>
+        <w:rPr>
+          <w:rFonts w:ascii="Times New Roman" w:hAnsi="Times New Roman" w:cs="Times New Roman"/>
+          <w:sz w:val="28"/>
+          <w:szCs w:val="28"/>
+        </w:rPr>
+        <w:t xml:space="preserve">0, </w:t>
+      </w:r>
+      <w:r>
+        <w:rPr>
+          <w:rFonts w:ascii="Times New Roman" w:hAnsi="Times New Roman" w:cs="Times New Roman"/>
+          <w:sz w:val="28"/>
+          <w:szCs w:val="28"/>
+          <w:lang w:val="en-US"/>
+        </w:rPr>
+        <w:t>IDEF</w:t>
+      </w:r>
+      <w:r>
+        <w:rPr>
+          <w:rFonts w:ascii="Times New Roman" w:hAnsi="Times New Roman" w:cs="Times New Roman"/>
+          <w:sz w:val="28"/>
+          <w:szCs w:val="28"/>
+        </w:rPr>
+        <w:t xml:space="preserve">1, </w:t>
+      </w:r>
+      <w:r>
+        <w:rPr>
+          <w:rFonts w:ascii="Times New Roman" w:hAnsi="Times New Roman" w:cs="Times New Roman"/>
+          <w:sz w:val="28"/>
+          <w:szCs w:val="28"/>
+          <w:lang w:val="en-US"/>
+        </w:rPr>
+        <w:t>IDEF</w:t>
+      </w:r>
+      <w:r>
+        <w:rPr>
+          <w:rFonts w:ascii="Times New Roman" w:hAnsi="Times New Roman" w:cs="Times New Roman"/>
+          <w:sz w:val="28"/>
+          <w:szCs w:val="28"/>
+        </w:rPr>
+        <w:t xml:space="preserve">3, </w:t>
+      </w:r>
+      <w:r>
+        <w:rPr>
+          <w:rFonts w:ascii="Times New Roman" w:hAnsi="Times New Roman" w:cs="Times New Roman"/>
+          <w:sz w:val="28"/>
+          <w:szCs w:val="28"/>
+          <w:lang w:val="en-US"/>
+        </w:rPr>
+        <w:t>ARIS</w:t>
+      </w:r>
+      <w:r>
+        <w:rPr>
+          <w:rFonts w:ascii="Times New Roman" w:hAnsi="Times New Roman" w:cs="Times New Roman"/>
+          <w:sz w:val="28"/>
+          <w:szCs w:val="28"/>
+        </w:rPr>
+        <w:t xml:space="preserve">, </w:t>
+      </w:r>
+      <w:r>
+        <w:rPr>
+          <w:rFonts w:ascii="Times New Roman" w:hAnsi="Times New Roman" w:cs="Times New Roman"/>
+          <w:sz w:val="28"/>
+          <w:szCs w:val="28"/>
+          <w:lang w:val="en-US"/>
+        </w:rPr>
+        <w:t>BPMN</w:t>
+      </w:r>
+      <w:r>
+        <w:rPr>
+          <w:rFonts w:ascii="Times New Roman" w:hAnsi="Times New Roman" w:cs="Times New Roman"/>
+          <w:sz w:val="28"/>
+          <w:szCs w:val="28"/>
+        </w:rPr>
+        <w:t xml:space="preserve"> </w:t>
+      </w:r>
+      <w:r>
+        <w:rPr>
+          <w:rFonts w:ascii="Times New Roman" w:hAnsi="Times New Roman" w:cs="Times New Roman"/>
+          <w:sz w:val="28"/>
+          <w:szCs w:val="28"/>
+        </w:rPr>
+        <w:t>[</w:t>
+      </w:r>
+      <w:r>
+        <w:rPr>
+          <w:rFonts w:ascii="Times New Roman" w:hAnsi="Times New Roman" w:cs="Times New Roman"/>
+          <w:sz w:val="28"/>
+          <w:szCs w:val="28"/>
+        </w:rPr>
+        <w:fldChar w:fldCharType="begin"/>
+      </w:r>
+      <w:r>
+        <w:rPr>
+          <w:rFonts w:ascii="Times New Roman" w:hAnsi="Times New Roman" w:cs="Times New Roman"/>
+          <w:sz w:val="28"/>
+          <w:szCs w:val="28"/>
+        </w:rPr>
+        <w:instrText xml:space="preserve"> REF _Ref35699015 \r \h </w:instrText>
+      </w:r>
+      <w:r>
+        <w:rPr>
+          <w:rFonts w:ascii="Times New Roman" w:hAnsi="Times New Roman" w:cs="Times New Roman"/>
+          <w:sz w:val="28"/>
+          <w:szCs w:val="28"/>
+        </w:rPr>
+      </w:r>
+      <w:r>
+        <w:rPr>
+          <w:rFonts w:ascii="Times New Roman" w:hAnsi="Times New Roman" w:cs="Times New Roman"/>
+          <w:sz w:val="28"/>
+          <w:szCs w:val="28"/>
+        </w:rPr>
+        <w:fldChar w:fldCharType="separate"/>
+      </w:r>
+      <w:r>
+        <w:rPr>
+          <w:rFonts w:ascii="Times New Roman" w:hAnsi="Times New Roman" w:cs="Times New Roman"/>
+          <w:sz w:val="28"/>
+          <w:szCs w:val="28"/>
+        </w:rPr>
+        <w:t>8</w:t>
+      </w:r>
+      <w:r>
+        <w:rPr>
+          <w:rFonts w:ascii="Times New Roman" w:hAnsi="Times New Roman" w:cs="Times New Roman"/>
+          <w:sz w:val="28"/>
+          <w:szCs w:val="28"/>
+        </w:rPr>
+        <w:fldChar w:fldCharType="end"/>
+      </w:r>
+      <w:r>
+        <w:rPr>
+          <w:rFonts w:ascii="Times New Roman" w:hAnsi="Times New Roman" w:cs="Times New Roman"/>
+          <w:sz w:val="28"/>
+          <w:szCs w:val="28"/>
+        </w:rPr>
+        <w:t>;</w:t>
+      </w:r>
+      <w:r>
+        <w:rPr>
+          <w:rFonts w:ascii="Times New Roman" w:hAnsi="Times New Roman" w:cs="Times New Roman"/>
+          <w:sz w:val="28"/>
+          <w:szCs w:val="28"/>
+        </w:rPr>
+        <w:fldChar w:fldCharType="begin"/>
+      </w:r>
+      <w:r>
+        <w:rPr>
+          <w:rFonts w:ascii="Times New Roman" w:hAnsi="Times New Roman" w:cs="Times New Roman"/>
+          <w:sz w:val="28"/>
+          <w:szCs w:val="28"/>
+        </w:rPr>
+        <w:instrText xml:space="preserve"> REF _Ref35693316 \r \h </w:instrText>
+      </w:r>
+      <w:r>
+        <w:rPr>
+          <w:rFonts w:ascii="Times New Roman" w:hAnsi="Times New Roman" w:cs="Times New Roman"/>
+          <w:sz w:val="28"/>
+          <w:szCs w:val="28"/>
+        </w:rPr>
+      </w:r>
+      <w:r>
+        <w:rPr>
+          <w:rFonts w:ascii="Times New Roman" w:hAnsi="Times New Roman" w:cs="Times New Roman"/>
+          <w:sz w:val="28"/>
+          <w:szCs w:val="28"/>
+        </w:rPr>
+        <w:fldChar w:fldCharType="separate"/>
+      </w:r>
+      <w:r>
+        <w:rPr>
+          <w:rFonts w:ascii="Times New Roman" w:hAnsi="Times New Roman" w:cs="Times New Roman"/>
+          <w:sz w:val="28"/>
+          <w:szCs w:val="28"/>
+        </w:rPr>
+        <w:t>13</w:t>
+      </w:r>
+      <w:r>
+        <w:rPr>
+          <w:rFonts w:ascii="Times New Roman" w:hAnsi="Times New Roman" w:cs="Times New Roman"/>
+          <w:sz w:val="28"/>
+          <w:szCs w:val="28"/>
+        </w:rPr>
+        <w:fldChar w:fldCharType="end"/>
+      </w:r>
+      <w:r>
+        <w:rPr>
+          <w:rFonts w:ascii="Times New Roman" w:hAnsi="Times New Roman" w:cs="Times New Roman"/>
+          <w:sz w:val="28"/>
+          <w:szCs w:val="28"/>
+        </w:rPr>
+        <w:t>;</w:t>
+      </w:r>
+      <w:r>
+        <w:rPr>
+          <w:rFonts w:ascii="Times New Roman" w:hAnsi="Times New Roman" w:cs="Times New Roman"/>
+          <w:sz w:val="28"/>
+          <w:szCs w:val="28"/>
+        </w:rPr>
+        <w:fldChar w:fldCharType="begin"/>
+      </w:r>
+      <w:r>
+        <w:rPr>
+          <w:rFonts w:ascii="Times New Roman" w:hAnsi="Times New Roman" w:cs="Times New Roman"/>
+          <w:sz w:val="28"/>
+          <w:szCs w:val="28"/>
+        </w:rPr>
+        <w:instrText xml:space="preserve"> REF _Ref35695428 \r \h </w:instrText>
+      </w:r>
+      <w:r>
+        <w:rPr>
+          <w:rFonts w:ascii="Times New Roman" w:hAnsi="Times New Roman" w:cs="Times New Roman"/>
+          <w:sz w:val="28"/>
+          <w:szCs w:val="28"/>
+        </w:rPr>
+      </w:r>
+      <w:r>
+        <w:rPr>
+          <w:rFonts w:ascii="Times New Roman" w:hAnsi="Times New Roman" w:cs="Times New Roman"/>
+          <w:sz w:val="28"/>
+          <w:szCs w:val="28"/>
+        </w:rPr>
+        <w:fldChar w:fldCharType="separate"/>
+      </w:r>
+      <w:r>
+        <w:rPr>
+          <w:rFonts w:ascii="Times New Roman" w:hAnsi="Times New Roman" w:cs="Times New Roman"/>
+          <w:sz w:val="28"/>
+          <w:szCs w:val="28"/>
+        </w:rPr>
+        <w:t>20</w:t>
+      </w:r>
+      <w:r>
+        <w:rPr>
+          <w:rFonts w:ascii="Times New Roman" w:hAnsi="Times New Roman" w:cs="Times New Roman"/>
+          <w:sz w:val="28"/>
+          <w:szCs w:val="28"/>
+        </w:rPr>
+        <w:fldChar w:fldCharType="end"/>
+      </w:r>
+      <w:r>
+        <w:rPr>
+          <w:rFonts w:ascii="Times New Roman" w:hAnsi="Times New Roman" w:cs="Times New Roman"/>
+          <w:sz w:val="28"/>
+          <w:szCs w:val="28"/>
+        </w:rPr>
+        <w:t>]</w:t>
+      </w:r>
+      <w:r>
+        <w:rPr>
+          <w:rFonts w:ascii="Times New Roman" w:hAnsi="Times New Roman" w:cs="Times New Roman"/>
+          <w:sz w:val="28"/>
+          <w:szCs w:val="28"/>
+        </w:rPr>
+        <w:t>.</w:t>
+      </w:r>
     </w:p>
     <w:p>
       <w:pPr>
@@ -6977,6 +7954,1207 @@
           <w:szCs w:val="28"/>
         </w:rPr>
       </w:pPr>
+      <w:r>
+        <w:rPr>
+          <w:rFonts w:ascii="Times New Roman" w:hAnsi="Times New Roman" w:cs="Times New Roman"/>
+          <w:sz w:val="28"/>
+          <w:szCs w:val="28"/>
+        </w:rPr>
+        <w:t>В результате, на основе проведенного анализа существующих на предприятии бизнес-процессов, выявл</w:t>
+      </w:r>
+      <w:r>
+        <w:rPr>
+          <w:rFonts w:ascii="Times New Roman" w:hAnsi="Times New Roman" w:cs="Times New Roman"/>
+          <w:sz w:val="28"/>
+          <w:szCs w:val="28"/>
+        </w:rPr>
+        <w:t xml:space="preserve">яются узкие места: дублирование функций сотрудниками, избыточный документооборот, организационные просчеты и </w:t>
+      </w:r>
+      <w:proofErr w:type="spellStart"/>
+      <w:r>
+        <w:rPr>
+          <w:rFonts w:ascii="Times New Roman" w:hAnsi="Times New Roman" w:cs="Times New Roman"/>
+          <w:sz w:val="28"/>
+          <w:szCs w:val="28"/>
+        </w:rPr>
+        <w:t>т.д</w:t>
+      </w:r>
+      <w:proofErr w:type="spellEnd"/>
+      <w:r>
+        <w:rPr>
+          <w:rFonts w:ascii="Times New Roman" w:hAnsi="Times New Roman" w:cs="Times New Roman"/>
+          <w:sz w:val="28"/>
+          <w:szCs w:val="28"/>
+        </w:rPr>
+        <w:t xml:space="preserve"> [</w:t>
+      </w:r>
+      <w:r>
+        <w:rPr>
+          <w:rFonts w:ascii="Times New Roman" w:hAnsi="Times New Roman" w:cs="Times New Roman"/>
+          <w:sz w:val="28"/>
+          <w:szCs w:val="28"/>
+        </w:rPr>
+        <w:fldChar w:fldCharType="begin"/>
+      </w:r>
+      <w:r>
+        <w:rPr>
+          <w:rFonts w:ascii="Times New Roman" w:hAnsi="Times New Roman" w:cs="Times New Roman"/>
+          <w:sz w:val="28"/>
+          <w:szCs w:val="28"/>
+        </w:rPr>
+        <w:instrText xml:space="preserve"> REF _Ref35702781 \r \h </w:instrText>
+      </w:r>
+      <w:r>
+        <w:rPr>
+          <w:rFonts w:ascii="Times New Roman" w:hAnsi="Times New Roman" w:cs="Times New Roman"/>
+          <w:sz w:val="28"/>
+          <w:szCs w:val="28"/>
+        </w:rPr>
+      </w:r>
+      <w:r>
+        <w:rPr>
+          <w:rFonts w:ascii="Times New Roman" w:hAnsi="Times New Roman" w:cs="Times New Roman"/>
+          <w:sz w:val="28"/>
+          <w:szCs w:val="28"/>
+        </w:rPr>
+        <w:fldChar w:fldCharType="separate"/>
+      </w:r>
+      <w:r>
+        <w:rPr>
+          <w:rFonts w:ascii="Times New Roman" w:hAnsi="Times New Roman" w:cs="Times New Roman"/>
+          <w:sz w:val="28"/>
+          <w:szCs w:val="28"/>
+        </w:rPr>
+        <w:t>17</w:t>
+      </w:r>
+      <w:r>
+        <w:rPr>
+          <w:rFonts w:ascii="Times New Roman" w:hAnsi="Times New Roman" w:cs="Times New Roman"/>
+          <w:sz w:val="28"/>
+          <w:szCs w:val="28"/>
+        </w:rPr>
+        <w:fldChar w:fldCharType="end"/>
+      </w:r>
+      <w:r>
+        <w:rPr>
+          <w:rFonts w:ascii="Times New Roman" w:hAnsi="Times New Roman" w:cs="Times New Roman"/>
+          <w:sz w:val="28"/>
+          <w:szCs w:val="28"/>
+        </w:rPr>
+        <w:t>, С.167-169</w:t>
+      </w:r>
+      <w:r>
+        <w:rPr>
+          <w:rFonts w:ascii="Times New Roman" w:hAnsi="Times New Roman" w:cs="Times New Roman"/>
+          <w:sz w:val="28"/>
+          <w:szCs w:val="28"/>
+        </w:rPr>
+        <w:t>]</w:t>
+      </w:r>
+      <w:r>
+        <w:rPr>
+          <w:rFonts w:ascii="Times New Roman" w:hAnsi="Times New Roman" w:cs="Times New Roman"/>
+          <w:sz w:val="28"/>
+          <w:szCs w:val="28"/>
+        </w:rPr>
+        <w:t xml:space="preserve">. </w:t>
+      </w:r>
+      <w:r>
+        <w:rPr>
+          <w:rFonts w:ascii="Times New Roman" w:hAnsi="Times New Roman" w:cs="Times New Roman"/>
+          <w:sz w:val="28"/>
+          <w:szCs w:val="28"/>
+        </w:rPr>
+        <w:t xml:space="preserve">Итогом реинжиниринга является </w:t>
+      </w:r>
+      <w:r>
+        <w:rPr>
+          <w:rFonts w:ascii="Times New Roman" w:hAnsi="Times New Roman" w:cs="Times New Roman"/>
+          <w:sz w:val="28"/>
+          <w:szCs w:val="28"/>
+          <w:lang w:val="en-US"/>
+        </w:rPr>
+        <w:t>[</w:t>
+      </w:r>
+      <w:r>
+        <w:rPr>
+          <w:rFonts w:ascii="Times New Roman" w:hAnsi="Times New Roman" w:cs="Times New Roman"/>
+          <w:sz w:val="28"/>
+          <w:szCs w:val="28"/>
+          <w:lang w:val="en-US"/>
+        </w:rPr>
+        <w:fldChar w:fldCharType="begin"/>
+      </w:r>
+      <w:r>
+        <w:rPr>
+          <w:rFonts w:ascii="Times New Roman" w:hAnsi="Times New Roman" w:cs="Times New Roman"/>
+          <w:sz w:val="28"/>
+          <w:szCs w:val="28"/>
+          <w:lang w:val="en-US"/>
+        </w:rPr>
+        <w:instrText xml:space="preserve"> REF _Ref35635365 \r \h </w:instrText>
+      </w:r>
+      <w:r>
+        <w:rPr>
+          <w:rFonts w:ascii="Times New Roman" w:hAnsi="Times New Roman" w:cs="Times New Roman"/>
+          <w:sz w:val="28"/>
+          <w:szCs w:val="28"/>
+          <w:lang w:val="en-US"/>
+        </w:rPr>
+      </w:r>
+      <w:r>
+        <w:rPr>
+          <w:rFonts w:ascii="Times New Roman" w:hAnsi="Times New Roman" w:cs="Times New Roman"/>
+          <w:sz w:val="28"/>
+          <w:szCs w:val="28"/>
+          <w:lang w:val="en-US"/>
+        </w:rPr>
+        <w:fldChar w:fldCharType="separate"/>
+      </w:r>
+      <w:r>
+        <w:rPr>
+          <w:rFonts w:ascii="Times New Roman" w:hAnsi="Times New Roman" w:cs="Times New Roman"/>
+          <w:sz w:val="28"/>
+          <w:szCs w:val="28"/>
+          <w:lang w:val="en-US"/>
+        </w:rPr>
+        <w:t>9</w:t>
+      </w:r>
+      <w:r>
+        <w:rPr>
+          <w:rFonts w:ascii="Times New Roman" w:hAnsi="Times New Roman" w:cs="Times New Roman"/>
+          <w:sz w:val="28"/>
+          <w:szCs w:val="28"/>
+          <w:lang w:val="en-US"/>
+        </w:rPr>
+        <w:fldChar w:fldCharType="end"/>
+      </w:r>
+      <w:r>
+        <w:rPr>
+          <w:rFonts w:ascii="Times New Roman" w:hAnsi="Times New Roman" w:cs="Times New Roman"/>
+          <w:sz w:val="28"/>
+          <w:szCs w:val="28"/>
+          <w:lang w:val="en-US"/>
+        </w:rPr>
+        <w:t>, C.81]</w:t>
+      </w:r>
+      <w:r>
+        <w:rPr>
+          <w:rFonts w:ascii="Times New Roman" w:hAnsi="Times New Roman" w:cs="Times New Roman"/>
+          <w:sz w:val="28"/>
+          <w:szCs w:val="28"/>
+        </w:rPr>
+        <w:t>:</w:t>
+      </w:r>
+    </w:p>
+    <w:p>
+      <w:pPr>
+        <w:spacing w:after="0" w:line="360" w:lineRule="auto"/>
+        <w:ind w:firstLine="709"/>
+        <w:jc w:val="both"/>
+        <w:rPr>
+          <w:rFonts w:ascii="Times New Roman" w:hAnsi="Times New Roman" w:cs="Times New Roman"/>
+          <w:sz w:val="28"/>
+          <w:szCs w:val="28"/>
+        </w:rPr>
+      </w:pPr>
+      <w:r>
+        <w:rPr>
+          <w:rFonts w:ascii="Times New Roman" w:hAnsi="Times New Roman" w:cs="Times New Roman"/>
+          <w:sz w:val="28"/>
+          <w:szCs w:val="28"/>
+        </w:rPr>
+        <w:t xml:space="preserve">1) </w:t>
+      </w:r>
+      <w:r>
+        <w:rPr>
+          <w:rFonts w:ascii="Times New Roman" w:hAnsi="Times New Roman" w:cs="Times New Roman"/>
+          <w:sz w:val="28"/>
+          <w:szCs w:val="28"/>
+        </w:rPr>
+        <w:t>оптимизация документооборота за счет исключения неинформативных и/или избыточных документов</w:t>
+      </w:r>
+      <w:r>
+        <w:rPr>
+          <w:rFonts w:ascii="Times New Roman" w:hAnsi="Times New Roman" w:cs="Times New Roman"/>
+          <w:sz w:val="28"/>
+          <w:szCs w:val="28"/>
+        </w:rPr>
+        <w:t>;</w:t>
+      </w:r>
+    </w:p>
+    <w:p>
+      <w:pPr>
+        <w:spacing w:after="0" w:line="360" w:lineRule="auto"/>
+        <w:ind w:firstLine="709"/>
+        <w:jc w:val="both"/>
+        <w:rPr>
+          <w:rFonts w:ascii="Times New Roman" w:hAnsi="Times New Roman" w:cs="Times New Roman"/>
+          <w:sz w:val="28"/>
+          <w:szCs w:val="28"/>
+        </w:rPr>
+      </w:pPr>
+      <w:r>
+        <w:rPr>
+          <w:rFonts w:ascii="Times New Roman" w:hAnsi="Times New Roman" w:cs="Times New Roman"/>
+          <w:sz w:val="28"/>
+          <w:szCs w:val="28"/>
+        </w:rPr>
+        <w:t xml:space="preserve">2) </w:t>
+      </w:r>
+      <w:r>
+        <w:rPr>
+          <w:rFonts w:ascii="Times New Roman" w:hAnsi="Times New Roman" w:cs="Times New Roman"/>
+          <w:sz w:val="28"/>
+          <w:szCs w:val="28"/>
+        </w:rPr>
+        <w:t>оптимизация этапов бизнес-процесса путем исключения избыточных работ;</w:t>
+      </w:r>
+    </w:p>
+    <w:p>
+      <w:pPr>
+        <w:spacing w:after="0" w:line="360" w:lineRule="auto"/>
+        <w:ind w:firstLine="709"/>
+        <w:jc w:val="both"/>
+        <w:rPr>
+          <w:rFonts w:ascii="Times New Roman" w:hAnsi="Times New Roman" w:cs="Times New Roman"/>
+          <w:sz w:val="28"/>
+          <w:szCs w:val="28"/>
+        </w:rPr>
+      </w:pPr>
+      <w:r>
+        <w:rPr>
+          <w:rFonts w:ascii="Times New Roman" w:hAnsi="Times New Roman" w:cs="Times New Roman"/>
+          <w:sz w:val="28"/>
+          <w:szCs w:val="28"/>
+        </w:rPr>
+        <w:t>3) повышение контроля за ходом исполнения работ вследствие назначения ответственных за процессы лиц;</w:t>
+      </w:r>
+    </w:p>
+    <w:p>
+      <w:pPr>
+        <w:spacing w:after="0" w:line="360" w:lineRule="auto"/>
+        <w:ind w:firstLine="709"/>
+        <w:jc w:val="both"/>
+        <w:rPr>
+          <w:rFonts w:ascii="Times New Roman" w:hAnsi="Times New Roman" w:cs="Times New Roman"/>
+          <w:sz w:val="28"/>
+          <w:szCs w:val="28"/>
+        </w:rPr>
+      </w:pPr>
+      <w:r>
+        <w:rPr>
+          <w:rFonts w:ascii="Times New Roman" w:hAnsi="Times New Roman" w:cs="Times New Roman"/>
+          <w:sz w:val="28"/>
+          <w:szCs w:val="28"/>
+        </w:rPr>
+        <w:t>4) сокращение времени выполнения работ;</w:t>
+      </w:r>
+    </w:p>
+    <w:p>
+      <w:pPr>
+        <w:spacing w:after="0" w:line="360" w:lineRule="auto"/>
+        <w:ind w:firstLine="709"/>
+        <w:jc w:val="both"/>
+        <w:rPr>
+          <w:rFonts w:ascii="Times New Roman" w:hAnsi="Times New Roman" w:cs="Times New Roman"/>
+          <w:sz w:val="28"/>
+          <w:szCs w:val="28"/>
+        </w:rPr>
+      </w:pPr>
+      <w:r>
+        <w:rPr>
+          <w:rFonts w:ascii="Times New Roman" w:hAnsi="Times New Roman" w:cs="Times New Roman"/>
+          <w:sz w:val="28"/>
+          <w:szCs w:val="28"/>
+        </w:rPr>
+        <w:t>5) регламентация механизмов управления и контроля над ходом выполнения работ бизнес-процесса;</w:t>
+      </w:r>
+    </w:p>
+    <w:p>
+      <w:pPr>
+        <w:spacing w:after="0" w:line="360" w:lineRule="auto"/>
+        <w:ind w:firstLine="709"/>
+        <w:jc w:val="both"/>
+        <w:rPr>
+          <w:rFonts w:ascii="Times New Roman" w:hAnsi="Times New Roman" w:cs="Times New Roman"/>
+          <w:sz w:val="28"/>
+          <w:szCs w:val="28"/>
+        </w:rPr>
+      </w:pPr>
+      <w:r>
+        <w:rPr>
+          <w:rFonts w:ascii="Times New Roman" w:hAnsi="Times New Roman" w:cs="Times New Roman"/>
+          <w:sz w:val="28"/>
+          <w:szCs w:val="28"/>
+        </w:rPr>
+        <w:t>6) укрепление связей между участниками процесса.</w:t>
+      </w:r>
+    </w:p>
+    <w:p>
+      <w:pPr>
+        <w:spacing w:after="0" w:line="360" w:lineRule="auto"/>
+        <w:ind w:firstLine="709"/>
+        <w:jc w:val="both"/>
+        <w:rPr>
+          <w:rFonts w:ascii="Times New Roman" w:hAnsi="Times New Roman" w:cs="Times New Roman"/>
+          <w:sz w:val="28"/>
+          <w:szCs w:val="28"/>
+        </w:rPr>
+      </w:pPr>
+      <w:r>
+        <w:rPr>
+          <w:rFonts w:ascii="Times New Roman" w:hAnsi="Times New Roman" w:cs="Times New Roman"/>
+          <w:sz w:val="28"/>
+          <w:szCs w:val="28"/>
+        </w:rPr>
+        <w:t xml:space="preserve">Поскольку описание бизнес-процессов с последующим составлением графической их модели является трудоемким занятием, целесообразно воспользоваться существующими инструментами в виде готового программного обеспечения: </w:t>
+      </w:r>
+      <w:r>
+        <w:rPr>
+          <w:rFonts w:ascii="Times New Roman" w:hAnsi="Times New Roman" w:cs="Times New Roman"/>
+          <w:sz w:val="28"/>
+          <w:szCs w:val="28"/>
+          <w:lang w:val="en-US"/>
+        </w:rPr>
+        <w:t>MS</w:t>
+      </w:r>
+      <w:r>
+        <w:rPr>
+          <w:rFonts w:ascii="Times New Roman" w:hAnsi="Times New Roman" w:cs="Times New Roman"/>
+          <w:sz w:val="28"/>
+          <w:szCs w:val="28"/>
+        </w:rPr>
+        <w:t xml:space="preserve"> </w:t>
+      </w:r>
+      <w:r>
+        <w:rPr>
+          <w:rFonts w:ascii="Times New Roman" w:hAnsi="Times New Roman" w:cs="Times New Roman"/>
+          <w:sz w:val="28"/>
+          <w:szCs w:val="28"/>
+          <w:lang w:val="en-US"/>
+        </w:rPr>
+        <w:t>Excel</w:t>
+      </w:r>
+      <w:r>
+        <w:rPr>
+          <w:rFonts w:ascii="Times New Roman" w:hAnsi="Times New Roman" w:cs="Times New Roman"/>
+          <w:sz w:val="28"/>
+          <w:szCs w:val="28"/>
+        </w:rPr>
+        <w:t xml:space="preserve">, </w:t>
+      </w:r>
+      <w:r>
+        <w:rPr>
+          <w:rFonts w:ascii="Times New Roman" w:hAnsi="Times New Roman" w:cs="Times New Roman"/>
+          <w:sz w:val="28"/>
+          <w:szCs w:val="28"/>
+          <w:lang w:val="en-US"/>
+        </w:rPr>
+        <w:t>MS</w:t>
+      </w:r>
+      <w:r>
+        <w:rPr>
+          <w:rFonts w:ascii="Times New Roman" w:hAnsi="Times New Roman" w:cs="Times New Roman"/>
+          <w:sz w:val="28"/>
+          <w:szCs w:val="28"/>
+        </w:rPr>
+        <w:t xml:space="preserve"> </w:t>
+      </w:r>
+      <w:r>
+        <w:rPr>
+          <w:rFonts w:ascii="Times New Roman" w:hAnsi="Times New Roman" w:cs="Times New Roman"/>
+          <w:sz w:val="28"/>
+          <w:szCs w:val="28"/>
+          <w:lang w:val="en-US"/>
+        </w:rPr>
+        <w:t>Visio</w:t>
+      </w:r>
+      <w:r>
+        <w:rPr>
+          <w:rFonts w:ascii="Times New Roman" w:hAnsi="Times New Roman" w:cs="Times New Roman"/>
+          <w:sz w:val="28"/>
+          <w:szCs w:val="28"/>
+        </w:rPr>
+        <w:t xml:space="preserve">, </w:t>
+      </w:r>
+      <w:proofErr w:type="spellStart"/>
+      <w:r>
+        <w:rPr>
+          <w:rFonts w:ascii="Times New Roman" w:hAnsi="Times New Roman" w:cs="Times New Roman"/>
+          <w:sz w:val="28"/>
+          <w:szCs w:val="28"/>
+          <w:lang w:val="en-US"/>
+        </w:rPr>
+        <w:t>BPWin</w:t>
+      </w:r>
+      <w:proofErr w:type="spellEnd"/>
+      <w:r>
+        <w:rPr>
+          <w:rFonts w:ascii="Times New Roman" w:hAnsi="Times New Roman" w:cs="Times New Roman"/>
+          <w:sz w:val="28"/>
+          <w:szCs w:val="28"/>
+        </w:rPr>
+        <w:t xml:space="preserve">, </w:t>
+      </w:r>
+      <w:r>
+        <w:rPr>
+          <w:rFonts w:ascii="Times New Roman" w:hAnsi="Times New Roman" w:cs="Times New Roman"/>
+          <w:sz w:val="28"/>
+          <w:szCs w:val="28"/>
+          <w:lang w:val="en-US"/>
+        </w:rPr>
+        <w:t>ARIS</w:t>
+      </w:r>
+      <w:r>
+        <w:rPr>
+          <w:rFonts w:ascii="Times New Roman" w:hAnsi="Times New Roman" w:cs="Times New Roman"/>
+          <w:sz w:val="28"/>
+          <w:szCs w:val="28"/>
+        </w:rPr>
+        <w:t xml:space="preserve"> [</w:t>
+      </w:r>
+      <w:r>
+        <w:rPr>
+          <w:rFonts w:ascii="Times New Roman" w:hAnsi="Times New Roman" w:cs="Times New Roman"/>
+          <w:sz w:val="28"/>
+          <w:szCs w:val="28"/>
+        </w:rPr>
+        <w:t>10</w:t>
+      </w:r>
+      <w:r>
+        <w:rPr>
+          <w:rFonts w:ascii="Times New Roman" w:hAnsi="Times New Roman" w:cs="Times New Roman"/>
+          <w:sz w:val="28"/>
+          <w:szCs w:val="28"/>
+        </w:rPr>
+        <w:t>].</w:t>
+      </w:r>
+      <w:r>
+        <w:rPr>
+          <w:rFonts w:ascii="Times New Roman" w:hAnsi="Times New Roman" w:cs="Times New Roman"/>
+          <w:sz w:val="28"/>
+          <w:szCs w:val="28"/>
+        </w:rPr>
+        <w:t xml:space="preserve"> </w:t>
+      </w:r>
+      <w:r>
+        <w:rPr>
+          <w:rFonts w:ascii="Times New Roman" w:hAnsi="Times New Roman" w:cs="Times New Roman"/>
+          <w:sz w:val="28"/>
+          <w:szCs w:val="28"/>
+        </w:rPr>
+        <w:t>При выборе инструмента следует руководствоваться навыками и умениями как аналитика, исследующего существующие на предприятии бизнес-процессы, так и руководителя проекта.</w:t>
+      </w:r>
+    </w:p>
+    <w:p>
+      <w:pPr>
+        <w:spacing w:after="0" w:line="360" w:lineRule="auto"/>
+        <w:ind w:firstLine="709"/>
+        <w:jc w:val="both"/>
+        <w:rPr>
+          <w:rFonts w:ascii="Times New Roman" w:hAnsi="Times New Roman" w:cs="Times New Roman"/>
+          <w:sz w:val="28"/>
+          <w:szCs w:val="28"/>
+        </w:rPr>
+      </w:pPr>
+      <w:r>
+        <w:rPr>
+          <w:rFonts w:ascii="Times New Roman" w:hAnsi="Times New Roman" w:cs="Times New Roman"/>
+          <w:sz w:val="28"/>
+          <w:szCs w:val="28"/>
+        </w:rPr>
+        <w:lastRenderedPageBreak/>
+        <w:t xml:space="preserve">На основе полученных моделей бизнес-процессов можно выделить направления их оптимизации </w:t>
+      </w:r>
+      <w:r>
+        <w:rPr>
+          <w:rFonts w:ascii="Times New Roman" w:hAnsi="Times New Roman" w:cs="Times New Roman"/>
+          <w:sz w:val="28"/>
+          <w:szCs w:val="28"/>
+        </w:rPr>
+        <w:t>[</w:t>
+      </w:r>
+      <w:r>
+        <w:rPr>
+          <w:rFonts w:ascii="Times New Roman" w:hAnsi="Times New Roman" w:cs="Times New Roman"/>
+          <w:sz w:val="28"/>
+          <w:szCs w:val="28"/>
+        </w:rPr>
+        <w:fldChar w:fldCharType="begin"/>
+      </w:r>
+      <w:r>
+        <w:rPr>
+          <w:rFonts w:ascii="Times New Roman" w:hAnsi="Times New Roman" w:cs="Times New Roman"/>
+          <w:sz w:val="28"/>
+          <w:szCs w:val="28"/>
+        </w:rPr>
+        <w:instrText xml:space="preserve"> REF _Ref35707257 \r \h </w:instrText>
+      </w:r>
+      <w:r>
+        <w:rPr>
+          <w:rFonts w:ascii="Times New Roman" w:hAnsi="Times New Roman" w:cs="Times New Roman"/>
+          <w:sz w:val="28"/>
+          <w:szCs w:val="28"/>
+        </w:rPr>
+      </w:r>
+      <w:r>
+        <w:rPr>
+          <w:rFonts w:ascii="Times New Roman" w:hAnsi="Times New Roman" w:cs="Times New Roman"/>
+          <w:sz w:val="28"/>
+          <w:szCs w:val="28"/>
+        </w:rPr>
+        <w:fldChar w:fldCharType="separate"/>
+      </w:r>
+      <w:r>
+        <w:rPr>
+          <w:rFonts w:ascii="Times New Roman" w:hAnsi="Times New Roman" w:cs="Times New Roman"/>
+          <w:sz w:val="28"/>
+          <w:szCs w:val="28"/>
+        </w:rPr>
+        <w:t>3</w:t>
+      </w:r>
+      <w:r>
+        <w:rPr>
+          <w:rFonts w:ascii="Times New Roman" w:hAnsi="Times New Roman" w:cs="Times New Roman"/>
+          <w:sz w:val="28"/>
+          <w:szCs w:val="28"/>
+        </w:rPr>
+        <w:fldChar w:fldCharType="end"/>
+      </w:r>
+      <w:r>
+        <w:rPr>
+          <w:rFonts w:ascii="Times New Roman" w:hAnsi="Times New Roman" w:cs="Times New Roman"/>
+          <w:sz w:val="28"/>
+          <w:szCs w:val="28"/>
+        </w:rPr>
+        <w:t>;</w:t>
+      </w:r>
+      <w:r>
+        <w:rPr>
+          <w:rFonts w:ascii="Times New Roman" w:hAnsi="Times New Roman" w:cs="Times New Roman"/>
+          <w:sz w:val="28"/>
+          <w:szCs w:val="28"/>
+        </w:rPr>
+        <w:fldChar w:fldCharType="begin"/>
+      </w:r>
+      <w:r>
+        <w:rPr>
+          <w:rFonts w:ascii="Times New Roman" w:hAnsi="Times New Roman" w:cs="Times New Roman"/>
+          <w:sz w:val="28"/>
+          <w:szCs w:val="28"/>
+        </w:rPr>
+        <w:instrText xml:space="preserve"> REF _Ref35707640 \r \h </w:instrText>
+      </w:r>
+      <w:r>
+        <w:rPr>
+          <w:rFonts w:ascii="Times New Roman" w:hAnsi="Times New Roman" w:cs="Times New Roman"/>
+          <w:sz w:val="28"/>
+          <w:szCs w:val="28"/>
+        </w:rPr>
+      </w:r>
+      <w:r>
+        <w:rPr>
+          <w:rFonts w:ascii="Times New Roman" w:hAnsi="Times New Roman" w:cs="Times New Roman"/>
+          <w:sz w:val="28"/>
+          <w:szCs w:val="28"/>
+        </w:rPr>
+        <w:fldChar w:fldCharType="separate"/>
+      </w:r>
+      <w:r>
+        <w:rPr>
+          <w:rFonts w:ascii="Times New Roman" w:hAnsi="Times New Roman" w:cs="Times New Roman"/>
+          <w:sz w:val="28"/>
+          <w:szCs w:val="28"/>
+        </w:rPr>
+        <w:t>14</w:t>
+      </w:r>
+      <w:r>
+        <w:rPr>
+          <w:rFonts w:ascii="Times New Roman" w:hAnsi="Times New Roman" w:cs="Times New Roman"/>
+          <w:sz w:val="28"/>
+          <w:szCs w:val="28"/>
+        </w:rPr>
+        <w:fldChar w:fldCharType="end"/>
+      </w:r>
+      <w:r>
+        <w:rPr>
+          <w:rFonts w:ascii="Times New Roman" w:hAnsi="Times New Roman" w:cs="Times New Roman"/>
+          <w:sz w:val="28"/>
+          <w:szCs w:val="28"/>
+        </w:rPr>
+        <w:t>]:</w:t>
+      </w:r>
+    </w:p>
+    <w:p>
+      <w:pPr>
+        <w:spacing w:after="0" w:line="360" w:lineRule="auto"/>
+        <w:ind w:firstLine="709"/>
+        <w:jc w:val="both"/>
+        <w:rPr>
+          <w:rFonts w:ascii="Times New Roman" w:hAnsi="Times New Roman" w:cs="Times New Roman"/>
+          <w:sz w:val="28"/>
+          <w:szCs w:val="28"/>
+        </w:rPr>
+      </w:pPr>
+      <w:r>
+        <w:rPr>
+          <w:rFonts w:ascii="Times New Roman" w:hAnsi="Times New Roman" w:cs="Times New Roman"/>
+          <w:sz w:val="28"/>
+          <w:szCs w:val="28"/>
+        </w:rPr>
+        <w:t xml:space="preserve">1) </w:t>
+      </w:r>
+      <w:r>
+        <w:rPr>
+          <w:rFonts w:ascii="Times New Roman" w:hAnsi="Times New Roman" w:cs="Times New Roman"/>
+          <w:sz w:val="28"/>
+          <w:szCs w:val="28"/>
+        </w:rPr>
+        <w:t>исключение дублирования функций и иной неэффективности путем визуального осмотра готовой модели;</w:t>
+      </w:r>
+    </w:p>
+    <w:p>
+      <w:pPr>
+        <w:spacing w:after="0" w:line="360" w:lineRule="auto"/>
+        <w:ind w:firstLine="709"/>
+        <w:jc w:val="both"/>
+        <w:rPr>
+          <w:rFonts w:ascii="Times New Roman" w:hAnsi="Times New Roman" w:cs="Times New Roman"/>
+          <w:sz w:val="28"/>
+          <w:szCs w:val="28"/>
+        </w:rPr>
+      </w:pPr>
+      <w:r>
+        <w:rPr>
+          <w:rFonts w:ascii="Times New Roman" w:hAnsi="Times New Roman" w:cs="Times New Roman"/>
+          <w:sz w:val="28"/>
+          <w:szCs w:val="28"/>
+        </w:rPr>
+        <w:t>2) с помощью стоимостного анализ процессов;</w:t>
+      </w:r>
+    </w:p>
+    <w:p>
+      <w:pPr>
+        <w:spacing w:after="0" w:line="360" w:lineRule="auto"/>
+        <w:ind w:firstLine="709"/>
+        <w:jc w:val="both"/>
+        <w:rPr>
+          <w:rFonts w:ascii="Times New Roman" w:hAnsi="Times New Roman" w:cs="Times New Roman"/>
+          <w:sz w:val="28"/>
+          <w:szCs w:val="28"/>
+        </w:rPr>
+      </w:pPr>
+      <w:r>
+        <w:rPr>
+          <w:rFonts w:ascii="Times New Roman" w:hAnsi="Times New Roman" w:cs="Times New Roman"/>
+          <w:sz w:val="28"/>
+          <w:szCs w:val="28"/>
+        </w:rPr>
+        <w:t>3) с помощью анализа времени исполнения работ и операций;</w:t>
+      </w:r>
+    </w:p>
+    <w:p>
+      <w:pPr>
+        <w:spacing w:after="0" w:line="360" w:lineRule="auto"/>
+        <w:ind w:firstLine="709"/>
+        <w:jc w:val="both"/>
+        <w:rPr>
+          <w:rFonts w:ascii="Times New Roman" w:hAnsi="Times New Roman" w:cs="Times New Roman"/>
+          <w:sz w:val="28"/>
+          <w:szCs w:val="28"/>
+        </w:rPr>
+      </w:pPr>
+      <w:r>
+        <w:rPr>
+          <w:rFonts w:ascii="Times New Roman" w:hAnsi="Times New Roman" w:cs="Times New Roman"/>
+          <w:sz w:val="28"/>
+          <w:szCs w:val="28"/>
+        </w:rPr>
+        <w:t>4) с помощью функционально-стоимостного анализа;</w:t>
+      </w:r>
+    </w:p>
+    <w:p>
+      <w:pPr>
+        <w:spacing w:after="0" w:line="360" w:lineRule="auto"/>
+        <w:ind w:firstLine="709"/>
+        <w:jc w:val="both"/>
+        <w:rPr>
+          <w:rFonts w:ascii="Times New Roman" w:hAnsi="Times New Roman" w:cs="Times New Roman"/>
+          <w:sz w:val="28"/>
+          <w:szCs w:val="28"/>
+        </w:rPr>
+      </w:pPr>
+      <w:r>
+        <w:rPr>
+          <w:rFonts w:ascii="Times New Roman" w:hAnsi="Times New Roman" w:cs="Times New Roman"/>
+          <w:sz w:val="28"/>
+          <w:szCs w:val="28"/>
+        </w:rPr>
+        <w:t>5) с помощью анализа движения потоков (финансовых, материальных, информационных) внутри процесса и между различными процессами;</w:t>
+      </w:r>
+    </w:p>
+    <w:p>
+      <w:pPr>
+        <w:spacing w:after="0" w:line="360" w:lineRule="auto"/>
+        <w:ind w:firstLine="709"/>
+        <w:jc w:val="both"/>
+        <w:rPr>
+          <w:rFonts w:ascii="Times New Roman" w:hAnsi="Times New Roman" w:cs="Times New Roman"/>
+          <w:sz w:val="28"/>
+          <w:szCs w:val="28"/>
+        </w:rPr>
+      </w:pPr>
+      <w:r>
+        <w:rPr>
+          <w:rFonts w:ascii="Times New Roman" w:hAnsi="Times New Roman" w:cs="Times New Roman"/>
+          <w:sz w:val="28"/>
+          <w:szCs w:val="28"/>
+        </w:rPr>
+        <w:t>6) оценка целесообразности использования задействованных в процессе ресурсов.</w:t>
+      </w:r>
+    </w:p>
+    <w:p>
+      <w:pPr>
+        <w:spacing w:after="0" w:line="360" w:lineRule="auto"/>
+        <w:ind w:firstLine="709"/>
+        <w:jc w:val="both"/>
+        <w:rPr>
+          <w:rFonts w:ascii="Times New Roman" w:hAnsi="Times New Roman" w:cs="Times New Roman"/>
+          <w:sz w:val="28"/>
+          <w:szCs w:val="28"/>
+        </w:rPr>
+      </w:pPr>
+      <w:r>
+        <w:rPr>
+          <w:rFonts w:ascii="Times New Roman" w:hAnsi="Times New Roman" w:cs="Times New Roman"/>
+          <w:sz w:val="28"/>
+          <w:szCs w:val="28"/>
+        </w:rPr>
+        <w:t xml:space="preserve">Стоит отдельно заметить, что осуществление оптимизации сразу по всем направлениям не всегда возможно в силу различных причин </w:t>
+      </w:r>
+      <w:r>
+        <w:rPr>
+          <w:rFonts w:ascii="Times New Roman" w:hAnsi="Times New Roman" w:cs="Times New Roman"/>
+          <w:sz w:val="28"/>
+          <w:szCs w:val="28"/>
+        </w:rPr>
+        <w:t>[</w:t>
+      </w:r>
+      <w:r>
+        <w:rPr>
+          <w:rFonts w:ascii="Times New Roman" w:hAnsi="Times New Roman" w:cs="Times New Roman"/>
+          <w:sz w:val="28"/>
+          <w:szCs w:val="28"/>
+        </w:rPr>
+        <w:fldChar w:fldCharType="begin"/>
+      </w:r>
+      <w:r>
+        <w:rPr>
+          <w:rFonts w:ascii="Times New Roman" w:hAnsi="Times New Roman" w:cs="Times New Roman"/>
+          <w:sz w:val="28"/>
+          <w:szCs w:val="28"/>
+        </w:rPr>
+        <w:instrText xml:space="preserve"> REF _Ref35707640 \r \h </w:instrText>
+      </w:r>
+      <w:r>
+        <w:rPr>
+          <w:rFonts w:ascii="Times New Roman" w:hAnsi="Times New Roman" w:cs="Times New Roman"/>
+          <w:sz w:val="28"/>
+          <w:szCs w:val="28"/>
+        </w:rPr>
+      </w:r>
+      <w:r>
+        <w:rPr>
+          <w:rFonts w:ascii="Times New Roman" w:hAnsi="Times New Roman" w:cs="Times New Roman"/>
+          <w:sz w:val="28"/>
+          <w:szCs w:val="28"/>
+        </w:rPr>
+        <w:fldChar w:fldCharType="separate"/>
+      </w:r>
+      <w:r>
+        <w:rPr>
+          <w:rFonts w:ascii="Times New Roman" w:hAnsi="Times New Roman" w:cs="Times New Roman"/>
+          <w:sz w:val="28"/>
+          <w:szCs w:val="28"/>
+        </w:rPr>
+        <w:t>14</w:t>
+      </w:r>
+      <w:r>
+        <w:rPr>
+          <w:rFonts w:ascii="Times New Roman" w:hAnsi="Times New Roman" w:cs="Times New Roman"/>
+          <w:sz w:val="28"/>
+          <w:szCs w:val="28"/>
+        </w:rPr>
+        <w:fldChar w:fldCharType="end"/>
+      </w:r>
+      <w:r>
+        <w:rPr>
+          <w:rFonts w:ascii="Times New Roman" w:hAnsi="Times New Roman" w:cs="Times New Roman"/>
+          <w:sz w:val="28"/>
+          <w:szCs w:val="28"/>
+        </w:rPr>
+        <w:t xml:space="preserve">, </w:t>
+      </w:r>
+      <w:r>
+        <w:rPr>
+          <w:rFonts w:ascii="Times New Roman" w:hAnsi="Times New Roman" w:cs="Times New Roman"/>
+          <w:sz w:val="28"/>
+          <w:szCs w:val="28"/>
+          <w:lang w:val="en-US"/>
+        </w:rPr>
+        <w:t>C</w:t>
+      </w:r>
+      <w:r>
+        <w:rPr>
+          <w:rFonts w:ascii="Times New Roman" w:hAnsi="Times New Roman" w:cs="Times New Roman"/>
+          <w:sz w:val="28"/>
+          <w:szCs w:val="28"/>
+        </w:rPr>
+        <w:t xml:space="preserve">.106]. </w:t>
+      </w:r>
+      <w:r>
+        <w:rPr>
+          <w:rFonts w:ascii="Times New Roman" w:hAnsi="Times New Roman" w:cs="Times New Roman"/>
+          <w:sz w:val="28"/>
+          <w:szCs w:val="28"/>
+        </w:rPr>
+        <w:t>В качестве одной из таких причин можно отметить временные затраты, связанные с реализацией проектов, основанных на предложенных мерах по оптимизации бизнес-процессов: зачастую</w:t>
+      </w:r>
+      <w:r>
+        <w:rPr>
+          <w:rFonts w:ascii="Times New Roman" w:hAnsi="Times New Roman" w:cs="Times New Roman"/>
+          <w:sz w:val="28"/>
+          <w:szCs w:val="28"/>
+        </w:rPr>
+        <w:t>,</w:t>
+      </w:r>
+      <w:r>
+        <w:rPr>
+          <w:rFonts w:ascii="Times New Roman" w:hAnsi="Times New Roman" w:cs="Times New Roman"/>
+          <w:sz w:val="28"/>
+          <w:szCs w:val="28"/>
+        </w:rPr>
+        <w:t xml:space="preserve"> такие </w:t>
+      </w:r>
+      <w:r>
+        <w:rPr>
+          <w:rFonts w:ascii="Times New Roman" w:hAnsi="Times New Roman" w:cs="Times New Roman"/>
+          <w:sz w:val="28"/>
+          <w:szCs w:val="28"/>
+        </w:rPr>
+        <w:t>меры</w:t>
+      </w:r>
+      <w:r>
+        <w:rPr>
+          <w:rFonts w:ascii="Times New Roman" w:hAnsi="Times New Roman" w:cs="Times New Roman"/>
+          <w:sz w:val="28"/>
+          <w:szCs w:val="28"/>
+        </w:rPr>
+        <w:t xml:space="preserve"> реализуются в рамках долгосрочных </w:t>
+      </w:r>
+      <w:r>
+        <w:rPr>
+          <w:rFonts w:ascii="Times New Roman" w:hAnsi="Times New Roman" w:cs="Times New Roman"/>
+          <w:sz w:val="28"/>
+          <w:szCs w:val="28"/>
+        </w:rPr>
+        <w:t>проектов</w:t>
+      </w:r>
+      <w:r>
+        <w:rPr>
+          <w:rFonts w:ascii="Times New Roman" w:hAnsi="Times New Roman" w:cs="Times New Roman"/>
+          <w:sz w:val="28"/>
+          <w:szCs w:val="28"/>
+        </w:rPr>
+        <w:t xml:space="preserve">. </w:t>
+      </w:r>
+      <w:r>
+        <w:rPr>
+          <w:rFonts w:ascii="Times New Roman" w:hAnsi="Times New Roman" w:cs="Times New Roman"/>
+          <w:sz w:val="28"/>
+          <w:szCs w:val="28"/>
+        </w:rPr>
+        <w:t xml:space="preserve">В связи с этим, там, где невозможно улучшить процесс сразу после проведения его анализа, следует разработать проект, в рамках которого разбить на вехи предложенные меры по оптимизации бизнес-процессов и назначить сроки исполнения работ и ответственных за результат </w:t>
+      </w:r>
+      <w:r>
+        <w:rPr>
+          <w:rFonts w:ascii="Times New Roman" w:hAnsi="Times New Roman" w:cs="Times New Roman"/>
+          <w:sz w:val="28"/>
+          <w:szCs w:val="28"/>
+        </w:rPr>
+        <w:t>[</w:t>
+      </w:r>
+      <w:r>
+        <w:rPr>
+          <w:rFonts w:ascii="Times New Roman" w:hAnsi="Times New Roman" w:cs="Times New Roman"/>
+          <w:sz w:val="28"/>
+          <w:szCs w:val="28"/>
+        </w:rPr>
+        <w:fldChar w:fldCharType="begin"/>
+      </w:r>
+      <w:r>
+        <w:rPr>
+          <w:rFonts w:ascii="Times New Roman" w:hAnsi="Times New Roman" w:cs="Times New Roman"/>
+          <w:sz w:val="28"/>
+          <w:szCs w:val="28"/>
+        </w:rPr>
+        <w:instrText xml:space="preserve"> REF _Ref35707257 \r \h </w:instrText>
+      </w:r>
+      <w:r>
+        <w:rPr>
+          <w:rFonts w:ascii="Times New Roman" w:hAnsi="Times New Roman" w:cs="Times New Roman"/>
+          <w:sz w:val="28"/>
+          <w:szCs w:val="28"/>
+        </w:rPr>
+      </w:r>
+      <w:r>
+        <w:rPr>
+          <w:rFonts w:ascii="Times New Roman" w:hAnsi="Times New Roman" w:cs="Times New Roman"/>
+          <w:sz w:val="28"/>
+          <w:szCs w:val="28"/>
+        </w:rPr>
+        <w:fldChar w:fldCharType="separate"/>
+      </w:r>
+      <w:r>
+        <w:rPr>
+          <w:rFonts w:ascii="Times New Roman" w:hAnsi="Times New Roman" w:cs="Times New Roman"/>
+          <w:sz w:val="28"/>
+          <w:szCs w:val="28"/>
+        </w:rPr>
+        <w:t>3</w:t>
+      </w:r>
+      <w:r>
+        <w:rPr>
+          <w:rFonts w:ascii="Times New Roman" w:hAnsi="Times New Roman" w:cs="Times New Roman"/>
+          <w:sz w:val="28"/>
+          <w:szCs w:val="28"/>
+        </w:rPr>
+        <w:fldChar w:fldCharType="end"/>
+      </w:r>
+      <w:r>
+        <w:rPr>
+          <w:rFonts w:ascii="Times New Roman" w:hAnsi="Times New Roman" w:cs="Times New Roman"/>
+          <w:sz w:val="28"/>
+          <w:szCs w:val="28"/>
+        </w:rPr>
+        <w:t>;</w:t>
+      </w:r>
+      <w:r>
+        <w:rPr>
+          <w:rFonts w:ascii="Times New Roman" w:hAnsi="Times New Roman" w:cs="Times New Roman"/>
+          <w:sz w:val="28"/>
+          <w:szCs w:val="28"/>
+        </w:rPr>
+        <w:fldChar w:fldCharType="begin"/>
+      </w:r>
+      <w:r>
+        <w:rPr>
+          <w:rFonts w:ascii="Times New Roman" w:hAnsi="Times New Roman" w:cs="Times New Roman"/>
+          <w:sz w:val="28"/>
+          <w:szCs w:val="28"/>
+        </w:rPr>
+        <w:instrText xml:space="preserve"> REF _Ref35707640 \r \h </w:instrText>
+      </w:r>
+      <w:r>
+        <w:rPr>
+          <w:rFonts w:ascii="Times New Roman" w:hAnsi="Times New Roman" w:cs="Times New Roman"/>
+          <w:sz w:val="28"/>
+          <w:szCs w:val="28"/>
+        </w:rPr>
+      </w:r>
+      <w:r>
+        <w:rPr>
+          <w:rFonts w:ascii="Times New Roman" w:hAnsi="Times New Roman" w:cs="Times New Roman"/>
+          <w:sz w:val="28"/>
+          <w:szCs w:val="28"/>
+        </w:rPr>
+        <w:fldChar w:fldCharType="separate"/>
+      </w:r>
+      <w:r>
+        <w:rPr>
+          <w:rFonts w:ascii="Times New Roman" w:hAnsi="Times New Roman" w:cs="Times New Roman"/>
+          <w:sz w:val="28"/>
+          <w:szCs w:val="28"/>
+        </w:rPr>
+        <w:t>14</w:t>
+      </w:r>
+      <w:r>
+        <w:rPr>
+          <w:rFonts w:ascii="Times New Roman" w:hAnsi="Times New Roman" w:cs="Times New Roman"/>
+          <w:sz w:val="28"/>
+          <w:szCs w:val="28"/>
+        </w:rPr>
+        <w:fldChar w:fldCharType="end"/>
+      </w:r>
+      <w:r>
+        <w:rPr>
+          <w:rFonts w:ascii="Times New Roman" w:hAnsi="Times New Roman" w:cs="Times New Roman"/>
+          <w:sz w:val="28"/>
+          <w:szCs w:val="28"/>
+        </w:rPr>
+        <w:t>;</w:t>
+      </w:r>
+      <w:r>
+        <w:rPr>
+          <w:rFonts w:ascii="Times New Roman" w:hAnsi="Times New Roman" w:cs="Times New Roman"/>
+          <w:sz w:val="28"/>
+          <w:szCs w:val="28"/>
+        </w:rPr>
+        <w:fldChar w:fldCharType="begin"/>
+      </w:r>
+      <w:r>
+        <w:rPr>
+          <w:rFonts w:ascii="Times New Roman" w:hAnsi="Times New Roman" w:cs="Times New Roman"/>
+          <w:sz w:val="28"/>
+          <w:szCs w:val="28"/>
+        </w:rPr>
+        <w:instrText xml:space="preserve"> REF _Ref35702781 \r \h </w:instrText>
+      </w:r>
+      <w:r>
+        <w:rPr>
+          <w:rFonts w:ascii="Times New Roman" w:hAnsi="Times New Roman" w:cs="Times New Roman"/>
+          <w:sz w:val="28"/>
+          <w:szCs w:val="28"/>
+        </w:rPr>
+      </w:r>
+      <w:r>
+        <w:rPr>
+          <w:rFonts w:ascii="Times New Roman" w:hAnsi="Times New Roman" w:cs="Times New Roman"/>
+          <w:sz w:val="28"/>
+          <w:szCs w:val="28"/>
+        </w:rPr>
+        <w:fldChar w:fldCharType="separate"/>
+      </w:r>
+      <w:r>
+        <w:rPr>
+          <w:rFonts w:ascii="Times New Roman" w:hAnsi="Times New Roman" w:cs="Times New Roman"/>
+          <w:sz w:val="28"/>
+          <w:szCs w:val="28"/>
+        </w:rPr>
+        <w:t>17</w:t>
+      </w:r>
+      <w:r>
+        <w:rPr>
+          <w:rFonts w:ascii="Times New Roman" w:hAnsi="Times New Roman" w:cs="Times New Roman"/>
+          <w:sz w:val="28"/>
+          <w:szCs w:val="28"/>
+        </w:rPr>
+        <w:fldChar w:fldCharType="end"/>
+      </w:r>
+      <w:r>
+        <w:rPr>
+          <w:rFonts w:ascii="Times New Roman" w:hAnsi="Times New Roman" w:cs="Times New Roman"/>
+          <w:sz w:val="28"/>
+          <w:szCs w:val="28"/>
+        </w:rPr>
+        <w:t>].</w:t>
+      </w:r>
+    </w:p>
+    <w:p>
+      <w:pPr>
+        <w:rPr>
+          <w:rFonts w:ascii="Times New Roman" w:hAnsi="Times New Roman" w:cs="Times New Roman"/>
+          <w:sz w:val="28"/>
+          <w:szCs w:val="28"/>
+        </w:rPr>
+      </w:pPr>
+      <w:r>
+        <w:rPr>
+          <w:rFonts w:ascii="Times New Roman" w:hAnsi="Times New Roman" w:cs="Times New Roman"/>
+          <w:sz w:val="28"/>
+          <w:szCs w:val="28"/>
+        </w:rPr>
+        <w:br w:type="page"/>
+      </w:r>
+    </w:p>
+    <w:p>
+      <w:pPr>
+        <w:pStyle w:val="1"/>
+        <w:ind w:firstLine="0"/>
+      </w:pPr>
+      <w:bookmarkStart w:id="7" w:name="_Toc35708485"/>
+      <w:r>
+        <w:lastRenderedPageBreak/>
+        <w:t xml:space="preserve">ГЛАВА 2. </w:t>
+      </w:r>
+      <w:r>
+        <w:t xml:space="preserve">АНАЛИЗ </w:t>
+      </w:r>
+      <w:r>
+        <w:t xml:space="preserve">ОСНОВНОГО </w:t>
+      </w:r>
+      <w:r>
+        <w:t>БИЗНЕС-ПРОЦЕССА НА ПРИМЕРЕ ООО «ЭКОЛЕНД»</w:t>
+      </w:r>
+      <w:bookmarkEnd w:id="7"/>
+    </w:p>
+    <w:p>
+      <w:pPr>
+        <w:spacing w:after="0" w:line="360" w:lineRule="auto"/>
+        <w:ind w:firstLine="709"/>
+        <w:jc w:val="both"/>
+        <w:rPr>
+          <w:rFonts w:ascii="Times New Roman" w:hAnsi="Times New Roman" w:cs="Times New Roman"/>
+          <w:sz w:val="28"/>
+          <w:szCs w:val="28"/>
+        </w:rPr>
+      </w:pPr>
+    </w:p>
+    <w:p>
+      <w:pPr>
+        <w:spacing w:after="0" w:line="360" w:lineRule="auto"/>
+        <w:ind w:firstLine="709"/>
+        <w:jc w:val="both"/>
+        <w:rPr>
+          <w:rFonts w:ascii="Times New Roman" w:hAnsi="Times New Roman" w:cs="Times New Roman"/>
+          <w:sz w:val="28"/>
+          <w:szCs w:val="28"/>
+        </w:rPr>
+      </w:pPr>
+    </w:p>
+    <w:p>
+      <w:r>
+        <w:br w:type="page"/>
+      </w:r>
+    </w:p>
+    <w:p>
+      <w:pPr>
+        <w:pStyle w:val="1"/>
+      </w:pPr>
+      <w:bookmarkStart w:id="8" w:name="_Toc35708486"/>
+      <w:r>
+        <w:lastRenderedPageBreak/>
+        <w:t>ГЛАВА 3.</w:t>
+      </w:r>
+      <w:bookmarkEnd w:id="8"/>
+      <w:r>
+        <w:t xml:space="preserve"> </w:t>
+      </w:r>
+    </w:p>
+    <w:p>
+      <w:pPr>
+        <w:spacing w:after="0" w:line="360" w:lineRule="auto"/>
+        <w:ind w:firstLine="709"/>
+        <w:jc w:val="both"/>
+        <w:rPr>
+          <w:rFonts w:ascii="Times New Roman" w:hAnsi="Times New Roman" w:cs="Times New Roman"/>
+          <w:sz w:val="28"/>
+          <w:szCs w:val="28"/>
+        </w:rPr>
+      </w:pPr>
+    </w:p>
+    <w:p>
+      <w:pPr>
+        <w:spacing w:after="0" w:line="360" w:lineRule="auto"/>
+        <w:ind w:firstLine="709"/>
+        <w:jc w:val="both"/>
+        <w:rPr>
+          <w:rFonts w:ascii="Times New Roman" w:hAnsi="Times New Roman" w:cs="Times New Roman"/>
+          <w:sz w:val="28"/>
+          <w:szCs w:val="28"/>
+        </w:rPr>
+      </w:pPr>
     </w:p>
     <w:p>
       <w:r>
@@ -6989,12 +9167,12 @@
         <w:ind w:firstLine="0"/>
         <w:jc w:val="center"/>
       </w:pPr>
-      <w:bookmarkStart w:id="8" w:name="_Toc35691278"/>
+      <w:bookmarkStart w:id="9" w:name="_Toc35708487"/>
       <w:r>
         <w:lastRenderedPageBreak/>
         <w:t>ЗАКЛЮЧЕНИЕ</w:t>
       </w:r>
-      <w:bookmarkEnd w:id="8"/>
+      <w:bookmarkEnd w:id="9"/>
     </w:p>
     <w:p>
       <w:pPr>
@@ -7044,12 +9222,12 @@
         <w:ind w:firstLine="0"/>
         <w:jc w:val="center"/>
       </w:pPr>
-      <w:bookmarkStart w:id="9" w:name="_Toc35691279"/>
+      <w:bookmarkStart w:id="10" w:name="_Toc35708488"/>
       <w:r>
         <w:lastRenderedPageBreak/>
         <w:t>СПИСОК ИСПОЛЬЗОВАННЫХ ИСТОЧНИКОВ</w:t>
       </w:r>
-      <w:bookmarkEnd w:id="9"/>
+      <w:bookmarkEnd w:id="10"/>
     </w:p>
     <w:p>
       <w:pPr>
@@ -7197,8 +9375,8 @@
         </w:rPr>
         <w:t>Закон</w:t>
       </w:r>
-      <w:bookmarkStart w:id="10" w:name="_Ref35545881"/>
-      <w:bookmarkStart w:id="11" w:name="_Ref35544989"/>
+      <w:bookmarkStart w:id="11" w:name="_Ref35545881"/>
+      <w:bookmarkStart w:id="12" w:name="_Ref35544989"/>
     </w:p>
     <w:p>
       <w:pPr>
@@ -7215,7 +9393,7 @@
           <w:szCs w:val="28"/>
         </w:rPr>
       </w:pPr>
-      <w:bookmarkStart w:id="12" w:name="_Ref35546165"/>
+      <w:bookmarkStart w:id="13" w:name="_Ref35546165"/>
       <w:r>
         <w:rPr>
           <w:rFonts w:ascii="Times New Roman" w:hAnsi="Times New Roman" w:cs="Times New Roman"/>
@@ -7230,7 +9408,15 @@
           <w:sz w:val="28"/>
           <w:szCs w:val="28"/>
         </w:rPr>
-        <w:t>андров Д. В. Моделирование и анализ бизнес-процессов: учебник</w:t>
+        <w:t>андров Д.</w:t>
+      </w:r>
+      <w:r>
+        <w:rPr>
+          <w:rFonts w:ascii="Times New Roman" w:hAnsi="Times New Roman" w:cs="Times New Roman"/>
+          <w:sz w:val="28"/>
+          <w:szCs w:val="28"/>
+        </w:rPr>
+        <w:t>В. Моделирование и анализ бизнес-процессов: учебник</w:t>
       </w:r>
       <w:r>
         <w:rPr>
@@ -7248,9 +9434,9 @@
         </w:rPr>
         <w:t xml:space="preserve"> — Саратов: Ай Пи Эр Медиа, 2017. — 227 с.</w:t>
       </w:r>
-      <w:bookmarkStart w:id="13" w:name="_Ref35545915"/>
-      <w:bookmarkEnd w:id="10"/>
-      <w:bookmarkEnd w:id="12"/>
+      <w:bookmarkStart w:id="14" w:name="_Ref35545915"/>
+      <w:bookmarkEnd w:id="11"/>
+      <w:bookmarkEnd w:id="13"/>
     </w:p>
     <w:p>
       <w:pPr>
@@ -7267,7 +9453,16 @@
           <w:szCs w:val="28"/>
         </w:rPr>
       </w:pPr>
-      <w:bookmarkStart w:id="14" w:name="_Ref35546157"/>
+      <w:bookmarkStart w:id="15" w:name="_Ref35546157"/>
+      <w:bookmarkStart w:id="16" w:name="_Ref35707257"/>
+      <w:r>
+        <w:rPr>
+          <w:rFonts w:ascii="Times New Roman" w:hAnsi="Times New Roman" w:cs="Times New Roman"/>
+          <w:sz w:val="28"/>
+          <w:szCs w:val="28"/>
+        </w:rPr>
+        <w:t xml:space="preserve">Бондаренко Д.А. 22 приема оптимизации бизнес-процессов. — М.: </w:t>
+      </w:r>
       <w:proofErr w:type="spellStart"/>
       <w:r>
         <w:rPr>
@@ -7275,7 +9470,7 @@
           <w:sz w:val="28"/>
           <w:szCs w:val="28"/>
         </w:rPr>
-        <w:t>Бьёрн</w:t>
+        <w:t>ЛитРес</w:t>
       </w:r>
       <w:proofErr w:type="spellEnd"/>
       <w:r>
@@ -7284,59 +9479,9 @@
           <w:sz w:val="28"/>
           <w:szCs w:val="28"/>
         </w:rPr>
-        <w:t>, А. Бизнес-процессы. Инструменты совершенствования</w:t>
-      </w:r>
-      <w:r>
-        <w:rPr>
-          <w:rFonts w:ascii="Times New Roman" w:hAnsi="Times New Roman" w:cs="Times New Roman"/>
-          <w:sz w:val="28"/>
-          <w:szCs w:val="28"/>
-        </w:rPr>
-        <w:t>.</w:t>
-      </w:r>
-      <w:r>
-        <w:rPr>
-          <w:rFonts w:ascii="Times New Roman" w:hAnsi="Times New Roman" w:cs="Times New Roman"/>
-          <w:sz w:val="28"/>
-          <w:szCs w:val="28"/>
-        </w:rPr>
-        <w:t xml:space="preserve"> </w:t>
-      </w:r>
-      <w:r>
-        <w:rPr>
-          <w:rFonts w:ascii="Times New Roman" w:hAnsi="Times New Roman" w:cs="Times New Roman"/>
-          <w:sz w:val="28"/>
-          <w:szCs w:val="28"/>
-        </w:rPr>
-        <w:t>—</w:t>
-      </w:r>
-      <w:r>
-        <w:rPr>
-          <w:rFonts w:ascii="Times New Roman" w:hAnsi="Times New Roman" w:cs="Times New Roman"/>
-          <w:sz w:val="28"/>
-          <w:szCs w:val="28"/>
-        </w:rPr>
-        <w:t xml:space="preserve"> М.: РИА «Стандарты и качество», 2007. </w:t>
-      </w:r>
-      <w:r>
-        <w:rPr>
-          <w:rFonts w:ascii="Times New Roman" w:hAnsi="Times New Roman" w:cs="Times New Roman"/>
-          <w:sz w:val="28"/>
-          <w:szCs w:val="28"/>
-        </w:rPr>
-        <w:t xml:space="preserve">— </w:t>
-      </w:r>
-      <w:r>
-        <w:rPr>
-          <w:rFonts w:ascii="Times New Roman" w:hAnsi="Times New Roman" w:cs="Times New Roman"/>
-          <w:sz w:val="28"/>
-          <w:szCs w:val="28"/>
-        </w:rPr>
-        <w:t>272 с.</w:t>
-      </w:r>
-      <w:bookmarkEnd w:id="11"/>
-      <w:bookmarkEnd w:id="13"/>
-      <w:bookmarkEnd w:id="14"/>
+        <w:t>, 2019. — 210 с.</w:t>
+      </w:r>
+      <w:bookmarkEnd w:id="16"/>
     </w:p>
     <w:p>
       <w:pPr>
@@ -7353,7 +9498,7 @@
           <w:szCs w:val="28"/>
         </w:rPr>
       </w:pPr>
-      <w:bookmarkStart w:id="15" w:name="_Ref35551305"/>
+      <w:bookmarkStart w:id="17" w:name="_Ref35707158"/>
       <w:proofErr w:type="spellStart"/>
       <w:r>
         <w:rPr>
@@ -7361,7 +9506,7 @@
           <w:sz w:val="28"/>
           <w:szCs w:val="28"/>
         </w:rPr>
-        <w:t>Варзунов</w:t>
+        <w:t>Бьёрн</w:t>
       </w:r>
       <w:proofErr w:type="spellEnd"/>
       <w:r>
@@ -7370,33 +9515,23 @@
           <w:sz w:val="28"/>
           <w:szCs w:val="28"/>
         </w:rPr>
-        <w:t xml:space="preserve"> А. В., Торосян Е. К., </w:t>
-      </w:r>
-      <w:proofErr w:type="spellStart"/>
-      <w:r>
-        <w:rPr>
-          <w:rFonts w:ascii="Times New Roman" w:hAnsi="Times New Roman" w:cs="Times New Roman"/>
-          <w:sz w:val="28"/>
-          <w:szCs w:val="28"/>
-        </w:rPr>
-        <w:t>Сажнева</w:t>
-      </w:r>
-      <w:proofErr w:type="spellEnd"/>
-      <w:r>
-        <w:rPr>
-          <w:rFonts w:ascii="Times New Roman" w:hAnsi="Times New Roman" w:cs="Times New Roman"/>
-          <w:sz w:val="28"/>
-          <w:szCs w:val="28"/>
-        </w:rPr>
-        <w:t xml:space="preserve"> Л. П. Анализ и управление бизнес-процессами: Учебное пособие</w:t>
-      </w:r>
-      <w:r>
-        <w:rPr>
-          <w:rFonts w:ascii="Times New Roman" w:hAnsi="Times New Roman" w:cs="Times New Roman"/>
-          <w:sz w:val="28"/>
-          <w:szCs w:val="28"/>
-        </w:rPr>
-        <w:t>. —</w:t>
+        <w:t xml:space="preserve">, </w:t>
+      </w:r>
+      <w:r>
+        <w:rPr>
+          <w:rFonts w:ascii="Times New Roman" w:hAnsi="Times New Roman" w:cs="Times New Roman"/>
+          <w:sz w:val="28"/>
+          <w:szCs w:val="28"/>
+        </w:rPr>
+        <w:t>А. Бизнес-процессы. Инструменты совершенствования</w:t>
+      </w:r>
+      <w:r>
+        <w:rPr>
+          <w:rFonts w:ascii="Times New Roman" w:hAnsi="Times New Roman" w:cs="Times New Roman"/>
+          <w:sz w:val="28"/>
+          <w:szCs w:val="28"/>
+        </w:rPr>
+        <w:t>.</w:t>
       </w:r>
       <w:r>
         <w:rPr>
@@ -7412,22 +9547,6 @@
           <w:sz w:val="28"/>
           <w:szCs w:val="28"/>
         </w:rPr>
-        <w:t xml:space="preserve">СПб: </w:t>
-      </w:r>
-      <w:r>
-        <w:rPr>
-          <w:rFonts w:ascii="Times New Roman" w:hAnsi="Times New Roman" w:cs="Times New Roman"/>
-          <w:sz w:val="28"/>
-          <w:szCs w:val="28"/>
-        </w:rPr>
-        <w:t xml:space="preserve">ИТМО, 2016. </w:t>
-      </w:r>
-      <w:r>
-        <w:rPr>
-          <w:rFonts w:ascii="Times New Roman" w:hAnsi="Times New Roman" w:cs="Times New Roman"/>
-          <w:sz w:val="28"/>
-          <w:szCs w:val="28"/>
-        </w:rPr>
         <w:t>—</w:t>
       </w:r>
       <w:r>
@@ -7436,9 +9555,28 @@
           <w:sz w:val="28"/>
           <w:szCs w:val="28"/>
         </w:rPr>
-        <w:t xml:space="preserve"> 112 с.</w:t>
-      </w:r>
+        <w:t xml:space="preserve"> М.: РИА «Стандарты и качество», 2007. </w:t>
+      </w:r>
+      <w:r>
+        <w:rPr>
+          <w:rFonts w:ascii="Times New Roman" w:hAnsi="Times New Roman" w:cs="Times New Roman"/>
+          <w:sz w:val="28"/>
+          <w:szCs w:val="28"/>
+        </w:rPr>
+        <w:t xml:space="preserve">— </w:t>
+      </w:r>
+      <w:r>
+        <w:rPr>
+          <w:rFonts w:ascii="Times New Roman" w:hAnsi="Times New Roman" w:cs="Times New Roman"/>
+          <w:sz w:val="28"/>
+          <w:szCs w:val="28"/>
+        </w:rPr>
+        <w:t>272 с.</w:t>
+      </w:r>
+      <w:bookmarkEnd w:id="12"/>
+      <w:bookmarkEnd w:id="14"/>
       <w:bookmarkEnd w:id="15"/>
+      <w:bookmarkEnd w:id="17"/>
     </w:p>
     <w:p>
       <w:pPr>
@@ -7455,16 +9593,100 @@
           <w:szCs w:val="28"/>
         </w:rPr>
       </w:pPr>
-      <w:bookmarkStart w:id="16" w:name="_Ref35637354"/>
-      <w:r>
-        <w:rPr>
-          <w:rFonts w:ascii="Times New Roman" w:hAnsi="Times New Roman" w:cs="Times New Roman"/>
-          <w:sz w:val="28"/>
-          <w:szCs w:val="28"/>
-        </w:rPr>
-        <w:t>Гродзенский С. Я. Управление качество. 2-е издание. Учебник — М.: Проспект, 2018. — 318 с.</w:t>
-      </w:r>
-      <w:bookmarkEnd w:id="16"/>
+      <w:bookmarkStart w:id="18" w:name="_Ref35551305"/>
+      <w:proofErr w:type="spellStart"/>
+      <w:r>
+        <w:rPr>
+          <w:rFonts w:ascii="Times New Roman" w:hAnsi="Times New Roman" w:cs="Times New Roman"/>
+          <w:sz w:val="28"/>
+          <w:szCs w:val="28"/>
+        </w:rPr>
+        <w:t>Варзунов</w:t>
+      </w:r>
+      <w:proofErr w:type="spellEnd"/>
+      <w:r>
+        <w:rPr>
+          <w:rFonts w:ascii="Times New Roman" w:hAnsi="Times New Roman" w:cs="Times New Roman"/>
+          <w:sz w:val="28"/>
+          <w:szCs w:val="28"/>
+        </w:rPr>
+        <w:t xml:space="preserve"> А.В., Торосян Е.К., </w:t>
+      </w:r>
+      <w:proofErr w:type="spellStart"/>
+      <w:r>
+        <w:rPr>
+          <w:rFonts w:ascii="Times New Roman" w:hAnsi="Times New Roman" w:cs="Times New Roman"/>
+          <w:sz w:val="28"/>
+          <w:szCs w:val="28"/>
+        </w:rPr>
+        <w:t>Сажнева</w:t>
+      </w:r>
+      <w:proofErr w:type="spellEnd"/>
+      <w:r>
+        <w:rPr>
+          <w:rFonts w:ascii="Times New Roman" w:hAnsi="Times New Roman" w:cs="Times New Roman"/>
+          <w:sz w:val="28"/>
+          <w:szCs w:val="28"/>
+        </w:rPr>
+        <w:t xml:space="preserve"> Л.</w:t>
+      </w:r>
+      <w:r>
+        <w:rPr>
+          <w:rFonts w:ascii="Times New Roman" w:hAnsi="Times New Roman" w:cs="Times New Roman"/>
+          <w:sz w:val="28"/>
+          <w:szCs w:val="28"/>
+        </w:rPr>
+        <w:t>П. Анализ и управление бизнес-процессами: Учебное пособие</w:t>
+      </w:r>
+      <w:r>
+        <w:rPr>
+          <w:rFonts w:ascii="Times New Roman" w:hAnsi="Times New Roman" w:cs="Times New Roman"/>
+          <w:sz w:val="28"/>
+          <w:szCs w:val="28"/>
+        </w:rPr>
+        <w:t>. —</w:t>
+      </w:r>
+      <w:r>
+        <w:rPr>
+          <w:rFonts w:ascii="Times New Roman" w:hAnsi="Times New Roman" w:cs="Times New Roman"/>
+          <w:sz w:val="28"/>
+          <w:szCs w:val="28"/>
+        </w:rPr>
+        <w:t xml:space="preserve"> </w:t>
+      </w:r>
+      <w:r>
+        <w:rPr>
+          <w:rFonts w:ascii="Times New Roman" w:hAnsi="Times New Roman" w:cs="Times New Roman"/>
+          <w:sz w:val="28"/>
+          <w:szCs w:val="28"/>
+        </w:rPr>
+        <w:t xml:space="preserve">СПб: </w:t>
+      </w:r>
+      <w:r>
+        <w:rPr>
+          <w:rFonts w:ascii="Times New Roman" w:hAnsi="Times New Roman" w:cs="Times New Roman"/>
+          <w:sz w:val="28"/>
+          <w:szCs w:val="28"/>
+        </w:rPr>
+        <w:t xml:space="preserve">ИТМО, 2016. </w:t>
+      </w:r>
+      <w:r>
+        <w:rPr>
+          <w:rFonts w:ascii="Times New Roman" w:hAnsi="Times New Roman" w:cs="Times New Roman"/>
+          <w:sz w:val="28"/>
+          <w:szCs w:val="28"/>
+        </w:rPr>
+        <w:t>—</w:t>
+      </w:r>
+      <w:r>
+        <w:rPr>
+          <w:rFonts w:ascii="Times New Roman" w:hAnsi="Times New Roman" w:cs="Times New Roman"/>
+          <w:sz w:val="28"/>
+          <w:szCs w:val="28"/>
+        </w:rPr>
+        <w:t xml:space="preserve"> 112 с.</w:t>
+      </w:r>
+      <w:bookmarkEnd w:id="18"/>
     </w:p>
     <w:p>
       <w:pPr>
@@ -7481,8 +9703,23 @@
           <w:szCs w:val="28"/>
         </w:rPr>
       </w:pPr>
-      <w:bookmarkStart w:id="17" w:name="_Ref35635365"/>
-      <w:bookmarkStart w:id="18" w:name="_Ref35552338"/>
+      <w:bookmarkStart w:id="19" w:name="_Ref35637354"/>
+      <w:r>
+        <w:rPr>
+          <w:rFonts w:ascii="Times New Roman" w:hAnsi="Times New Roman" w:cs="Times New Roman"/>
+          <w:sz w:val="28"/>
+          <w:szCs w:val="28"/>
+        </w:rPr>
+        <w:t>Г</w:t>
+      </w:r>
+      <w:r>
+        <w:rPr>
+          <w:rFonts w:ascii="Times New Roman" w:hAnsi="Times New Roman" w:cs="Times New Roman"/>
+          <w:sz w:val="28"/>
+          <w:szCs w:val="28"/>
+        </w:rPr>
+        <w:t xml:space="preserve">рекул В.И., </w:t>
+      </w:r>
       <w:proofErr w:type="spellStart"/>
       <w:r>
         <w:rPr>
@@ -7490,7 +9727,7 @@
           <w:sz w:val="28"/>
           <w:szCs w:val="28"/>
         </w:rPr>
-        <w:t>Джесутасан</w:t>
+        <w:t>Коровкина</w:t>
       </w:r>
       <w:proofErr w:type="spellEnd"/>
       <w:r>
@@ -7499,7 +9736,31 @@
           <w:sz w:val="28"/>
           <w:szCs w:val="28"/>
         </w:rPr>
-        <w:t xml:space="preserve"> Р., </w:t>
+        <w:t xml:space="preserve"> Н.</w:t>
+      </w:r>
+      <w:r>
+        <w:rPr>
+          <w:rFonts w:ascii="Times New Roman" w:hAnsi="Times New Roman" w:cs="Times New Roman"/>
+          <w:sz w:val="28"/>
+          <w:szCs w:val="28"/>
+        </w:rPr>
+        <w:t>Л.,</w:t>
+      </w:r>
+      <w:r>
+        <w:rPr>
+          <w:rFonts w:ascii="Times New Roman" w:hAnsi="Times New Roman" w:cs="Times New Roman"/>
+          <w:sz w:val="28"/>
+          <w:szCs w:val="28"/>
+        </w:rPr>
+        <w:t xml:space="preserve"> Левочкина Г.</w:t>
+      </w:r>
+      <w:r>
+        <w:rPr>
+          <w:rFonts w:ascii="Times New Roman" w:hAnsi="Times New Roman" w:cs="Times New Roman"/>
+          <w:sz w:val="28"/>
+          <w:szCs w:val="28"/>
+        </w:rPr>
+        <w:t xml:space="preserve">А. Проектирование информационных систем. — М.: </w:t>
       </w:r>
       <w:proofErr w:type="spellStart"/>
       <w:r>
@@ -7508,7 +9769,7 @@
           <w:sz w:val="28"/>
           <w:szCs w:val="28"/>
         </w:rPr>
-        <w:t>Будро</w:t>
+        <w:t>Юрайт</w:t>
       </w:r>
       <w:proofErr w:type="spellEnd"/>
       <w:r>
@@ -7517,35 +9778,8 @@
           <w:sz w:val="28"/>
           <w:szCs w:val="28"/>
         </w:rPr>
-        <w:t xml:space="preserve"> Дж. Реинжиниринг бизнеса: Как грамотно внедрить автоматизацию и искусственный интеллект</w:t>
-      </w:r>
-      <w:r>
-        <w:rPr>
-          <w:rFonts w:ascii="Times New Roman" w:hAnsi="Times New Roman" w:cs="Times New Roman"/>
-          <w:sz w:val="28"/>
-          <w:szCs w:val="28"/>
-        </w:rPr>
-        <w:t xml:space="preserve">. — М: Альпина </w:t>
-      </w:r>
-      <w:proofErr w:type="spellStart"/>
-      <w:r>
-        <w:rPr>
-          <w:rFonts w:ascii="Times New Roman" w:hAnsi="Times New Roman" w:cs="Times New Roman"/>
-          <w:sz w:val="28"/>
-          <w:szCs w:val="28"/>
-        </w:rPr>
-        <w:t>Паблишер</w:t>
-      </w:r>
-      <w:proofErr w:type="spellEnd"/>
-      <w:r>
-        <w:rPr>
-          <w:rFonts w:ascii="Times New Roman" w:hAnsi="Times New Roman" w:cs="Times New Roman"/>
-          <w:sz w:val="28"/>
-          <w:szCs w:val="28"/>
-        </w:rPr>
-        <w:t>, 2019 г. — 278 с.</w:t>
-      </w:r>
-      <w:bookmarkEnd w:id="17"/>
+        <w:t>, 2019. — 385 с.</w:t>
+      </w:r>
     </w:p>
     <w:p>
       <w:pPr>
@@ -7562,109 +9796,25 @@
           <w:szCs w:val="28"/>
         </w:rPr>
       </w:pPr>
-      <w:bookmarkStart w:id="19" w:name="_Ref35635588"/>
-      <w:r>
-        <w:rPr>
-          <w:rFonts w:ascii="Times New Roman" w:hAnsi="Times New Roman" w:cs="Times New Roman"/>
-          <w:sz w:val="28"/>
-          <w:szCs w:val="28"/>
-        </w:rPr>
-        <w:t>Долганова</w:t>
-      </w:r>
-      <w:r>
-        <w:rPr>
-          <w:rFonts w:ascii="Times New Roman" w:hAnsi="Times New Roman" w:cs="Times New Roman"/>
-          <w:sz w:val="28"/>
-          <w:szCs w:val="28"/>
-        </w:rPr>
-        <w:t xml:space="preserve"> О. И.</w:t>
-      </w:r>
-      <w:r>
-        <w:rPr>
-          <w:rFonts w:ascii="Times New Roman" w:hAnsi="Times New Roman" w:cs="Times New Roman"/>
-          <w:sz w:val="28"/>
-          <w:szCs w:val="28"/>
-        </w:rPr>
-        <w:t>, Виноградова Е. В., Лобанова А. М. Моделирование бизнес-процессов</w:t>
-      </w:r>
-      <w:r>
-        <w:rPr>
-          <w:rFonts w:ascii="Times New Roman" w:hAnsi="Times New Roman" w:cs="Times New Roman"/>
-          <w:sz w:val="28"/>
-          <w:szCs w:val="28"/>
-        </w:rPr>
-        <w:t xml:space="preserve">: учебник и практикум для академического </w:t>
-      </w:r>
-      <w:proofErr w:type="spellStart"/>
-      <w:r>
-        <w:rPr>
-          <w:rFonts w:ascii="Times New Roman" w:hAnsi="Times New Roman" w:cs="Times New Roman"/>
-          <w:sz w:val="28"/>
-          <w:szCs w:val="28"/>
-        </w:rPr>
-        <w:t>бакалавриата</w:t>
-      </w:r>
-      <w:proofErr w:type="spellEnd"/>
-      <w:r>
-        <w:rPr>
-          <w:rFonts w:ascii="Times New Roman" w:hAnsi="Times New Roman" w:cs="Times New Roman"/>
-          <w:sz w:val="28"/>
-          <w:szCs w:val="28"/>
-        </w:rPr>
-        <w:t xml:space="preserve"> / под редакцией Долгановой</w:t>
-      </w:r>
-      <w:r>
-        <w:rPr>
-          <w:rFonts w:ascii="Times New Roman" w:hAnsi="Times New Roman" w:cs="Times New Roman"/>
-          <w:sz w:val="28"/>
-          <w:szCs w:val="28"/>
-        </w:rPr>
-        <w:t xml:space="preserve"> О</w:t>
-      </w:r>
-      <w:r>
-        <w:rPr>
-          <w:rFonts w:ascii="Times New Roman" w:hAnsi="Times New Roman" w:cs="Times New Roman"/>
-          <w:sz w:val="28"/>
-          <w:szCs w:val="28"/>
-        </w:rPr>
-        <w:t>.</w:t>
-      </w:r>
-      <w:r>
-        <w:rPr>
-          <w:rFonts w:ascii="Times New Roman" w:hAnsi="Times New Roman" w:cs="Times New Roman"/>
-          <w:sz w:val="28"/>
-          <w:szCs w:val="28"/>
-        </w:rPr>
-        <w:t xml:space="preserve"> И.</w:t>
-      </w:r>
-      <w:r>
-        <w:rPr>
-          <w:rFonts w:ascii="Times New Roman" w:hAnsi="Times New Roman" w:cs="Times New Roman"/>
-          <w:sz w:val="28"/>
-          <w:szCs w:val="28"/>
-        </w:rPr>
-        <w:t xml:space="preserve"> — М: </w:t>
-      </w:r>
-      <w:proofErr w:type="spellStart"/>
-      <w:r>
-        <w:rPr>
-          <w:rFonts w:ascii="Times New Roman" w:hAnsi="Times New Roman" w:cs="Times New Roman"/>
-          <w:sz w:val="28"/>
-          <w:szCs w:val="28"/>
-        </w:rPr>
-        <w:t>Юрайт</w:t>
-      </w:r>
-      <w:proofErr w:type="spellEnd"/>
-      <w:r>
-        <w:rPr>
-          <w:rFonts w:ascii="Times New Roman" w:hAnsi="Times New Roman" w:cs="Times New Roman"/>
-          <w:sz w:val="28"/>
-          <w:szCs w:val="28"/>
-        </w:rPr>
-        <w:t>, 2019. — 289 с.</w:t>
-      </w:r>
-      <w:bookmarkEnd w:id="18"/>
+      <w:bookmarkStart w:id="20" w:name="_Ref35698489"/>
+      <w:r>
+        <w:rPr>
+          <w:rFonts w:ascii="Times New Roman" w:hAnsi="Times New Roman" w:cs="Times New Roman"/>
+          <w:sz w:val="28"/>
+          <w:szCs w:val="28"/>
+        </w:rPr>
+        <w:t>Гродзенский С.</w:t>
+      </w:r>
+      <w:r>
+        <w:rPr>
+          <w:rFonts w:ascii="Times New Roman" w:hAnsi="Times New Roman" w:cs="Times New Roman"/>
+          <w:sz w:val="28"/>
+          <w:szCs w:val="28"/>
+        </w:rPr>
+        <w:t>Я. Управление качество. 2-е издание. Учебник — М.: Проспект, 2018. — 318 с.</w:t>
+      </w:r>
       <w:bookmarkEnd w:id="19"/>
+      <w:bookmarkEnd w:id="20"/>
     </w:p>
     <w:p>
       <w:pPr>
@@ -7681,14 +9831,14 @@
           <w:szCs w:val="28"/>
         </w:rPr>
       </w:pPr>
-      <w:bookmarkStart w:id="20" w:name="_Ref35634243"/>
-      <w:r>
-        <w:rPr>
-          <w:rFonts w:ascii="Times New Roman" w:hAnsi="Times New Roman" w:cs="Times New Roman"/>
-          <w:sz w:val="28"/>
-          <w:szCs w:val="28"/>
-        </w:rPr>
-        <w:t xml:space="preserve">Репин В. В., </w:t>
+      <w:bookmarkStart w:id="21" w:name="_Ref35699015"/>
+      <w:r>
+        <w:rPr>
+          <w:rFonts w:ascii="Times New Roman" w:hAnsi="Times New Roman" w:cs="Times New Roman"/>
+          <w:sz w:val="28"/>
+          <w:szCs w:val="28"/>
+        </w:rPr>
+        <w:t xml:space="preserve">Громов А.И. Управление бизнес-процессами: современные методы. — М.: </w:t>
       </w:r>
       <w:proofErr w:type="spellStart"/>
       <w:r>
@@ -7697,7 +9847,7 @@
           <w:sz w:val="28"/>
           <w:szCs w:val="28"/>
         </w:rPr>
-        <w:t>Елиферов</w:t>
+        <w:t>Юрайт</w:t>
       </w:r>
       <w:proofErr w:type="spellEnd"/>
       <w:r>
@@ -7706,41 +9856,9 @@
           <w:sz w:val="28"/>
           <w:szCs w:val="28"/>
         </w:rPr>
-        <w:t xml:space="preserve"> В. Г. Процессный подход к управлению. Моделирование бизнес-процессов</w:t>
-      </w:r>
-      <w:r>
-        <w:rPr>
-          <w:rFonts w:ascii="Times New Roman" w:hAnsi="Times New Roman" w:cs="Times New Roman"/>
-          <w:sz w:val="28"/>
-          <w:szCs w:val="28"/>
-        </w:rPr>
-        <w:t>.</w:t>
-      </w:r>
-      <w:r>
-        <w:rPr>
-          <w:rFonts w:ascii="Times New Roman" w:hAnsi="Times New Roman" w:cs="Times New Roman"/>
-          <w:sz w:val="28"/>
-          <w:szCs w:val="28"/>
-        </w:rPr>
-        <w:t xml:space="preserve"> — М.</w:t>
-      </w:r>
-      <w:r>
-        <w:rPr>
-          <w:rFonts w:ascii="Times New Roman" w:hAnsi="Times New Roman" w:cs="Times New Roman"/>
-          <w:sz w:val="28"/>
-          <w:szCs w:val="28"/>
-        </w:rPr>
-        <w:t xml:space="preserve">: Манн, Иванов и Фербер, 2013. </w:t>
-      </w:r>
-      <w:r>
-        <w:rPr>
-          <w:rFonts w:ascii="Times New Roman" w:hAnsi="Times New Roman" w:cs="Times New Roman"/>
-          <w:sz w:val="28"/>
-          <w:szCs w:val="28"/>
-        </w:rPr>
-        <w:t>— 544 с.</w:t>
-      </w:r>
-      <w:bookmarkEnd w:id="20"/>
+        <w:t>, 2019. — 367 с.</w:t>
+      </w:r>
+      <w:bookmarkEnd w:id="21"/>
     </w:p>
     <w:p>
       <w:pPr>
@@ -7757,7 +9875,8 @@
           <w:szCs w:val="28"/>
         </w:rPr>
       </w:pPr>
-      <w:bookmarkStart w:id="21" w:name="_Ref35640981"/>
+      <w:bookmarkStart w:id="22" w:name="_Ref35635365"/>
+      <w:bookmarkStart w:id="23" w:name="_Ref35552338"/>
       <w:proofErr w:type="spellStart"/>
       <w:r>
         <w:rPr>
@@ -7765,7 +9884,7 @@
           <w:sz w:val="28"/>
           <w:szCs w:val="28"/>
         </w:rPr>
-        <w:t>Серенков</w:t>
+        <w:t>Джесутасан</w:t>
       </w:r>
       <w:proofErr w:type="spellEnd"/>
       <w:r>
@@ -7774,7 +9893,7 @@
           <w:sz w:val="28"/>
           <w:szCs w:val="28"/>
         </w:rPr>
-        <w:t xml:space="preserve"> П. С., </w:t>
+        <w:t xml:space="preserve"> Р., </w:t>
       </w:r>
       <w:proofErr w:type="spellStart"/>
       <w:r>
@@ -7783,7 +9902,7 @@
           <w:sz w:val="28"/>
           <w:szCs w:val="28"/>
         </w:rPr>
-        <w:t>Курьян</w:t>
+        <w:t>Будро</w:t>
       </w:r>
       <w:proofErr w:type="spellEnd"/>
       <w:r>
@@ -7792,7 +9911,15 @@
           <w:sz w:val="28"/>
           <w:szCs w:val="28"/>
         </w:rPr>
-        <w:t xml:space="preserve"> А. Г., </w:t>
+        <w:t xml:space="preserve"> Дж. Реинжиниринг бизнеса: Как грамотно внедрить автоматизацию и искусственный интеллект</w:t>
+      </w:r>
+      <w:r>
+        <w:rPr>
+          <w:rFonts w:ascii="Times New Roman" w:hAnsi="Times New Roman" w:cs="Times New Roman"/>
+          <w:sz w:val="28"/>
+          <w:szCs w:val="28"/>
+        </w:rPr>
+        <w:t xml:space="preserve">. — М: Альпина </w:t>
       </w:r>
       <w:proofErr w:type="spellStart"/>
       <w:r>
@@ -7801,7 +9928,7 @@
           <w:sz w:val="28"/>
           <w:szCs w:val="28"/>
         </w:rPr>
-        <w:t>Волонтей</w:t>
+        <w:t>Паблишер</w:t>
       </w:r>
       <w:proofErr w:type="spellEnd"/>
       <w:r>
@@ -7810,9 +9937,9 @@
           <w:sz w:val="28"/>
           <w:szCs w:val="28"/>
         </w:rPr>
-        <w:t xml:space="preserve"> В. П. Методы менеджмента качества. Процессный подход. — М.: ИНФРА-М, 2019. — 441 с.</w:t>
-      </w:r>
-      <w:bookmarkEnd w:id="21"/>
+        <w:t>, 2019 г. — 278 с.</w:t>
+      </w:r>
+      <w:bookmarkEnd w:id="22"/>
     </w:p>
     <w:p>
       <w:pPr>
@@ -7829,41 +9956,133 @@
           <w:szCs w:val="28"/>
         </w:rPr>
       </w:pPr>
-      <w:bookmarkStart w:id="22" w:name="_Ref35637010"/>
-      <w:r>
-        <w:rPr>
-          <w:rFonts w:ascii="Times New Roman" w:hAnsi="Times New Roman" w:cs="Times New Roman"/>
-          <w:sz w:val="28"/>
-          <w:szCs w:val="28"/>
-        </w:rPr>
-        <w:lastRenderedPageBreak/>
-        <w:t>Смирнова Е.В., Воронина В.М., Федорищева О.В., Цыганова И.Ю.</w:t>
-      </w:r>
-      <w:r>
-        <w:rPr>
-          <w:rFonts w:ascii="Times New Roman" w:hAnsi="Times New Roman" w:cs="Times New Roman"/>
-          <w:sz w:val="28"/>
-          <w:szCs w:val="28"/>
-        </w:rPr>
-        <w:t xml:space="preserve"> </w:t>
-      </w:r>
-      <w:r>
-        <w:rPr>
-          <w:rFonts w:ascii="Times New Roman" w:hAnsi="Times New Roman" w:cs="Times New Roman"/>
-          <w:sz w:val="28"/>
-          <w:szCs w:val="28"/>
-        </w:rPr>
-        <w:t>Анализ эффективности и рисков финансово-хозяйственной деятельности.</w:t>
-      </w:r>
-      <w:r>
-        <w:rPr>
-          <w:rFonts w:ascii="Times New Roman" w:hAnsi="Times New Roman" w:cs="Times New Roman"/>
-          <w:sz w:val="28"/>
-          <w:szCs w:val="28"/>
-        </w:rPr>
-        <w:t xml:space="preserve"> — Саратов: Профобразование, 2020. — 165 с.</w:t>
-      </w:r>
-      <w:bookmarkEnd w:id="22"/>
+      <w:bookmarkStart w:id="24" w:name="_Ref35635588"/>
+      <w:r>
+        <w:rPr>
+          <w:rFonts w:ascii="Times New Roman" w:hAnsi="Times New Roman" w:cs="Times New Roman"/>
+          <w:sz w:val="28"/>
+          <w:szCs w:val="28"/>
+        </w:rPr>
+        <w:t>Долганова</w:t>
+      </w:r>
+      <w:r>
+        <w:rPr>
+          <w:rFonts w:ascii="Times New Roman" w:hAnsi="Times New Roman" w:cs="Times New Roman"/>
+          <w:sz w:val="28"/>
+          <w:szCs w:val="28"/>
+        </w:rPr>
+        <w:t xml:space="preserve"> О.</w:t>
+      </w:r>
+      <w:r>
+        <w:rPr>
+          <w:rFonts w:ascii="Times New Roman" w:hAnsi="Times New Roman" w:cs="Times New Roman"/>
+          <w:sz w:val="28"/>
+          <w:szCs w:val="28"/>
+        </w:rPr>
+        <w:t>И.</w:t>
+      </w:r>
+      <w:r>
+        <w:rPr>
+          <w:rFonts w:ascii="Times New Roman" w:hAnsi="Times New Roman" w:cs="Times New Roman"/>
+          <w:sz w:val="28"/>
+          <w:szCs w:val="28"/>
+        </w:rPr>
+        <w:t>, Виноградова Е</w:t>
+      </w:r>
+      <w:r>
+        <w:rPr>
+          <w:rFonts w:ascii="Times New Roman" w:hAnsi="Times New Roman" w:cs="Times New Roman"/>
+          <w:sz w:val="28"/>
+          <w:szCs w:val="28"/>
+        </w:rPr>
+        <w:t>.В., Лобанова А.</w:t>
+      </w:r>
+      <w:r>
+        <w:rPr>
+          <w:rFonts w:ascii="Times New Roman" w:hAnsi="Times New Roman" w:cs="Times New Roman"/>
+          <w:sz w:val="28"/>
+          <w:szCs w:val="28"/>
+        </w:rPr>
+        <w:t>М. Моделирование бизнес-процессов</w:t>
+      </w:r>
+      <w:r>
+        <w:rPr>
+          <w:rFonts w:ascii="Times New Roman" w:hAnsi="Times New Roman" w:cs="Times New Roman"/>
+          <w:sz w:val="28"/>
+          <w:szCs w:val="28"/>
+        </w:rPr>
+        <w:t xml:space="preserve">: учебник и практикум для академического </w:t>
+      </w:r>
+      <w:proofErr w:type="spellStart"/>
+      <w:r>
+        <w:rPr>
+          <w:rFonts w:ascii="Times New Roman" w:hAnsi="Times New Roman" w:cs="Times New Roman"/>
+          <w:sz w:val="28"/>
+          <w:szCs w:val="28"/>
+        </w:rPr>
+        <w:t>бакалавриата</w:t>
+      </w:r>
+      <w:proofErr w:type="spellEnd"/>
+      <w:r>
+        <w:rPr>
+          <w:rFonts w:ascii="Times New Roman" w:hAnsi="Times New Roman" w:cs="Times New Roman"/>
+          <w:sz w:val="28"/>
+          <w:szCs w:val="28"/>
+        </w:rPr>
+        <w:t xml:space="preserve"> / под редакцией Долгановой</w:t>
+      </w:r>
+      <w:r>
+        <w:rPr>
+          <w:rFonts w:ascii="Times New Roman" w:hAnsi="Times New Roman" w:cs="Times New Roman"/>
+          <w:sz w:val="28"/>
+          <w:szCs w:val="28"/>
+        </w:rPr>
+        <w:t xml:space="preserve"> О</w:t>
+      </w:r>
+      <w:r>
+        <w:rPr>
+          <w:rFonts w:ascii="Times New Roman" w:hAnsi="Times New Roman" w:cs="Times New Roman"/>
+          <w:sz w:val="28"/>
+          <w:szCs w:val="28"/>
+        </w:rPr>
+        <w:t>.</w:t>
+      </w:r>
+      <w:r>
+        <w:rPr>
+          <w:rFonts w:ascii="Times New Roman" w:hAnsi="Times New Roman" w:cs="Times New Roman"/>
+          <w:sz w:val="28"/>
+          <w:szCs w:val="28"/>
+        </w:rPr>
+        <w:t>И.</w:t>
+      </w:r>
+      <w:r>
+        <w:rPr>
+          <w:rFonts w:ascii="Times New Roman" w:hAnsi="Times New Roman" w:cs="Times New Roman"/>
+          <w:sz w:val="28"/>
+          <w:szCs w:val="28"/>
+        </w:rPr>
+        <w:t xml:space="preserve"> — М: </w:t>
+      </w:r>
+      <w:proofErr w:type="spellStart"/>
+      <w:r>
+        <w:rPr>
+          <w:rFonts w:ascii="Times New Roman" w:hAnsi="Times New Roman" w:cs="Times New Roman"/>
+          <w:sz w:val="28"/>
+          <w:szCs w:val="28"/>
+        </w:rPr>
+        <w:t>Юрайт</w:t>
+      </w:r>
+      <w:proofErr w:type="spellEnd"/>
+      <w:r>
+        <w:rPr>
+          <w:rFonts w:ascii="Times New Roman" w:hAnsi="Times New Roman" w:cs="Times New Roman"/>
+          <w:sz w:val="28"/>
+          <w:szCs w:val="28"/>
+        </w:rPr>
+        <w:t>, 2019. — 289 с.</w:t>
+      </w:r>
+      <w:bookmarkEnd w:id="23"/>
+      <w:bookmarkEnd w:id="24"/>
     </w:p>
     <w:p>
       <w:pPr>
@@ -7880,23 +10099,6 @@
           <w:szCs w:val="28"/>
         </w:rPr>
       </w:pPr>
-      <w:bookmarkStart w:id="23" w:name="_Ref35640174"/>
-      <w:r>
-        <w:rPr>
-          <w:rFonts w:ascii="Times New Roman" w:hAnsi="Times New Roman" w:cs="Times New Roman"/>
-          <w:sz w:val="28"/>
-          <w:szCs w:val="28"/>
-        </w:rPr>
-        <w:t>Фролов, Ю.В. Управление эффективностью работы в организации и процессы организационного поведения.</w:t>
-      </w:r>
-      <w:r>
-        <w:rPr>
-          <w:rFonts w:ascii="Times New Roman" w:hAnsi="Times New Roman" w:cs="Times New Roman"/>
-          <w:sz w:val="28"/>
-          <w:szCs w:val="28"/>
-        </w:rPr>
-        <w:t xml:space="preserve"> — М.: </w:t>
-      </w:r>
       <w:proofErr w:type="spellStart"/>
       <w:r>
         <w:rPr>
@@ -7904,7 +10106,8 @@
           <w:sz w:val="28"/>
           <w:szCs w:val="28"/>
         </w:rPr>
-        <w:t>Русайнс</w:t>
+        <w:lastRenderedPageBreak/>
+        <w:t>Каменнова</w:t>
       </w:r>
       <w:proofErr w:type="spellEnd"/>
       <w:r>
@@ -7913,9 +10116,34 @@
           <w:sz w:val="28"/>
           <w:szCs w:val="28"/>
         </w:rPr>
-        <w:t>, 2016. — 146 с.</w:t>
-      </w:r>
-      <w:bookmarkEnd w:id="23"/>
+        <w:t xml:space="preserve"> М.С., Крохин В.</w:t>
+      </w:r>
+      <w:r>
+        <w:rPr>
+          <w:rFonts w:ascii="Times New Roman" w:hAnsi="Times New Roman" w:cs="Times New Roman"/>
+          <w:sz w:val="28"/>
+          <w:szCs w:val="28"/>
+        </w:rPr>
+        <w:t xml:space="preserve">В. Моделирование бизнес-процессов. — М.: </w:t>
+      </w:r>
+      <w:proofErr w:type="spellStart"/>
+      <w:r>
+        <w:rPr>
+          <w:rFonts w:ascii="Times New Roman" w:hAnsi="Times New Roman" w:cs="Times New Roman"/>
+          <w:sz w:val="28"/>
+          <w:szCs w:val="28"/>
+        </w:rPr>
+        <w:t>Юрайт</w:t>
+      </w:r>
+      <w:proofErr w:type="spellEnd"/>
+      <w:r>
+        <w:rPr>
+          <w:rFonts w:ascii="Times New Roman" w:hAnsi="Times New Roman" w:cs="Times New Roman"/>
+          <w:sz w:val="28"/>
+          <w:szCs w:val="28"/>
+        </w:rPr>
+        <w:t>, 2019. — 282 с.</w:t>
+      </w:r>
     </w:p>
     <w:p>
       <w:pPr>
@@ -7932,7 +10160,15 @@
           <w:szCs w:val="28"/>
         </w:rPr>
       </w:pPr>
-      <w:bookmarkStart w:id="24" w:name="_Ref35689473"/>
+      <w:bookmarkStart w:id="25" w:name="_Ref35634243"/>
+      <w:r>
+        <w:rPr>
+          <w:rFonts w:ascii="Times New Roman" w:hAnsi="Times New Roman" w:cs="Times New Roman"/>
+          <w:sz w:val="28"/>
+          <w:szCs w:val="28"/>
+        </w:rPr>
+        <w:t xml:space="preserve">Репин В.В., </w:t>
+      </w:r>
       <w:proofErr w:type="spellStart"/>
       <w:r>
         <w:rPr>
@@ -7940,6 +10176,419 @@
           <w:sz w:val="28"/>
           <w:szCs w:val="28"/>
         </w:rPr>
+        <w:t>Елиферов</w:t>
+      </w:r>
+      <w:proofErr w:type="spellEnd"/>
+      <w:r>
+        <w:rPr>
+          <w:rFonts w:ascii="Times New Roman" w:hAnsi="Times New Roman" w:cs="Times New Roman"/>
+          <w:sz w:val="28"/>
+          <w:szCs w:val="28"/>
+        </w:rPr>
+        <w:t xml:space="preserve"> В.</w:t>
+      </w:r>
+      <w:r>
+        <w:rPr>
+          <w:rFonts w:ascii="Times New Roman" w:hAnsi="Times New Roman" w:cs="Times New Roman"/>
+          <w:sz w:val="28"/>
+          <w:szCs w:val="28"/>
+        </w:rPr>
+        <w:t>Г. Процессный подход к управлению. Моделирование бизнес-процессов</w:t>
+      </w:r>
+      <w:r>
+        <w:rPr>
+          <w:rFonts w:ascii="Times New Roman" w:hAnsi="Times New Roman" w:cs="Times New Roman"/>
+          <w:sz w:val="28"/>
+          <w:szCs w:val="28"/>
+        </w:rPr>
+        <w:t>.</w:t>
+      </w:r>
+      <w:r>
+        <w:rPr>
+          <w:rFonts w:ascii="Times New Roman" w:hAnsi="Times New Roman" w:cs="Times New Roman"/>
+          <w:sz w:val="28"/>
+          <w:szCs w:val="28"/>
+        </w:rPr>
+        <w:t xml:space="preserve"> — М.</w:t>
+      </w:r>
+      <w:r>
+        <w:rPr>
+          <w:rFonts w:ascii="Times New Roman" w:hAnsi="Times New Roman" w:cs="Times New Roman"/>
+          <w:sz w:val="28"/>
+          <w:szCs w:val="28"/>
+        </w:rPr>
+        <w:t xml:space="preserve">: Манн, Иванов и Фербер, 2013. </w:t>
+      </w:r>
+      <w:r>
+        <w:rPr>
+          <w:rFonts w:ascii="Times New Roman" w:hAnsi="Times New Roman" w:cs="Times New Roman"/>
+          <w:sz w:val="28"/>
+          <w:szCs w:val="28"/>
+        </w:rPr>
+        <w:t>— 544 с.</w:t>
+      </w:r>
+      <w:bookmarkEnd w:id="25"/>
+    </w:p>
+    <w:p>
+      <w:pPr>
+        <w:pStyle w:val="a7"/>
+        <w:numPr>
+          <w:ilvl w:val="0"/>
+          <w:numId w:val="35"/>
+        </w:numPr>
+        <w:spacing w:after="0" w:line="360" w:lineRule="auto"/>
+        <w:jc w:val="both"/>
+        <w:rPr>
+          <w:rFonts w:ascii="Times New Roman" w:hAnsi="Times New Roman" w:cs="Times New Roman"/>
+          <w:sz w:val="28"/>
+          <w:szCs w:val="28"/>
+        </w:rPr>
+      </w:pPr>
+      <w:bookmarkStart w:id="26" w:name="_Ref35693316"/>
+      <w:r>
+        <w:rPr>
+          <w:rFonts w:ascii="Times New Roman" w:hAnsi="Times New Roman" w:cs="Times New Roman"/>
+          <w:sz w:val="28"/>
+          <w:szCs w:val="28"/>
+        </w:rPr>
+        <w:t xml:space="preserve">Репин В.В. </w:t>
+      </w:r>
+      <w:r>
+        <w:rPr>
+          <w:rFonts w:ascii="Times New Roman" w:hAnsi="Times New Roman" w:cs="Times New Roman"/>
+          <w:sz w:val="28"/>
+          <w:szCs w:val="28"/>
+        </w:rPr>
+        <w:t xml:space="preserve">Моделирование бизнес-процессов в нотации </w:t>
+      </w:r>
+      <w:r>
+        <w:rPr>
+          <w:rFonts w:ascii="Times New Roman" w:hAnsi="Times New Roman" w:cs="Times New Roman"/>
+          <w:sz w:val="28"/>
+          <w:szCs w:val="28"/>
+          <w:lang w:val="en-US"/>
+        </w:rPr>
+        <w:t>BMPN</w:t>
+      </w:r>
+      <w:r>
+        <w:rPr>
+          <w:rFonts w:ascii="Times New Roman" w:hAnsi="Times New Roman" w:cs="Times New Roman"/>
+          <w:sz w:val="28"/>
+          <w:szCs w:val="28"/>
+        </w:rPr>
+        <w:t xml:space="preserve">. — </w:t>
+      </w:r>
+      <w:r>
+        <w:rPr>
+          <w:rFonts w:ascii="Times New Roman" w:hAnsi="Times New Roman" w:cs="Times New Roman"/>
+          <w:sz w:val="28"/>
+          <w:szCs w:val="28"/>
+        </w:rPr>
+        <w:t>М.: Издательские решения, 2019. — 90 с.</w:t>
+      </w:r>
+      <w:bookmarkEnd w:id="26"/>
+    </w:p>
+    <w:p>
+      <w:pPr>
+        <w:pStyle w:val="a7"/>
+        <w:numPr>
+          <w:ilvl w:val="0"/>
+          <w:numId w:val="35"/>
+        </w:numPr>
+        <w:spacing w:after="0" w:line="360" w:lineRule="auto"/>
+        <w:jc w:val="both"/>
+        <w:rPr>
+          <w:rFonts w:ascii="Times New Roman" w:hAnsi="Times New Roman" w:cs="Times New Roman"/>
+          <w:sz w:val="28"/>
+          <w:szCs w:val="28"/>
+        </w:rPr>
+      </w:pPr>
+      <w:bookmarkStart w:id="27" w:name="_Ref35707640"/>
+      <w:r>
+        <w:rPr>
+          <w:rFonts w:ascii="Times New Roman" w:hAnsi="Times New Roman" w:cs="Times New Roman"/>
+          <w:sz w:val="28"/>
+          <w:szCs w:val="28"/>
+        </w:rPr>
+        <w:t>Рыбаков М.Ю. Бизнес-процессы: как их описать, отладить и внедрить. Практикум. — М.: Михаил Рыбаков и Партнеры, 2019. — 392 с.</w:t>
+      </w:r>
+      <w:bookmarkEnd w:id="27"/>
+    </w:p>
+    <w:p>
+      <w:pPr>
+        <w:pStyle w:val="a7"/>
+        <w:numPr>
+          <w:ilvl w:val="0"/>
+          <w:numId w:val="35"/>
+        </w:numPr>
+        <w:spacing w:after="0" w:line="360" w:lineRule="auto"/>
+        <w:jc w:val="both"/>
+        <w:rPr>
+          <w:rFonts w:ascii="Times New Roman" w:hAnsi="Times New Roman" w:cs="Times New Roman"/>
+          <w:sz w:val="28"/>
+          <w:szCs w:val="28"/>
+        </w:rPr>
+      </w:pPr>
+      <w:bookmarkStart w:id="28" w:name="_Ref35640981"/>
+      <w:proofErr w:type="spellStart"/>
+      <w:r>
+        <w:rPr>
+          <w:rFonts w:ascii="Times New Roman" w:hAnsi="Times New Roman" w:cs="Times New Roman"/>
+          <w:sz w:val="28"/>
+          <w:szCs w:val="28"/>
+        </w:rPr>
+        <w:t>Серенков</w:t>
+      </w:r>
+      <w:proofErr w:type="spellEnd"/>
+      <w:r>
+        <w:rPr>
+          <w:rFonts w:ascii="Times New Roman" w:hAnsi="Times New Roman" w:cs="Times New Roman"/>
+          <w:sz w:val="28"/>
+          <w:szCs w:val="28"/>
+        </w:rPr>
+        <w:t xml:space="preserve"> П.С., </w:t>
+      </w:r>
+      <w:proofErr w:type="spellStart"/>
+      <w:r>
+        <w:rPr>
+          <w:rFonts w:ascii="Times New Roman" w:hAnsi="Times New Roman" w:cs="Times New Roman"/>
+          <w:sz w:val="28"/>
+          <w:szCs w:val="28"/>
+        </w:rPr>
+        <w:t>Курьян</w:t>
+      </w:r>
+      <w:proofErr w:type="spellEnd"/>
+      <w:r>
+        <w:rPr>
+          <w:rFonts w:ascii="Times New Roman" w:hAnsi="Times New Roman" w:cs="Times New Roman"/>
+          <w:sz w:val="28"/>
+          <w:szCs w:val="28"/>
+        </w:rPr>
+        <w:t xml:space="preserve"> А.Г., </w:t>
+      </w:r>
+      <w:proofErr w:type="spellStart"/>
+      <w:r>
+        <w:rPr>
+          <w:rFonts w:ascii="Times New Roman" w:hAnsi="Times New Roman" w:cs="Times New Roman"/>
+          <w:sz w:val="28"/>
+          <w:szCs w:val="28"/>
+        </w:rPr>
+        <w:t>Волонтей</w:t>
+      </w:r>
+      <w:proofErr w:type="spellEnd"/>
+      <w:r>
+        <w:rPr>
+          <w:rFonts w:ascii="Times New Roman" w:hAnsi="Times New Roman" w:cs="Times New Roman"/>
+          <w:sz w:val="28"/>
+          <w:szCs w:val="28"/>
+        </w:rPr>
+        <w:t xml:space="preserve"> В.</w:t>
+      </w:r>
+      <w:r>
+        <w:rPr>
+          <w:rFonts w:ascii="Times New Roman" w:hAnsi="Times New Roman" w:cs="Times New Roman"/>
+          <w:sz w:val="28"/>
+          <w:szCs w:val="28"/>
+        </w:rPr>
+        <w:t>П. Методы менеджмента качества. Процессный подход. — М.: ИНФРА-М, 2019. — 441 с.</w:t>
+      </w:r>
+      <w:bookmarkEnd w:id="28"/>
+    </w:p>
+    <w:p>
+      <w:pPr>
+        <w:pStyle w:val="a7"/>
+        <w:numPr>
+          <w:ilvl w:val="0"/>
+          <w:numId w:val="35"/>
+        </w:numPr>
+        <w:spacing w:after="0" w:line="360" w:lineRule="auto"/>
+        <w:jc w:val="both"/>
+        <w:rPr>
+          <w:rFonts w:ascii="Times New Roman" w:hAnsi="Times New Roman" w:cs="Times New Roman"/>
+          <w:sz w:val="28"/>
+          <w:szCs w:val="28"/>
+        </w:rPr>
+      </w:pPr>
+      <w:bookmarkStart w:id="29" w:name="_Ref35637010"/>
+      <w:r>
+        <w:rPr>
+          <w:rFonts w:ascii="Times New Roman" w:hAnsi="Times New Roman" w:cs="Times New Roman"/>
+          <w:sz w:val="28"/>
+          <w:szCs w:val="28"/>
+        </w:rPr>
+        <w:t>Смирнова Е.В., Воронина В.М., Федорищева О.В., Цыганова И.Ю.</w:t>
+      </w:r>
+      <w:r>
+        <w:rPr>
+          <w:rFonts w:ascii="Times New Roman" w:hAnsi="Times New Roman" w:cs="Times New Roman"/>
+          <w:sz w:val="28"/>
+          <w:szCs w:val="28"/>
+        </w:rPr>
+        <w:t xml:space="preserve"> </w:t>
+      </w:r>
+      <w:r>
+        <w:rPr>
+          <w:rFonts w:ascii="Times New Roman" w:hAnsi="Times New Roman" w:cs="Times New Roman"/>
+          <w:sz w:val="28"/>
+          <w:szCs w:val="28"/>
+        </w:rPr>
+        <w:t>Анализ эффективности и рисков финансово-хозяйственной деятельности.</w:t>
+      </w:r>
+      <w:r>
+        <w:rPr>
+          <w:rFonts w:ascii="Times New Roman" w:hAnsi="Times New Roman" w:cs="Times New Roman"/>
+          <w:sz w:val="28"/>
+          <w:szCs w:val="28"/>
+        </w:rPr>
+        <w:t xml:space="preserve"> — Саратов: Профобразование, 2020. — 165 с.</w:t>
+      </w:r>
+      <w:bookmarkEnd w:id="29"/>
+    </w:p>
+    <w:p>
+      <w:pPr>
+        <w:pStyle w:val="a7"/>
+        <w:numPr>
+          <w:ilvl w:val="0"/>
+          <w:numId w:val="35"/>
+        </w:numPr>
+        <w:spacing w:after="0" w:line="360" w:lineRule="auto"/>
+        <w:jc w:val="both"/>
+        <w:rPr>
+          <w:rFonts w:ascii="Times New Roman" w:hAnsi="Times New Roman" w:cs="Times New Roman"/>
+          <w:sz w:val="28"/>
+          <w:szCs w:val="28"/>
+        </w:rPr>
+      </w:pPr>
+      <w:bookmarkStart w:id="30" w:name="_Ref35702781"/>
+      <w:proofErr w:type="spellStart"/>
+      <w:r>
+        <w:rPr>
+          <w:rFonts w:ascii="Times New Roman" w:hAnsi="Times New Roman" w:cs="Times New Roman"/>
+          <w:sz w:val="28"/>
+          <w:szCs w:val="28"/>
+        </w:rPr>
+        <w:t>Тебекин</w:t>
+      </w:r>
+      <w:proofErr w:type="spellEnd"/>
+      <w:r>
+        <w:rPr>
+          <w:rFonts w:ascii="Times New Roman" w:hAnsi="Times New Roman" w:cs="Times New Roman"/>
+          <w:sz w:val="28"/>
+          <w:szCs w:val="28"/>
+        </w:rPr>
+        <w:t xml:space="preserve"> А.</w:t>
+      </w:r>
+      <w:r>
+        <w:rPr>
+          <w:rFonts w:ascii="Times New Roman" w:hAnsi="Times New Roman" w:cs="Times New Roman"/>
+          <w:sz w:val="28"/>
+          <w:szCs w:val="28"/>
+        </w:rPr>
+        <w:t xml:space="preserve">В. Теория управления. </w:t>
+      </w:r>
+      <w:r>
+        <w:rPr>
+          <w:rFonts w:ascii="Times New Roman" w:hAnsi="Times New Roman" w:cs="Times New Roman"/>
+          <w:sz w:val="28"/>
+          <w:szCs w:val="28"/>
+        </w:rPr>
+        <w:t xml:space="preserve">— М.: </w:t>
+      </w:r>
+      <w:proofErr w:type="spellStart"/>
+      <w:r>
+        <w:rPr>
+          <w:rFonts w:ascii="Times New Roman" w:hAnsi="Times New Roman" w:cs="Times New Roman"/>
+          <w:sz w:val="28"/>
+          <w:szCs w:val="28"/>
+        </w:rPr>
+        <w:t>Кнорус</w:t>
+      </w:r>
+      <w:proofErr w:type="spellEnd"/>
+      <w:r>
+        <w:rPr>
+          <w:rFonts w:ascii="Times New Roman" w:hAnsi="Times New Roman" w:cs="Times New Roman"/>
+          <w:sz w:val="28"/>
+          <w:szCs w:val="28"/>
+        </w:rPr>
+        <w:t>, 2020. — 342 с.</w:t>
+      </w:r>
+      <w:bookmarkEnd w:id="30"/>
+    </w:p>
+    <w:p>
+      <w:pPr>
+        <w:pStyle w:val="a7"/>
+        <w:numPr>
+          <w:ilvl w:val="0"/>
+          <w:numId w:val="35"/>
+        </w:numPr>
+        <w:spacing w:after="0" w:line="360" w:lineRule="auto"/>
+        <w:jc w:val="both"/>
+        <w:rPr>
+          <w:rFonts w:ascii="Times New Roman" w:hAnsi="Times New Roman" w:cs="Times New Roman"/>
+          <w:sz w:val="28"/>
+          <w:szCs w:val="28"/>
+        </w:rPr>
+      </w:pPr>
+      <w:bookmarkStart w:id="31" w:name="_Ref35640174"/>
+      <w:r>
+        <w:rPr>
+          <w:rFonts w:ascii="Times New Roman" w:hAnsi="Times New Roman" w:cs="Times New Roman"/>
+          <w:sz w:val="28"/>
+          <w:szCs w:val="28"/>
+        </w:rPr>
+        <w:t>Фролов, Ю.В. Управление эффективностью работы в организации и процессы организационного поведения.</w:t>
+      </w:r>
+      <w:r>
+        <w:rPr>
+          <w:rFonts w:ascii="Times New Roman" w:hAnsi="Times New Roman" w:cs="Times New Roman"/>
+          <w:sz w:val="28"/>
+          <w:szCs w:val="28"/>
+        </w:rPr>
+        <w:t xml:space="preserve"> — М.: </w:t>
+      </w:r>
+      <w:proofErr w:type="spellStart"/>
+      <w:r>
+        <w:rPr>
+          <w:rFonts w:ascii="Times New Roman" w:hAnsi="Times New Roman" w:cs="Times New Roman"/>
+          <w:sz w:val="28"/>
+          <w:szCs w:val="28"/>
+        </w:rPr>
+        <w:t>Русайнс</w:t>
+      </w:r>
+      <w:proofErr w:type="spellEnd"/>
+      <w:r>
+        <w:rPr>
+          <w:rFonts w:ascii="Times New Roman" w:hAnsi="Times New Roman" w:cs="Times New Roman"/>
+          <w:sz w:val="28"/>
+          <w:szCs w:val="28"/>
+        </w:rPr>
+        <w:t>, 2016. — 146 с.</w:t>
+      </w:r>
+      <w:bookmarkEnd w:id="31"/>
+    </w:p>
+    <w:p>
+      <w:pPr>
+        <w:pStyle w:val="a7"/>
+        <w:numPr>
+          <w:ilvl w:val="0"/>
+          <w:numId w:val="35"/>
+        </w:numPr>
+        <w:spacing w:after="0" w:line="360" w:lineRule="auto"/>
+        <w:jc w:val="both"/>
+        <w:rPr>
+          <w:rFonts w:ascii="Times New Roman" w:hAnsi="Times New Roman" w:cs="Times New Roman"/>
+          <w:sz w:val="28"/>
+          <w:szCs w:val="28"/>
+        </w:rPr>
+      </w:pPr>
+      <w:bookmarkStart w:id="32" w:name="_Ref35689473"/>
+      <w:proofErr w:type="spellStart"/>
+      <w:r>
+        <w:rPr>
+          <w:rFonts w:ascii="Times New Roman" w:hAnsi="Times New Roman" w:cs="Times New Roman"/>
+          <w:sz w:val="28"/>
+          <w:szCs w:val="28"/>
+        </w:rPr>
         <w:t>Шёнталер</w:t>
       </w:r>
       <w:proofErr w:type="spellEnd"/>
@@ -8005,7 +10654,41 @@
         </w:rPr>
         <w:t>, 2019. — 330 с.</w:t>
       </w:r>
-      <w:bookmarkEnd w:id="24"/>
+      <w:bookmarkEnd w:id="32"/>
+    </w:p>
+    <w:p>
+      <w:pPr>
+        <w:pStyle w:val="a7"/>
+        <w:numPr>
+          <w:ilvl w:val="0"/>
+          <w:numId w:val="35"/>
+        </w:numPr>
+        <w:spacing w:after="0" w:line="360" w:lineRule="auto"/>
+        <w:jc w:val="both"/>
+        <w:rPr>
+          <w:rFonts w:ascii="Times New Roman" w:hAnsi="Times New Roman" w:cs="Times New Roman"/>
+          <w:sz w:val="28"/>
+          <w:szCs w:val="28"/>
+        </w:rPr>
+      </w:pPr>
+      <w:bookmarkStart w:id="33" w:name="_Ref35695428"/>
+      <w:r>
+        <w:rPr>
+          <w:rFonts w:ascii="Times New Roman" w:hAnsi="Times New Roman" w:cs="Times New Roman"/>
+          <w:sz w:val="28"/>
+          <w:szCs w:val="28"/>
+        </w:rPr>
+        <w:t>Щербаков В.</w:t>
+      </w:r>
+      <w:r>
+        <w:rPr>
+          <w:rFonts w:ascii="Times New Roman" w:hAnsi="Times New Roman" w:cs="Times New Roman"/>
+          <w:sz w:val="28"/>
+          <w:szCs w:val="28"/>
+        </w:rPr>
+        <w:t>В. Автоматизация бизнес-процессов в логистике. — СПб.: Питер, 2016. — 464 с.</w:t>
+      </w:r>
+      <w:bookmarkEnd w:id="33"/>
     </w:p>
     <w:p>
       <w:pPr>
@@ -8152,11 +10835,6 @@
       </w:p>
     </w:sdtContent>
   </w:sdt>
-  <w:p>
-    <w:pPr>
-      <w:pStyle w:val="a5"/>
-    </w:pPr>
-  </w:p>
 </w:ftr>
 </file>
 
@@ -12467,7 +15145,7 @@
 </file>
 
 <file path=customXml/itemProps1.xml><?xml version="1.0" encoding="utf-8"?>
-<ds:datastoreItem xmlns:ds="http://schemas.openxmlformats.org/officeDocument/2006/customXml" ds:itemID="{34127325-D51F-4EC0-B841-50B5102D51EE}">
+<ds:datastoreItem xmlns:ds="http://schemas.openxmlformats.org/officeDocument/2006/customXml" ds:itemID="{A0107522-36E2-4BAF-A0FF-DE037DD4B1C5}">
   <ds:schemaRefs>
     <ds:schemaRef ds:uri="http://schemas.openxmlformats.org/officeDocument/2006/bibliography"/>
   </ds:schemaRefs>

</xml_diff>

<commit_message>
parag3.2 - part 1
</commit_message>
<xml_diff>
--- a/вкр.docx
+++ b/вкр.docx
@@ -2,18 +2,1572 @@
 <file path=word/document.xml><?xml version="1.0" encoding="utf-8"?>
 <w:document xmlns:wpc="http://schemas.microsoft.com/office/word/2010/wordprocessingCanvas" xmlns:cx="http://schemas.microsoft.com/office/drawing/2014/chartex" xmlns:cx1="http://schemas.microsoft.com/office/drawing/2015/9/8/chartex" xmlns:cx2="http://schemas.microsoft.com/office/drawing/2015/10/21/chartex" xmlns:cx3="http://schemas.microsoft.com/office/drawing/2016/5/9/chartex" xmlns:cx4="http://schemas.microsoft.com/office/drawing/2016/5/10/chartex" xmlns:cx5="http://schemas.microsoft.com/office/drawing/2016/5/11/chartex" xmlns:cx6="http://schemas.microsoft.com/office/drawing/2016/5/12/chartex" xmlns:cx7="http://schemas.microsoft.com/office/drawing/2016/5/13/chartex" xmlns:cx8="http://schemas.microsoft.com/office/drawing/2016/5/14/chartex" xmlns:mc="http://schemas.openxmlformats.org/markup-compatibility/2006" xmlns:aink="http://schemas.microsoft.com/office/drawing/2016/ink" xmlns:am3d="http://schemas.microsoft.com/office/drawing/2017/model3d" xmlns:o="urn:schemas-microsoft-com:office:office" xmlns:r="http://schemas.openxmlformats.org/officeDocument/2006/relationships" xmlns:m="http://schemas.openxmlformats.org/officeDocument/2006/math" xmlns:v="urn:schemas-microsoft-com:vml" xmlns:wp14="http://schemas.microsoft.com/office/word/2010/wordprocessingDrawing" xmlns:wp="http://schemas.openxmlformats.org/drawingml/2006/wordprocessingDrawing" xmlns:w10="urn:schemas-microsoft-com:office:word" xmlns:w="http://schemas.openxmlformats.org/wordprocessingml/2006/main" xmlns:w14="http://schemas.microsoft.com/office/word/2010/wordml" xmlns:w15="http://schemas.microsoft.com/office/word/2012/wordml" xmlns:w16cid="http://schemas.microsoft.com/office/word/2016/wordml/cid" xmlns:w16se="http://schemas.microsoft.com/office/word/2015/wordml/symex" xmlns:wpg="http://schemas.microsoft.com/office/word/2010/wordprocessingGroup" xmlns:wpi="http://schemas.microsoft.com/office/word/2010/wordprocessingInk" xmlns:wne="http://schemas.microsoft.com/office/word/2006/wordml" xmlns:wps="http://schemas.microsoft.com/office/word/2010/wordprocessingShape" mc:Ignorable="w14 w15 w16se w16cid wp14">
   <w:body>
+    <w:tbl>
+      <w:tblPr>
+        <w:tblpPr w:leftFromText="180" w:rightFromText="180" w:vertAnchor="page" w:horzAnchor="margin" w:tblpX="-176" w:tblpY="602"/>
+        <w:tblW w:w="10031" w:type="dxa"/>
+        <w:tblLayout w:type="fixed"/>
+        <w:tblLook w:val="01E0" w:firstRow="1" w:lastRow="1" w:firstColumn="1" w:lastColumn="1" w:noHBand="0" w:noVBand="0"/>
+      </w:tblPr>
+      <w:tblGrid>
+        <w:gridCol w:w="10031"/>
+      </w:tblGrid>
+      <w:tr>
+        <w:tc>
+          <w:tcPr>
+            <w:tcW w:w="10031" w:type="dxa"/>
+            <w:tcFitText/>
+            <w:vAlign w:val="center"/>
+          </w:tcPr>
+          <w:p>
+            <w:pPr>
+              <w:widowControl w:val="0"/>
+              <w:autoSpaceDE w:val="0"/>
+              <w:autoSpaceDN w:val="0"/>
+              <w:adjustRightInd w:val="0"/>
+              <w:spacing w:after="0" w:line="240" w:lineRule="auto"/>
+              <w:jc w:val="center"/>
+              <w:rPr>
+                <w:rFonts w:ascii="Times New Roman" w:eastAsia="Times New Roman" w:hAnsi="Times New Roman" w:cs="Times New Roman"/>
+                <w:sz w:val="20"/>
+                <w:szCs w:val="20"/>
+              </w:rPr>
+            </w:pPr>
+            <w:bookmarkStart w:id="0" w:name="_Toc23016906"/>
+            <w:bookmarkStart w:id="1" w:name="_Toc35708480"/>
+            <w:bookmarkStart w:id="2" w:name="_Toc35729689"/>
+            <w:bookmarkStart w:id="3" w:name="_Toc35809726"/>
+            <w:proofErr w:type="gramStart"/>
+            <w:r>
+              <w:rPr>
+                <w:rFonts w:ascii="Times New Roman" w:eastAsia="Times New Roman" w:hAnsi="Times New Roman" w:cs="Times New Roman"/>
+                <w:spacing w:val="20"/>
+                <w:sz w:val="20"/>
+                <w:szCs w:val="20"/>
+              </w:rPr>
+              <w:t>МИНИСТЕРСТВО  НАУКИ</w:t>
+            </w:r>
+            <w:proofErr w:type="gramEnd"/>
+            <w:r>
+              <w:rPr>
+                <w:rFonts w:ascii="Times New Roman" w:eastAsia="Times New Roman" w:hAnsi="Times New Roman" w:cs="Times New Roman"/>
+                <w:spacing w:val="20"/>
+                <w:sz w:val="20"/>
+                <w:szCs w:val="20"/>
+              </w:rPr>
+              <w:t xml:space="preserve">  И ВЫСШЕГО ОБРАЗОВАНИЯ РОССИЙСКОЙ ФЕДЕРАЦИ</w:t>
+            </w:r>
+            <w:r>
+              <w:rPr>
+                <w:rFonts w:ascii="Times New Roman" w:eastAsia="Times New Roman" w:hAnsi="Times New Roman" w:cs="Times New Roman"/>
+                <w:spacing w:val="480"/>
+                <w:sz w:val="20"/>
+                <w:szCs w:val="20"/>
+              </w:rPr>
+              <w:t>И</w:t>
+            </w:r>
+          </w:p>
+          <w:p>
+            <w:pPr>
+              <w:widowControl w:val="0"/>
+              <w:autoSpaceDE w:val="0"/>
+              <w:autoSpaceDN w:val="0"/>
+              <w:adjustRightInd w:val="0"/>
+              <w:spacing w:after="0" w:line="240" w:lineRule="auto"/>
+              <w:jc w:val="center"/>
+              <w:rPr>
+                <w:rFonts w:ascii="Times New Roman" w:eastAsia="Times New Roman" w:hAnsi="Times New Roman" w:cs="Times New Roman"/>
+                <w:caps/>
+                <w:sz w:val="24"/>
+                <w:szCs w:val="24"/>
+              </w:rPr>
+            </w:pPr>
+            <w:r>
+              <w:rPr>
+                <w:rFonts w:ascii="Times New Roman" w:eastAsia="Times New Roman" w:hAnsi="Times New Roman" w:cs="Times New Roman"/>
+                <w:caps/>
+                <w:sz w:val="16"/>
+                <w:szCs w:val="16"/>
+              </w:rPr>
+              <w:t xml:space="preserve">  федеральное государственное АВТОНОМНОЕ образовательное учреждение ВЫСШЕГО образовани</w:t>
+            </w:r>
+            <w:r>
+              <w:rPr>
+                <w:rFonts w:ascii="Times New Roman" w:eastAsia="Times New Roman" w:hAnsi="Times New Roman" w:cs="Times New Roman"/>
+                <w:caps/>
+                <w:spacing w:val="880"/>
+                <w:sz w:val="16"/>
+                <w:szCs w:val="16"/>
+              </w:rPr>
+              <w:t>я</w:t>
+            </w:r>
+          </w:p>
+          <w:p>
+            <w:pPr>
+              <w:widowControl w:val="0"/>
+              <w:autoSpaceDE w:val="0"/>
+              <w:autoSpaceDN w:val="0"/>
+              <w:adjustRightInd w:val="0"/>
+              <w:spacing w:after="0" w:line="240" w:lineRule="auto"/>
+              <w:jc w:val="center"/>
+              <w:rPr>
+                <w:rFonts w:ascii="Times New Roman" w:eastAsia="Times New Roman" w:hAnsi="Times New Roman" w:cs="Times New Roman"/>
+                <w:spacing w:val="20"/>
+                <w:sz w:val="24"/>
+                <w:szCs w:val="24"/>
+              </w:rPr>
+            </w:pPr>
+            <w:r>
+              <w:rPr>
+                <w:rFonts w:ascii="Times New Roman" w:eastAsia="Times New Roman" w:hAnsi="Times New Roman" w:cs="Times New Roman"/>
+                <w:spacing w:val="40"/>
+                <w:sz w:val="24"/>
+                <w:szCs w:val="24"/>
+              </w:rPr>
+              <w:t>«Национальный исследовательский ядерный университет «МИФИ</w:t>
+            </w:r>
+            <w:r>
+              <w:rPr>
+                <w:rFonts w:ascii="Times New Roman" w:eastAsia="Times New Roman" w:hAnsi="Times New Roman" w:cs="Times New Roman"/>
+                <w:spacing w:val="640"/>
+                <w:sz w:val="24"/>
+                <w:szCs w:val="24"/>
+              </w:rPr>
+              <w:t>»</w:t>
+            </w:r>
+          </w:p>
+        </w:tc>
+      </w:tr>
+      <w:tr>
+        <w:tc>
+          <w:tcPr>
+            <w:tcW w:w="10031" w:type="dxa"/>
+          </w:tcPr>
+          <w:p>
+            <w:pPr>
+              <w:widowControl w:val="0"/>
+              <w:autoSpaceDE w:val="0"/>
+              <w:autoSpaceDN w:val="0"/>
+              <w:adjustRightInd w:val="0"/>
+              <w:spacing w:after="0" w:line="240" w:lineRule="auto"/>
+              <w:jc w:val="center"/>
+              <w:rPr>
+                <w:rFonts w:ascii="Book Antiqua" w:eastAsia="Times New Roman" w:hAnsi="Book Antiqua" w:cs="Times New Roman"/>
+                <w:b/>
+                <w:sz w:val="24"/>
+                <w:szCs w:val="24"/>
+              </w:rPr>
+            </w:pPr>
+            <w:proofErr w:type="spellStart"/>
+            <w:r>
+              <w:rPr>
+                <w:rFonts w:ascii="Book Antiqua" w:eastAsia="Times New Roman" w:hAnsi="Book Antiqua" w:cs="Times New Roman"/>
+                <w:b/>
+                <w:sz w:val="24"/>
+                <w:szCs w:val="24"/>
+              </w:rPr>
+              <w:t>Обнинский</w:t>
+            </w:r>
+            <w:proofErr w:type="spellEnd"/>
+            <w:r>
+              <w:rPr>
+                <w:rFonts w:ascii="Book Antiqua" w:eastAsia="Times New Roman" w:hAnsi="Book Antiqua" w:cs="Times New Roman"/>
+                <w:b/>
+                <w:sz w:val="24"/>
+                <w:szCs w:val="24"/>
+              </w:rPr>
+              <w:t xml:space="preserve"> институт атомной энергетики – </w:t>
+            </w:r>
+          </w:p>
+          <w:p>
+            <w:pPr>
+              <w:widowControl w:val="0"/>
+              <w:autoSpaceDE w:val="0"/>
+              <w:autoSpaceDN w:val="0"/>
+              <w:adjustRightInd w:val="0"/>
+              <w:spacing w:after="0" w:line="240" w:lineRule="auto"/>
+              <w:jc w:val="center"/>
+              <w:rPr>
+                <w:rFonts w:ascii="Book Antiqua" w:eastAsia="Times New Roman" w:hAnsi="Book Antiqua" w:cs="Times New Roman"/>
+                <w:sz w:val="20"/>
+                <w:szCs w:val="20"/>
+              </w:rPr>
+            </w:pPr>
+            <w:r>
+              <w:rPr>
+                <w:rFonts w:ascii="Book Antiqua" w:eastAsia="Times New Roman" w:hAnsi="Book Antiqua" w:cs="Times New Roman"/>
+                <w:sz w:val="20"/>
+                <w:szCs w:val="20"/>
+              </w:rPr>
+              <w:t xml:space="preserve">филиал федерального государственного автономного образовательного учреждения </w:t>
+            </w:r>
+            <w:proofErr w:type="gramStart"/>
+            <w:r>
+              <w:rPr>
+                <w:rFonts w:ascii="Book Antiqua" w:eastAsia="Times New Roman" w:hAnsi="Book Antiqua" w:cs="Times New Roman"/>
+                <w:sz w:val="20"/>
+                <w:szCs w:val="20"/>
+              </w:rPr>
+              <w:t>высшего  образования</w:t>
+            </w:r>
+            <w:proofErr w:type="gramEnd"/>
+            <w:r>
+              <w:rPr>
+                <w:rFonts w:ascii="Book Antiqua" w:eastAsia="Times New Roman" w:hAnsi="Book Antiqua" w:cs="Times New Roman"/>
+                <w:sz w:val="20"/>
+                <w:szCs w:val="20"/>
+              </w:rPr>
+              <w:t xml:space="preserve"> «Национальный исследовательский ядерный университет «МИФИ»</w:t>
+            </w:r>
+          </w:p>
+          <w:p>
+            <w:pPr>
+              <w:widowControl w:val="0"/>
+              <w:autoSpaceDE w:val="0"/>
+              <w:autoSpaceDN w:val="0"/>
+              <w:adjustRightInd w:val="0"/>
+              <w:spacing w:after="0" w:line="240" w:lineRule="atLeast"/>
+              <w:jc w:val="center"/>
+              <w:rPr>
+                <w:rFonts w:ascii="Times New Roman" w:eastAsia="Times New Roman" w:hAnsi="Times New Roman" w:cs="Times New Roman"/>
+                <w:sz w:val="24"/>
+                <w:szCs w:val="24"/>
+              </w:rPr>
+            </w:pPr>
+            <w:r>
+              <w:rPr>
+                <w:rFonts w:ascii="Book Antiqua" w:eastAsia="Times New Roman" w:hAnsi="Book Antiqua" w:cs="Times New Roman"/>
+                <w:b/>
+                <w:sz w:val="24"/>
+                <w:szCs w:val="24"/>
+              </w:rPr>
+              <w:t>(ИАТЭ НИЯУ МИФИ)</w:t>
+            </w:r>
+          </w:p>
+        </w:tc>
+      </w:tr>
+    </w:tbl>
+    <w:p>
+      <w:pPr>
+        <w:widowControl w:val="0"/>
+        <w:spacing w:after="0" w:line="240" w:lineRule="auto"/>
+        <w:jc w:val="center"/>
+        <w:rPr>
+          <w:rFonts w:ascii="Times New Roman" w:eastAsia="Calibri" w:hAnsi="Times New Roman" w:cs="Times New Roman"/>
+          <w:sz w:val="28"/>
+          <w:szCs w:val="28"/>
+        </w:rPr>
+      </w:pPr>
+      <w:r>
+        <w:rPr>
+          <w:rFonts w:ascii="Times New Roman" w:eastAsia="Calibri" w:hAnsi="Times New Roman" w:cs="Times New Roman"/>
+          <w:sz w:val="28"/>
+          <w:szCs w:val="28"/>
+        </w:rPr>
+        <w:t>Отделение социально-экономических наук</w:t>
+      </w:r>
+    </w:p>
+    <w:p>
+      <w:pPr>
+        <w:widowControl w:val="0"/>
+        <w:spacing w:after="0" w:line="240" w:lineRule="auto"/>
+        <w:jc w:val="center"/>
+        <w:rPr>
+          <w:rFonts w:ascii="Times New Roman" w:eastAsia="Calibri" w:hAnsi="Times New Roman" w:cs="Times New Roman"/>
+          <w:sz w:val="28"/>
+          <w:szCs w:val="28"/>
+        </w:rPr>
+      </w:pPr>
+    </w:p>
+    <w:p>
+      <w:pPr>
+        <w:widowControl w:val="0"/>
+        <w:spacing w:after="0" w:line="240" w:lineRule="auto"/>
+        <w:jc w:val="center"/>
+        <w:rPr>
+          <w:rFonts w:ascii="Times New Roman" w:eastAsia="Calibri" w:hAnsi="Times New Roman" w:cs="Times New Roman"/>
+          <w:sz w:val="28"/>
+          <w:szCs w:val="28"/>
+        </w:rPr>
+      </w:pPr>
+    </w:p>
+    <w:p>
+      <w:pPr>
+        <w:widowControl w:val="0"/>
+        <w:spacing w:after="0" w:line="240" w:lineRule="auto"/>
+        <w:jc w:val="center"/>
+        <w:rPr>
+          <w:rFonts w:ascii="Times New Roman" w:eastAsia="Calibri" w:hAnsi="Times New Roman" w:cs="Times New Roman"/>
+          <w:b/>
+          <w:bCs/>
+          <w:sz w:val="28"/>
+          <w:szCs w:val="28"/>
+        </w:rPr>
+      </w:pPr>
+      <w:r>
+        <w:rPr>
+          <w:rFonts w:ascii="Times New Roman" w:eastAsia="Calibri" w:hAnsi="Times New Roman" w:cs="Times New Roman"/>
+          <w:b/>
+          <w:bCs/>
+          <w:sz w:val="28"/>
+          <w:szCs w:val="28"/>
+        </w:rPr>
+        <w:t>Выпускная квалификационная работа -</w:t>
+      </w:r>
+    </w:p>
+    <w:p>
+      <w:pPr>
+        <w:widowControl w:val="0"/>
+        <w:spacing w:after="0" w:line="240" w:lineRule="auto"/>
+        <w:jc w:val="center"/>
+        <w:rPr>
+          <w:rFonts w:ascii="Times New Roman" w:eastAsia="Calibri" w:hAnsi="Times New Roman" w:cs="Times New Roman"/>
+          <w:b/>
+          <w:bCs/>
+          <w:sz w:val="28"/>
+          <w:szCs w:val="28"/>
+        </w:rPr>
+      </w:pPr>
+      <w:r>
+        <w:rPr>
+          <w:rFonts w:ascii="Times New Roman" w:eastAsia="Times New Roman" w:hAnsi="Times New Roman" w:cs="Times New Roman"/>
+          <w:b/>
+          <w:sz w:val="28"/>
+          <w:szCs w:val="28"/>
+        </w:rPr>
+        <w:t>бакалаврская работа</w:t>
+      </w:r>
+    </w:p>
+    <w:p>
+      <w:pPr>
+        <w:widowControl w:val="0"/>
+        <w:spacing w:after="0" w:line="240" w:lineRule="auto"/>
+        <w:jc w:val="center"/>
+        <w:rPr>
+          <w:rFonts w:ascii="Times New Roman" w:eastAsia="Calibri" w:hAnsi="Times New Roman" w:cs="Times New Roman"/>
+          <w:bCs/>
+          <w:sz w:val="28"/>
+          <w:szCs w:val="28"/>
+        </w:rPr>
+      </w:pPr>
+      <w:r>
+        <w:rPr>
+          <w:rFonts w:ascii="Times New Roman" w:eastAsia="Calibri" w:hAnsi="Times New Roman" w:cs="Times New Roman"/>
+          <w:bCs/>
+          <w:sz w:val="28"/>
+          <w:szCs w:val="28"/>
+        </w:rPr>
+        <w:t>по направлению подготовки: 38.03.05</w:t>
+      </w:r>
+      <w:r>
+        <w:rPr>
+          <w:rFonts w:ascii="Times New Roman" w:eastAsia="Calibri" w:hAnsi="Times New Roman" w:cs="Times New Roman"/>
+          <w:bCs/>
+          <w:sz w:val="28"/>
+          <w:szCs w:val="28"/>
+        </w:rPr>
+        <w:t xml:space="preserve"> </w:t>
+      </w:r>
+      <w:r>
+        <w:rPr>
+          <w:rFonts w:ascii="Times New Roman" w:eastAsia="Calibri" w:hAnsi="Times New Roman" w:cs="Times New Roman"/>
+          <w:bCs/>
+          <w:sz w:val="28"/>
+          <w:szCs w:val="28"/>
+        </w:rPr>
+        <w:t>Бизнес-информатика</w:t>
+      </w:r>
+    </w:p>
+    <w:p>
+      <w:pPr>
+        <w:widowControl w:val="0"/>
+        <w:spacing w:after="0" w:line="240" w:lineRule="auto"/>
+        <w:jc w:val="center"/>
+        <w:rPr>
+          <w:rFonts w:ascii="Times New Roman" w:eastAsia="Calibri" w:hAnsi="Times New Roman" w:cs="Times New Roman"/>
+          <w:bCs/>
+          <w:sz w:val="28"/>
+          <w:szCs w:val="28"/>
+        </w:rPr>
+      </w:pPr>
+      <w:r>
+        <w:rPr>
+          <w:rFonts w:ascii="Times New Roman" w:eastAsia="Calibri" w:hAnsi="Times New Roman" w:cs="Times New Roman"/>
+          <w:bCs/>
+          <w:sz w:val="28"/>
+          <w:szCs w:val="28"/>
+        </w:rPr>
+        <w:t>Направленность (профиль): Электронный бизнес</w:t>
+      </w:r>
+    </w:p>
+    <w:p>
+      <w:pPr>
+        <w:widowControl w:val="0"/>
+        <w:spacing w:after="0" w:line="240" w:lineRule="auto"/>
+        <w:jc w:val="center"/>
+        <w:rPr>
+          <w:rFonts w:ascii="Times New Roman" w:eastAsia="Calibri" w:hAnsi="Times New Roman" w:cs="Times New Roman"/>
+          <w:b/>
+          <w:bCs/>
+          <w:sz w:val="28"/>
+          <w:szCs w:val="28"/>
+        </w:rPr>
+      </w:pPr>
+    </w:p>
+    <w:p>
+      <w:pPr>
+        <w:widowControl w:val="0"/>
+        <w:spacing w:after="0" w:line="240" w:lineRule="auto"/>
+        <w:jc w:val="center"/>
+        <w:rPr>
+          <w:rFonts w:ascii="Times New Roman" w:eastAsia="Calibri" w:hAnsi="Times New Roman" w:cs="Times New Roman"/>
+          <w:b/>
+          <w:bCs/>
+          <w:sz w:val="28"/>
+          <w:szCs w:val="28"/>
+        </w:rPr>
+      </w:pPr>
+    </w:p>
+    <w:p>
+      <w:pPr>
+        <w:widowControl w:val="0"/>
+        <w:spacing w:after="0" w:line="240" w:lineRule="auto"/>
+        <w:jc w:val="center"/>
+        <w:rPr>
+          <w:rFonts w:ascii="Times New Roman" w:hAnsi="Times New Roman" w:cs="Times New Roman"/>
+          <w:b/>
+          <w:color w:val="FF0000"/>
+          <w:sz w:val="28"/>
+          <w:szCs w:val="28"/>
+        </w:rPr>
+      </w:pPr>
+      <w:r>
+        <w:rPr>
+          <w:rFonts w:ascii="Times New Roman" w:eastAsia="Calibri" w:hAnsi="Times New Roman" w:cs="Times New Roman"/>
+          <w:b/>
+          <w:bCs/>
+          <w:sz w:val="28"/>
+          <w:szCs w:val="28"/>
+        </w:rPr>
+        <w:t>«</w:t>
+      </w:r>
+      <w:r>
+        <w:rPr>
+          <w:rFonts w:ascii="Times New Roman" w:hAnsi="Times New Roman" w:cs="Times New Roman"/>
+          <w:b/>
+          <w:color w:val="FF0000"/>
+          <w:sz w:val="28"/>
+          <w:szCs w:val="28"/>
+        </w:rPr>
+        <w:t xml:space="preserve">Проект информатизации службы закупок в организации </w:t>
+      </w:r>
+    </w:p>
+    <w:p>
+      <w:pPr>
+        <w:widowControl w:val="0"/>
+        <w:spacing w:after="0" w:line="240" w:lineRule="auto"/>
+        <w:jc w:val="center"/>
+        <w:rPr>
+          <w:rFonts w:ascii="Times New Roman" w:eastAsia="Calibri" w:hAnsi="Times New Roman" w:cs="Times New Roman"/>
+          <w:b/>
+          <w:bCs/>
+          <w:sz w:val="28"/>
+          <w:szCs w:val="28"/>
+        </w:rPr>
+      </w:pPr>
+      <w:r>
+        <w:rPr>
+          <w:rFonts w:ascii="Times New Roman" w:hAnsi="Times New Roman" w:cs="Times New Roman"/>
+          <w:b/>
+          <w:sz w:val="28"/>
+          <w:szCs w:val="28"/>
+        </w:rPr>
+        <w:t>(на примере ООО «</w:t>
+      </w:r>
+      <w:proofErr w:type="spellStart"/>
+      <w:r>
+        <w:rPr>
+          <w:rFonts w:ascii="Times New Roman" w:hAnsi="Times New Roman" w:cs="Times New Roman"/>
+          <w:b/>
+          <w:sz w:val="28"/>
+          <w:szCs w:val="28"/>
+        </w:rPr>
+        <w:t>Эколэнд</w:t>
+      </w:r>
+      <w:proofErr w:type="spellEnd"/>
+      <w:r>
+        <w:rPr>
+          <w:rFonts w:ascii="Times New Roman" w:hAnsi="Times New Roman" w:cs="Times New Roman"/>
+          <w:b/>
+          <w:sz w:val="28"/>
+          <w:szCs w:val="28"/>
+        </w:rPr>
+        <w:t>»)</w:t>
+      </w:r>
+      <w:r>
+        <w:rPr>
+          <w:rFonts w:ascii="Times New Roman" w:eastAsia="Calibri" w:hAnsi="Times New Roman" w:cs="Times New Roman"/>
+          <w:b/>
+          <w:bCs/>
+          <w:sz w:val="28"/>
+          <w:szCs w:val="28"/>
+        </w:rPr>
+        <w:t>»</w:t>
+      </w:r>
+    </w:p>
+    <w:p>
+      <w:pPr>
+        <w:widowControl w:val="0"/>
+        <w:spacing w:after="0" w:line="240" w:lineRule="auto"/>
+        <w:jc w:val="center"/>
+        <w:rPr>
+          <w:rFonts w:ascii="Times New Roman" w:eastAsia="Calibri" w:hAnsi="Times New Roman" w:cs="Times New Roman"/>
+          <w:b/>
+          <w:bCs/>
+          <w:sz w:val="28"/>
+          <w:szCs w:val="28"/>
+        </w:rPr>
+      </w:pPr>
+    </w:p>
+    <w:p>
+      <w:pPr>
+        <w:widowControl w:val="0"/>
+        <w:spacing w:after="0" w:line="240" w:lineRule="auto"/>
+        <w:jc w:val="center"/>
+        <w:rPr>
+          <w:rFonts w:ascii="Times New Roman" w:eastAsia="Calibri" w:hAnsi="Times New Roman" w:cs="Times New Roman"/>
+          <w:b/>
+          <w:bCs/>
+          <w:sz w:val="28"/>
+          <w:szCs w:val="28"/>
+        </w:rPr>
+      </w:pPr>
+    </w:p>
+    <w:tbl>
+      <w:tblPr>
+        <w:tblW w:w="9785" w:type="dxa"/>
+        <w:tblLayout w:type="fixed"/>
+        <w:tblLook w:val="00A0" w:firstRow="1" w:lastRow="0" w:firstColumn="1" w:lastColumn="0" w:noHBand="0" w:noVBand="0"/>
+      </w:tblPr>
+      <w:tblGrid>
+        <w:gridCol w:w="3369"/>
+        <w:gridCol w:w="3190"/>
+        <w:gridCol w:w="3226"/>
+      </w:tblGrid>
+      <w:tr>
+        <w:tc>
+          <w:tcPr>
+            <w:tcW w:w="3369" w:type="dxa"/>
+          </w:tcPr>
+          <w:p>
+            <w:pPr>
+              <w:widowControl w:val="0"/>
+              <w:spacing w:after="0" w:line="240" w:lineRule="auto"/>
+              <w:rPr>
+                <w:rFonts w:ascii="Times New Roman" w:eastAsia="Calibri" w:hAnsi="Times New Roman" w:cs="Times New Roman"/>
+                <w:sz w:val="28"/>
+                <w:szCs w:val="28"/>
+              </w:rPr>
+            </w:pPr>
+            <w:r>
+              <w:rPr>
+                <w:rFonts w:ascii="Times New Roman" w:eastAsia="Calibri" w:hAnsi="Times New Roman" w:cs="Times New Roman"/>
+                <w:sz w:val="28"/>
+                <w:szCs w:val="28"/>
+              </w:rPr>
+              <w:t>Выполнил:</w:t>
+            </w:r>
+            <w:r>
+              <w:rPr>
+                <w:rFonts w:ascii="Times New Roman" w:eastAsia="Calibri" w:hAnsi="Times New Roman" w:cs="Times New Roman"/>
+                <w:sz w:val="28"/>
+                <w:szCs w:val="28"/>
+              </w:rPr>
+              <w:br/>
+              <w:t>студент гр. БИЗ-Б1</w:t>
+            </w:r>
+            <w:r>
+              <w:rPr>
+                <w:rFonts w:ascii="Times New Roman" w:eastAsia="Calibri" w:hAnsi="Times New Roman" w:cs="Times New Roman"/>
+                <w:sz w:val="28"/>
+                <w:szCs w:val="28"/>
+              </w:rPr>
+              <w:t>5з</w:t>
+            </w:r>
+          </w:p>
+        </w:tc>
+        <w:tc>
+          <w:tcPr>
+            <w:tcW w:w="3190" w:type="dxa"/>
+          </w:tcPr>
+          <w:p>
+            <w:pPr>
+              <w:widowControl w:val="0"/>
+              <w:pBdr>
+                <w:bottom w:val="single" w:sz="12" w:space="1" w:color="auto"/>
+              </w:pBdr>
+              <w:spacing w:after="0" w:line="240" w:lineRule="auto"/>
+              <w:jc w:val="center"/>
+              <w:rPr>
+                <w:rFonts w:ascii="Times New Roman" w:eastAsia="Calibri" w:hAnsi="Times New Roman" w:cs="Times New Roman"/>
+                <w:sz w:val="28"/>
+                <w:szCs w:val="28"/>
+              </w:rPr>
+            </w:pPr>
+          </w:p>
+          <w:p>
+            <w:pPr>
+              <w:widowControl w:val="0"/>
+              <w:pBdr>
+                <w:bottom w:val="single" w:sz="12" w:space="1" w:color="auto"/>
+              </w:pBdr>
+              <w:spacing w:after="0" w:line="240" w:lineRule="auto"/>
+              <w:jc w:val="center"/>
+              <w:rPr>
+                <w:rFonts w:ascii="Times New Roman" w:eastAsia="Calibri" w:hAnsi="Times New Roman" w:cs="Times New Roman"/>
+                <w:sz w:val="28"/>
+                <w:szCs w:val="28"/>
+              </w:rPr>
+            </w:pPr>
+          </w:p>
+          <w:p>
+            <w:pPr>
+              <w:widowControl w:val="0"/>
+              <w:spacing w:after="0" w:line="240" w:lineRule="auto"/>
+              <w:jc w:val="center"/>
+              <w:rPr>
+                <w:rFonts w:ascii="Times New Roman" w:eastAsia="Calibri" w:hAnsi="Times New Roman" w:cs="Times New Roman"/>
+                <w:sz w:val="16"/>
+                <w:szCs w:val="28"/>
+              </w:rPr>
+            </w:pPr>
+            <w:r>
+              <w:rPr>
+                <w:rFonts w:ascii="Times New Roman" w:eastAsia="Calibri" w:hAnsi="Times New Roman" w:cs="Times New Roman"/>
+                <w:sz w:val="16"/>
+                <w:szCs w:val="28"/>
+              </w:rPr>
+              <w:t>(подпись, дата)</w:t>
+            </w:r>
+          </w:p>
+          <w:p>
+            <w:pPr>
+              <w:widowControl w:val="0"/>
+              <w:spacing w:after="0" w:line="240" w:lineRule="auto"/>
+              <w:jc w:val="center"/>
+              <w:rPr>
+                <w:rFonts w:ascii="Times New Roman" w:eastAsia="Calibri" w:hAnsi="Times New Roman" w:cs="Times New Roman"/>
+                <w:sz w:val="28"/>
+                <w:szCs w:val="28"/>
+              </w:rPr>
+            </w:pPr>
+          </w:p>
+        </w:tc>
+        <w:tc>
+          <w:tcPr>
+            <w:tcW w:w="3226" w:type="dxa"/>
+          </w:tcPr>
+          <w:p>
+            <w:pPr>
+              <w:widowControl w:val="0"/>
+              <w:spacing w:after="0" w:line="240" w:lineRule="auto"/>
+              <w:jc w:val="right"/>
+              <w:rPr>
+                <w:rFonts w:ascii="Times New Roman" w:eastAsia="Calibri" w:hAnsi="Times New Roman" w:cs="Times New Roman"/>
+                <w:sz w:val="28"/>
+                <w:szCs w:val="28"/>
+              </w:rPr>
+            </w:pPr>
+          </w:p>
+          <w:p>
+            <w:pPr>
+              <w:widowControl w:val="0"/>
+              <w:spacing w:after="0" w:line="240" w:lineRule="auto"/>
+              <w:jc w:val="right"/>
+              <w:rPr>
+                <w:rFonts w:ascii="Times New Roman" w:eastAsia="Calibri" w:hAnsi="Times New Roman" w:cs="Times New Roman"/>
+                <w:sz w:val="28"/>
+                <w:szCs w:val="28"/>
+              </w:rPr>
+            </w:pPr>
+            <w:proofErr w:type="spellStart"/>
+            <w:r>
+              <w:rPr>
+                <w:rFonts w:ascii="Times New Roman" w:eastAsia="Calibri" w:hAnsi="Times New Roman" w:cs="Times New Roman"/>
+                <w:sz w:val="28"/>
+                <w:szCs w:val="28"/>
+              </w:rPr>
+              <w:t>Омельчук</w:t>
+            </w:r>
+            <w:proofErr w:type="spellEnd"/>
+            <w:r>
+              <w:rPr>
+                <w:rFonts w:ascii="Times New Roman" w:eastAsia="Calibri" w:hAnsi="Times New Roman" w:cs="Times New Roman"/>
+                <w:sz w:val="28"/>
+                <w:szCs w:val="28"/>
+              </w:rPr>
+              <w:t xml:space="preserve"> А.А.</w:t>
+            </w:r>
+          </w:p>
+        </w:tc>
+      </w:tr>
+      <w:tr>
+        <w:tc>
+          <w:tcPr>
+            <w:tcW w:w="3369" w:type="dxa"/>
+          </w:tcPr>
+          <w:p>
+            <w:pPr>
+              <w:shd w:val="clear" w:color="auto" w:fill="FFFFFF"/>
+              <w:spacing w:after="0" w:line="240" w:lineRule="auto"/>
+              <w:textAlignment w:val="baseline"/>
+              <w:rPr>
+                <w:rFonts w:ascii="Times New Roman" w:eastAsia="Calibri" w:hAnsi="Times New Roman" w:cs="Times New Roman"/>
+                <w:sz w:val="28"/>
+                <w:szCs w:val="28"/>
+              </w:rPr>
+            </w:pPr>
+            <w:r>
+              <w:rPr>
+                <w:rFonts w:ascii="Times New Roman" w:eastAsia="Calibri" w:hAnsi="Times New Roman" w:cs="Times New Roman"/>
+                <w:sz w:val="28"/>
+                <w:szCs w:val="28"/>
+              </w:rPr>
+              <w:t xml:space="preserve">Руководитель ВКР, </w:t>
+            </w:r>
+            <w:r>
+              <w:rPr>
+                <w:rFonts w:ascii="Times New Roman" w:eastAsia="Calibri" w:hAnsi="Times New Roman" w:cs="Times New Roman"/>
+                <w:sz w:val="28"/>
+                <w:szCs w:val="28"/>
+              </w:rPr>
+              <w:br/>
+            </w:r>
+            <w:r>
+              <w:rPr>
+                <w:rFonts w:ascii="Times New Roman" w:eastAsia="Times New Roman" w:hAnsi="Times New Roman" w:cs="Times New Roman"/>
+                <w:sz w:val="28"/>
+                <w:szCs w:val="28"/>
+              </w:rPr>
+              <w:t>доцент отделения интеллектуальных кибернетических систем, к.ф.-м.н.</w:t>
+            </w:r>
+          </w:p>
+          <w:p>
+            <w:pPr>
+              <w:widowControl w:val="0"/>
+              <w:spacing w:after="0" w:line="240" w:lineRule="auto"/>
+              <w:rPr>
+                <w:rFonts w:ascii="Times New Roman" w:eastAsia="Calibri" w:hAnsi="Times New Roman" w:cs="Times New Roman"/>
+                <w:sz w:val="28"/>
+                <w:szCs w:val="28"/>
+              </w:rPr>
+            </w:pPr>
+          </w:p>
+        </w:tc>
+        <w:tc>
+          <w:tcPr>
+            <w:tcW w:w="3190" w:type="dxa"/>
+          </w:tcPr>
+          <w:p>
+            <w:pPr>
+              <w:widowControl w:val="0"/>
+              <w:pBdr>
+                <w:bottom w:val="single" w:sz="12" w:space="1" w:color="auto"/>
+              </w:pBdr>
+              <w:spacing w:after="0" w:line="240" w:lineRule="auto"/>
+              <w:jc w:val="center"/>
+              <w:rPr>
+                <w:rFonts w:ascii="Times New Roman" w:eastAsia="Calibri" w:hAnsi="Times New Roman" w:cs="Times New Roman"/>
+                <w:sz w:val="28"/>
+                <w:szCs w:val="28"/>
+              </w:rPr>
+            </w:pPr>
+          </w:p>
+          <w:p>
+            <w:pPr>
+              <w:widowControl w:val="0"/>
+              <w:pBdr>
+                <w:bottom w:val="single" w:sz="12" w:space="1" w:color="auto"/>
+              </w:pBdr>
+              <w:spacing w:after="0" w:line="240" w:lineRule="auto"/>
+              <w:jc w:val="center"/>
+              <w:rPr>
+                <w:rFonts w:ascii="Times New Roman" w:eastAsia="Calibri" w:hAnsi="Times New Roman" w:cs="Times New Roman"/>
+                <w:sz w:val="28"/>
+                <w:szCs w:val="28"/>
+              </w:rPr>
+            </w:pPr>
+          </w:p>
+          <w:p>
+            <w:pPr>
+              <w:widowControl w:val="0"/>
+              <w:pBdr>
+                <w:bottom w:val="single" w:sz="12" w:space="1" w:color="auto"/>
+              </w:pBdr>
+              <w:spacing w:after="0" w:line="240" w:lineRule="auto"/>
+              <w:jc w:val="center"/>
+              <w:rPr>
+                <w:rFonts w:ascii="Times New Roman" w:eastAsia="Calibri" w:hAnsi="Times New Roman" w:cs="Times New Roman"/>
+                <w:sz w:val="28"/>
+                <w:szCs w:val="28"/>
+              </w:rPr>
+            </w:pPr>
+          </w:p>
+          <w:p>
+            <w:pPr>
+              <w:widowControl w:val="0"/>
+              <w:spacing w:after="0" w:line="240" w:lineRule="auto"/>
+              <w:jc w:val="center"/>
+              <w:rPr>
+                <w:rFonts w:ascii="Times New Roman" w:eastAsia="Calibri" w:hAnsi="Times New Roman" w:cs="Times New Roman"/>
+                <w:sz w:val="16"/>
+                <w:szCs w:val="28"/>
+              </w:rPr>
+            </w:pPr>
+            <w:r>
+              <w:rPr>
+                <w:rFonts w:ascii="Times New Roman" w:eastAsia="Calibri" w:hAnsi="Times New Roman" w:cs="Times New Roman"/>
+                <w:sz w:val="16"/>
+                <w:szCs w:val="28"/>
+              </w:rPr>
+              <w:t>(подпись, дата)</w:t>
+            </w:r>
+          </w:p>
+          <w:p>
+            <w:pPr>
+              <w:widowControl w:val="0"/>
+              <w:spacing w:after="0" w:line="240" w:lineRule="auto"/>
+              <w:jc w:val="center"/>
+              <w:rPr>
+                <w:rFonts w:ascii="Times New Roman" w:eastAsia="Calibri" w:hAnsi="Times New Roman" w:cs="Times New Roman"/>
+                <w:sz w:val="28"/>
+                <w:szCs w:val="28"/>
+              </w:rPr>
+            </w:pPr>
+          </w:p>
+        </w:tc>
+        <w:tc>
+          <w:tcPr>
+            <w:tcW w:w="3226" w:type="dxa"/>
+          </w:tcPr>
+          <w:p>
+            <w:pPr>
+              <w:widowControl w:val="0"/>
+              <w:spacing w:after="0" w:line="240" w:lineRule="auto"/>
+              <w:jc w:val="right"/>
+              <w:rPr>
+                <w:rFonts w:ascii="Times New Roman" w:eastAsia="Calibri" w:hAnsi="Times New Roman" w:cs="Times New Roman"/>
+                <w:sz w:val="28"/>
+                <w:szCs w:val="28"/>
+              </w:rPr>
+            </w:pPr>
+          </w:p>
+          <w:p>
+            <w:pPr>
+              <w:widowControl w:val="0"/>
+              <w:spacing w:after="0" w:line="240" w:lineRule="auto"/>
+              <w:jc w:val="right"/>
+              <w:rPr>
+                <w:rFonts w:ascii="Times New Roman" w:eastAsia="Calibri" w:hAnsi="Times New Roman" w:cs="Times New Roman"/>
+                <w:sz w:val="28"/>
+                <w:szCs w:val="28"/>
+              </w:rPr>
+            </w:pPr>
+          </w:p>
+          <w:p>
+            <w:pPr>
+              <w:widowControl w:val="0"/>
+              <w:spacing w:after="0" w:line="240" w:lineRule="auto"/>
+              <w:jc w:val="right"/>
+              <w:rPr>
+                <w:rFonts w:ascii="Times New Roman" w:eastAsia="Calibri" w:hAnsi="Times New Roman" w:cs="Times New Roman"/>
+                <w:sz w:val="28"/>
+                <w:szCs w:val="28"/>
+              </w:rPr>
+            </w:pPr>
+            <w:r>
+              <w:rPr>
+                <w:rFonts w:ascii="Times New Roman" w:eastAsia="Calibri" w:hAnsi="Times New Roman" w:cs="Times New Roman"/>
+                <w:sz w:val="28"/>
+                <w:szCs w:val="28"/>
+              </w:rPr>
+              <w:t>Качанов Б.В.</w:t>
+            </w:r>
+          </w:p>
+        </w:tc>
+      </w:tr>
+      <w:tr>
+        <w:tc>
+          <w:tcPr>
+            <w:tcW w:w="3369" w:type="dxa"/>
+          </w:tcPr>
+          <w:p>
+            <w:pPr>
+              <w:widowControl w:val="0"/>
+              <w:spacing w:after="0" w:line="240" w:lineRule="auto"/>
+              <w:rPr>
+                <w:rFonts w:ascii="Times New Roman" w:eastAsia="Calibri" w:hAnsi="Times New Roman" w:cs="Times New Roman"/>
+                <w:sz w:val="28"/>
+                <w:szCs w:val="28"/>
+              </w:rPr>
+            </w:pPr>
+          </w:p>
+          <w:p>
+            <w:pPr>
+              <w:widowControl w:val="0"/>
+              <w:spacing w:after="0" w:line="240" w:lineRule="auto"/>
+              <w:rPr>
+                <w:rFonts w:ascii="Times New Roman" w:eastAsia="Calibri" w:hAnsi="Times New Roman" w:cs="Times New Roman"/>
+                <w:sz w:val="28"/>
+                <w:szCs w:val="28"/>
+              </w:rPr>
+            </w:pPr>
+            <w:proofErr w:type="spellStart"/>
+            <w:r>
+              <w:rPr>
+                <w:rFonts w:ascii="Times New Roman" w:eastAsia="Calibri" w:hAnsi="Times New Roman" w:cs="Times New Roman"/>
+                <w:sz w:val="28"/>
+                <w:szCs w:val="28"/>
+              </w:rPr>
+              <w:t>Нормоконтроль</w:t>
+            </w:r>
+            <w:proofErr w:type="spellEnd"/>
+          </w:p>
+        </w:tc>
+        <w:tc>
+          <w:tcPr>
+            <w:tcW w:w="3190" w:type="dxa"/>
+          </w:tcPr>
+          <w:p>
+            <w:pPr>
+              <w:widowControl w:val="0"/>
+              <w:pBdr>
+                <w:bottom w:val="single" w:sz="12" w:space="1" w:color="auto"/>
+              </w:pBdr>
+              <w:spacing w:after="0" w:line="240" w:lineRule="auto"/>
+              <w:jc w:val="center"/>
+              <w:rPr>
+                <w:rFonts w:ascii="Times New Roman" w:eastAsia="Calibri" w:hAnsi="Times New Roman" w:cs="Times New Roman"/>
+                <w:sz w:val="28"/>
+                <w:szCs w:val="28"/>
+              </w:rPr>
+            </w:pPr>
+          </w:p>
+          <w:p>
+            <w:pPr>
+              <w:widowControl w:val="0"/>
+              <w:pBdr>
+                <w:bottom w:val="single" w:sz="12" w:space="1" w:color="auto"/>
+              </w:pBdr>
+              <w:spacing w:after="0" w:line="240" w:lineRule="auto"/>
+              <w:jc w:val="center"/>
+              <w:rPr>
+                <w:rFonts w:ascii="Times New Roman" w:eastAsia="Calibri" w:hAnsi="Times New Roman" w:cs="Times New Roman"/>
+                <w:sz w:val="28"/>
+                <w:szCs w:val="28"/>
+              </w:rPr>
+            </w:pPr>
+          </w:p>
+          <w:p>
+            <w:pPr>
+              <w:widowControl w:val="0"/>
+              <w:spacing w:after="0" w:line="240" w:lineRule="auto"/>
+              <w:jc w:val="center"/>
+              <w:rPr>
+                <w:rFonts w:ascii="Times New Roman" w:eastAsia="Calibri" w:hAnsi="Times New Roman" w:cs="Times New Roman"/>
+                <w:sz w:val="16"/>
+                <w:szCs w:val="28"/>
+              </w:rPr>
+            </w:pPr>
+            <w:r>
+              <w:rPr>
+                <w:rFonts w:ascii="Times New Roman" w:eastAsia="Calibri" w:hAnsi="Times New Roman" w:cs="Times New Roman"/>
+                <w:sz w:val="16"/>
+                <w:szCs w:val="28"/>
+              </w:rPr>
+              <w:t>(подпись, дата)</w:t>
+            </w:r>
+          </w:p>
+          <w:p>
+            <w:pPr>
+              <w:widowControl w:val="0"/>
+              <w:spacing w:after="0" w:line="240" w:lineRule="auto"/>
+              <w:jc w:val="center"/>
+              <w:rPr>
+                <w:rFonts w:ascii="Times New Roman" w:eastAsia="Calibri" w:hAnsi="Times New Roman" w:cs="Times New Roman"/>
+                <w:sz w:val="28"/>
+                <w:szCs w:val="28"/>
+              </w:rPr>
+            </w:pPr>
+          </w:p>
+        </w:tc>
+        <w:tc>
+          <w:tcPr>
+            <w:tcW w:w="3226" w:type="dxa"/>
+          </w:tcPr>
+          <w:p>
+            <w:pPr>
+              <w:widowControl w:val="0"/>
+              <w:spacing w:after="0" w:line="240" w:lineRule="auto"/>
+              <w:jc w:val="right"/>
+              <w:rPr>
+                <w:rFonts w:ascii="Times New Roman" w:eastAsia="Calibri" w:hAnsi="Times New Roman" w:cs="Times New Roman"/>
+                <w:sz w:val="28"/>
+                <w:szCs w:val="28"/>
+              </w:rPr>
+            </w:pPr>
+          </w:p>
+          <w:p>
+            <w:pPr>
+              <w:widowControl w:val="0"/>
+              <w:spacing w:after="0" w:line="240" w:lineRule="auto"/>
+              <w:jc w:val="right"/>
+              <w:rPr>
+                <w:rFonts w:ascii="Times New Roman" w:eastAsia="Calibri" w:hAnsi="Times New Roman" w:cs="Times New Roman"/>
+                <w:sz w:val="28"/>
+                <w:szCs w:val="28"/>
+              </w:rPr>
+            </w:pPr>
+            <w:r>
+              <w:rPr>
+                <w:rFonts w:ascii="Times New Roman" w:eastAsia="Calibri" w:hAnsi="Times New Roman" w:cs="Times New Roman"/>
+                <w:color w:val="FF0000"/>
+                <w:sz w:val="28"/>
+                <w:szCs w:val="28"/>
+              </w:rPr>
+              <w:t>Фамилия И.О.</w:t>
+            </w:r>
+          </w:p>
+        </w:tc>
+      </w:tr>
+      <w:tr>
+        <w:tc>
+          <w:tcPr>
+            <w:tcW w:w="3369" w:type="dxa"/>
+          </w:tcPr>
+          <w:p>
+            <w:pPr>
+              <w:widowControl w:val="0"/>
+              <w:spacing w:after="0" w:line="240" w:lineRule="auto"/>
+              <w:rPr>
+                <w:rFonts w:ascii="Times New Roman" w:eastAsia="Calibri" w:hAnsi="Times New Roman" w:cs="Times New Roman"/>
+                <w:sz w:val="28"/>
+                <w:szCs w:val="28"/>
+              </w:rPr>
+            </w:pPr>
+            <w:r>
+              <w:rPr>
+                <w:rFonts w:ascii="Times New Roman" w:eastAsia="Calibri" w:hAnsi="Times New Roman" w:cs="Times New Roman"/>
+                <w:sz w:val="28"/>
+                <w:szCs w:val="28"/>
+              </w:rPr>
+              <w:t>Выпускная квалификационная работа допущена к защите</w:t>
+            </w:r>
+          </w:p>
+          <w:p>
+            <w:pPr>
+              <w:widowControl w:val="0"/>
+              <w:spacing w:after="0" w:line="240" w:lineRule="auto"/>
+              <w:rPr>
+                <w:rFonts w:ascii="Times New Roman" w:eastAsia="Calibri" w:hAnsi="Times New Roman" w:cs="Times New Roman"/>
+                <w:sz w:val="28"/>
+                <w:szCs w:val="28"/>
+              </w:rPr>
+            </w:pPr>
+          </w:p>
+          <w:p>
+            <w:pPr>
+              <w:widowControl w:val="0"/>
+              <w:spacing w:after="0" w:line="240" w:lineRule="auto"/>
+              <w:rPr>
+                <w:rFonts w:ascii="Times New Roman" w:eastAsia="Calibri" w:hAnsi="Times New Roman" w:cs="Times New Roman"/>
+                <w:sz w:val="28"/>
+                <w:szCs w:val="28"/>
+              </w:rPr>
+            </w:pPr>
+            <w:r>
+              <w:rPr>
+                <w:rFonts w:ascii="Times New Roman" w:eastAsia="Calibri" w:hAnsi="Times New Roman" w:cs="Times New Roman"/>
+                <w:sz w:val="28"/>
+                <w:szCs w:val="28"/>
+              </w:rPr>
+              <w:t xml:space="preserve">Руководитель образовательной программы </w:t>
+            </w:r>
+            <w:r>
+              <w:rPr>
+                <w:rFonts w:ascii="Times New Roman" w:eastAsia="Calibri" w:hAnsi="Times New Roman" w:cs="Times New Roman"/>
+                <w:sz w:val="28"/>
+                <w:szCs w:val="28"/>
+              </w:rPr>
+              <w:t>3</w:t>
+            </w:r>
+            <w:r>
+              <w:rPr>
+                <w:rFonts w:ascii="Times New Roman" w:eastAsia="Calibri" w:hAnsi="Times New Roman" w:cs="Times New Roman"/>
+                <w:bCs/>
+                <w:sz w:val="28"/>
+                <w:szCs w:val="28"/>
+              </w:rPr>
+              <w:t>8.03.05</w:t>
+            </w:r>
+            <w:r>
+              <w:rPr>
+                <w:rFonts w:ascii="Times New Roman" w:eastAsia="Calibri" w:hAnsi="Times New Roman" w:cs="Times New Roman"/>
+                <w:bCs/>
+                <w:sz w:val="28"/>
+                <w:szCs w:val="28"/>
+              </w:rPr>
+              <w:t xml:space="preserve"> </w:t>
+            </w:r>
+            <w:r>
+              <w:rPr>
+                <w:rFonts w:ascii="Times New Roman" w:eastAsia="Calibri" w:hAnsi="Times New Roman" w:cs="Times New Roman"/>
+                <w:bCs/>
+                <w:sz w:val="28"/>
+                <w:szCs w:val="28"/>
+              </w:rPr>
+              <w:t>Бизнес-информатика,</w:t>
+            </w:r>
+          </w:p>
+          <w:p>
+            <w:pPr>
+              <w:widowControl w:val="0"/>
+              <w:spacing w:after="0" w:line="240" w:lineRule="auto"/>
+              <w:rPr>
+                <w:rFonts w:ascii="Times New Roman" w:eastAsia="Calibri" w:hAnsi="Times New Roman" w:cs="Times New Roman"/>
+                <w:sz w:val="28"/>
+                <w:szCs w:val="28"/>
+              </w:rPr>
+            </w:pPr>
+            <w:r>
+              <w:rPr>
+                <w:rFonts w:ascii="Times New Roman" w:eastAsia="Calibri" w:hAnsi="Times New Roman" w:cs="Times New Roman"/>
+                <w:sz w:val="28"/>
+                <w:szCs w:val="28"/>
+              </w:rPr>
+              <w:t>к.э.н.</w:t>
+            </w:r>
+          </w:p>
+        </w:tc>
+        <w:tc>
+          <w:tcPr>
+            <w:tcW w:w="3190" w:type="dxa"/>
+          </w:tcPr>
+          <w:p>
+            <w:pPr>
+              <w:widowControl w:val="0"/>
+              <w:pBdr>
+                <w:bottom w:val="single" w:sz="12" w:space="1" w:color="auto"/>
+              </w:pBdr>
+              <w:spacing w:after="0" w:line="240" w:lineRule="auto"/>
+              <w:jc w:val="center"/>
+              <w:rPr>
+                <w:rFonts w:ascii="Times New Roman" w:eastAsia="Calibri" w:hAnsi="Times New Roman" w:cs="Times New Roman"/>
+                <w:sz w:val="28"/>
+                <w:szCs w:val="28"/>
+              </w:rPr>
+            </w:pPr>
+          </w:p>
+          <w:p>
+            <w:pPr>
+              <w:widowControl w:val="0"/>
+              <w:pBdr>
+                <w:bottom w:val="single" w:sz="12" w:space="1" w:color="auto"/>
+              </w:pBdr>
+              <w:spacing w:after="0" w:line="240" w:lineRule="auto"/>
+              <w:jc w:val="center"/>
+              <w:rPr>
+                <w:rFonts w:ascii="Times New Roman" w:eastAsia="Calibri" w:hAnsi="Times New Roman" w:cs="Times New Roman"/>
+                <w:sz w:val="28"/>
+                <w:szCs w:val="28"/>
+              </w:rPr>
+            </w:pPr>
+          </w:p>
+          <w:p>
+            <w:pPr>
+              <w:widowControl w:val="0"/>
+              <w:spacing w:after="0" w:line="240" w:lineRule="auto"/>
+              <w:jc w:val="center"/>
+              <w:rPr>
+                <w:rFonts w:ascii="Times New Roman" w:eastAsia="Calibri" w:hAnsi="Times New Roman" w:cs="Times New Roman"/>
+                <w:sz w:val="16"/>
+                <w:szCs w:val="28"/>
+              </w:rPr>
+            </w:pPr>
+            <w:r>
+              <w:rPr>
+                <w:rFonts w:ascii="Times New Roman" w:eastAsia="Calibri" w:hAnsi="Times New Roman" w:cs="Times New Roman"/>
+                <w:sz w:val="16"/>
+                <w:szCs w:val="28"/>
+              </w:rPr>
+              <w:t>(№ протокола, дата заседания комиссии)</w:t>
+            </w:r>
+          </w:p>
+          <w:p>
+            <w:pPr>
+              <w:widowControl w:val="0"/>
+              <w:pBdr>
+                <w:bottom w:val="single" w:sz="12" w:space="1" w:color="auto"/>
+              </w:pBdr>
+              <w:spacing w:after="0" w:line="240" w:lineRule="auto"/>
+              <w:jc w:val="center"/>
+              <w:rPr>
+                <w:rFonts w:ascii="Times New Roman" w:eastAsia="Calibri" w:hAnsi="Times New Roman" w:cs="Times New Roman"/>
+                <w:sz w:val="28"/>
+                <w:szCs w:val="28"/>
+              </w:rPr>
+            </w:pPr>
+          </w:p>
+          <w:p>
+            <w:pPr>
+              <w:widowControl w:val="0"/>
+              <w:pBdr>
+                <w:bottom w:val="single" w:sz="12" w:space="1" w:color="auto"/>
+              </w:pBdr>
+              <w:spacing w:after="0" w:line="240" w:lineRule="auto"/>
+              <w:jc w:val="center"/>
+              <w:rPr>
+                <w:rFonts w:ascii="Times New Roman" w:eastAsia="Calibri" w:hAnsi="Times New Roman" w:cs="Times New Roman"/>
+                <w:sz w:val="28"/>
+                <w:szCs w:val="28"/>
+              </w:rPr>
+            </w:pPr>
+          </w:p>
+          <w:p>
+            <w:pPr>
+              <w:widowControl w:val="0"/>
+              <w:pBdr>
+                <w:bottom w:val="single" w:sz="12" w:space="1" w:color="auto"/>
+              </w:pBdr>
+              <w:spacing w:after="0" w:line="240" w:lineRule="auto"/>
+              <w:jc w:val="center"/>
+              <w:rPr>
+                <w:rFonts w:ascii="Times New Roman" w:eastAsia="Calibri" w:hAnsi="Times New Roman" w:cs="Times New Roman"/>
+                <w:sz w:val="28"/>
+                <w:szCs w:val="28"/>
+              </w:rPr>
+            </w:pPr>
+          </w:p>
+          <w:p>
+            <w:pPr>
+              <w:widowControl w:val="0"/>
+              <w:pBdr>
+                <w:bottom w:val="single" w:sz="12" w:space="1" w:color="auto"/>
+              </w:pBdr>
+              <w:spacing w:after="0" w:line="240" w:lineRule="auto"/>
+              <w:jc w:val="center"/>
+              <w:rPr>
+                <w:rFonts w:ascii="Times New Roman" w:eastAsia="Calibri" w:hAnsi="Times New Roman" w:cs="Times New Roman"/>
+                <w:sz w:val="28"/>
+                <w:szCs w:val="28"/>
+              </w:rPr>
+            </w:pPr>
+          </w:p>
+          <w:p>
+            <w:pPr>
+              <w:widowControl w:val="0"/>
+              <w:pBdr>
+                <w:bottom w:val="single" w:sz="12" w:space="1" w:color="auto"/>
+              </w:pBdr>
+              <w:spacing w:after="0" w:line="240" w:lineRule="auto"/>
+              <w:jc w:val="center"/>
+              <w:rPr>
+                <w:rFonts w:ascii="Times New Roman" w:eastAsia="Calibri" w:hAnsi="Times New Roman" w:cs="Times New Roman"/>
+                <w:sz w:val="28"/>
+                <w:szCs w:val="28"/>
+              </w:rPr>
+            </w:pPr>
+          </w:p>
+          <w:p>
+            <w:pPr>
+              <w:widowControl w:val="0"/>
+              <w:spacing w:after="0" w:line="240" w:lineRule="auto"/>
+              <w:jc w:val="center"/>
+              <w:rPr>
+                <w:rFonts w:ascii="Times New Roman" w:eastAsia="Calibri" w:hAnsi="Times New Roman" w:cs="Times New Roman"/>
+                <w:color w:val="FF0000"/>
+                <w:sz w:val="16"/>
+                <w:szCs w:val="28"/>
+              </w:rPr>
+            </w:pPr>
+            <w:r>
+              <w:rPr>
+                <w:rFonts w:ascii="Times New Roman" w:eastAsia="Calibri" w:hAnsi="Times New Roman" w:cs="Times New Roman"/>
+                <w:sz w:val="16"/>
+                <w:szCs w:val="28"/>
+              </w:rPr>
+              <w:t>(подпись, дата)</w:t>
+            </w:r>
+          </w:p>
+          <w:p>
+            <w:pPr>
+              <w:widowControl w:val="0"/>
+              <w:spacing w:after="0" w:line="240" w:lineRule="auto"/>
+              <w:jc w:val="center"/>
+              <w:rPr>
+                <w:rFonts w:ascii="Times New Roman" w:eastAsia="Calibri" w:hAnsi="Times New Roman" w:cs="Times New Roman"/>
+                <w:sz w:val="28"/>
+                <w:szCs w:val="28"/>
+              </w:rPr>
+            </w:pPr>
+          </w:p>
+        </w:tc>
+        <w:tc>
+          <w:tcPr>
+            <w:tcW w:w="3226" w:type="dxa"/>
+          </w:tcPr>
+          <w:p>
+            <w:pPr>
+              <w:widowControl w:val="0"/>
+              <w:spacing w:after="0" w:line="240" w:lineRule="auto"/>
+              <w:jc w:val="right"/>
+              <w:rPr>
+                <w:rFonts w:ascii="Times New Roman" w:eastAsia="Calibri" w:hAnsi="Times New Roman" w:cs="Times New Roman"/>
+                <w:sz w:val="28"/>
+                <w:szCs w:val="28"/>
+              </w:rPr>
+            </w:pPr>
+          </w:p>
+          <w:p>
+            <w:pPr>
+              <w:widowControl w:val="0"/>
+              <w:spacing w:after="0" w:line="240" w:lineRule="auto"/>
+              <w:jc w:val="right"/>
+              <w:rPr>
+                <w:rFonts w:ascii="Times New Roman" w:eastAsia="Calibri" w:hAnsi="Times New Roman" w:cs="Times New Roman"/>
+                <w:sz w:val="28"/>
+                <w:szCs w:val="28"/>
+              </w:rPr>
+            </w:pPr>
+          </w:p>
+          <w:p>
+            <w:pPr>
+              <w:widowControl w:val="0"/>
+              <w:spacing w:after="0" w:line="240" w:lineRule="auto"/>
+              <w:jc w:val="right"/>
+              <w:rPr>
+                <w:rFonts w:ascii="Times New Roman" w:eastAsia="Calibri" w:hAnsi="Times New Roman" w:cs="Times New Roman"/>
+                <w:sz w:val="28"/>
+                <w:szCs w:val="28"/>
+              </w:rPr>
+            </w:pPr>
+          </w:p>
+          <w:p>
+            <w:pPr>
+              <w:widowControl w:val="0"/>
+              <w:spacing w:after="0" w:line="240" w:lineRule="auto"/>
+              <w:jc w:val="right"/>
+              <w:rPr>
+                <w:rFonts w:ascii="Times New Roman" w:eastAsia="Calibri" w:hAnsi="Times New Roman" w:cs="Times New Roman"/>
+                <w:sz w:val="28"/>
+                <w:szCs w:val="28"/>
+              </w:rPr>
+            </w:pPr>
+          </w:p>
+          <w:p>
+            <w:pPr>
+              <w:widowControl w:val="0"/>
+              <w:spacing w:after="0" w:line="240" w:lineRule="auto"/>
+              <w:jc w:val="right"/>
+              <w:rPr>
+                <w:rFonts w:ascii="Times New Roman" w:eastAsia="Calibri" w:hAnsi="Times New Roman" w:cs="Times New Roman"/>
+                <w:sz w:val="28"/>
+                <w:szCs w:val="28"/>
+              </w:rPr>
+            </w:pPr>
+          </w:p>
+          <w:p>
+            <w:pPr>
+              <w:widowControl w:val="0"/>
+              <w:spacing w:after="0" w:line="240" w:lineRule="auto"/>
+              <w:jc w:val="right"/>
+              <w:rPr>
+                <w:rFonts w:ascii="Times New Roman" w:eastAsia="Calibri" w:hAnsi="Times New Roman" w:cs="Times New Roman"/>
+                <w:sz w:val="28"/>
+                <w:szCs w:val="28"/>
+              </w:rPr>
+            </w:pPr>
+          </w:p>
+          <w:p>
+            <w:pPr>
+              <w:widowControl w:val="0"/>
+              <w:spacing w:after="0" w:line="240" w:lineRule="auto"/>
+              <w:jc w:val="right"/>
+              <w:rPr>
+                <w:rFonts w:ascii="Times New Roman" w:eastAsia="Calibri" w:hAnsi="Times New Roman" w:cs="Times New Roman"/>
+                <w:color w:val="FF0000"/>
+                <w:sz w:val="28"/>
+                <w:szCs w:val="28"/>
+              </w:rPr>
+            </w:pPr>
+          </w:p>
+          <w:p>
+            <w:pPr>
+              <w:widowControl w:val="0"/>
+              <w:spacing w:after="0" w:line="240" w:lineRule="auto"/>
+              <w:jc w:val="right"/>
+              <w:rPr>
+                <w:rFonts w:ascii="Times New Roman" w:eastAsia="Calibri" w:hAnsi="Times New Roman" w:cs="Times New Roman"/>
+                <w:sz w:val="28"/>
+                <w:szCs w:val="28"/>
+              </w:rPr>
+            </w:pPr>
+            <w:proofErr w:type="spellStart"/>
+            <w:r>
+              <w:rPr>
+                <w:rFonts w:ascii="Times New Roman" w:eastAsia="Calibri" w:hAnsi="Times New Roman" w:cs="Times New Roman"/>
+                <w:sz w:val="28"/>
+                <w:szCs w:val="28"/>
+              </w:rPr>
+              <w:t>Репецкая</w:t>
+            </w:r>
+            <w:proofErr w:type="spellEnd"/>
+            <w:r>
+              <w:rPr>
+                <w:rFonts w:ascii="Times New Roman" w:eastAsia="Calibri" w:hAnsi="Times New Roman" w:cs="Times New Roman"/>
+                <w:sz w:val="28"/>
+                <w:szCs w:val="28"/>
+              </w:rPr>
+              <w:t xml:space="preserve"> Н.В.</w:t>
+            </w:r>
+          </w:p>
+        </w:tc>
+      </w:tr>
+    </w:tbl>
+    <w:p>
+      <w:pPr>
+        <w:spacing w:after="0"/>
+        <w:jc w:val="center"/>
+        <w:rPr>
+          <w:rFonts w:ascii="Times New Roman" w:eastAsia="Times New Roman" w:hAnsi="Times New Roman" w:cs="Times New Roman"/>
+          <w:sz w:val="28"/>
+          <w:szCs w:val="28"/>
+        </w:rPr>
+      </w:pPr>
+    </w:p>
+    <w:p>
+      <w:pPr>
+        <w:jc w:val="center"/>
+        <w:rPr>
+          <w:rFonts w:ascii="Times New Roman" w:eastAsia="Times New Roman" w:hAnsi="Times New Roman" w:cs="Times New Roman"/>
+          <w:sz w:val="28"/>
+          <w:szCs w:val="28"/>
+        </w:rPr>
+      </w:pPr>
+      <w:r>
+        <w:rPr>
+          <w:rFonts w:ascii="Times New Roman" w:eastAsia="Times New Roman" w:hAnsi="Times New Roman" w:cs="Times New Roman"/>
+          <w:sz w:val="28"/>
+          <w:szCs w:val="28"/>
+        </w:rPr>
+        <w:t>Обнинск, 20</w:t>
+      </w:r>
+      <w:r>
+        <w:rPr>
+          <w:rFonts w:ascii="Times New Roman" w:eastAsia="Times New Roman" w:hAnsi="Times New Roman" w:cs="Times New Roman"/>
+          <w:sz w:val="28"/>
+          <w:szCs w:val="28"/>
+        </w:rPr>
+        <w:t xml:space="preserve">20 </w:t>
+      </w:r>
+      <w:r>
+        <w:rPr>
+          <w:rFonts w:ascii="Times New Roman" w:eastAsia="Times New Roman" w:hAnsi="Times New Roman" w:cs="Times New Roman"/>
+          <w:sz w:val="28"/>
+          <w:szCs w:val="28"/>
+        </w:rPr>
+        <w:t>г.</w:t>
+      </w:r>
+    </w:p>
+    <w:p>
+      <w:pPr>
+        <w:rPr>
+          <w:rFonts w:ascii="Times New Roman" w:hAnsi="Times New Roman" w:cs="Times New Roman"/>
+          <w:sz w:val="28"/>
+          <w:szCs w:val="28"/>
+        </w:rPr>
+      </w:pPr>
+      <w:r>
+        <w:rPr>
+          <w:rFonts w:ascii="Times New Roman" w:hAnsi="Times New Roman" w:cs="Times New Roman"/>
+          <w:sz w:val="28"/>
+          <w:szCs w:val="28"/>
+        </w:rPr>
+        <w:br w:type="page"/>
+      </w:r>
+    </w:p>
+    <w:p>
+      <w:pPr>
+        <w:spacing w:after="0" w:line="360" w:lineRule="auto"/>
+        <w:jc w:val="center"/>
+        <w:rPr>
+          <w:rFonts w:ascii="Times New Roman" w:hAnsi="Times New Roman" w:cs="Times New Roman"/>
+          <w:sz w:val="28"/>
+          <w:szCs w:val="28"/>
+        </w:rPr>
+      </w:pPr>
+      <w:r>
+        <w:rPr>
+          <w:rFonts w:ascii="Times New Roman" w:hAnsi="Times New Roman" w:cs="Times New Roman"/>
+          <w:sz w:val="28"/>
+          <w:szCs w:val="28"/>
+        </w:rPr>
+        <w:lastRenderedPageBreak/>
+        <w:t>РЕФЕРАТ</w:t>
+      </w:r>
+    </w:p>
+    <w:p>
+      <w:pPr>
+        <w:spacing w:after="0" w:line="360" w:lineRule="auto"/>
+        <w:ind w:firstLine="709"/>
+        <w:jc w:val="both"/>
+        <w:rPr>
+          <w:rFonts w:ascii="Times New Roman" w:hAnsi="Times New Roman" w:cs="Times New Roman"/>
+          <w:sz w:val="28"/>
+          <w:szCs w:val="28"/>
+        </w:rPr>
+      </w:pPr>
+    </w:p>
+    <w:p>
+      <w:pPr>
+        <w:spacing w:after="0" w:line="360" w:lineRule="auto"/>
+        <w:ind w:firstLine="709"/>
+        <w:jc w:val="both"/>
+        <w:rPr>
+          <w:rFonts w:ascii="Times New Roman" w:hAnsi="Times New Roman" w:cs="Times New Roman"/>
+          <w:sz w:val="28"/>
+          <w:szCs w:val="28"/>
+        </w:rPr>
+      </w:pPr>
+    </w:p>
+    <w:p>
+      <w:r>
+        <w:br w:type="page"/>
+      </w:r>
+    </w:p>
     <w:p>
       <w:pPr>
         <w:pStyle w:val="1"/>
         <w:ind w:firstLine="0"/>
         <w:jc w:val="center"/>
-      </w:pPr>
-      <w:bookmarkStart w:id="0" w:name="_Toc23016906"/>
-      <w:bookmarkStart w:id="1" w:name="_Toc35708480"/>
-      <w:bookmarkStart w:id="2" w:name="_Toc35729689"/>
-      <w:bookmarkStart w:id="3" w:name="_Toc35809726"/>
-      <w:bookmarkStart w:id="4" w:name="_Toc35869994"/>
-      <w:r>
+        <w:sectPr>
+          <w:pgSz w:w="11906" w:h="16838"/>
+          <w:pgMar w:top="1134" w:right="567" w:bottom="1134" w:left="1701" w:header="709" w:footer="709" w:gutter="0"/>
+          <w:pgNumType w:start="2"/>
+          <w:cols w:space="708"/>
+          <w:docGrid w:linePitch="360"/>
+        </w:sectPr>
+      </w:pPr>
+    </w:p>
+    <w:p>
+      <w:pPr>
+        <w:pStyle w:val="1"/>
+        <w:ind w:firstLine="0"/>
+        <w:jc w:val="center"/>
+      </w:pPr>
+      <w:bookmarkStart w:id="4" w:name="_Toc35891737"/>
+      <w:r>
+        <w:lastRenderedPageBreak/>
         <w:t>СОДЕРЖАНИЕ</w:t>
       </w:r>
       <w:bookmarkEnd w:id="0"/>
@@ -94,7 +1648,7 @@
             </w:rPr>
             <w:fldChar w:fldCharType="separate"/>
           </w:r>
-          <w:hyperlink w:anchor="_Toc35869994" w:history="1">
+          <w:hyperlink w:anchor="_Toc35891737" w:history="1">
             <w:r>
               <w:rPr>
                 <w:rStyle w:val="a8"/>
@@ -121,7 +1675,7 @@
                 <w:noProof/>
                 <w:webHidden/>
               </w:rPr>
-              <w:instrText xml:space="preserve"> PAGEREF _Toc35869994 \h </w:instrText>
+              <w:instrText xml:space="preserve"> PAGEREF _Toc35891737 \h </w:instrText>
             </w:r>
             <w:r>
               <w:rPr>
@@ -164,7 +1718,7 @@
               <w:lang w:eastAsia="ru-RU"/>
             </w:rPr>
           </w:pPr>
-          <w:hyperlink w:anchor="_Toc35869995" w:history="1">
+          <w:hyperlink w:anchor="_Toc35891738" w:history="1">
             <w:r>
               <w:rPr>
                 <w:rStyle w:val="a8"/>
@@ -191,7 +1745,7 @@
                 <w:noProof/>
                 <w:webHidden/>
               </w:rPr>
-              <w:instrText xml:space="preserve"> PAGEREF _Toc35869995 \h </w:instrText>
+              <w:instrText xml:space="preserve"> PAGEREF _Toc35891738 \h </w:instrText>
             </w:r>
             <w:r>
               <w:rPr>
@@ -234,7 +1788,7 @@
               <w:lang w:eastAsia="ru-RU"/>
             </w:rPr>
           </w:pPr>
-          <w:hyperlink w:anchor="_Toc35869996" w:history="1">
+          <w:hyperlink w:anchor="_Toc35891739" w:history="1">
             <w:r>
               <w:rPr>
                 <w:rStyle w:val="a8"/>
@@ -261,7 +1815,7 @@
                 <w:noProof/>
                 <w:webHidden/>
               </w:rPr>
-              <w:instrText xml:space="preserve"> PAGEREF _Toc35869996 \h </w:instrText>
+              <w:instrText xml:space="preserve"> PAGEREF _Toc35891739 \h </w:instrText>
             </w:r>
             <w:r>
               <w:rPr>
@@ -304,7 +1858,7 @@
               <w:lang w:eastAsia="ru-RU"/>
             </w:rPr>
           </w:pPr>
-          <w:hyperlink w:anchor="_Toc35869997" w:history="1">
+          <w:hyperlink w:anchor="_Toc35891740" w:history="1">
             <w:r>
               <w:rPr>
                 <w:rStyle w:val="a8"/>
@@ -331,7 +1885,7 @@
                 <w:noProof/>
                 <w:webHidden/>
               </w:rPr>
-              <w:instrText xml:space="preserve"> PAGEREF _Toc35869997 \h </w:instrText>
+              <w:instrText xml:space="preserve"> PAGEREF _Toc35891740 \h </w:instrText>
             </w:r>
             <w:r>
               <w:rPr>
@@ -374,7 +1928,7 @@
               <w:lang w:eastAsia="ru-RU"/>
             </w:rPr>
           </w:pPr>
-          <w:hyperlink w:anchor="_Toc35869998" w:history="1">
+          <w:hyperlink w:anchor="_Toc35891741" w:history="1">
             <w:r>
               <w:rPr>
                 <w:rStyle w:val="a8"/>
@@ -401,7 +1955,7 @@
                 <w:noProof/>
                 <w:webHidden/>
               </w:rPr>
-              <w:instrText xml:space="preserve"> PAGEREF _Toc35869998 \h </w:instrText>
+              <w:instrText xml:space="preserve"> PAGEREF _Toc35891741 \h </w:instrText>
             </w:r>
             <w:r>
               <w:rPr>
@@ -444,7 +1998,7 @@
               <w:lang w:eastAsia="ru-RU"/>
             </w:rPr>
           </w:pPr>
-          <w:hyperlink w:anchor="_Toc35869999" w:history="1">
+          <w:hyperlink w:anchor="_Toc35891742" w:history="1">
             <w:r>
               <w:rPr>
                 <w:rStyle w:val="a8"/>
@@ -471,7 +2025,7 @@
                 <w:noProof/>
                 <w:webHidden/>
               </w:rPr>
-              <w:instrText xml:space="preserve"> PAGEREF _Toc35869999 \h </w:instrText>
+              <w:instrText xml:space="preserve"> PAGEREF _Toc35891742 \h </w:instrText>
             </w:r>
             <w:r>
               <w:rPr>
@@ -514,7 +2068,7 @@
               <w:lang w:eastAsia="ru-RU"/>
             </w:rPr>
           </w:pPr>
-          <w:hyperlink w:anchor="_Toc35870000" w:history="1">
+          <w:hyperlink w:anchor="_Toc35891743" w:history="1">
             <w:r>
               <w:rPr>
                 <w:rStyle w:val="a8"/>
@@ -541,7 +2095,7 @@
                 <w:noProof/>
                 <w:webHidden/>
               </w:rPr>
-              <w:instrText xml:space="preserve"> PAGEREF _Toc35870000 \h </w:instrText>
+              <w:instrText xml:space="preserve"> PAGEREF _Toc35891743 \h </w:instrText>
             </w:r>
             <w:r>
               <w:rPr>
@@ -584,7 +2138,7 @@
               <w:lang w:eastAsia="ru-RU"/>
             </w:rPr>
           </w:pPr>
-          <w:hyperlink w:anchor="_Toc35870001" w:history="1">
+          <w:hyperlink w:anchor="_Toc35891744" w:history="1">
             <w:r>
               <w:rPr>
                 <w:rStyle w:val="a8"/>
@@ -611,7 +2165,7 @@
                 <w:noProof/>
                 <w:webHidden/>
               </w:rPr>
-              <w:instrText xml:space="preserve"> PAGEREF _Toc35870001 \h </w:instrText>
+              <w:instrText xml:space="preserve"> PAGEREF _Toc35891744 \h </w:instrText>
             </w:r>
             <w:r>
               <w:rPr>
@@ -654,7 +2208,7 @@
               <w:lang w:eastAsia="ru-RU"/>
             </w:rPr>
           </w:pPr>
-          <w:hyperlink w:anchor="_Toc35870002" w:history="1">
+          <w:hyperlink w:anchor="_Toc35891745" w:history="1">
             <w:r>
               <w:rPr>
                 <w:rStyle w:val="a8"/>
@@ -681,7 +2235,7 @@
                 <w:noProof/>
                 <w:webHidden/>
               </w:rPr>
-              <w:instrText xml:space="preserve"> PAGEREF _Toc35870002 \h </w:instrText>
+              <w:instrText xml:space="preserve"> PAGEREF _Toc35891745 \h </w:instrText>
             </w:r>
             <w:r>
               <w:rPr>
@@ -724,7 +2278,7 @@
               <w:lang w:eastAsia="ru-RU"/>
             </w:rPr>
           </w:pPr>
-          <w:hyperlink w:anchor="_Toc35870003" w:history="1">
+          <w:hyperlink w:anchor="_Toc35891746" w:history="1">
             <w:r>
               <w:rPr>
                 <w:rStyle w:val="a8"/>
@@ -751,7 +2305,7 @@
                 <w:noProof/>
                 <w:webHidden/>
               </w:rPr>
-              <w:instrText xml:space="preserve"> PAGEREF _Toc35870003 \h </w:instrText>
+              <w:instrText xml:space="preserve"> PAGEREF _Toc35891746 \h </w:instrText>
             </w:r>
             <w:r>
               <w:rPr>
@@ -771,7 +2325,7 @@
                 <w:noProof/>
                 <w:webHidden/>
               </w:rPr>
-              <w:t>29</w:t>
+              <w:t>30</w:t>
             </w:r>
             <w:r>
               <w:rPr>
@@ -794,7 +2348,7 @@
               <w:lang w:eastAsia="ru-RU"/>
             </w:rPr>
           </w:pPr>
-          <w:hyperlink w:anchor="_Toc35870004" w:history="1">
+          <w:hyperlink w:anchor="_Toc35891747" w:history="1">
             <w:r>
               <w:rPr>
                 <w:rStyle w:val="a8"/>
@@ -821,7 +2375,7 @@
                 <w:noProof/>
                 <w:webHidden/>
               </w:rPr>
-              <w:instrText xml:space="preserve"> PAGEREF _Toc35870004 \h </w:instrText>
+              <w:instrText xml:space="preserve"> PAGEREF _Toc35891747 \h </w:instrText>
             </w:r>
             <w:r>
               <w:rPr>
@@ -841,7 +2395,7 @@
                 <w:noProof/>
                 <w:webHidden/>
               </w:rPr>
-              <w:t>29</w:t>
+              <w:t>30</w:t>
             </w:r>
             <w:r>
               <w:rPr>
@@ -864,7 +2418,7 @@
               <w:lang w:eastAsia="ru-RU"/>
             </w:rPr>
           </w:pPr>
-          <w:hyperlink w:anchor="_Toc35870005" w:history="1">
+          <w:hyperlink w:anchor="_Toc35891748" w:history="1">
             <w:r>
               <w:rPr>
                 <w:rStyle w:val="a8"/>
@@ -891,7 +2445,7 @@
                 <w:noProof/>
                 <w:webHidden/>
               </w:rPr>
-              <w:instrText xml:space="preserve"> PAGEREF _Toc35870005 \h </w:instrText>
+              <w:instrText xml:space="preserve"> PAGEREF _Toc35891748 \h </w:instrText>
             </w:r>
             <w:r>
               <w:rPr>
@@ -911,7 +2465,7 @@
                 <w:noProof/>
                 <w:webHidden/>
               </w:rPr>
-              <w:t>35</w:t>
+              <w:t>36</w:t>
             </w:r>
             <w:r>
               <w:rPr>
@@ -934,7 +2488,7 @@
               <w:lang w:eastAsia="ru-RU"/>
             </w:rPr>
           </w:pPr>
-          <w:hyperlink w:anchor="_Toc35870006" w:history="1">
+          <w:hyperlink w:anchor="_Toc35891749" w:history="1">
             <w:r>
               <w:rPr>
                 <w:rStyle w:val="a8"/>
@@ -961,7 +2515,7 @@
                 <w:noProof/>
                 <w:webHidden/>
               </w:rPr>
-              <w:instrText xml:space="preserve"> PAGEREF _Toc35870006 \h </w:instrText>
+              <w:instrText xml:space="preserve"> PAGEREF _Toc35891749 \h </w:instrText>
             </w:r>
             <w:r>
               <w:rPr>
@@ -981,7 +2535,7 @@
                 <w:noProof/>
                 <w:webHidden/>
               </w:rPr>
-              <w:t>36</w:t>
+              <w:t>37</w:t>
             </w:r>
             <w:r>
               <w:rPr>
@@ -1004,7 +2558,7 @@
               <w:lang w:eastAsia="ru-RU"/>
             </w:rPr>
           </w:pPr>
-          <w:hyperlink w:anchor="_Toc35870007" w:history="1">
+          <w:hyperlink w:anchor="_Toc35891750" w:history="1">
             <w:r>
               <w:rPr>
                 <w:rStyle w:val="a8"/>
@@ -1031,7 +2585,7 @@
                 <w:noProof/>
                 <w:webHidden/>
               </w:rPr>
-              <w:instrText xml:space="preserve"> PAGEREF _Toc35870007 \h </w:instrText>
+              <w:instrText xml:space="preserve"> PAGEREF _Toc35891750 \h </w:instrText>
             </w:r>
             <w:r>
               <w:rPr>
@@ -1051,7 +2605,7 @@
                 <w:noProof/>
                 <w:webHidden/>
               </w:rPr>
-              <w:t>37</w:t>
+              <w:t>38</w:t>
             </w:r>
             <w:r>
               <w:rPr>
@@ -1119,7 +2673,7 @@
         <w:ind w:firstLine="0"/>
         <w:jc w:val="center"/>
       </w:pPr>
-      <w:bookmarkStart w:id="5" w:name="_Toc35869995"/>
+      <w:bookmarkStart w:id="5" w:name="_Toc35891738"/>
       <w:r>
         <w:lastRenderedPageBreak/>
         <w:t>ВВЕДЕНИЕ</w:t>
@@ -1172,7 +2726,7 @@
       <w:pPr>
         <w:pStyle w:val="1"/>
       </w:pPr>
-      <w:bookmarkStart w:id="6" w:name="_Toc35869996"/>
+      <w:bookmarkStart w:id="6" w:name="_Toc35891739"/>
       <w:r>
         <w:lastRenderedPageBreak/>
         <w:t xml:space="preserve">ГЛАВА </w:t>
@@ -1201,7 +2755,7 @@
       <w:pPr>
         <w:pStyle w:val="1"/>
       </w:pPr>
-      <w:bookmarkStart w:id="7" w:name="_Toc35869997"/>
+      <w:bookmarkStart w:id="7" w:name="_Toc35891740"/>
       <w:r>
         <w:t>1.</w:t>
       </w:r>
@@ -7287,7 +8841,7 @@
       <w:pPr>
         <w:pStyle w:val="1"/>
       </w:pPr>
-      <w:bookmarkStart w:id="8" w:name="_Toc35869998"/>
+      <w:bookmarkStart w:id="8" w:name="_Toc35891741"/>
       <w:r>
         <w:t>1.</w:t>
       </w:r>
@@ -9381,7 +10935,7 @@
         <w:pStyle w:val="1"/>
         <w:ind w:firstLine="0"/>
       </w:pPr>
-      <w:bookmarkStart w:id="9" w:name="_Toc35869999"/>
+      <w:bookmarkStart w:id="9" w:name="_Toc35891742"/>
       <w:r>
         <w:lastRenderedPageBreak/>
         <w:t xml:space="preserve">ГЛАВА 2. </w:t>
@@ -9419,7 +10973,7 @@
       <w:pPr>
         <w:pStyle w:val="1"/>
       </w:pPr>
-      <w:bookmarkStart w:id="10" w:name="_Toc35870000"/>
+      <w:bookmarkStart w:id="10" w:name="_Toc35891743"/>
       <w:r>
         <w:t>2</w:t>
       </w:r>
@@ -11383,7 +12937,25 @@
           <w:sz w:val="28"/>
           <w:szCs w:val="28"/>
         </w:rPr>
-        <w:t xml:space="preserve"> mail.ru или google.com не вызы</w:t>
+        <w:t xml:space="preserve"> mail.ru или </w:t>
+      </w:r>
+      <w:proofErr w:type="gramStart"/>
+      <w:r>
+        <w:rPr>
+          <w:rFonts w:ascii="Times New Roman" w:hAnsi="Times New Roman" w:cs="Times New Roman"/>
+          <w:sz w:val="28"/>
+          <w:szCs w:val="28"/>
+        </w:rPr>
+        <w:t>google.com</w:t>
+      </w:r>
+      <w:proofErr w:type="gramEnd"/>
+      <w:r>
+        <w:rPr>
+          <w:rFonts w:ascii="Times New Roman" w:hAnsi="Times New Roman" w:cs="Times New Roman"/>
+          <w:sz w:val="28"/>
+          <w:szCs w:val="28"/>
+        </w:rPr>
+        <w:t xml:space="preserve"> не вызы</w:t>
       </w:r>
       <w:r>
         <w:rPr>
@@ -16898,7 +18470,7 @@
       <w:pPr>
         <w:pStyle w:val="1"/>
       </w:pPr>
-      <w:bookmarkStart w:id="11" w:name="_Toc35870001"/>
+      <w:bookmarkStart w:id="11" w:name="_Toc35891744"/>
       <w:r>
         <w:t>2</w:t>
       </w:r>
@@ -18654,21 +20226,19 @@
           <w:szCs w:val="28"/>
         </w:rPr>
       </w:pPr>
-      <w:bookmarkStart w:id="12" w:name="_GoBack"/>
+    </w:p>
+    <w:p>
+      <w:pPr>
+        <w:pStyle w:val="1"/>
+      </w:pPr>
+      <w:bookmarkStart w:id="12" w:name="_Toc35891745"/>
+      <w:r>
+        <w:t>2</w:t>
+      </w:r>
+      <w:r>
+        <w:t>.3 Анализ основного бизнес-процесса</w:t>
+      </w:r>
       <w:bookmarkEnd w:id="12"/>
-    </w:p>
-    <w:p>
-      <w:pPr>
-        <w:pStyle w:val="1"/>
-      </w:pPr>
-      <w:bookmarkStart w:id="13" w:name="_Toc35870002"/>
-      <w:r>
-        <w:t>2</w:t>
-      </w:r>
-      <w:r>
-        <w:t>.3 Анализ основного бизнес-процесса</w:t>
-      </w:r>
-      <w:bookmarkEnd w:id="13"/>
     </w:p>
     <w:p>
       <w:pPr>
@@ -20810,7 +22380,7 @@
       <w:pPr>
         <w:pStyle w:val="1"/>
       </w:pPr>
-      <w:bookmarkStart w:id="14" w:name="_Toc35870003"/>
+      <w:bookmarkStart w:id="13" w:name="_Toc35891746"/>
       <w:r>
         <w:lastRenderedPageBreak/>
         <w:t xml:space="preserve">ГЛАВА 3. </w:t>
@@ -20818,7 +22388,7 @@
       <w:r>
         <w:t>АВТОМАТИЗАЦИЯ ОСНОВНОГО БИЗНЕС-ПРОЦЕССА</w:t>
       </w:r>
-      <w:bookmarkEnd w:id="14"/>
+      <w:bookmarkEnd w:id="13"/>
     </w:p>
     <w:p>
       <w:pPr>
@@ -20836,11 +22406,11 @@
       <w:pPr>
         <w:pStyle w:val="1"/>
       </w:pPr>
-      <w:bookmarkStart w:id="15" w:name="_Toc35870004"/>
+      <w:bookmarkStart w:id="14" w:name="_Toc35891747"/>
       <w:r>
         <w:t>3.1 Предложения по автоматизации основного бизнес-процесса</w:t>
       </w:r>
-      <w:bookmarkEnd w:id="15"/>
+      <w:bookmarkEnd w:id="14"/>
     </w:p>
     <w:p>
       <w:pPr>
@@ -21494,6 +23064,14 @@
         </w:rPr>
         <w:t>вонок диспетчеру</w:t>
       </w:r>
+      <w:r>
+        <w:rPr>
+          <w:rFonts w:ascii="Times New Roman" w:hAnsi="Times New Roman" w:cs="Times New Roman"/>
+          <w:sz w:val="28"/>
+          <w:szCs w:val="28"/>
+        </w:rPr>
+        <w:t>.</w:t>
+      </w:r>
     </w:p>
     <w:p>
       <w:pPr>
@@ -23325,25 +24903,7 @@
           <w:szCs w:val="28"/>
         </w:rPr>
         <w:lastRenderedPageBreak/>
-        <w:t xml:space="preserve">Помимо указанных выше возможностей программного комплекса, имеются перспективы автоматизации и вспомогательных бизнес-процессов на </w:t>
-      </w:r>
-      <w:proofErr w:type="spellStart"/>
-      <w:r>
-        <w:rPr>
-          <w:rFonts w:ascii="Times New Roman" w:hAnsi="Times New Roman" w:cs="Times New Roman"/>
-          <w:sz w:val="28"/>
-          <w:szCs w:val="28"/>
-        </w:rPr>
-        <w:t>предприятиии</w:t>
-      </w:r>
-      <w:proofErr w:type="spellEnd"/>
-      <w:r>
-        <w:rPr>
-          <w:rFonts w:ascii="Times New Roman" w:hAnsi="Times New Roman" w:cs="Times New Roman"/>
-          <w:sz w:val="28"/>
-          <w:szCs w:val="28"/>
-        </w:rPr>
-        <w:t>: учет договор и заявок с интеграцией с бухгалтерией, автоматизация процессов, связанных с ремонтом автотранспорта и т.д.</w:t>
+        <w:t>Помимо указанных выше возможностей программного комплекса, имеются перспективы автоматизации и вспомогательных бизнес-процессов на предприятии: учет договор и заявок с интеграцией с бухгалтерией, автоматизация процессов, связанных с ремонтом автотранспорта и т.д.</w:t>
       </w:r>
     </w:p>
     <w:p>
@@ -23452,11 +25012,11 @@
       <w:pPr>
         <w:pStyle w:val="1"/>
       </w:pPr>
-      <w:bookmarkStart w:id="16" w:name="_Toc35870005"/>
+      <w:bookmarkStart w:id="15" w:name="_Toc35891748"/>
       <w:r>
         <w:t>3.2 Расчет экономической эффективности проекта автоматизации</w:t>
       </w:r>
-      <w:bookmarkEnd w:id="16"/>
+      <w:bookmarkEnd w:id="15"/>
     </w:p>
     <w:p>
       <w:pPr>
@@ -23481,9 +25041,933 @@
           <w:szCs w:val="28"/>
         </w:rPr>
       </w:pPr>
-    </w:p>
-    <w:p>
-      <w:r>
+      <w:r>
+        <w:rPr>
+          <w:rFonts w:ascii="Times New Roman" w:hAnsi="Times New Roman" w:cs="Times New Roman"/>
+          <w:sz w:val="28"/>
+          <w:szCs w:val="28"/>
+        </w:rPr>
+        <w:t xml:space="preserve">Произведем расчет показателей экономической эффективности с учетом суммы годовой экономии, коэффициента экономической эффективности капитальных вложений и срока окупаемости капитальных вложений </w:t>
+      </w:r>
+      <w:r>
+        <w:rPr>
+          <w:rFonts w:ascii="Times New Roman" w:hAnsi="Times New Roman" w:cs="Times New Roman"/>
+          <w:sz w:val="28"/>
+          <w:szCs w:val="28"/>
+        </w:rPr>
+        <w:t>[</w:t>
+      </w:r>
+      <w:r>
+        <w:rPr>
+          <w:rFonts w:ascii="Times New Roman" w:hAnsi="Times New Roman" w:cs="Times New Roman"/>
+          <w:sz w:val="28"/>
+          <w:szCs w:val="28"/>
+        </w:rPr>
+        <w:fldChar w:fldCharType="begin"/>
+      </w:r>
+      <w:r>
+        <w:rPr>
+          <w:rFonts w:ascii="Times New Roman" w:hAnsi="Times New Roman" w:cs="Times New Roman"/>
+          <w:sz w:val="28"/>
+          <w:szCs w:val="28"/>
+        </w:rPr>
+        <w:instrText xml:space="preserve"> REF _Ref35727913 \r \h </w:instrText>
+      </w:r>
+      <w:r>
+        <w:rPr>
+          <w:rFonts w:ascii="Times New Roman" w:hAnsi="Times New Roman" w:cs="Times New Roman"/>
+          <w:sz w:val="28"/>
+          <w:szCs w:val="28"/>
+        </w:rPr>
+      </w:r>
+      <w:r>
+        <w:rPr>
+          <w:rFonts w:ascii="Times New Roman" w:hAnsi="Times New Roman" w:cs="Times New Roman"/>
+          <w:sz w:val="28"/>
+          <w:szCs w:val="28"/>
+        </w:rPr>
+        <w:fldChar w:fldCharType="separate"/>
+      </w:r>
+      <w:r>
+        <w:rPr>
+          <w:rFonts w:ascii="Times New Roman" w:hAnsi="Times New Roman" w:cs="Times New Roman"/>
+          <w:sz w:val="28"/>
+          <w:szCs w:val="28"/>
+        </w:rPr>
+        <w:t>15</w:t>
+      </w:r>
+      <w:r>
+        <w:rPr>
+          <w:rFonts w:ascii="Times New Roman" w:hAnsi="Times New Roman" w:cs="Times New Roman"/>
+          <w:sz w:val="28"/>
+          <w:szCs w:val="28"/>
+        </w:rPr>
+        <w:fldChar w:fldCharType="end"/>
+      </w:r>
+      <w:r>
+        <w:rPr>
+          <w:rFonts w:ascii="Times New Roman" w:hAnsi="Times New Roman" w:cs="Times New Roman"/>
+          <w:sz w:val="28"/>
+          <w:szCs w:val="28"/>
+        </w:rPr>
+        <w:t>].</w:t>
+      </w:r>
+    </w:p>
+    <w:p>
+      <w:pPr>
+        <w:spacing w:after="0" w:line="360" w:lineRule="auto"/>
+        <w:ind w:firstLine="709"/>
+        <w:jc w:val="both"/>
+        <w:rPr>
+          <w:rFonts w:ascii="Times New Roman" w:hAnsi="Times New Roman" w:cs="Times New Roman"/>
+          <w:sz w:val="28"/>
+          <w:szCs w:val="28"/>
+        </w:rPr>
+      </w:pPr>
+      <w:r>
+        <w:rPr>
+          <w:rFonts w:ascii="Times New Roman" w:hAnsi="Times New Roman" w:cs="Times New Roman"/>
+          <w:sz w:val="28"/>
+          <w:szCs w:val="28"/>
+        </w:rPr>
+        <w:t>Для расчета суммы годовой экономии от сокращения ручного труда по приему и обработки заявок воспользуемся формулой (1):</w:t>
+      </w:r>
+    </w:p>
+    <w:p>
+      <w:pPr>
+        <w:spacing w:after="0" w:line="360" w:lineRule="auto"/>
+        <w:ind w:firstLine="709"/>
+        <w:jc w:val="both"/>
+        <w:rPr>
+          <w:rFonts w:ascii="Times New Roman" w:hAnsi="Times New Roman" w:cs="Times New Roman"/>
+          <w:sz w:val="28"/>
+          <w:szCs w:val="28"/>
+        </w:rPr>
+      </w:pPr>
+    </w:p>
+    <w:p>
+      <w:pPr>
+        <w:spacing w:after="0" w:line="360" w:lineRule="auto"/>
+        <w:ind w:firstLine="709"/>
+        <w:jc w:val="both"/>
+        <w:rPr>
+          <w:rFonts w:ascii="Times New Roman" w:eastAsiaTheme="minorEastAsia" w:hAnsi="Times New Roman" w:cs="Times New Roman"/>
+          <w:i/>
+          <w:sz w:val="28"/>
+          <w:szCs w:val="28"/>
+        </w:rPr>
+      </w:pPr>
+      <m:oMath>
+        <m:r>
+          <w:rPr>
+            <w:rFonts w:ascii="Cambria Math" w:hAnsi="Cambria Math" w:cs="Times New Roman"/>
+            <w:sz w:val="28"/>
+            <w:szCs w:val="28"/>
+          </w:rPr>
+          <m:t>S=</m:t>
+        </m:r>
+        <m:sSub>
+          <m:sSubPr>
+            <m:ctrlPr>
+              <w:rPr>
+                <w:rFonts w:ascii="Cambria Math" w:hAnsi="Cambria Math" w:cs="Times New Roman"/>
+                <w:i/>
+                <w:sz w:val="28"/>
+                <w:szCs w:val="28"/>
+              </w:rPr>
+            </m:ctrlPr>
+          </m:sSubPr>
+          <m:e>
+            <m:r>
+              <w:rPr>
+                <w:rFonts w:ascii="Cambria Math" w:hAnsi="Cambria Math" w:cs="Times New Roman"/>
+                <w:sz w:val="28"/>
+                <w:szCs w:val="28"/>
+              </w:rPr>
+              <m:t>OC</m:t>
+            </m:r>
+          </m:e>
+          <m:sub>
+            <m:r>
+              <w:rPr>
+                <w:rFonts w:ascii="Cambria Math" w:hAnsi="Cambria Math" w:cs="Times New Roman"/>
+                <w:sz w:val="28"/>
+                <w:szCs w:val="28"/>
+              </w:rPr>
+              <m:t>1</m:t>
+            </m:r>
+          </m:sub>
+        </m:sSub>
+        <m:r>
+          <w:rPr>
+            <w:rFonts w:ascii="Cambria Math" w:hAnsi="Cambria Math" w:cs="Times New Roman"/>
+            <w:sz w:val="28"/>
+            <w:szCs w:val="28"/>
+          </w:rPr>
+          <m:t>-</m:t>
+        </m:r>
+        <m:sSub>
+          <m:sSubPr>
+            <m:ctrlPr>
+              <w:rPr>
+                <w:rFonts w:ascii="Cambria Math" w:hAnsi="Cambria Math" w:cs="Times New Roman"/>
+                <w:i/>
+                <w:sz w:val="28"/>
+                <w:szCs w:val="28"/>
+              </w:rPr>
+            </m:ctrlPr>
+          </m:sSubPr>
+          <m:e>
+            <m:r>
+              <w:rPr>
+                <w:rFonts w:ascii="Cambria Math" w:hAnsi="Cambria Math" w:cs="Times New Roman"/>
+                <w:sz w:val="28"/>
+                <w:szCs w:val="28"/>
+              </w:rPr>
+              <m:t>OC</m:t>
+            </m:r>
+          </m:e>
+          <m:sub>
+            <m:r>
+              <w:rPr>
+                <w:rFonts w:ascii="Cambria Math" w:hAnsi="Cambria Math" w:cs="Times New Roman"/>
+                <w:sz w:val="28"/>
+                <w:szCs w:val="28"/>
+              </w:rPr>
+              <m:t>2</m:t>
+            </m:r>
+          </m:sub>
+        </m:sSub>
+        <m:r>
+          <w:rPr>
+            <w:rFonts w:ascii="Cambria Math" w:hAnsi="Cambria Math" w:cs="Times New Roman"/>
+            <w:sz w:val="28"/>
+            <w:szCs w:val="28"/>
+          </w:rPr>
+          <m:t>,</m:t>
+        </m:r>
+      </m:oMath>
+      <w:r>
+        <w:rPr>
+          <w:rFonts w:ascii="Times New Roman" w:eastAsiaTheme="minorEastAsia" w:hAnsi="Times New Roman" w:cs="Times New Roman"/>
+          <w:sz w:val="28"/>
+          <w:szCs w:val="28"/>
+        </w:rPr>
+        <w:t xml:space="preserve"> </w:t>
+      </w:r>
+      <w:r>
+        <w:rPr>
+          <w:rFonts w:ascii="Times New Roman" w:eastAsiaTheme="minorEastAsia" w:hAnsi="Times New Roman" w:cs="Times New Roman"/>
+          <w:sz w:val="28"/>
+          <w:szCs w:val="28"/>
+        </w:rPr>
+        <w:tab/>
+      </w:r>
+      <w:r>
+        <w:rPr>
+          <w:rFonts w:ascii="Times New Roman" w:eastAsiaTheme="minorEastAsia" w:hAnsi="Times New Roman" w:cs="Times New Roman"/>
+          <w:sz w:val="28"/>
+          <w:szCs w:val="28"/>
+        </w:rPr>
+        <w:tab/>
+      </w:r>
+      <w:r>
+        <w:rPr>
+          <w:rFonts w:ascii="Times New Roman" w:eastAsiaTheme="minorEastAsia" w:hAnsi="Times New Roman" w:cs="Times New Roman"/>
+          <w:sz w:val="28"/>
+          <w:szCs w:val="28"/>
+        </w:rPr>
+        <w:tab/>
+      </w:r>
+      <w:r>
+        <w:rPr>
+          <w:rFonts w:ascii="Times New Roman" w:eastAsiaTheme="minorEastAsia" w:hAnsi="Times New Roman" w:cs="Times New Roman"/>
+          <w:sz w:val="28"/>
+          <w:szCs w:val="28"/>
+        </w:rPr>
+        <w:tab/>
+      </w:r>
+      <w:r>
+        <w:rPr>
+          <w:rFonts w:ascii="Times New Roman" w:eastAsiaTheme="minorEastAsia" w:hAnsi="Times New Roman" w:cs="Times New Roman"/>
+          <w:sz w:val="28"/>
+          <w:szCs w:val="28"/>
+        </w:rPr>
+        <w:tab/>
+      </w:r>
+      <w:r>
+        <w:rPr>
+          <w:rFonts w:ascii="Times New Roman" w:eastAsiaTheme="minorEastAsia" w:hAnsi="Times New Roman" w:cs="Times New Roman"/>
+          <w:sz w:val="28"/>
+          <w:szCs w:val="28"/>
+        </w:rPr>
+        <w:tab/>
+      </w:r>
+      <w:r>
+        <w:rPr>
+          <w:rFonts w:ascii="Times New Roman" w:eastAsiaTheme="minorEastAsia" w:hAnsi="Times New Roman" w:cs="Times New Roman"/>
+          <w:sz w:val="28"/>
+          <w:szCs w:val="28"/>
+        </w:rPr>
+        <w:tab/>
+      </w:r>
+      <w:r>
+        <w:rPr>
+          <w:rFonts w:ascii="Times New Roman" w:eastAsiaTheme="minorEastAsia" w:hAnsi="Times New Roman" w:cs="Times New Roman"/>
+          <w:sz w:val="28"/>
+          <w:szCs w:val="28"/>
+        </w:rPr>
+        <w:tab/>
+      </w:r>
+      <w:r>
+        <w:rPr>
+          <w:rFonts w:ascii="Times New Roman" w:eastAsiaTheme="minorEastAsia" w:hAnsi="Times New Roman" w:cs="Times New Roman"/>
+          <w:sz w:val="28"/>
+          <w:szCs w:val="28"/>
+        </w:rPr>
+        <w:tab/>
+      </w:r>
+      <w:r>
+        <w:rPr>
+          <w:rFonts w:ascii="Times New Roman" w:eastAsiaTheme="minorEastAsia" w:hAnsi="Times New Roman" w:cs="Times New Roman"/>
+          <w:sz w:val="28"/>
+          <w:szCs w:val="28"/>
+        </w:rPr>
+        <w:tab/>
+      </w:r>
+      <w:r>
+        <w:rPr>
+          <w:rFonts w:ascii="Times New Roman" w:eastAsiaTheme="minorEastAsia" w:hAnsi="Times New Roman" w:cs="Times New Roman"/>
+          <w:sz w:val="28"/>
+          <w:szCs w:val="28"/>
+        </w:rPr>
+        <w:t xml:space="preserve"> </w:t>
+      </w:r>
+      <w:r>
+        <w:rPr>
+          <w:rFonts w:ascii="Times New Roman" w:eastAsiaTheme="minorEastAsia" w:hAnsi="Times New Roman" w:cs="Times New Roman"/>
+          <w:sz w:val="28"/>
+          <w:szCs w:val="28"/>
+        </w:rPr>
+        <w:t>(1)</w:t>
+      </w:r>
+    </w:p>
+    <w:p>
+      <w:pPr>
+        <w:spacing w:after="0" w:line="360" w:lineRule="auto"/>
+        <w:ind w:firstLine="709"/>
+        <w:jc w:val="both"/>
+        <w:rPr>
+          <w:rFonts w:ascii="Times New Roman" w:eastAsiaTheme="minorEastAsia" w:hAnsi="Times New Roman" w:cs="Times New Roman"/>
+          <w:sz w:val="28"/>
+          <w:szCs w:val="28"/>
+        </w:rPr>
+      </w:pPr>
+    </w:p>
+    <w:p>
+      <w:pPr>
+        <w:spacing w:after="0" w:line="360" w:lineRule="auto"/>
+        <w:ind w:firstLine="709"/>
+        <w:jc w:val="both"/>
+        <w:rPr>
+          <w:rFonts w:ascii="Times New Roman" w:hAnsi="Times New Roman" w:cs="Times New Roman"/>
+          <w:sz w:val="28"/>
+          <w:szCs w:val="28"/>
+        </w:rPr>
+      </w:pPr>
+      <w:r>
+        <w:rPr>
+          <w:rFonts w:ascii="Times New Roman" w:hAnsi="Times New Roman" w:cs="Times New Roman"/>
+          <w:sz w:val="28"/>
+          <w:szCs w:val="28"/>
+        </w:rPr>
+        <w:t>где</w:t>
+      </w:r>
+      <w:r>
+        <w:rPr>
+          <w:rFonts w:ascii="Times New Roman" w:hAnsi="Times New Roman" w:cs="Times New Roman"/>
+          <w:sz w:val="28"/>
+          <w:szCs w:val="28"/>
+        </w:rPr>
+        <w:t xml:space="preserve"> </w:t>
+      </w:r>
+      <m:oMath>
+        <m:r>
+          <w:rPr>
+            <w:rFonts w:ascii="Cambria Math" w:hAnsi="Cambria Math" w:cs="Times New Roman"/>
+            <w:sz w:val="28"/>
+            <w:szCs w:val="28"/>
+          </w:rPr>
+          <m:t>S</m:t>
+        </m:r>
+      </m:oMath>
+      <w:r>
+        <w:rPr>
+          <w:rFonts w:ascii="Times New Roman" w:eastAsiaTheme="minorEastAsia" w:hAnsi="Times New Roman" w:cs="Times New Roman"/>
+          <w:sz w:val="28"/>
+          <w:szCs w:val="28"/>
+        </w:rPr>
+        <w:t xml:space="preserve"> — сумма годовой экономии от сокращения ручного труда, руб.;</w:t>
+      </w:r>
+    </w:p>
+    <w:p>
+      <w:pPr>
+        <w:spacing w:after="0" w:line="360" w:lineRule="auto"/>
+        <w:ind w:firstLine="1162"/>
+        <w:jc w:val="both"/>
+        <w:rPr>
+          <w:rFonts w:ascii="Times New Roman" w:eastAsiaTheme="minorEastAsia" w:hAnsi="Times New Roman" w:cs="Times New Roman"/>
+          <w:sz w:val="28"/>
+          <w:szCs w:val="28"/>
+        </w:rPr>
+      </w:pPr>
+      <m:oMath>
+        <m:sSub>
+          <m:sSubPr>
+            <m:ctrlPr>
+              <w:rPr>
+                <w:rFonts w:ascii="Cambria Math" w:hAnsi="Cambria Math" w:cs="Times New Roman"/>
+                <w:i/>
+                <w:sz w:val="28"/>
+                <w:szCs w:val="28"/>
+              </w:rPr>
+            </m:ctrlPr>
+          </m:sSubPr>
+          <m:e>
+            <m:r>
+              <w:rPr>
+                <w:rFonts w:ascii="Cambria Math" w:hAnsi="Cambria Math" w:cs="Times New Roman"/>
+                <w:sz w:val="28"/>
+                <w:szCs w:val="28"/>
+              </w:rPr>
+              <m:t>OC</m:t>
+            </m:r>
+          </m:e>
+          <m:sub>
+            <m:r>
+              <w:rPr>
+                <w:rFonts w:ascii="Cambria Math" w:hAnsi="Cambria Math" w:cs="Times New Roman"/>
+                <w:sz w:val="28"/>
+                <w:szCs w:val="28"/>
+              </w:rPr>
+              <m:t>1</m:t>
+            </m:r>
+          </m:sub>
+        </m:sSub>
+      </m:oMath>
+      <w:r>
+        <w:rPr>
+          <w:rFonts w:ascii="Times New Roman" w:eastAsiaTheme="minorEastAsia" w:hAnsi="Times New Roman" w:cs="Times New Roman"/>
+          <w:sz w:val="28"/>
+          <w:szCs w:val="28"/>
+        </w:rPr>
+        <w:t xml:space="preserve"> — </w:t>
+      </w:r>
+      <w:r>
+        <w:rPr>
+          <w:rFonts w:ascii="Times New Roman" w:eastAsiaTheme="minorEastAsia" w:hAnsi="Times New Roman" w:cs="Times New Roman"/>
+          <w:sz w:val="28"/>
+          <w:szCs w:val="28"/>
+        </w:rPr>
+        <w:t>годовые эксплуатационные затраты при ручной обработке, руб.;</w:t>
+      </w:r>
+    </w:p>
+    <w:p>
+      <w:pPr>
+        <w:spacing w:after="0" w:line="360" w:lineRule="auto"/>
+        <w:ind w:firstLine="1162"/>
+        <w:jc w:val="both"/>
+        <w:rPr>
+          <w:rFonts w:ascii="Times New Roman" w:eastAsiaTheme="minorEastAsia" w:hAnsi="Times New Roman" w:cs="Times New Roman"/>
+          <w:sz w:val="28"/>
+          <w:szCs w:val="28"/>
+        </w:rPr>
+      </w:pPr>
+      <m:oMath>
+        <m:sSub>
+          <m:sSubPr>
+            <m:ctrlPr>
+              <w:rPr>
+                <w:rFonts w:ascii="Cambria Math" w:hAnsi="Cambria Math" w:cs="Times New Roman"/>
+                <w:i/>
+                <w:sz w:val="28"/>
+                <w:szCs w:val="28"/>
+              </w:rPr>
+            </m:ctrlPr>
+          </m:sSubPr>
+          <m:e>
+            <m:r>
+              <w:rPr>
+                <w:rFonts w:ascii="Cambria Math" w:hAnsi="Cambria Math" w:cs="Times New Roman"/>
+                <w:sz w:val="28"/>
+                <w:szCs w:val="28"/>
+              </w:rPr>
+              <m:t>OC</m:t>
+            </m:r>
+          </m:e>
+          <m:sub>
+            <m:r>
+              <w:rPr>
+                <w:rFonts w:ascii="Cambria Math" w:hAnsi="Cambria Math" w:cs="Times New Roman"/>
+                <w:sz w:val="28"/>
+                <w:szCs w:val="28"/>
+              </w:rPr>
+              <m:t>2</m:t>
+            </m:r>
+          </m:sub>
+        </m:sSub>
+      </m:oMath>
+      <w:r>
+        <w:rPr>
+          <w:rFonts w:ascii="Times New Roman" w:eastAsiaTheme="minorEastAsia" w:hAnsi="Times New Roman" w:cs="Times New Roman"/>
+          <w:sz w:val="28"/>
+          <w:szCs w:val="28"/>
+        </w:rPr>
+        <w:t xml:space="preserve"> — </w:t>
+      </w:r>
+      <w:r>
+        <w:rPr>
+          <w:rFonts w:ascii="Times New Roman" w:eastAsiaTheme="minorEastAsia" w:hAnsi="Times New Roman" w:cs="Times New Roman"/>
+          <w:sz w:val="28"/>
+          <w:szCs w:val="28"/>
+        </w:rPr>
+        <w:t>годовые эксплуатационные затраты при машинной обработке, руб.</w:t>
+      </w:r>
+    </w:p>
+    <w:p>
+      <w:pPr>
+        <w:spacing w:after="0" w:line="360" w:lineRule="auto"/>
+        <w:ind w:firstLine="709"/>
+        <w:jc w:val="both"/>
+        <w:rPr>
+          <w:rFonts w:ascii="Times New Roman" w:hAnsi="Times New Roman" w:cs="Times New Roman"/>
+          <w:sz w:val="28"/>
+          <w:szCs w:val="28"/>
+        </w:rPr>
+      </w:pPr>
+      <w:r>
+        <w:rPr>
+          <w:rFonts w:ascii="Times New Roman" w:hAnsi="Times New Roman" w:cs="Times New Roman"/>
+          <w:sz w:val="28"/>
+          <w:szCs w:val="28"/>
+        </w:rPr>
+        <w:t>Для расчета годовых эксплуатационных затрат при ручной обработке воспользуемся формулой (2):</w:t>
+      </w:r>
+    </w:p>
+    <w:p>
+      <w:pPr>
+        <w:spacing w:after="0" w:line="360" w:lineRule="auto"/>
+        <w:ind w:firstLine="709"/>
+        <w:jc w:val="both"/>
+        <w:rPr>
+          <w:rFonts w:ascii="Times New Roman" w:hAnsi="Times New Roman" w:cs="Times New Roman"/>
+          <w:sz w:val="28"/>
+          <w:szCs w:val="28"/>
+        </w:rPr>
+      </w:pPr>
+    </w:p>
+    <w:p>
+      <w:pPr>
+        <w:spacing w:after="0" w:line="360" w:lineRule="auto"/>
+        <w:ind w:firstLine="709"/>
+        <w:jc w:val="both"/>
+        <w:rPr>
+          <w:rFonts w:ascii="Times New Roman" w:hAnsi="Times New Roman" w:cs="Times New Roman"/>
+          <w:sz w:val="28"/>
+          <w:szCs w:val="28"/>
+          <w:lang w:val="en-US"/>
+        </w:rPr>
+      </w:pPr>
+      <m:oMath>
+        <m:sSub>
+          <m:sSubPr>
+            <m:ctrlPr>
+              <w:rPr>
+                <w:rFonts w:ascii="Cambria Math" w:hAnsi="Cambria Math" w:cs="Times New Roman"/>
+                <w:i/>
+                <w:sz w:val="28"/>
+                <w:szCs w:val="28"/>
+              </w:rPr>
+            </m:ctrlPr>
+          </m:sSubPr>
+          <m:e>
+            <m:r>
+              <w:rPr>
+                <w:rFonts w:ascii="Cambria Math" w:hAnsi="Cambria Math" w:cs="Times New Roman"/>
+                <w:sz w:val="28"/>
+                <w:szCs w:val="28"/>
+              </w:rPr>
+              <m:t>OC</m:t>
+            </m:r>
+          </m:e>
+          <m:sub>
+            <m:r>
+              <w:rPr>
+                <w:rFonts w:ascii="Cambria Math" w:hAnsi="Cambria Math" w:cs="Times New Roman"/>
+                <w:sz w:val="28"/>
+                <w:szCs w:val="28"/>
+                <w:lang w:val="en-US"/>
+              </w:rPr>
+              <m:t>1</m:t>
+            </m:r>
+          </m:sub>
+        </m:sSub>
+        <m:r>
+          <w:rPr>
+            <w:rFonts w:ascii="Cambria Math" w:hAnsi="Cambria Math" w:cs="Times New Roman"/>
+            <w:sz w:val="28"/>
+            <w:szCs w:val="28"/>
+            <w:lang w:val="en-US"/>
+          </w:rPr>
+          <m:t>=</m:t>
+        </m:r>
+        <m:f>
+          <m:fPr>
+            <m:ctrlPr>
+              <w:rPr>
+                <w:rFonts w:ascii="Cambria Math" w:hAnsi="Cambria Math" w:cs="Times New Roman"/>
+                <w:i/>
+                <w:sz w:val="28"/>
+                <w:szCs w:val="28"/>
+              </w:rPr>
+            </m:ctrlPr>
+          </m:fPr>
+          <m:num>
+            <m:nary>
+              <m:naryPr>
+                <m:chr m:val="∑"/>
+                <m:limLoc m:val="undOvr"/>
+                <m:subHide m:val="1"/>
+                <m:supHide m:val="1"/>
+                <m:ctrlPr>
+                  <w:rPr>
+                    <w:rFonts w:ascii="Cambria Math" w:hAnsi="Cambria Math" w:cs="Times New Roman"/>
+                    <w:i/>
+                    <w:sz w:val="28"/>
+                    <w:szCs w:val="28"/>
+                  </w:rPr>
+                </m:ctrlPr>
+              </m:naryPr>
+              <m:sub/>
+              <m:sup/>
+              <m:e>
+                <w:bookmarkStart w:id="16" w:name="_GoBack"/>
+                <w:bookmarkEnd w:id="16"/>
+                <m:sSubSup>
+                  <m:sSubSupPr>
+                    <m:ctrlPr>
+                      <w:rPr>
+                        <w:rFonts w:ascii="Cambria Math" w:hAnsi="Cambria Math" w:cs="Times New Roman"/>
+                        <w:i/>
+                        <w:sz w:val="28"/>
+                        <w:szCs w:val="28"/>
+                      </w:rPr>
+                    </m:ctrlPr>
+                  </m:sSubSupPr>
+                  <m:e>
+                    <m:r>
+                      <w:rPr>
+                        <w:rFonts w:ascii="Cambria Math" w:hAnsi="Cambria Math" w:cs="Times New Roman"/>
+                        <w:sz w:val="28"/>
+                        <w:szCs w:val="28"/>
+                      </w:rPr>
+                      <m:t>Z</m:t>
+                    </m:r>
+                  </m:e>
+                  <m:sub>
+                    <m:r>
+                      <w:rPr>
+                        <w:rFonts w:ascii="Cambria Math" w:hAnsi="Cambria Math" w:cs="Times New Roman"/>
+                        <w:sz w:val="28"/>
+                        <w:szCs w:val="28"/>
+                      </w:rPr>
+                      <m:t>i</m:t>
+                    </m:r>
+                  </m:sub>
+                  <m:sup>
+                    <m:r>
+                      <w:rPr>
+                        <w:rFonts w:ascii="Cambria Math" w:hAnsi="Cambria Math" w:cs="Times New Roman"/>
+                        <w:sz w:val="28"/>
+                        <w:szCs w:val="28"/>
+                        <w:lang w:val="en-US"/>
+                      </w:rPr>
+                      <m:t>1</m:t>
+                    </m:r>
+                  </m:sup>
+                </m:sSubSup>
+                <m:r>
+                  <w:rPr>
+                    <w:rFonts w:ascii="Cambria Math" w:hAnsi="Cambria Math" w:cs="Times New Roman"/>
+                    <w:sz w:val="28"/>
+                    <w:szCs w:val="28"/>
+                    <w:lang w:val="en-US"/>
+                  </w:rPr>
+                  <m:t>×</m:t>
+                </m:r>
+                <m:sSubSup>
+                  <m:sSubSupPr>
+                    <m:ctrlPr>
+                      <w:rPr>
+                        <w:rFonts w:ascii="Cambria Math" w:hAnsi="Cambria Math" w:cs="Times New Roman"/>
+                        <w:i/>
+                        <w:sz w:val="28"/>
+                        <w:szCs w:val="28"/>
+                      </w:rPr>
+                    </m:ctrlPr>
+                  </m:sSubSupPr>
+                  <m:e>
+                    <m:r>
+                      <w:rPr>
+                        <w:rFonts w:ascii="Cambria Math" w:hAnsi="Cambria Math" w:cs="Times New Roman"/>
+                        <w:sz w:val="28"/>
+                        <w:szCs w:val="28"/>
+                      </w:rPr>
+                      <m:t>T</m:t>
+                    </m:r>
+                  </m:e>
+                  <m:sub>
+                    <m:r>
+                      <w:rPr>
+                        <w:rFonts w:ascii="Cambria Math" w:hAnsi="Cambria Math" w:cs="Times New Roman"/>
+                        <w:sz w:val="28"/>
+                        <w:szCs w:val="28"/>
+                      </w:rPr>
+                      <m:t>i</m:t>
+                    </m:r>
+                  </m:sub>
+                  <m:sup>
+                    <m:r>
+                      <w:rPr>
+                        <w:rFonts w:ascii="Cambria Math" w:hAnsi="Cambria Math" w:cs="Times New Roman"/>
+                        <w:sz w:val="28"/>
+                        <w:szCs w:val="28"/>
+                        <w:lang w:val="en-US"/>
+                      </w:rPr>
+                      <m:t>1</m:t>
+                    </m:r>
+                  </m:sup>
+                </m:sSubSup>
+              </m:e>
+            </m:nary>
+          </m:num>
+          <m:den>
+            <m:r>
+              <w:rPr>
+                <w:rFonts w:ascii="Cambria Math" w:hAnsi="Cambria Math" w:cs="Times New Roman"/>
+                <w:sz w:val="28"/>
+                <w:szCs w:val="28"/>
+              </w:rPr>
+              <m:t>Q</m:t>
+            </m:r>
+          </m:den>
+        </m:f>
+        <m:r>
+          <w:rPr>
+            <w:rFonts w:ascii="Cambria Math" w:hAnsi="Cambria Math" w:cs="Times New Roman"/>
+            <w:sz w:val="28"/>
+            <w:szCs w:val="28"/>
+            <w:lang w:val="en-US"/>
+          </w:rPr>
+          <m:t>×</m:t>
+        </m:r>
+        <m:d>
+          <m:dPr>
+            <m:ctrlPr>
+              <w:rPr>
+                <w:rFonts w:ascii="Cambria Math" w:hAnsi="Cambria Math" w:cs="Times New Roman"/>
+                <w:i/>
+                <w:sz w:val="28"/>
+                <w:szCs w:val="28"/>
+              </w:rPr>
+            </m:ctrlPr>
+          </m:dPr>
+          <m:e>
+            <m:r>
+              <w:rPr>
+                <w:rFonts w:ascii="Cambria Math" w:hAnsi="Cambria Math" w:cs="Times New Roman"/>
+                <w:sz w:val="28"/>
+                <w:szCs w:val="28"/>
+                <w:lang w:val="en-US"/>
+              </w:rPr>
+              <m:t>1+</m:t>
+            </m:r>
+            <m:r>
+              <w:rPr>
+                <w:rFonts w:ascii="Cambria Math" w:hAnsi="Cambria Math" w:cs="Times New Roman"/>
+                <w:sz w:val="28"/>
+                <w:szCs w:val="28"/>
+              </w:rPr>
+              <m:t>α</m:t>
+            </m:r>
+          </m:e>
+        </m:d>
+        <m:r>
+          <w:rPr>
+            <w:rFonts w:ascii="Cambria Math" w:hAnsi="Cambria Math" w:cs="Times New Roman"/>
+            <w:sz w:val="28"/>
+            <w:szCs w:val="28"/>
+            <w:lang w:val="en-US"/>
+          </w:rPr>
+          <m:t>×</m:t>
+        </m:r>
+        <m:d>
+          <m:dPr>
+            <m:ctrlPr>
+              <w:rPr>
+                <w:rFonts w:ascii="Cambria Math" w:hAnsi="Cambria Math" w:cs="Times New Roman"/>
+                <w:i/>
+                <w:sz w:val="28"/>
+                <w:szCs w:val="28"/>
+              </w:rPr>
+            </m:ctrlPr>
+          </m:dPr>
+          <m:e>
+            <m:r>
+              <w:rPr>
+                <w:rFonts w:ascii="Cambria Math" w:hAnsi="Cambria Math" w:cs="Times New Roman"/>
+                <w:sz w:val="28"/>
+                <w:szCs w:val="28"/>
+                <w:lang w:val="en-US"/>
+              </w:rPr>
+              <m:t>1+</m:t>
+            </m:r>
+            <m:r>
+              <w:rPr>
+                <w:rFonts w:ascii="Cambria Math" w:hAnsi="Cambria Math" w:cs="Times New Roman"/>
+                <w:sz w:val="28"/>
+                <w:szCs w:val="28"/>
+              </w:rPr>
+              <m:t>β</m:t>
+            </m:r>
+          </m:e>
+        </m:d>
+        <m:r>
+          <w:rPr>
+            <w:rFonts w:ascii="Cambria Math" w:hAnsi="Cambria Math" w:cs="Times New Roman"/>
+            <w:sz w:val="28"/>
+            <w:szCs w:val="28"/>
+            <w:lang w:val="en-US"/>
+          </w:rPr>
+          <m:t>×12</m:t>
+        </m:r>
+        <m:r>
+          <w:rPr>
+            <w:rFonts w:ascii="Cambria Math" w:hAnsi="Cambria Math" w:cs="Times New Roman"/>
+            <w:sz w:val="28"/>
+            <w:szCs w:val="28"/>
+            <w:lang w:val="en-US"/>
+          </w:rPr>
+          <m:t>,</m:t>
+        </m:r>
+      </m:oMath>
+      <w:r>
+        <w:rPr>
+          <w:rFonts w:ascii="Times New Roman" w:eastAsiaTheme="minorEastAsia" w:hAnsi="Times New Roman" w:cs="Times New Roman"/>
+          <w:sz w:val="28"/>
+          <w:szCs w:val="28"/>
+          <w:lang w:val="en-US"/>
+        </w:rPr>
+        <w:t xml:space="preserve"> </w:t>
+      </w:r>
+      <w:r>
+        <w:rPr>
+          <w:rFonts w:ascii="Times New Roman" w:eastAsiaTheme="minorEastAsia" w:hAnsi="Times New Roman" w:cs="Times New Roman"/>
+          <w:sz w:val="28"/>
+          <w:szCs w:val="28"/>
+          <w:lang w:val="en-US"/>
+        </w:rPr>
+        <w:tab/>
+      </w:r>
+      <w:r>
+        <w:rPr>
+          <w:rFonts w:ascii="Times New Roman" w:eastAsiaTheme="minorEastAsia" w:hAnsi="Times New Roman" w:cs="Times New Roman"/>
+          <w:sz w:val="28"/>
+          <w:szCs w:val="28"/>
+          <w:lang w:val="en-US"/>
+        </w:rPr>
+        <w:tab/>
+      </w:r>
+      <w:r>
+        <w:rPr>
+          <w:rFonts w:ascii="Times New Roman" w:eastAsiaTheme="minorEastAsia" w:hAnsi="Times New Roman" w:cs="Times New Roman"/>
+          <w:sz w:val="28"/>
+          <w:szCs w:val="28"/>
+          <w:lang w:val="en-US"/>
+        </w:rPr>
+        <w:tab/>
+      </w:r>
+      <w:r>
+        <w:rPr>
+          <w:rFonts w:ascii="Times New Roman" w:eastAsiaTheme="minorEastAsia" w:hAnsi="Times New Roman" w:cs="Times New Roman"/>
+          <w:sz w:val="28"/>
+          <w:szCs w:val="28"/>
+          <w:lang w:val="en-US"/>
+        </w:rPr>
+        <w:tab/>
+      </w:r>
+      <w:r>
+        <w:rPr>
+          <w:rFonts w:ascii="Times New Roman" w:eastAsiaTheme="minorEastAsia" w:hAnsi="Times New Roman" w:cs="Times New Roman"/>
+          <w:sz w:val="28"/>
+          <w:szCs w:val="28"/>
+          <w:lang w:val="en-US"/>
+        </w:rPr>
+        <w:tab/>
+      </w:r>
+      <w:r>
+        <w:rPr>
+          <w:rFonts w:ascii="Times New Roman" w:eastAsiaTheme="minorEastAsia" w:hAnsi="Times New Roman" w:cs="Times New Roman"/>
+          <w:sz w:val="28"/>
+          <w:szCs w:val="28"/>
+          <w:lang w:val="en-US"/>
+        </w:rPr>
+        <w:tab/>
+        <w:t xml:space="preserve"> (2)</w:t>
+      </w:r>
+    </w:p>
+    <w:p>
+      <w:pPr>
+        <w:spacing w:after="0" w:line="360" w:lineRule="auto"/>
+        <w:ind w:firstLine="709"/>
+        <w:jc w:val="both"/>
+        <w:rPr>
+          <w:rFonts w:ascii="Times New Roman" w:hAnsi="Times New Roman" w:cs="Times New Roman"/>
+          <w:sz w:val="28"/>
+          <w:szCs w:val="28"/>
+        </w:rPr>
+      </w:pPr>
+    </w:p>
+    <w:p>
+      <w:pPr>
+        <w:spacing w:after="0" w:line="360" w:lineRule="auto"/>
+        <w:ind w:firstLine="709"/>
+        <w:jc w:val="both"/>
+        <w:rPr>
+          <w:rFonts w:ascii="Times New Roman" w:hAnsi="Times New Roman" w:cs="Times New Roman"/>
+          <w:sz w:val="28"/>
+          <w:szCs w:val="28"/>
+        </w:rPr>
+      </w:pPr>
+      <w:r>
+        <w:rPr>
+          <w:rFonts w:ascii="Times New Roman" w:hAnsi="Times New Roman" w:cs="Times New Roman"/>
+          <w:sz w:val="28"/>
+          <w:szCs w:val="28"/>
+        </w:rPr>
+        <w:t xml:space="preserve">где </w:t>
+      </w:r>
+    </w:p>
+    <w:p>
+      <w:pPr>
+        <w:rPr>
+          <w:lang w:val="en-US"/>
+        </w:rPr>
+      </w:pPr>
+      <w:r>
+        <w:rPr>
+          <w:lang w:val="en-US"/>
+        </w:rPr>
         <w:br w:type="page"/>
       </w:r>
     </w:p>
@@ -23493,7 +25977,7 @@
         <w:ind w:firstLine="0"/>
         <w:jc w:val="center"/>
       </w:pPr>
-      <w:bookmarkStart w:id="17" w:name="_Toc35870006"/>
+      <w:bookmarkStart w:id="17" w:name="_Toc35891749"/>
       <w:r>
         <w:lastRenderedPageBreak/>
         <w:t>ЗАКЛЮЧЕНИЕ</w:t>
@@ -23548,7 +26032,7 @@
         <w:ind w:firstLine="0"/>
         <w:jc w:val="center"/>
       </w:pPr>
-      <w:bookmarkStart w:id="18" w:name="_Toc35870007"/>
+      <w:bookmarkStart w:id="18" w:name="_Toc35891750"/>
       <w:r>
         <w:lastRenderedPageBreak/>
         <w:t>СПИСОК ИСПОЛЬЗОВАННЫХ ИСТОЧНИКОВ</w:t>
@@ -23586,7 +26070,27 @@
           <w:sz w:val="28"/>
           <w:szCs w:val="28"/>
         </w:rPr>
-        <w:t>По окончанию работы разбить на разделы. Перекрестные ссылки не хотят обновляться, если абзацы в списке идут с разрывом — в самом списке нумерация идет верно, но ссылки обновляются криво.</w:t>
+        <w:t xml:space="preserve">По окончанию работы разбить на разделы. Перекрестные ссылки не хотят обновляться, если абзацы в списке идут с разрывом — в самом списке нумерация </w:t>
+      </w:r>
+      <w:proofErr w:type="gramStart"/>
+      <w:r>
+        <w:rPr>
+          <w:rFonts w:ascii="Times New Roman" w:hAnsi="Times New Roman" w:cs="Times New Roman"/>
+          <w:color w:val="FF0000"/>
+          <w:sz w:val="28"/>
+          <w:szCs w:val="28"/>
+        </w:rPr>
+        <w:t>идет верно</w:t>
+      </w:r>
+      <w:proofErr w:type="gramEnd"/>
+      <w:r>
+        <w:rPr>
+          <w:rFonts w:ascii="Times New Roman" w:hAnsi="Times New Roman" w:cs="Times New Roman"/>
+          <w:color w:val="FF0000"/>
+          <w:sz w:val="28"/>
+          <w:szCs w:val="28"/>
+        </w:rPr>
+        <w:t>, но ссылки обновляются криво.</w:t>
       </w:r>
     </w:p>
     <w:p>
@@ -23692,10 +26196,10 @@
           <w:szCs w:val="28"/>
         </w:rPr>
       </w:pPr>
-      <w:bookmarkStart w:id="19" w:name="_Ref35545881"/>
-      <w:bookmarkStart w:id="20" w:name="_Ref35544989"/>
-      <w:bookmarkStart w:id="21" w:name="_Ref35804541"/>
-      <w:bookmarkStart w:id="22" w:name="_Ref35797100"/>
+      <w:bookmarkStart w:id="19" w:name="_Ref35804541"/>
+      <w:bookmarkStart w:id="20" w:name="_Ref35797100"/>
+      <w:bookmarkStart w:id="21" w:name="_Ref35545881"/>
+      <w:bookmarkStart w:id="22" w:name="_Ref35544989"/>
       <w:r>
         <w:rPr>
           <w:rFonts w:ascii="Times New Roman" w:hAnsi="Times New Roman" w:cs="Times New Roman"/>
@@ -23736,7 +26240,7 @@
         </w:rPr>
         <w:t xml:space="preserve"> / Информационно-справочная система «Консультант Плюс».</w:t>
       </w:r>
-      <w:bookmarkEnd w:id="21"/>
+      <w:bookmarkEnd w:id="19"/>
     </w:p>
     <w:p>
       <w:pPr>
@@ -23812,7 +26316,7 @@
         </w:rPr>
         <w:t>Трудовой кодекс Российской Федерации от 30.12.2001 N 197-ФЗ (по состоянию на 27.12.2018) / Информационно-справочная система «Консультант Плюс».</w:t>
       </w:r>
-      <w:bookmarkEnd w:id="22"/>
+      <w:bookmarkEnd w:id="20"/>
       <w:bookmarkEnd w:id="24"/>
     </w:p>
     <w:p>
@@ -23940,7 +26444,7 @@
         <w:t xml:space="preserve"> — Саратов: Ай Пи Эр Медиа, 2017. — 227 с.</w:t>
       </w:r>
       <w:bookmarkStart w:id="28" w:name="_Ref35545915"/>
-      <w:bookmarkEnd w:id="19"/>
+      <w:bookmarkEnd w:id="21"/>
       <w:bookmarkEnd w:id="27"/>
     </w:p>
     <w:p>
@@ -24079,7 +26583,7 @@
         </w:rPr>
         <w:t>272 с.</w:t>
       </w:r>
-      <w:bookmarkEnd w:id="20"/>
+      <w:bookmarkEnd w:id="22"/>
       <w:bookmarkEnd w:id="28"/>
       <w:bookmarkEnd w:id="30"/>
       <w:bookmarkEnd w:id="31"/>
@@ -24401,7 +26905,25 @@
           <w:sz w:val="28"/>
           <w:szCs w:val="28"/>
         </w:rPr>
-        <w:t xml:space="preserve"> Дж. Реинжиниринг бизнеса: Как грамотно внедрить автоматизацию и искусственный интеллект</w:t>
+        <w:t xml:space="preserve"> Дж. Реинжиниринг бизнеса</w:t>
+      </w:r>
+      <w:proofErr w:type="gramStart"/>
+      <w:r>
+        <w:rPr>
+          <w:rFonts w:ascii="Times New Roman" w:hAnsi="Times New Roman" w:cs="Times New Roman"/>
+          <w:sz w:val="28"/>
+          <w:szCs w:val="28"/>
+        </w:rPr>
+        <w:t>: Как</w:t>
+      </w:r>
+      <w:proofErr w:type="gramEnd"/>
+      <w:r>
+        <w:rPr>
+          <w:rFonts w:ascii="Times New Roman" w:hAnsi="Times New Roman" w:cs="Times New Roman"/>
+          <w:sz w:val="28"/>
+          <w:szCs w:val="28"/>
+        </w:rPr>
+        <w:t xml:space="preserve"> грамотно внедрить автоматизацию и искусственный интеллект</w:t>
       </w:r>
       <w:r>
         <w:rPr>
@@ -26592,7 +29114,6 @@
                 <w:rFonts w:ascii="Times New Roman" w:hAnsi="Times New Roman" w:cs="Times New Roman"/>
                 <w:sz w:val="28"/>
                 <w:szCs w:val="28"/>
-                <w:lang w:val="en-US"/>
               </w:rPr>
             </w:pPr>
             <w:r>
@@ -28300,15 +30821,7 @@
                 <w:sz w:val="28"/>
                 <w:szCs w:val="28"/>
               </w:rPr>
-              <w:t xml:space="preserve">50% </w:t>
-            </w:r>
-            <w:r>
-              <w:rPr>
-                <w:rFonts w:ascii="Times New Roman" w:hAnsi="Times New Roman" w:cs="Times New Roman"/>
-                <w:sz w:val="28"/>
-                <w:szCs w:val="28"/>
-              </w:rPr>
-              <w:t>рынка у 2-3 игроков</w:t>
+              <w:t>50% рынка у 2-3 игроков</w:t>
             </w:r>
           </w:p>
         </w:tc>
@@ -29682,23 +32195,7 @@
                 <w:sz w:val="28"/>
                 <w:szCs w:val="28"/>
               </w:rPr>
-              <w:t>8</w:t>
-            </w:r>
-            <w:r>
-              <w:rPr>
-                <w:rFonts w:ascii="Times New Roman" w:hAnsi="Times New Roman" w:cs="Times New Roman"/>
-                <w:sz w:val="28"/>
-                <w:szCs w:val="28"/>
-              </w:rPr>
-              <w:t xml:space="preserve"> балл</w:t>
-            </w:r>
-            <w:r>
-              <w:rPr>
-                <w:rFonts w:ascii="Times New Roman" w:hAnsi="Times New Roman" w:cs="Times New Roman"/>
-                <w:sz w:val="28"/>
-                <w:szCs w:val="28"/>
-              </w:rPr>
-              <w:t>ов</w:t>
+              <w:t>8 баллов</w:t>
             </w:r>
           </w:p>
         </w:tc>
@@ -29751,31 +32248,7 @@
                 <w:sz w:val="28"/>
                 <w:szCs w:val="28"/>
               </w:rPr>
-              <w:t>9</w:t>
-            </w:r>
-            <w:r>
-              <w:rPr>
-                <w:rFonts w:ascii="Times New Roman" w:hAnsi="Times New Roman" w:cs="Times New Roman"/>
-                <w:sz w:val="28"/>
-                <w:szCs w:val="28"/>
-              </w:rPr>
-              <w:t>-</w:t>
-            </w:r>
-            <w:r>
-              <w:rPr>
-                <w:rFonts w:ascii="Times New Roman" w:hAnsi="Times New Roman" w:cs="Times New Roman"/>
-                <w:sz w:val="28"/>
-                <w:szCs w:val="28"/>
-              </w:rPr>
-              <w:t>16</w:t>
-            </w:r>
-            <w:r>
-              <w:rPr>
-                <w:rFonts w:ascii="Times New Roman" w:hAnsi="Times New Roman" w:cs="Times New Roman"/>
-                <w:sz w:val="28"/>
-                <w:szCs w:val="28"/>
-              </w:rPr>
-              <w:t xml:space="preserve"> баллов</w:t>
+              <w:t>9-16 баллов</w:t>
             </w:r>
           </w:p>
         </w:tc>
@@ -29828,31 +32301,7 @@
                 <w:sz w:val="28"/>
                 <w:szCs w:val="28"/>
               </w:rPr>
-              <w:t>17</w:t>
-            </w:r>
-            <w:r>
-              <w:rPr>
-                <w:rFonts w:ascii="Times New Roman" w:hAnsi="Times New Roman" w:cs="Times New Roman"/>
-                <w:sz w:val="28"/>
-                <w:szCs w:val="28"/>
-              </w:rPr>
-              <w:t>-2</w:t>
-            </w:r>
-            <w:r>
-              <w:rPr>
-                <w:rFonts w:ascii="Times New Roman" w:hAnsi="Times New Roman" w:cs="Times New Roman"/>
-                <w:sz w:val="28"/>
-                <w:szCs w:val="28"/>
-              </w:rPr>
-              <w:t>4</w:t>
-            </w:r>
-            <w:r>
-              <w:rPr>
-                <w:rFonts w:ascii="Times New Roman" w:hAnsi="Times New Roman" w:cs="Times New Roman"/>
-                <w:sz w:val="28"/>
-                <w:szCs w:val="28"/>
-              </w:rPr>
-              <w:t xml:space="preserve"> баллов</w:t>
+              <w:t>17-24 баллов</w:t>
             </w:r>
           </w:p>
         </w:tc>
@@ -30979,15 +33428,7 @@
                 <w:sz w:val="28"/>
                 <w:szCs w:val="28"/>
               </w:rPr>
-              <w:t xml:space="preserve">Низкий </w:t>
-            </w:r>
-            <w:r>
-              <w:rPr>
-                <w:rFonts w:ascii="Times New Roman" w:hAnsi="Times New Roman" w:cs="Times New Roman"/>
-                <w:sz w:val="28"/>
-                <w:szCs w:val="28"/>
-              </w:rPr>
-              <w:t xml:space="preserve">уровень </w:t>
+              <w:t xml:space="preserve">Низкий уровень </w:t>
             </w:r>
             <w:r>
               <w:rPr>
@@ -31860,15 +34301,7 @@
                 <w:sz w:val="28"/>
                 <w:szCs w:val="28"/>
               </w:rPr>
-              <w:t xml:space="preserve">Низкая </w:t>
-            </w:r>
-            <w:r>
-              <w:rPr>
-                <w:rFonts w:ascii="Times New Roman" w:hAnsi="Times New Roman" w:cs="Times New Roman"/>
-                <w:sz w:val="28"/>
-                <w:szCs w:val="28"/>
-              </w:rPr>
-              <w:t>приоритетность отрасли</w:t>
+              <w:t>Низкая приоритетность отрасли</w:t>
             </w:r>
           </w:p>
         </w:tc>
@@ -32089,15 +34522,7 @@
                 <w:sz w:val="28"/>
                 <w:szCs w:val="28"/>
               </w:rPr>
-              <w:t xml:space="preserve">Средний </w:t>
-            </w:r>
-            <w:r>
-              <w:rPr>
-                <w:rFonts w:ascii="Times New Roman" w:hAnsi="Times New Roman" w:cs="Times New Roman"/>
-                <w:sz w:val="28"/>
-                <w:szCs w:val="28"/>
-              </w:rPr>
-              <w:t>уровень влияния поставщиков</w:t>
+              <w:t>Средний уровень влияния поставщиков</w:t>
             </w:r>
           </w:p>
         </w:tc>
@@ -32150,15 +34575,7 @@
                 <w:sz w:val="28"/>
                 <w:szCs w:val="28"/>
               </w:rPr>
-              <w:t xml:space="preserve">Высокий </w:t>
-            </w:r>
-            <w:r>
-              <w:rPr>
-                <w:rFonts w:ascii="Times New Roman" w:hAnsi="Times New Roman" w:cs="Times New Roman"/>
-                <w:sz w:val="28"/>
-                <w:szCs w:val="28"/>
-              </w:rPr>
-              <w:t>уровень влияния поставщиков</w:t>
+              <w:t>Высокий уровень влияния поставщиков</w:t>
             </w:r>
           </w:p>
         </w:tc>
@@ -32915,7 +35332,7 @@
 <w:ftr xmlns:wpc="http://schemas.microsoft.com/office/word/2010/wordprocessingCanvas" xmlns:cx="http://schemas.microsoft.com/office/drawing/2014/chartex" xmlns:cx1="http://schemas.microsoft.com/office/drawing/2015/9/8/chartex" xmlns:cx2="http://schemas.microsoft.com/office/drawing/2015/10/21/chartex" xmlns:cx3="http://schemas.microsoft.com/office/drawing/2016/5/9/chartex" xmlns:cx4="http://schemas.microsoft.com/office/drawing/2016/5/10/chartex" xmlns:cx5="http://schemas.microsoft.com/office/drawing/2016/5/11/chartex" xmlns:cx6="http://schemas.microsoft.com/office/drawing/2016/5/12/chartex" xmlns:cx7="http://schemas.microsoft.com/office/drawing/2016/5/13/chartex" xmlns:cx8="http://schemas.microsoft.com/office/drawing/2016/5/14/chartex" xmlns:mc="http://schemas.openxmlformats.org/markup-compatibility/2006" xmlns:aink="http://schemas.microsoft.com/office/drawing/2016/ink" xmlns:am3d="http://schemas.microsoft.com/office/drawing/2017/model3d" xmlns:o="urn:schemas-microsoft-com:office:office" xmlns:r="http://schemas.openxmlformats.org/officeDocument/2006/relationships" xmlns:m="http://schemas.openxmlformats.org/officeDocument/2006/math" xmlns:v="urn:schemas-microsoft-com:vml" xmlns:wp14="http://schemas.microsoft.com/office/word/2010/wordprocessingDrawing" xmlns:wp="http://schemas.openxmlformats.org/drawingml/2006/wordprocessingDrawing" xmlns:w10="urn:schemas-microsoft-com:office:word" xmlns:w="http://schemas.openxmlformats.org/wordprocessingml/2006/main" xmlns:w14="http://schemas.microsoft.com/office/word/2010/wordml" xmlns:w15="http://schemas.microsoft.com/office/word/2012/wordml" xmlns:w16cid="http://schemas.microsoft.com/office/word/2016/wordml/cid" xmlns:w16se="http://schemas.microsoft.com/office/word/2015/wordml/symex" xmlns:wpg="http://schemas.microsoft.com/office/word/2010/wordprocessingGroup" xmlns:wpi="http://schemas.microsoft.com/office/word/2010/wordprocessingInk" xmlns:wne="http://schemas.microsoft.com/office/word/2006/wordml" xmlns:wps="http://schemas.microsoft.com/office/word/2010/wordprocessingShape" mc:Ignorable="w14 w15 w16se w16cid wp14">
   <w:sdt>
     <w:sdtPr>
-      <w:id w:val="-1430886205"/>
+      <w:id w:val="1124194657"/>
       <w:docPartObj>
         <w:docPartGallery w:val="Page Numbers (Bottom of Page)"/>
         <w:docPartUnique/>
@@ -36575,6 +38992,7 @@
     <w:lsdException w:name="HTML Sample" w:semiHidden="1" w:unhideWhenUsed="1"/>
     <w:lsdException w:name="HTML Typewriter" w:semiHidden="1" w:unhideWhenUsed="1"/>
     <w:lsdException w:name="HTML Variable" w:semiHidden="1" w:unhideWhenUsed="1"/>
+    <w:lsdException w:name="Normal Table" w:semiHidden="1" w:unhideWhenUsed="1"/>
     <w:lsdException w:name="annotation subject" w:semiHidden="1" w:unhideWhenUsed="1"/>
     <w:lsdException w:name="No List" w:semiHidden="1" w:unhideWhenUsed="1"/>
     <w:lsdException w:name="Outline List 1" w:semiHidden="1" w:unhideWhenUsed="1"/>
@@ -36617,8 +39035,11 @@
     <w:lsdException w:name="Table Contemporary" w:semiHidden="1" w:unhideWhenUsed="1"/>
     <w:lsdException w:name="Table Elegant" w:semiHidden="1" w:unhideWhenUsed="1"/>
     <w:lsdException w:name="Table Professional" w:semiHidden="1" w:unhideWhenUsed="1"/>
+    <w:lsdException w:name="Table Subtle 1" w:semiHidden="1" w:unhideWhenUsed="1"/>
     <w:lsdException w:name="Table Subtle 2" w:semiHidden="1" w:unhideWhenUsed="1"/>
     <w:lsdException w:name="Table Web 1" w:semiHidden="1" w:unhideWhenUsed="1"/>
+    <w:lsdException w:name="Table Web 2" w:semiHidden="1" w:unhideWhenUsed="1"/>
+    <w:lsdException w:name="Table Web 3" w:semiHidden="1" w:unhideWhenUsed="1"/>
     <w:lsdException w:name="Balloon Text" w:semiHidden="1" w:unhideWhenUsed="1"/>
     <w:lsdException w:name="Table Grid" w:uiPriority="39"/>
     <w:lsdException w:name="Table Theme" w:semiHidden="1" w:unhideWhenUsed="1"/>
@@ -37139,6 +39560,16 @@
       <w:color w:val="2F5496" w:themeColor="accent1" w:themeShade="BF"/>
     </w:rPr>
   </w:style>
+  <w:style w:type="character" w:styleId="ac">
+    <w:name w:val="Placeholder Text"/>
+    <w:basedOn w:val="a0"/>
+    <w:uiPriority w:val="99"/>
+    <w:semiHidden/>
+    <w:rsid w:val="00A54BF1"/>
+    <w:rPr>
+      <w:color w:val="808080"/>
+    </w:rPr>
+  </w:style>
 </w:styles>
 </file>
 
@@ -37442,7 +39873,7 @@
 </file>
 
 <file path=customXml/itemProps1.xml><?xml version="1.0" encoding="utf-8"?>
-<ds:datastoreItem xmlns:ds="http://schemas.openxmlformats.org/officeDocument/2006/customXml" ds:itemID="{27913EDF-3E28-45B8-95BF-A9ADAD4D2844}">
+<ds:datastoreItem xmlns:ds="http://schemas.openxmlformats.org/officeDocument/2006/customXml" ds:itemID="{35ED13A7-A099-41F1-8165-66474E204D73}">
   <ds:schemaRefs>
     <ds:schemaRef ds:uri="http://schemas.openxmlformats.org/officeDocument/2006/bibliography"/>
   </ds:schemaRefs>

</xml_diff>

<commit_message>
parag3.2 - part 2
</commit_message>
<xml_diff>
--- a/вкр.docx
+++ b/вкр.docx
@@ -41,7 +41,7 @@
             <w:r>
               <w:rPr>
                 <w:rFonts w:ascii="Times New Roman" w:eastAsia="Times New Roman" w:hAnsi="Times New Roman" w:cs="Times New Roman"/>
-                <w:spacing w:val="20"/>
+                <w:spacing w:val="29"/>
                 <w:sz w:val="20"/>
                 <w:szCs w:val="20"/>
               </w:rPr>
@@ -51,7 +51,7 @@
             <w:r>
               <w:rPr>
                 <w:rFonts w:ascii="Times New Roman" w:eastAsia="Times New Roman" w:hAnsi="Times New Roman" w:cs="Times New Roman"/>
-                <w:spacing w:val="20"/>
+                <w:spacing w:val="29"/>
                 <w:sz w:val="20"/>
                 <w:szCs w:val="20"/>
               </w:rPr>
@@ -60,7 +60,7 @@
             <w:r>
               <w:rPr>
                 <w:rFonts w:ascii="Times New Roman" w:eastAsia="Times New Roman" w:hAnsi="Times New Roman" w:cs="Times New Roman"/>
-                <w:spacing w:val="480"/>
+                <w:spacing w:val="31"/>
                 <w:sz w:val="20"/>
                 <w:szCs w:val="20"/>
               </w:rPr>
@@ -86,6 +86,7 @@
               <w:rPr>
                 <w:rFonts w:ascii="Times New Roman" w:eastAsia="Times New Roman" w:hAnsi="Times New Roman" w:cs="Times New Roman"/>
                 <w:caps/>
+                <w:spacing w:val="11"/>
                 <w:sz w:val="16"/>
                 <w:szCs w:val="16"/>
               </w:rPr>
@@ -95,7 +96,7 @@
               <w:rPr>
                 <w:rFonts w:ascii="Times New Roman" w:eastAsia="Times New Roman" w:hAnsi="Times New Roman" w:cs="Times New Roman"/>
                 <w:caps/>
-                <w:spacing w:val="880"/>
+                <w:spacing w:val="6"/>
                 <w:sz w:val="16"/>
                 <w:szCs w:val="16"/>
               </w:rPr>
@@ -120,7 +121,7 @@
             <w:r>
               <w:rPr>
                 <w:rFonts w:ascii="Times New Roman" w:eastAsia="Times New Roman" w:hAnsi="Times New Roman" w:cs="Times New Roman"/>
-                <w:spacing w:val="40"/>
+                <w:spacing w:val="49"/>
                 <w:sz w:val="24"/>
                 <w:szCs w:val="24"/>
               </w:rPr>
@@ -129,7 +130,7 @@
             <w:r>
               <w:rPr>
                 <w:rFonts w:ascii="Times New Roman" w:eastAsia="Times New Roman" w:hAnsi="Times New Roman" w:cs="Times New Roman"/>
-                <w:spacing w:val="640"/>
+                <w:spacing w:val="18"/>
                 <w:sz w:val="24"/>
                 <w:szCs w:val="24"/>
               </w:rPr>
@@ -9923,7 +9924,6 @@
           <w:rFonts w:ascii="Times New Roman" w:hAnsi="Times New Roman" w:cs="Times New Roman"/>
           <w:sz w:val="28"/>
           <w:szCs w:val="28"/>
-          <w:lang w:val="en-US"/>
         </w:rPr>
         <w:t>13</w:t>
       </w:r>
@@ -25575,7 +25575,6 @@
           <w:rFonts w:ascii="Times New Roman" w:hAnsi="Times New Roman" w:cs="Times New Roman"/>
           <w:sz w:val="28"/>
           <w:szCs w:val="28"/>
-          <w:lang w:val="en-US"/>
         </w:rPr>
       </w:pPr>
       <m:oMath>
@@ -25606,7 +25605,6 @@
                 <w:rFonts w:ascii="Cambria Math" w:hAnsi="Cambria Math" w:cs="Times New Roman"/>
                 <w:sz w:val="28"/>
                 <w:szCs w:val="28"/>
-                <w:lang w:val="en-US"/>
               </w:rPr>
               <m:t>1</m:t>
             </m:r>
@@ -25617,7 +25615,6 @@
             <w:rFonts w:ascii="Cambria Math" w:hAnsi="Cambria Math" w:cs="Times New Roman"/>
             <w:sz w:val="28"/>
             <w:szCs w:val="28"/>
-            <w:lang w:val="en-US"/>
           </w:rPr>
           <m:t>=</m:t>
         </m:r>
@@ -25651,8 +25648,6 @@
               <m:sub/>
               <m:sup/>
               <m:e>
-                <w:bookmarkStart w:id="16" w:name="_GoBack"/>
-                <w:bookmarkEnd w:id="16"/>
                 <m:sSubSup>
                   <m:sSubSupPr>
                     <m:ctrlPr>
@@ -25690,7 +25685,6 @@
                         <w:rFonts w:ascii="Cambria Math" w:hAnsi="Cambria Math" w:cs="Times New Roman"/>
                         <w:sz w:val="28"/>
                         <w:szCs w:val="28"/>
-                        <w:lang w:val="en-US"/>
                       </w:rPr>
                       <m:t>1</m:t>
                     </m:r>
@@ -25701,7 +25695,6 @@
                     <w:rFonts w:ascii="Cambria Math" w:hAnsi="Cambria Math" w:cs="Times New Roman"/>
                     <w:sz w:val="28"/>
                     <w:szCs w:val="28"/>
-                    <w:lang w:val="en-US"/>
                   </w:rPr>
                   <m:t>×</m:t>
                 </m:r>
@@ -25742,7 +25735,6 @@
                         <w:rFonts w:ascii="Cambria Math" w:hAnsi="Cambria Math" w:cs="Times New Roman"/>
                         <w:sz w:val="28"/>
                         <w:szCs w:val="28"/>
-                        <w:lang w:val="en-US"/>
                       </w:rPr>
                       <m:t>1</m:t>
                     </m:r>
@@ -25767,7 +25759,6 @@
             <w:rFonts w:ascii="Cambria Math" w:hAnsi="Cambria Math" w:cs="Times New Roman"/>
             <w:sz w:val="28"/>
             <w:szCs w:val="28"/>
-            <w:lang w:val="en-US"/>
           </w:rPr>
           <m:t>×</m:t>
         </m:r>
@@ -25788,7 +25779,6 @@
                 <w:rFonts w:ascii="Cambria Math" w:hAnsi="Cambria Math" w:cs="Times New Roman"/>
                 <w:sz w:val="28"/>
                 <w:szCs w:val="28"/>
-                <w:lang w:val="en-US"/>
               </w:rPr>
               <m:t>1+</m:t>
             </m:r>
@@ -25807,7 +25797,6 @@
             <w:rFonts w:ascii="Cambria Math" w:hAnsi="Cambria Math" w:cs="Times New Roman"/>
             <w:sz w:val="28"/>
             <w:szCs w:val="28"/>
-            <w:lang w:val="en-US"/>
           </w:rPr>
           <m:t>×</m:t>
         </m:r>
@@ -25828,7 +25817,6 @@
                 <w:rFonts w:ascii="Cambria Math" w:hAnsi="Cambria Math" w:cs="Times New Roman"/>
                 <w:sz w:val="28"/>
                 <w:szCs w:val="28"/>
-                <w:lang w:val="en-US"/>
               </w:rPr>
               <m:t>1+</m:t>
             </m:r>
@@ -25847,16 +25835,625 @@
             <w:rFonts w:ascii="Cambria Math" w:hAnsi="Cambria Math" w:cs="Times New Roman"/>
             <w:sz w:val="28"/>
             <w:szCs w:val="28"/>
-            <w:lang w:val="en-US"/>
           </w:rPr>
-          <m:t>×12</m:t>
+          <m:t>×12,</m:t>
         </m:r>
+      </m:oMath>
+      <w:r>
+        <w:rPr>
+          <w:rFonts w:ascii="Times New Roman" w:eastAsiaTheme="minorEastAsia" w:hAnsi="Times New Roman" w:cs="Times New Roman"/>
+          <w:sz w:val="28"/>
+          <w:szCs w:val="28"/>
+        </w:rPr>
+        <w:t xml:space="preserve"> </w:t>
+      </w:r>
+      <w:r>
+        <w:rPr>
+          <w:rFonts w:ascii="Times New Roman" w:eastAsiaTheme="minorEastAsia" w:hAnsi="Times New Roman" w:cs="Times New Roman"/>
+          <w:sz w:val="28"/>
+          <w:szCs w:val="28"/>
+        </w:rPr>
+        <w:tab/>
+      </w:r>
+      <w:r>
+        <w:rPr>
+          <w:rFonts w:ascii="Times New Roman" w:eastAsiaTheme="minorEastAsia" w:hAnsi="Times New Roman" w:cs="Times New Roman"/>
+          <w:sz w:val="28"/>
+          <w:szCs w:val="28"/>
+        </w:rPr>
+        <w:tab/>
+      </w:r>
+      <w:r>
+        <w:rPr>
+          <w:rFonts w:ascii="Times New Roman" w:eastAsiaTheme="minorEastAsia" w:hAnsi="Times New Roman" w:cs="Times New Roman"/>
+          <w:sz w:val="28"/>
+          <w:szCs w:val="28"/>
+        </w:rPr>
+        <w:tab/>
+      </w:r>
+      <w:r>
+        <w:rPr>
+          <w:rFonts w:ascii="Times New Roman" w:eastAsiaTheme="minorEastAsia" w:hAnsi="Times New Roman" w:cs="Times New Roman"/>
+          <w:sz w:val="28"/>
+          <w:szCs w:val="28"/>
+        </w:rPr>
+        <w:tab/>
+      </w:r>
+      <w:r>
+        <w:rPr>
+          <w:rFonts w:ascii="Times New Roman" w:eastAsiaTheme="minorEastAsia" w:hAnsi="Times New Roman" w:cs="Times New Roman"/>
+          <w:sz w:val="28"/>
+          <w:szCs w:val="28"/>
+        </w:rPr>
+        <w:tab/>
+      </w:r>
+      <w:r>
+        <w:rPr>
+          <w:rFonts w:ascii="Times New Roman" w:eastAsiaTheme="minorEastAsia" w:hAnsi="Times New Roman" w:cs="Times New Roman"/>
+          <w:sz w:val="28"/>
+          <w:szCs w:val="28"/>
+        </w:rPr>
+        <w:tab/>
+        <w:t xml:space="preserve"> (2)</w:t>
+      </w:r>
+    </w:p>
+    <w:p>
+      <w:pPr>
+        <w:spacing w:after="0" w:line="360" w:lineRule="auto"/>
+        <w:ind w:firstLine="709"/>
+        <w:jc w:val="both"/>
+        <w:rPr>
+          <w:rFonts w:ascii="Times New Roman" w:hAnsi="Times New Roman" w:cs="Times New Roman"/>
+          <w:sz w:val="28"/>
+          <w:szCs w:val="28"/>
+        </w:rPr>
+      </w:pPr>
+    </w:p>
+    <w:p>
+      <w:pPr>
+        <w:spacing w:after="0" w:line="360" w:lineRule="auto"/>
+        <w:ind w:firstLine="709"/>
+        <w:jc w:val="both"/>
+        <w:rPr>
+          <w:rFonts w:ascii="Times New Roman" w:eastAsiaTheme="minorEastAsia" w:hAnsi="Times New Roman" w:cs="Times New Roman"/>
+          <w:sz w:val="28"/>
+          <w:szCs w:val="28"/>
+        </w:rPr>
+      </w:pPr>
+      <w:r>
+        <w:rPr>
+          <w:rFonts w:ascii="Times New Roman" w:hAnsi="Times New Roman" w:cs="Times New Roman"/>
+          <w:sz w:val="28"/>
+          <w:szCs w:val="28"/>
+        </w:rPr>
+        <w:t xml:space="preserve">где </w:t>
+      </w:r>
+      <m:oMath>
+        <m:sSubSup>
+          <m:sSubSupPr>
+            <m:ctrlPr>
+              <w:rPr>
+                <w:rFonts w:ascii="Cambria Math" w:hAnsi="Cambria Math" w:cs="Times New Roman"/>
+                <w:i/>
+                <w:sz w:val="28"/>
+                <w:szCs w:val="28"/>
+              </w:rPr>
+            </m:ctrlPr>
+          </m:sSubSupPr>
+          <m:e>
+            <m:r>
+              <w:rPr>
+                <w:rFonts w:ascii="Cambria Math" w:hAnsi="Cambria Math" w:cs="Times New Roman"/>
+                <w:sz w:val="28"/>
+                <w:szCs w:val="28"/>
+              </w:rPr>
+              <m:t>Z</m:t>
+            </m:r>
+          </m:e>
+          <m:sub>
+            <m:r>
+              <w:rPr>
+                <w:rFonts w:ascii="Cambria Math" w:hAnsi="Cambria Math" w:cs="Times New Roman"/>
+                <w:sz w:val="28"/>
+                <w:szCs w:val="28"/>
+              </w:rPr>
+              <m:t>i</m:t>
+            </m:r>
+          </m:sub>
+          <m:sup>
+            <m:r>
+              <w:rPr>
+                <w:rFonts w:ascii="Cambria Math" w:hAnsi="Cambria Math" w:cs="Times New Roman"/>
+                <w:sz w:val="28"/>
+                <w:szCs w:val="28"/>
+              </w:rPr>
+              <m:t>1</m:t>
+            </m:r>
+          </m:sup>
+        </m:sSubSup>
+      </m:oMath>
+      <w:r>
+        <w:rPr>
+          <w:rFonts w:ascii="Times New Roman" w:eastAsiaTheme="minorEastAsia" w:hAnsi="Times New Roman" w:cs="Times New Roman"/>
+          <w:sz w:val="28"/>
+          <w:szCs w:val="28"/>
+        </w:rPr>
+        <w:t xml:space="preserve"> — основная месячная заработная плата </w:t>
+      </w:r>
+      <w:proofErr w:type="spellStart"/>
+      <w:r>
+        <w:rPr>
+          <w:rFonts w:ascii="Times New Roman" w:eastAsiaTheme="minorEastAsia" w:hAnsi="Times New Roman" w:cs="Times New Roman"/>
+          <w:sz w:val="28"/>
+          <w:szCs w:val="28"/>
+          <w:lang w:val="en-US"/>
+        </w:rPr>
+        <w:t>i</w:t>
+      </w:r>
+      <w:proofErr w:type="spellEnd"/>
+      <w:r>
+        <w:rPr>
+          <w:rFonts w:ascii="Times New Roman" w:eastAsiaTheme="minorEastAsia" w:hAnsi="Times New Roman" w:cs="Times New Roman"/>
+          <w:sz w:val="28"/>
+          <w:szCs w:val="28"/>
+        </w:rPr>
+        <w:t>-го сотрудника, руб.;</w:t>
+      </w:r>
+    </w:p>
+    <w:p>
+      <w:pPr>
+        <w:spacing w:after="0" w:line="360" w:lineRule="auto"/>
+        <w:ind w:firstLine="1162"/>
+        <w:jc w:val="both"/>
+        <w:rPr>
+          <w:rFonts w:ascii="Times New Roman" w:eastAsiaTheme="minorEastAsia" w:hAnsi="Times New Roman" w:cs="Times New Roman"/>
+          <w:sz w:val="28"/>
+          <w:szCs w:val="28"/>
+        </w:rPr>
+      </w:pPr>
+      <m:oMath>
+        <m:sSubSup>
+          <m:sSubSupPr>
+            <m:ctrlPr>
+              <w:rPr>
+                <w:rFonts w:ascii="Cambria Math" w:hAnsi="Cambria Math" w:cs="Times New Roman"/>
+                <w:i/>
+                <w:sz w:val="28"/>
+                <w:szCs w:val="28"/>
+              </w:rPr>
+            </m:ctrlPr>
+          </m:sSubSupPr>
+          <m:e>
+            <m:r>
+              <w:rPr>
+                <w:rFonts w:ascii="Cambria Math" w:hAnsi="Cambria Math" w:cs="Times New Roman"/>
+                <w:sz w:val="28"/>
+                <w:szCs w:val="28"/>
+              </w:rPr>
+              <m:t>T</m:t>
+            </m:r>
+          </m:e>
+          <m:sub>
+            <m:r>
+              <w:rPr>
+                <w:rFonts w:ascii="Cambria Math" w:hAnsi="Cambria Math" w:cs="Times New Roman"/>
+                <w:sz w:val="28"/>
+                <w:szCs w:val="28"/>
+              </w:rPr>
+              <m:t>i</m:t>
+            </m:r>
+          </m:sub>
+          <m:sup>
+            <m:r>
+              <w:rPr>
+                <w:rFonts w:ascii="Cambria Math" w:hAnsi="Cambria Math" w:cs="Times New Roman"/>
+                <w:sz w:val="28"/>
+                <w:szCs w:val="28"/>
+              </w:rPr>
+              <m:t>1</m:t>
+            </m:r>
+          </m:sup>
+        </m:sSubSup>
+      </m:oMath>
+      <w:r>
+        <w:rPr>
+          <w:rFonts w:ascii="Times New Roman" w:eastAsiaTheme="minorEastAsia" w:hAnsi="Times New Roman" w:cs="Times New Roman"/>
+          <w:sz w:val="28"/>
+          <w:szCs w:val="28"/>
+        </w:rPr>
+        <w:t xml:space="preserve"> — месячные трудовые затраты </w:t>
+      </w:r>
+      <w:proofErr w:type="spellStart"/>
+      <w:r>
+        <w:rPr>
+          <w:rFonts w:ascii="Times New Roman" w:eastAsiaTheme="minorEastAsia" w:hAnsi="Times New Roman" w:cs="Times New Roman"/>
+          <w:sz w:val="28"/>
+          <w:szCs w:val="28"/>
+          <w:lang w:val="en-US"/>
+        </w:rPr>
+        <w:t>i</w:t>
+      </w:r>
+      <w:proofErr w:type="spellEnd"/>
+      <w:r>
+        <w:rPr>
+          <w:rFonts w:ascii="Times New Roman" w:eastAsiaTheme="minorEastAsia" w:hAnsi="Times New Roman" w:cs="Times New Roman"/>
+          <w:sz w:val="28"/>
+          <w:szCs w:val="28"/>
+        </w:rPr>
+        <w:t>-</w:t>
+      </w:r>
+      <w:r>
+        <w:rPr>
+          <w:rFonts w:ascii="Times New Roman" w:eastAsiaTheme="minorEastAsia" w:hAnsi="Times New Roman" w:cs="Times New Roman"/>
+          <w:sz w:val="28"/>
+          <w:szCs w:val="28"/>
+        </w:rPr>
+        <w:t>го сотрудника на решение задачи, человеко-дни;</w:t>
+      </w:r>
+    </w:p>
+    <w:p>
+      <w:pPr>
+        <w:spacing w:after="0" w:line="360" w:lineRule="auto"/>
+        <w:ind w:firstLine="1162"/>
+        <w:jc w:val="both"/>
+        <w:rPr>
+          <w:rFonts w:ascii="Times New Roman" w:eastAsiaTheme="minorEastAsia" w:hAnsi="Times New Roman" w:cs="Times New Roman"/>
+          <w:sz w:val="28"/>
+          <w:szCs w:val="28"/>
+        </w:rPr>
+      </w:pPr>
+      <m:oMath>
         <m:r>
           <w:rPr>
             <w:rFonts w:ascii="Cambria Math" w:hAnsi="Cambria Math" w:cs="Times New Roman"/>
             <w:sz w:val="28"/>
             <w:szCs w:val="28"/>
-            <w:lang w:val="en-US"/>
+          </w:rPr>
+          <m:t>Q</m:t>
+        </m:r>
+      </m:oMath>
+      <w:r>
+        <w:rPr>
+          <w:rFonts w:ascii="Times New Roman" w:eastAsiaTheme="minorEastAsia" w:hAnsi="Times New Roman" w:cs="Times New Roman"/>
+          <w:sz w:val="28"/>
+          <w:szCs w:val="28"/>
+        </w:rPr>
+        <w:t xml:space="preserve"> — </w:t>
+      </w:r>
+      <w:r>
+        <w:rPr>
+          <w:rFonts w:ascii="Times New Roman" w:eastAsiaTheme="minorEastAsia" w:hAnsi="Times New Roman" w:cs="Times New Roman"/>
+          <w:sz w:val="28"/>
+          <w:szCs w:val="28"/>
+        </w:rPr>
+        <w:t>среднее количество рабочих дней в месяц;</w:t>
+      </w:r>
+    </w:p>
+    <w:p>
+      <w:pPr>
+        <w:spacing w:after="0" w:line="360" w:lineRule="auto"/>
+        <w:ind w:firstLine="1162"/>
+        <w:jc w:val="both"/>
+        <w:rPr>
+          <w:rFonts w:ascii="Times New Roman" w:eastAsiaTheme="minorEastAsia" w:hAnsi="Times New Roman" w:cs="Times New Roman"/>
+          <w:sz w:val="28"/>
+          <w:szCs w:val="28"/>
+        </w:rPr>
+      </w:pPr>
+      <m:oMath>
+        <m:r>
+          <w:rPr>
+            <w:rFonts w:ascii="Cambria Math" w:hAnsi="Cambria Math" w:cs="Times New Roman"/>
+            <w:sz w:val="28"/>
+            <w:szCs w:val="28"/>
+          </w:rPr>
+          <m:t>α</m:t>
+        </m:r>
+      </m:oMath>
+      <w:r>
+        <w:rPr>
+          <w:rFonts w:ascii="Times New Roman" w:eastAsiaTheme="minorEastAsia" w:hAnsi="Times New Roman" w:cs="Times New Roman"/>
+          <w:sz w:val="28"/>
+          <w:szCs w:val="28"/>
+        </w:rPr>
+        <w:t xml:space="preserve"> — </w:t>
+      </w:r>
+      <w:r>
+        <w:rPr>
+          <w:rFonts w:ascii="Times New Roman" w:eastAsiaTheme="minorEastAsia" w:hAnsi="Times New Roman" w:cs="Times New Roman"/>
+          <w:sz w:val="28"/>
+          <w:szCs w:val="28"/>
+        </w:rPr>
+        <w:t>коэффициент накладных расходов;</w:t>
+      </w:r>
+    </w:p>
+    <w:p>
+      <w:pPr>
+        <w:spacing w:after="0" w:line="360" w:lineRule="auto"/>
+        <w:ind w:firstLine="1162"/>
+        <w:jc w:val="both"/>
+        <w:rPr>
+          <w:rFonts w:ascii="Times New Roman" w:eastAsiaTheme="minorEastAsia" w:hAnsi="Times New Roman" w:cs="Times New Roman"/>
+          <w:sz w:val="28"/>
+          <w:szCs w:val="28"/>
+        </w:rPr>
+      </w:pPr>
+      <m:oMath>
+        <m:r>
+          <w:rPr>
+            <w:rFonts w:ascii="Cambria Math" w:hAnsi="Cambria Math" w:cs="Times New Roman"/>
+            <w:sz w:val="28"/>
+            <w:szCs w:val="28"/>
+          </w:rPr>
+          <m:t>β</m:t>
+        </m:r>
+      </m:oMath>
+      <w:r>
+        <w:rPr>
+          <w:rFonts w:ascii="Times New Roman" w:eastAsiaTheme="minorEastAsia" w:hAnsi="Times New Roman" w:cs="Times New Roman"/>
+          <w:sz w:val="28"/>
+          <w:szCs w:val="28"/>
+        </w:rPr>
+        <w:t xml:space="preserve"> — </w:t>
+      </w:r>
+      <w:r>
+        <w:rPr>
+          <w:rFonts w:ascii="Times New Roman" w:eastAsiaTheme="minorEastAsia" w:hAnsi="Times New Roman" w:cs="Times New Roman"/>
+          <w:sz w:val="28"/>
+          <w:szCs w:val="28"/>
+        </w:rPr>
+        <w:t>коэффициент дополнительной заработной платы</w:t>
+      </w:r>
+      <w:r>
+        <w:rPr>
+          <w:rFonts w:ascii="Times New Roman" w:eastAsiaTheme="minorEastAsia" w:hAnsi="Times New Roman" w:cs="Times New Roman"/>
+          <w:sz w:val="28"/>
+          <w:szCs w:val="28"/>
+        </w:rPr>
+        <w:t>.</w:t>
+      </w:r>
+    </w:p>
+    <w:p>
+      <w:pPr>
+        <w:spacing w:after="0" w:line="360" w:lineRule="auto"/>
+        <w:ind w:firstLine="709"/>
+        <w:jc w:val="both"/>
+        <w:rPr>
+          <w:rFonts w:ascii="Times New Roman" w:hAnsi="Times New Roman" w:cs="Times New Roman"/>
+          <w:sz w:val="28"/>
+          <w:szCs w:val="28"/>
+        </w:rPr>
+      </w:pPr>
+      <w:r>
+        <w:rPr>
+          <w:rFonts w:ascii="Times New Roman" w:eastAsiaTheme="minorEastAsia" w:hAnsi="Times New Roman" w:cs="Times New Roman"/>
+          <w:sz w:val="28"/>
+          <w:szCs w:val="28"/>
+        </w:rPr>
+        <w:t xml:space="preserve">Для расчета </w:t>
+      </w:r>
+      <w:r>
+        <w:rPr>
+          <w:rFonts w:ascii="Times New Roman" w:hAnsi="Times New Roman" w:cs="Times New Roman"/>
+          <w:sz w:val="28"/>
+          <w:szCs w:val="28"/>
+        </w:rPr>
+        <w:t xml:space="preserve">годовых эксплуатационных затрат при </w:t>
+      </w:r>
+      <w:r>
+        <w:rPr>
+          <w:rFonts w:ascii="Times New Roman" w:hAnsi="Times New Roman" w:cs="Times New Roman"/>
+          <w:sz w:val="28"/>
+          <w:szCs w:val="28"/>
+        </w:rPr>
+        <w:t>машинной</w:t>
+      </w:r>
+      <w:r>
+        <w:rPr>
+          <w:rFonts w:ascii="Times New Roman" w:hAnsi="Times New Roman" w:cs="Times New Roman"/>
+          <w:sz w:val="28"/>
+          <w:szCs w:val="28"/>
+        </w:rPr>
+        <w:t xml:space="preserve"> обработке воспользуемся формулой (</w:t>
+      </w:r>
+      <w:r>
+        <w:rPr>
+          <w:rFonts w:ascii="Times New Roman" w:hAnsi="Times New Roman" w:cs="Times New Roman"/>
+          <w:sz w:val="28"/>
+          <w:szCs w:val="28"/>
+        </w:rPr>
+        <w:t>3</w:t>
+      </w:r>
+      <w:r>
+        <w:rPr>
+          <w:rFonts w:ascii="Times New Roman" w:hAnsi="Times New Roman" w:cs="Times New Roman"/>
+          <w:sz w:val="28"/>
+          <w:szCs w:val="28"/>
+        </w:rPr>
+        <w:t>):</w:t>
+      </w:r>
+    </w:p>
+    <w:p>
+      <w:pPr>
+        <w:spacing w:after="0" w:line="360" w:lineRule="auto"/>
+        <w:ind w:firstLine="709"/>
+        <w:jc w:val="both"/>
+        <w:rPr>
+          <w:rFonts w:ascii="Times New Roman" w:hAnsi="Times New Roman" w:cs="Times New Roman"/>
+          <w:sz w:val="28"/>
+          <w:szCs w:val="28"/>
+        </w:rPr>
+      </w:pPr>
+    </w:p>
+    <w:p>
+      <w:pPr>
+        <w:spacing w:after="0" w:line="360" w:lineRule="auto"/>
+        <w:ind w:firstLine="709"/>
+        <w:jc w:val="both"/>
+        <w:rPr>
+          <w:rFonts w:ascii="Times New Roman" w:hAnsi="Times New Roman" w:cs="Times New Roman"/>
+          <w:sz w:val="28"/>
+          <w:szCs w:val="28"/>
+        </w:rPr>
+      </w:pPr>
+      <m:oMath>
+        <m:sSub>
+          <m:sSubPr>
+            <m:ctrlPr>
+              <w:rPr>
+                <w:rFonts w:ascii="Cambria Math" w:hAnsi="Cambria Math" w:cs="Times New Roman"/>
+                <w:i/>
+                <w:sz w:val="28"/>
+                <w:szCs w:val="28"/>
+              </w:rPr>
+            </m:ctrlPr>
+          </m:sSubPr>
+          <m:e>
+            <m:r>
+              <w:rPr>
+                <w:rFonts w:ascii="Cambria Math" w:hAnsi="Cambria Math" w:cs="Times New Roman"/>
+                <w:sz w:val="28"/>
+                <w:szCs w:val="28"/>
+              </w:rPr>
+              <m:t>OC</m:t>
+            </m:r>
+          </m:e>
+          <m:sub>
+            <m:r>
+              <w:rPr>
+                <w:rFonts w:ascii="Cambria Math" w:hAnsi="Cambria Math" w:cs="Times New Roman"/>
+                <w:sz w:val="28"/>
+                <w:szCs w:val="28"/>
+              </w:rPr>
+              <m:t>2</m:t>
+            </m:r>
+          </m:sub>
+        </m:sSub>
+        <m:r>
+          <w:rPr>
+            <w:rFonts w:ascii="Cambria Math" w:hAnsi="Cambria Math" w:cs="Times New Roman"/>
+            <w:sz w:val="28"/>
+            <w:szCs w:val="28"/>
+          </w:rPr>
+          <m:t>=</m:t>
+        </m:r>
+        <m:sSub>
+          <m:sSubPr>
+            <m:ctrlPr>
+              <w:rPr>
+                <w:rFonts w:ascii="Cambria Math" w:hAnsi="Cambria Math" w:cs="Times New Roman"/>
+                <w:i/>
+                <w:sz w:val="28"/>
+                <w:szCs w:val="28"/>
+              </w:rPr>
+            </m:ctrlPr>
+          </m:sSubPr>
+          <m:e>
+            <m:r>
+              <w:rPr>
+                <w:rFonts w:ascii="Cambria Math" w:hAnsi="Cambria Math" w:cs="Times New Roman"/>
+                <w:sz w:val="28"/>
+                <w:szCs w:val="28"/>
+              </w:rPr>
+              <m:t>C</m:t>
+            </m:r>
+          </m:e>
+          <m:sub>
+            <m:r>
+              <w:rPr>
+                <w:rFonts w:ascii="Cambria Math" w:hAnsi="Cambria Math" w:cs="Times New Roman"/>
+                <w:sz w:val="28"/>
+                <w:szCs w:val="28"/>
+              </w:rPr>
+              <m:t>1</m:t>
+            </m:r>
+          </m:sub>
+        </m:sSub>
+        <m:r>
+          <w:rPr>
+            <w:rFonts w:ascii="Cambria Math" w:hAnsi="Cambria Math" w:cs="Times New Roman"/>
+            <w:sz w:val="28"/>
+            <w:szCs w:val="28"/>
+          </w:rPr>
+          <m:t>+</m:t>
+        </m:r>
+        <m:sSub>
+          <m:sSubPr>
+            <m:ctrlPr>
+              <w:rPr>
+                <w:rFonts w:ascii="Cambria Math" w:hAnsi="Cambria Math" w:cs="Times New Roman"/>
+                <w:i/>
+                <w:sz w:val="28"/>
+                <w:szCs w:val="28"/>
+              </w:rPr>
+            </m:ctrlPr>
+          </m:sSubPr>
+          <m:e>
+            <m:r>
+              <w:rPr>
+                <w:rFonts w:ascii="Cambria Math" w:hAnsi="Cambria Math" w:cs="Times New Roman"/>
+                <w:sz w:val="28"/>
+                <w:szCs w:val="28"/>
+              </w:rPr>
+              <m:t>C</m:t>
+            </m:r>
+          </m:e>
+          <m:sub>
+            <m:r>
+              <w:rPr>
+                <w:rFonts w:ascii="Cambria Math" w:hAnsi="Cambria Math" w:cs="Times New Roman"/>
+                <w:sz w:val="28"/>
+                <w:szCs w:val="28"/>
+              </w:rPr>
+              <m:t>2</m:t>
+            </m:r>
+          </m:sub>
+        </m:sSub>
+        <m:r>
+          <w:rPr>
+            <w:rFonts w:ascii="Cambria Math" w:hAnsi="Cambria Math" w:cs="Times New Roman"/>
+            <w:sz w:val="28"/>
+            <w:szCs w:val="28"/>
+          </w:rPr>
+          <m:t>+</m:t>
+        </m:r>
+        <m:sSub>
+          <m:sSubPr>
+            <m:ctrlPr>
+              <w:rPr>
+                <w:rFonts w:ascii="Cambria Math" w:hAnsi="Cambria Math" w:cs="Times New Roman"/>
+                <w:i/>
+                <w:sz w:val="28"/>
+                <w:szCs w:val="28"/>
+              </w:rPr>
+            </m:ctrlPr>
+          </m:sSubPr>
+          <m:e>
+            <m:r>
+              <w:rPr>
+                <w:rFonts w:ascii="Cambria Math" w:hAnsi="Cambria Math" w:cs="Times New Roman"/>
+                <w:sz w:val="28"/>
+                <w:szCs w:val="28"/>
+              </w:rPr>
+              <m:t>C</m:t>
+            </m:r>
+          </m:e>
+          <m:sub>
+            <m:r>
+              <w:rPr>
+                <w:rFonts w:ascii="Cambria Math" w:hAnsi="Cambria Math" w:cs="Times New Roman"/>
+                <w:sz w:val="28"/>
+                <w:szCs w:val="28"/>
+              </w:rPr>
+              <m:t>3</m:t>
+            </m:r>
+          </m:sub>
+        </m:sSub>
+        <m:r>
+          <w:rPr>
+            <w:rFonts w:ascii="Cambria Math" w:hAnsi="Cambria Math" w:cs="Times New Roman"/>
+            <w:sz w:val="28"/>
+            <w:szCs w:val="28"/>
           </w:rPr>
           <m:t>,</m:t>
         </m:r>
@@ -25866,7 +26463,6 @@
           <w:rFonts w:ascii="Times New Roman" w:eastAsiaTheme="minorEastAsia" w:hAnsi="Times New Roman" w:cs="Times New Roman"/>
           <w:sz w:val="28"/>
           <w:szCs w:val="28"/>
-          <w:lang w:val="en-US"/>
         </w:rPr>
         <w:t xml:space="preserve"> </w:t>
       </w:r>
@@ -25875,7 +26471,6 @@
           <w:rFonts w:ascii="Times New Roman" w:eastAsiaTheme="minorEastAsia" w:hAnsi="Times New Roman" w:cs="Times New Roman"/>
           <w:sz w:val="28"/>
           <w:szCs w:val="28"/>
-          <w:lang w:val="en-US"/>
         </w:rPr>
         <w:tab/>
       </w:r>
@@ -25884,7 +26479,6 @@
           <w:rFonts w:ascii="Times New Roman" w:eastAsiaTheme="minorEastAsia" w:hAnsi="Times New Roman" w:cs="Times New Roman"/>
           <w:sz w:val="28"/>
           <w:szCs w:val="28"/>
-          <w:lang w:val="en-US"/>
         </w:rPr>
         <w:tab/>
       </w:r>
@@ -25893,7 +26487,6 @@
           <w:rFonts w:ascii="Times New Roman" w:eastAsiaTheme="minorEastAsia" w:hAnsi="Times New Roman" w:cs="Times New Roman"/>
           <w:sz w:val="28"/>
           <w:szCs w:val="28"/>
-          <w:lang w:val="en-US"/>
         </w:rPr>
         <w:tab/>
       </w:r>
@@ -25902,7 +26495,6 @@
           <w:rFonts w:ascii="Times New Roman" w:eastAsiaTheme="minorEastAsia" w:hAnsi="Times New Roman" w:cs="Times New Roman"/>
           <w:sz w:val="28"/>
           <w:szCs w:val="28"/>
-          <w:lang w:val="en-US"/>
         </w:rPr>
         <w:tab/>
       </w:r>
@@ -25911,7 +26503,6 @@
           <w:rFonts w:ascii="Times New Roman" w:eastAsiaTheme="minorEastAsia" w:hAnsi="Times New Roman" w:cs="Times New Roman"/>
           <w:sz w:val="28"/>
           <w:szCs w:val="28"/>
-          <w:lang w:val="en-US"/>
         </w:rPr>
         <w:tab/>
       </w:r>
@@ -25920,10 +26511,33 @@
           <w:rFonts w:ascii="Times New Roman" w:eastAsiaTheme="minorEastAsia" w:hAnsi="Times New Roman" w:cs="Times New Roman"/>
           <w:sz w:val="28"/>
           <w:szCs w:val="28"/>
-          <w:lang w:val="en-US"/>
         </w:rPr>
         <w:tab/>
-        <w:t xml:space="preserve"> (2)</w:t>
+      </w:r>
+      <w:r>
+        <w:rPr>
+          <w:rFonts w:ascii="Times New Roman" w:eastAsiaTheme="minorEastAsia" w:hAnsi="Times New Roman" w:cs="Times New Roman"/>
+          <w:sz w:val="28"/>
+          <w:szCs w:val="28"/>
+        </w:rPr>
+        <w:tab/>
+      </w:r>
+      <w:r>
+        <w:rPr>
+          <w:rFonts w:ascii="Times New Roman" w:eastAsiaTheme="minorEastAsia" w:hAnsi="Times New Roman" w:cs="Times New Roman"/>
+          <w:sz w:val="28"/>
+          <w:szCs w:val="28"/>
+        </w:rPr>
+        <w:tab/>
+      </w:r>
+      <w:r>
+        <w:rPr>
+          <w:rFonts w:ascii="Times New Roman" w:eastAsiaTheme="minorEastAsia" w:hAnsi="Times New Roman" w:cs="Times New Roman"/>
+          <w:sz w:val="28"/>
+          <w:szCs w:val="28"/>
+        </w:rPr>
+        <w:tab/>
+        <w:t xml:space="preserve"> (3)</w:t>
       </w:r>
     </w:p>
     <w:p>
@@ -25944,7 +26558,7 @@
         <w:ind w:firstLine="709"/>
         <w:jc w:val="both"/>
         <w:rPr>
-          <w:rFonts w:ascii="Times New Roman" w:hAnsi="Times New Roman" w:cs="Times New Roman"/>
+          <w:rFonts w:ascii="Times New Roman" w:eastAsiaTheme="minorEastAsia" w:hAnsi="Times New Roman" w:cs="Times New Roman"/>
           <w:sz w:val="28"/>
           <w:szCs w:val="28"/>
         </w:rPr>
@@ -25957,17 +26571,195 @@
         </w:rPr>
         <w:t xml:space="preserve">где </w:t>
       </w:r>
-    </w:p>
-    <w:p>
-      <w:pPr>
-        <w:rPr>
-          <w:lang w:val="en-US"/>
-        </w:rPr>
-      </w:pPr>
-      <w:r>
-        <w:rPr>
-          <w:lang w:val="en-US"/>
-        </w:rPr>
+      <m:oMath>
+        <m:sSub>
+          <m:sSubPr>
+            <m:ctrlPr>
+              <w:rPr>
+                <w:rFonts w:ascii="Cambria Math" w:hAnsi="Cambria Math" w:cs="Times New Roman"/>
+                <w:i/>
+                <w:sz w:val="28"/>
+                <w:szCs w:val="28"/>
+              </w:rPr>
+            </m:ctrlPr>
+          </m:sSubPr>
+          <m:e>
+            <m:r>
+              <w:rPr>
+                <w:rFonts w:ascii="Cambria Math" w:hAnsi="Cambria Math" w:cs="Times New Roman"/>
+                <w:sz w:val="28"/>
+                <w:szCs w:val="28"/>
+              </w:rPr>
+              <m:t>C</m:t>
+            </m:r>
+          </m:e>
+          <m:sub>
+            <m:r>
+              <w:rPr>
+                <w:rFonts w:ascii="Cambria Math" w:hAnsi="Cambria Math" w:cs="Times New Roman"/>
+                <w:sz w:val="28"/>
+                <w:szCs w:val="28"/>
+              </w:rPr>
+              <m:t>1</m:t>
+            </m:r>
+          </m:sub>
+        </m:sSub>
+      </m:oMath>
+      <w:r>
+        <w:rPr>
+          <w:rFonts w:ascii="Times New Roman" w:eastAsiaTheme="minorEastAsia" w:hAnsi="Times New Roman" w:cs="Times New Roman"/>
+          <w:sz w:val="28"/>
+          <w:szCs w:val="28"/>
+        </w:rPr>
+        <w:t xml:space="preserve"> — </w:t>
+      </w:r>
+      <w:r>
+        <w:rPr>
+          <w:rFonts w:ascii="Times New Roman" w:eastAsiaTheme="minorEastAsia" w:hAnsi="Times New Roman" w:cs="Times New Roman"/>
+          <w:sz w:val="28"/>
+          <w:szCs w:val="28"/>
+        </w:rPr>
+        <w:t>годовые затраты машинного времени на решение задачи, руб.;</w:t>
+      </w:r>
+    </w:p>
+    <w:p>
+      <w:pPr>
+        <w:spacing w:after="0" w:line="360" w:lineRule="auto"/>
+        <w:ind w:firstLine="1162"/>
+        <w:jc w:val="both"/>
+        <w:rPr>
+          <w:rFonts w:ascii="Times New Roman" w:eastAsiaTheme="minorEastAsia" w:hAnsi="Times New Roman" w:cs="Times New Roman"/>
+          <w:sz w:val="28"/>
+          <w:szCs w:val="28"/>
+        </w:rPr>
+      </w:pPr>
+      <m:oMath>
+        <m:sSub>
+          <m:sSubPr>
+            <m:ctrlPr>
+              <w:rPr>
+                <w:rFonts w:ascii="Cambria Math" w:hAnsi="Cambria Math" w:cs="Times New Roman"/>
+                <w:i/>
+                <w:sz w:val="28"/>
+                <w:szCs w:val="28"/>
+              </w:rPr>
+            </m:ctrlPr>
+          </m:sSubPr>
+          <m:e>
+            <m:r>
+              <w:rPr>
+                <w:rFonts w:ascii="Cambria Math" w:hAnsi="Cambria Math" w:cs="Times New Roman"/>
+                <w:sz w:val="28"/>
+                <w:szCs w:val="28"/>
+              </w:rPr>
+              <m:t>C</m:t>
+            </m:r>
+          </m:e>
+          <m:sub>
+            <m:r>
+              <w:rPr>
+                <w:rFonts w:ascii="Cambria Math" w:hAnsi="Cambria Math" w:cs="Times New Roman"/>
+                <w:sz w:val="28"/>
+                <w:szCs w:val="28"/>
+              </w:rPr>
+              <m:t>2</m:t>
+            </m:r>
+          </m:sub>
+        </m:sSub>
+      </m:oMath>
+      <w:r>
+        <w:rPr>
+          <w:rFonts w:ascii="Times New Roman" w:eastAsiaTheme="minorEastAsia" w:hAnsi="Times New Roman" w:cs="Times New Roman"/>
+          <w:sz w:val="28"/>
+          <w:szCs w:val="28"/>
+        </w:rPr>
+        <w:t xml:space="preserve"> — г</w:t>
+      </w:r>
+      <w:r>
+        <w:rPr>
+          <w:rFonts w:ascii="Times New Roman" w:eastAsiaTheme="minorEastAsia" w:hAnsi="Times New Roman" w:cs="Times New Roman"/>
+          <w:sz w:val="28"/>
+          <w:szCs w:val="28"/>
+        </w:rPr>
+        <w:t>одовые затраты на заполнение документов, анализ и корректировку данных (ручные операции), руб.;</w:t>
+      </w:r>
+    </w:p>
+    <w:p>
+      <w:pPr>
+        <w:spacing w:after="0" w:line="360" w:lineRule="auto"/>
+        <w:ind w:firstLine="1162"/>
+        <w:jc w:val="both"/>
+        <w:rPr>
+          <w:rFonts w:ascii="Times New Roman" w:hAnsi="Times New Roman" w:cs="Times New Roman"/>
+          <w:sz w:val="28"/>
+          <w:szCs w:val="28"/>
+        </w:rPr>
+      </w:pPr>
+      <m:oMath>
+        <m:sSub>
+          <m:sSubPr>
+            <m:ctrlPr>
+              <w:rPr>
+                <w:rFonts w:ascii="Cambria Math" w:hAnsi="Cambria Math" w:cs="Times New Roman"/>
+                <w:i/>
+                <w:sz w:val="28"/>
+                <w:szCs w:val="28"/>
+              </w:rPr>
+            </m:ctrlPr>
+          </m:sSubPr>
+          <m:e>
+            <m:r>
+              <w:rPr>
+                <w:rFonts w:ascii="Cambria Math" w:hAnsi="Cambria Math" w:cs="Times New Roman"/>
+                <w:sz w:val="28"/>
+                <w:szCs w:val="28"/>
+              </w:rPr>
+              <m:t>C</m:t>
+            </m:r>
+          </m:e>
+          <m:sub>
+            <m:r>
+              <w:rPr>
+                <w:rFonts w:ascii="Cambria Math" w:hAnsi="Cambria Math" w:cs="Times New Roman"/>
+                <w:sz w:val="28"/>
+                <w:szCs w:val="28"/>
+              </w:rPr>
+              <m:t>3</m:t>
+            </m:r>
+          </m:sub>
+        </m:sSub>
+      </m:oMath>
+      <w:r>
+        <w:rPr>
+          <w:rFonts w:ascii="Times New Roman" w:eastAsiaTheme="minorEastAsia" w:hAnsi="Times New Roman" w:cs="Times New Roman"/>
+          <w:sz w:val="28"/>
+          <w:szCs w:val="28"/>
+        </w:rPr>
+        <w:t xml:space="preserve"> — </w:t>
+      </w:r>
+      <w:r>
+        <w:rPr>
+          <w:rFonts w:ascii="Times New Roman" w:eastAsiaTheme="minorEastAsia" w:hAnsi="Times New Roman" w:cs="Times New Roman"/>
+          <w:sz w:val="28"/>
+          <w:szCs w:val="28"/>
+        </w:rPr>
+        <w:t>годовые затраты на обучение персонала, адаптацию и настройку оборудования, руб.</w:t>
+      </w:r>
+    </w:p>
+    <w:p>
+      <w:pPr>
+        <w:spacing w:after="0" w:line="360" w:lineRule="auto"/>
+        <w:ind w:firstLine="709"/>
+        <w:jc w:val="both"/>
+        <w:rPr>
+          <w:rFonts w:ascii="Times New Roman" w:hAnsi="Times New Roman" w:cs="Times New Roman"/>
+          <w:sz w:val="28"/>
+          <w:szCs w:val="28"/>
+        </w:rPr>
+      </w:pPr>
+    </w:p>
+    <w:p>
+      <w:r>
         <w:br w:type="page"/>
       </w:r>
     </w:p>
@@ -25977,12 +26769,12 @@
         <w:ind w:firstLine="0"/>
         <w:jc w:val="center"/>
       </w:pPr>
-      <w:bookmarkStart w:id="17" w:name="_Toc35891749"/>
+      <w:bookmarkStart w:id="16" w:name="_Toc35891749"/>
       <w:r>
         <w:lastRenderedPageBreak/>
         <w:t>ЗАКЛЮЧЕНИЕ</w:t>
       </w:r>
-      <w:bookmarkEnd w:id="17"/>
+      <w:bookmarkEnd w:id="16"/>
     </w:p>
     <w:p>
       <w:pPr>
@@ -26032,12 +26824,12 @@
         <w:ind w:firstLine="0"/>
         <w:jc w:val="center"/>
       </w:pPr>
-      <w:bookmarkStart w:id="18" w:name="_Toc35891750"/>
+      <w:bookmarkStart w:id="17" w:name="_Toc35891750"/>
       <w:r>
         <w:lastRenderedPageBreak/>
         <w:t>СПИСОК ИСПОЛЬЗОВАННЫХ ИСТОЧНИКОВ</w:t>
       </w:r>
-      <w:bookmarkEnd w:id="18"/>
+      <w:bookmarkEnd w:id="17"/>
     </w:p>
     <w:p>
       <w:pPr>
@@ -26196,10 +26988,10 @@
           <w:szCs w:val="28"/>
         </w:rPr>
       </w:pPr>
-      <w:bookmarkStart w:id="19" w:name="_Ref35804541"/>
-      <w:bookmarkStart w:id="20" w:name="_Ref35797100"/>
-      <w:bookmarkStart w:id="21" w:name="_Ref35545881"/>
-      <w:bookmarkStart w:id="22" w:name="_Ref35544989"/>
+      <w:bookmarkStart w:id="18" w:name="_Ref35804541"/>
+      <w:bookmarkStart w:id="19" w:name="_Ref35797100"/>
+      <w:bookmarkStart w:id="20" w:name="_Ref35545881"/>
+      <w:bookmarkStart w:id="21" w:name="_Ref35544989"/>
       <w:r>
         <w:rPr>
           <w:rFonts w:ascii="Times New Roman" w:hAnsi="Times New Roman" w:cs="Times New Roman"/>
@@ -26240,7 +27032,7 @@
         </w:rPr>
         <w:t xml:space="preserve"> / Информационно-справочная система «Консультант Плюс».</w:t>
       </w:r>
-      <w:bookmarkEnd w:id="19"/>
+      <w:bookmarkEnd w:id="18"/>
     </w:p>
     <w:p>
       <w:pPr>
@@ -26257,7 +27049,7 @@
           <w:szCs w:val="28"/>
         </w:rPr>
       </w:pPr>
-      <w:bookmarkStart w:id="23" w:name="_Ref35870370"/>
+      <w:bookmarkStart w:id="22" w:name="_Ref35870370"/>
       <w:r>
         <w:rPr>
           <w:rFonts w:ascii="Times New Roman" w:hAnsi="Times New Roman" w:cs="Times New Roman"/>
@@ -26290,7 +27082,7 @@
         </w:rPr>
         <w:t xml:space="preserve"> / Информационно-справочная система «Консультант Плюс».</w:t>
       </w:r>
-      <w:bookmarkEnd w:id="23"/>
+      <w:bookmarkEnd w:id="22"/>
     </w:p>
     <w:p>
       <w:pPr>
@@ -26307,7 +27099,7 @@
           <w:szCs w:val="28"/>
         </w:rPr>
       </w:pPr>
-      <w:bookmarkStart w:id="24" w:name="_Ref35804501"/>
+      <w:bookmarkStart w:id="23" w:name="_Ref35804501"/>
       <w:r>
         <w:rPr>
           <w:rFonts w:ascii="Times New Roman" w:hAnsi="Times New Roman" w:cs="Times New Roman"/>
@@ -26316,8 +27108,8 @@
         </w:rPr>
         <w:t>Трудовой кодекс Российской Федерации от 30.12.2001 N 197-ФЗ (по состоянию на 27.12.2018) / Информационно-справочная система «Консультант Плюс».</w:t>
       </w:r>
-      <w:bookmarkEnd w:id="20"/>
-      <w:bookmarkEnd w:id="24"/>
+      <w:bookmarkEnd w:id="19"/>
+      <w:bookmarkEnd w:id="23"/>
     </w:p>
     <w:p>
       <w:pPr>
@@ -26334,7 +27126,7 @@
           <w:szCs w:val="28"/>
         </w:rPr>
       </w:pPr>
-      <w:bookmarkStart w:id="25" w:name="_Ref35796571"/>
+      <w:bookmarkStart w:id="24" w:name="_Ref35796571"/>
       <w:r>
         <w:rPr>
           <w:rFonts w:ascii="Times New Roman" w:hAnsi="Times New Roman" w:cs="Times New Roman"/>
@@ -26343,7 +27135,7 @@
         </w:rPr>
         <w:t>Федеральный закон от 08.11.2007 № 259-ФЗ (по состоянию на 30.10.2018) «Устав автомобильного транспорта и городского наземного электрического транспорта» / Информационно-справочная система «Консультант Плюс».</w:t>
       </w:r>
-      <w:bookmarkEnd w:id="25"/>
+      <w:bookmarkEnd w:id="24"/>
     </w:p>
     <w:p>
       <w:pPr>
@@ -26360,7 +27152,7 @@
           <w:szCs w:val="28"/>
         </w:rPr>
       </w:pPr>
-      <w:bookmarkStart w:id="26" w:name="_Ref35797110"/>
+      <w:bookmarkStart w:id="25" w:name="_Ref35797110"/>
       <w:r>
         <w:rPr>
           <w:rFonts w:ascii="Times New Roman" w:hAnsi="Times New Roman" w:cs="Times New Roman"/>
@@ -26385,7 +27177,7 @@
         </w:rPr>
         <w:t>стема «Консультант Плюс».</w:t>
       </w:r>
-      <w:bookmarkEnd w:id="26"/>
+      <w:bookmarkEnd w:id="25"/>
     </w:p>
     <w:p>
       <w:pPr>
@@ -26402,7 +27194,7 @@
           <w:szCs w:val="28"/>
         </w:rPr>
       </w:pPr>
-      <w:bookmarkStart w:id="27" w:name="_Ref35546165"/>
+      <w:bookmarkStart w:id="26" w:name="_Ref35546165"/>
       <w:r>
         <w:rPr>
           <w:rFonts w:ascii="Times New Roman" w:hAnsi="Times New Roman" w:cs="Times New Roman"/>
@@ -26443,9 +27235,9 @@
         </w:rPr>
         <w:t xml:space="preserve"> — Саратов: Ай Пи Эр Медиа, 2017. — 227 с.</w:t>
       </w:r>
-      <w:bookmarkStart w:id="28" w:name="_Ref35545915"/>
-      <w:bookmarkEnd w:id="21"/>
-      <w:bookmarkEnd w:id="27"/>
+      <w:bookmarkStart w:id="27" w:name="_Ref35545915"/>
+      <w:bookmarkEnd w:id="20"/>
+      <w:bookmarkEnd w:id="26"/>
     </w:p>
     <w:p>
       <w:pPr>
@@ -26462,8 +27254,8 @@
           <w:szCs w:val="28"/>
         </w:rPr>
       </w:pPr>
-      <w:bookmarkStart w:id="29" w:name="_Ref35707257"/>
-      <w:bookmarkStart w:id="30" w:name="_Ref35546157"/>
+      <w:bookmarkStart w:id="28" w:name="_Ref35707257"/>
+      <w:bookmarkStart w:id="29" w:name="_Ref35546157"/>
       <w:r>
         <w:rPr>
           <w:rFonts w:ascii="Times New Roman" w:hAnsi="Times New Roman" w:cs="Times New Roman"/>
@@ -26491,7 +27283,7 @@
         </w:rPr>
         <w:t>, 2019. — 210 с.</w:t>
       </w:r>
-      <w:bookmarkEnd w:id="29"/>
+      <w:bookmarkEnd w:id="28"/>
     </w:p>
     <w:p>
       <w:pPr>
@@ -26508,7 +27300,7 @@
           <w:szCs w:val="28"/>
         </w:rPr>
       </w:pPr>
-      <w:bookmarkStart w:id="31" w:name="_Ref35707158"/>
+      <w:bookmarkStart w:id="30" w:name="_Ref35707158"/>
       <w:proofErr w:type="spellStart"/>
       <w:r>
         <w:rPr>
@@ -26583,10 +27375,10 @@
         </w:rPr>
         <w:t>272 с.</w:t>
       </w:r>
-      <w:bookmarkEnd w:id="22"/>
-      <w:bookmarkEnd w:id="28"/>
+      <w:bookmarkEnd w:id="21"/>
+      <w:bookmarkEnd w:id="27"/>
+      <w:bookmarkEnd w:id="29"/>
       <w:bookmarkEnd w:id="30"/>
-      <w:bookmarkEnd w:id="31"/>
     </w:p>
     <w:p>
       <w:pPr>
@@ -26603,7 +27395,7 @@
           <w:szCs w:val="28"/>
         </w:rPr>
       </w:pPr>
-      <w:bookmarkStart w:id="32" w:name="_Ref35551305"/>
+      <w:bookmarkStart w:id="31" w:name="_Ref35551305"/>
       <w:proofErr w:type="spellStart"/>
       <w:r>
         <w:rPr>
@@ -26696,7 +27488,7 @@
         </w:rPr>
         <w:t xml:space="preserve"> 112 с.</w:t>
       </w:r>
-      <w:bookmarkEnd w:id="32"/>
+      <w:bookmarkEnd w:id="31"/>
     </w:p>
     <w:p>
       <w:pPr>
@@ -26713,8 +27505,8 @@
           <w:szCs w:val="28"/>
         </w:rPr>
       </w:pPr>
-      <w:bookmarkStart w:id="33" w:name="_Ref35727613"/>
-      <w:bookmarkStart w:id="34" w:name="_Ref35637354"/>
+      <w:bookmarkStart w:id="32" w:name="_Ref35727613"/>
+      <w:bookmarkStart w:id="33" w:name="_Ref35637354"/>
       <w:r>
         <w:rPr>
           <w:rFonts w:ascii="Times New Roman" w:hAnsi="Times New Roman" w:cs="Times New Roman"/>
@@ -26773,7 +27565,7 @@
         </w:rPr>
         <w:t>, 2019. — 385 с.</w:t>
       </w:r>
-      <w:bookmarkEnd w:id="33"/>
+      <w:bookmarkEnd w:id="32"/>
     </w:p>
     <w:p>
       <w:pPr>
@@ -26790,7 +27582,7 @@
           <w:szCs w:val="28"/>
         </w:rPr>
       </w:pPr>
-      <w:bookmarkStart w:id="35" w:name="_Ref35698489"/>
+      <w:bookmarkStart w:id="34" w:name="_Ref35698489"/>
       <w:r>
         <w:rPr>
           <w:rFonts w:ascii="Times New Roman" w:hAnsi="Times New Roman" w:cs="Times New Roman"/>
@@ -26807,8 +27599,8 @@
         </w:rPr>
         <w:t>Я. Управление качество. 2-е издание. Учебник — М.: Проспект, 2018. — 318 с.</w:t>
       </w:r>
+      <w:bookmarkEnd w:id="33"/>
       <w:bookmarkEnd w:id="34"/>
-      <w:bookmarkEnd w:id="35"/>
     </w:p>
     <w:p>
       <w:pPr>
@@ -26825,7 +27617,7 @@
           <w:szCs w:val="28"/>
         </w:rPr>
       </w:pPr>
-      <w:bookmarkStart w:id="36" w:name="_Ref35699015"/>
+      <w:bookmarkStart w:id="35" w:name="_Ref35699015"/>
       <w:r>
         <w:rPr>
           <w:rFonts w:ascii="Times New Roman" w:hAnsi="Times New Roman" w:cs="Times New Roman"/>
@@ -26852,7 +27644,7 @@
         </w:rPr>
         <w:t>, 2019. — 367 с.</w:t>
       </w:r>
-      <w:bookmarkEnd w:id="36"/>
+      <w:bookmarkEnd w:id="35"/>
     </w:p>
     <w:p>
       <w:pPr>
@@ -26869,8 +27661,8 @@
           <w:szCs w:val="28"/>
         </w:rPr>
       </w:pPr>
-      <w:bookmarkStart w:id="37" w:name="_Ref35635365"/>
-      <w:bookmarkStart w:id="38" w:name="_Ref35552338"/>
+      <w:bookmarkStart w:id="36" w:name="_Ref35635365"/>
+      <w:bookmarkStart w:id="37" w:name="_Ref35552338"/>
       <w:proofErr w:type="spellStart"/>
       <w:r>
         <w:rPr>
@@ -26951,7 +27743,7 @@
         </w:rPr>
         <w:t>, 2019 г. — 278 с.</w:t>
       </w:r>
-      <w:bookmarkEnd w:id="37"/>
+      <w:bookmarkEnd w:id="36"/>
     </w:p>
     <w:p>
       <w:pPr>
@@ -26968,7 +27760,7 @@
           <w:szCs w:val="28"/>
         </w:rPr>
       </w:pPr>
-      <w:bookmarkStart w:id="39" w:name="_Ref35635588"/>
+      <w:bookmarkStart w:id="38" w:name="_Ref35635588"/>
       <w:r>
         <w:rPr>
           <w:rFonts w:ascii="Times New Roman" w:hAnsi="Times New Roman" w:cs="Times New Roman"/>
@@ -27075,8 +27867,8 @@
         </w:rPr>
         <w:t>, 2019. — 289 с.</w:t>
       </w:r>
+      <w:bookmarkEnd w:id="37"/>
       <w:bookmarkEnd w:id="38"/>
-      <w:bookmarkEnd w:id="39"/>
     </w:p>
     <w:p>
       <w:pPr>
@@ -27093,8 +27885,8 @@
           <w:szCs w:val="28"/>
         </w:rPr>
       </w:pPr>
-      <w:bookmarkStart w:id="40" w:name="_Ref35727913"/>
-      <w:bookmarkStart w:id="41" w:name="_Ref35727677"/>
+      <w:bookmarkStart w:id="39" w:name="_Ref35727913"/>
+      <w:bookmarkStart w:id="40" w:name="_Ref35727677"/>
       <w:r>
         <w:rPr>
           <w:rFonts w:ascii="Times New Roman" w:hAnsi="Times New Roman" w:cs="Times New Roman"/>
@@ -27121,7 +27913,7 @@
         </w:rPr>
         <w:t>, 2019. — 469 с.</w:t>
       </w:r>
-      <w:bookmarkEnd w:id="40"/>
+      <w:bookmarkEnd w:id="39"/>
     </w:p>
     <w:p>
       <w:pPr>
@@ -27138,7 +27930,7 @@
           <w:szCs w:val="28"/>
         </w:rPr>
       </w:pPr>
-      <w:bookmarkStart w:id="42" w:name="_Ref35727842"/>
+      <w:bookmarkStart w:id="41" w:name="_Ref35727842"/>
       <w:proofErr w:type="spellStart"/>
       <w:r>
         <w:rPr>
@@ -27183,8 +27975,8 @@
         </w:rPr>
         <w:t>, 2019. — 282 с.</w:t>
       </w:r>
+      <w:bookmarkEnd w:id="40"/>
       <w:bookmarkEnd w:id="41"/>
-      <w:bookmarkEnd w:id="42"/>
     </w:p>
     <w:p>
       <w:pPr>
@@ -27201,7 +27993,7 @@
           <w:szCs w:val="28"/>
         </w:rPr>
       </w:pPr>
-      <w:bookmarkStart w:id="43" w:name="_Ref35634243"/>
+      <w:bookmarkStart w:id="42" w:name="_Ref35634243"/>
       <w:r>
         <w:rPr>
           <w:rFonts w:ascii="Times New Roman" w:hAnsi="Times New Roman" w:cs="Times New Roman"/>
@@ -27268,7 +28060,7 @@
         </w:rPr>
         <w:t>— 544 с.</w:t>
       </w:r>
-      <w:bookmarkEnd w:id="43"/>
+      <w:bookmarkEnd w:id="42"/>
     </w:p>
     <w:p>
       <w:pPr>
@@ -27285,7 +28077,7 @@
           <w:szCs w:val="28"/>
         </w:rPr>
       </w:pPr>
-      <w:bookmarkStart w:id="44" w:name="_Ref35693316"/>
+      <w:bookmarkStart w:id="43" w:name="_Ref35693316"/>
       <w:r>
         <w:rPr>
           <w:rFonts w:ascii="Times New Roman" w:hAnsi="Times New Roman" w:cs="Times New Roman"/>
@@ -27327,7 +28119,7 @@
         </w:rPr>
         <w:t>М.: Издательские решения, 2019. — 90 с.</w:t>
       </w:r>
-      <w:bookmarkEnd w:id="44"/>
+      <w:bookmarkEnd w:id="43"/>
     </w:p>
     <w:p>
       <w:pPr>
@@ -27344,7 +28136,7 @@
           <w:szCs w:val="28"/>
         </w:rPr>
       </w:pPr>
-      <w:bookmarkStart w:id="45" w:name="_Ref35724210"/>
+      <w:bookmarkStart w:id="44" w:name="_Ref35724210"/>
       <w:proofErr w:type="spellStart"/>
       <w:r>
         <w:rPr>
@@ -27363,7 +28155,7 @@
         </w:rPr>
         <w:t xml:space="preserve"> Л.С. Теория организации. — М.: Флинта, 2017 — 201 с.</w:t>
       </w:r>
-      <w:bookmarkEnd w:id="45"/>
+      <w:bookmarkEnd w:id="44"/>
     </w:p>
     <w:p>
       <w:pPr>
@@ -27380,7 +28172,7 @@
           <w:szCs w:val="28"/>
         </w:rPr>
       </w:pPr>
-      <w:bookmarkStart w:id="46" w:name="_Ref35726367"/>
+      <w:bookmarkStart w:id="45" w:name="_Ref35726367"/>
       <w:r>
         <w:rPr>
           <w:rFonts w:ascii="Times New Roman" w:hAnsi="Times New Roman" w:cs="Times New Roman"/>
@@ -27389,7 +28181,7 @@
         </w:rPr>
         <w:t>Румянцева З.П. Общее управление организацией. Теория и практика. — М.: ИНФРА-М, 2015. — 304 с.</w:t>
       </w:r>
-      <w:bookmarkEnd w:id="46"/>
+      <w:bookmarkEnd w:id="45"/>
     </w:p>
     <w:p>
       <w:pPr>
@@ -27406,7 +28198,7 @@
           <w:szCs w:val="28"/>
         </w:rPr>
       </w:pPr>
-      <w:bookmarkStart w:id="47" w:name="_Ref35707640"/>
+      <w:bookmarkStart w:id="46" w:name="_Ref35707640"/>
       <w:r>
         <w:rPr>
           <w:rFonts w:ascii="Times New Roman" w:hAnsi="Times New Roman" w:cs="Times New Roman"/>
@@ -27416,7 +28208,7 @@
         <w:lastRenderedPageBreak/>
         <w:t>Рыбаков М.Ю. Бизнес-процессы: как их описать, отладить и внедрить. Практикум. — М.: Михаил Рыбаков и Партнеры, 2019. — 392 с.</w:t>
       </w:r>
-      <w:bookmarkEnd w:id="47"/>
+      <w:bookmarkEnd w:id="46"/>
     </w:p>
     <w:p>
       <w:pPr>
@@ -27433,7 +28225,7 @@
           <w:szCs w:val="28"/>
         </w:rPr>
       </w:pPr>
-      <w:bookmarkStart w:id="48" w:name="_Ref35640981"/>
+      <w:bookmarkStart w:id="47" w:name="_Ref35640981"/>
       <w:r>
         <w:rPr>
           <w:rFonts w:ascii="Times New Roman" w:hAnsi="Times New Roman" w:cs="Times New Roman"/>
@@ -27486,7 +28278,7 @@
         </w:rPr>
         <w:t>П. Методы менеджмента качества. Процессный подход. — М.: ИНФРА-М, 2019. — 441 с.</w:t>
       </w:r>
-      <w:bookmarkEnd w:id="48"/>
+      <w:bookmarkEnd w:id="47"/>
     </w:p>
     <w:p>
       <w:pPr>
@@ -27503,7 +28295,7 @@
           <w:szCs w:val="28"/>
         </w:rPr>
       </w:pPr>
-      <w:bookmarkStart w:id="49" w:name="_Ref35637010"/>
+      <w:bookmarkStart w:id="48" w:name="_Ref35637010"/>
       <w:r>
         <w:rPr>
           <w:rFonts w:ascii="Times New Roman" w:hAnsi="Times New Roman" w:cs="Times New Roman"/>
@@ -27536,7 +28328,7 @@
         </w:rPr>
         <w:t xml:space="preserve"> — Саратов: Профобразование, 2020. — 165 с.</w:t>
       </w:r>
-      <w:bookmarkEnd w:id="49"/>
+      <w:bookmarkEnd w:id="48"/>
     </w:p>
     <w:p>
       <w:pPr>
@@ -27553,7 +28345,7 @@
           <w:szCs w:val="28"/>
         </w:rPr>
       </w:pPr>
-      <w:bookmarkStart w:id="50" w:name="_Ref35702781"/>
+      <w:bookmarkStart w:id="49" w:name="_Ref35702781"/>
       <w:proofErr w:type="spellStart"/>
       <w:r>
         <w:rPr>
@@ -27606,7 +28398,7 @@
         </w:rPr>
         <w:t>, 2020. — 342 с.</w:t>
       </w:r>
-      <w:bookmarkEnd w:id="50"/>
+      <w:bookmarkEnd w:id="49"/>
     </w:p>
     <w:p>
       <w:pPr>
@@ -27623,7 +28415,7 @@
           <w:szCs w:val="28"/>
         </w:rPr>
       </w:pPr>
-      <w:bookmarkStart w:id="51" w:name="_Ref35640174"/>
+      <w:bookmarkStart w:id="50" w:name="_Ref35640174"/>
       <w:r>
         <w:rPr>
           <w:rFonts w:ascii="Times New Roman" w:hAnsi="Times New Roman" w:cs="Times New Roman"/>
@@ -27658,7 +28450,7 @@
         </w:rPr>
         <w:t>, 2016. — 146 с.</w:t>
       </w:r>
-      <w:bookmarkEnd w:id="51"/>
+      <w:bookmarkEnd w:id="50"/>
     </w:p>
     <w:p>
       <w:pPr>
@@ -27675,7 +28467,7 @@
           <w:szCs w:val="28"/>
         </w:rPr>
       </w:pPr>
-      <w:bookmarkStart w:id="52" w:name="_Ref35796434"/>
+      <w:bookmarkStart w:id="51" w:name="_Ref35796434"/>
       <w:r>
         <w:rPr>
           <w:rFonts w:ascii="Times New Roman" w:hAnsi="Times New Roman" w:cs="Times New Roman"/>
@@ -27684,7 +28476,7 @@
         </w:rPr>
         <w:t>Цуканова О.А. Методология и инструментарий моделирования бизнес-процессов. — СПб.: Университет ИТМО, 2015. — 100 с.</w:t>
       </w:r>
-      <w:bookmarkEnd w:id="52"/>
+      <w:bookmarkEnd w:id="51"/>
     </w:p>
     <w:p>
       <w:pPr>
@@ -27701,7 +28493,7 @@
           <w:szCs w:val="28"/>
         </w:rPr>
       </w:pPr>
-      <w:bookmarkStart w:id="53" w:name="_Ref35689473"/>
+      <w:bookmarkStart w:id="52" w:name="_Ref35689473"/>
       <w:proofErr w:type="spellStart"/>
       <w:r>
         <w:rPr>
@@ -27774,7 +28566,7 @@
         </w:rPr>
         <w:t>, 2019. — 330 с.</w:t>
       </w:r>
-      <w:bookmarkEnd w:id="53"/>
+      <w:bookmarkEnd w:id="52"/>
     </w:p>
     <w:p>
       <w:pPr>
@@ -27791,7 +28583,7 @@
           <w:szCs w:val="28"/>
         </w:rPr>
       </w:pPr>
-      <w:bookmarkStart w:id="54" w:name="_Ref35695428"/>
+      <w:bookmarkStart w:id="53" w:name="_Ref35695428"/>
       <w:r>
         <w:rPr>
           <w:rFonts w:ascii="Times New Roman" w:hAnsi="Times New Roman" w:cs="Times New Roman"/>
@@ -27808,7 +28600,7 @@
         </w:rPr>
         <w:t>В. Автоматизация бизнес-процессов в логистике. — СПб.: Питер, 2016. — 464 с.</w:t>
       </w:r>
-      <w:bookmarkEnd w:id="54"/>
+      <w:bookmarkEnd w:id="53"/>
     </w:p>
     <w:p>
       <w:pPr>
@@ -27825,7 +28617,7 @@
           <w:szCs w:val="28"/>
         </w:rPr>
       </w:pPr>
-      <w:bookmarkStart w:id="55" w:name="_Ref35797489"/>
+      <w:bookmarkStart w:id="54" w:name="_Ref35797489"/>
       <w:r>
         <w:rPr>
           <w:rFonts w:ascii="Times New Roman" w:hAnsi="Times New Roman" w:cs="Times New Roman"/>
@@ -27916,7 +28708,7 @@
         </w:rPr>
         <w:t>).</w:t>
       </w:r>
-      <w:bookmarkEnd w:id="55"/>
+      <w:bookmarkEnd w:id="54"/>
     </w:p>
     <w:p>
       <w:pPr>
@@ -27933,8 +28725,8 @@
           <w:szCs w:val="28"/>
         </w:rPr>
       </w:pPr>
-      <w:bookmarkStart w:id="56" w:name="_Ref35806307"/>
-      <w:bookmarkStart w:id="57" w:name="_Ref35723396"/>
+      <w:bookmarkStart w:id="55" w:name="_Ref35806307"/>
+      <w:bookmarkStart w:id="56" w:name="_Ref35723396"/>
       <w:r>
         <w:rPr>
           <w:rFonts w:ascii="Times New Roman" w:hAnsi="Times New Roman" w:cs="Times New Roman"/>
@@ -27999,7 +28791,7 @@
         </w:rPr>
         <w:t xml:space="preserve"> (дата посещения: 19.03.2020)</w:t>
       </w:r>
-      <w:bookmarkEnd w:id="56"/>
+      <w:bookmarkEnd w:id="55"/>
     </w:p>
     <w:p>
       <w:pPr>
@@ -28016,7 +28808,7 @@
           <w:szCs w:val="28"/>
         </w:rPr>
       </w:pPr>
-      <w:bookmarkStart w:id="58" w:name="_Ref35806232"/>
+      <w:bookmarkStart w:id="57" w:name="_Ref35806232"/>
       <w:r>
         <w:rPr>
           <w:rFonts w:ascii="Times New Roman" w:hAnsi="Times New Roman" w:cs="Times New Roman"/>
@@ -28083,8 +28875,8 @@
         </w:rPr>
         <w:t>.03.2020)</w:t>
       </w:r>
+      <w:bookmarkEnd w:id="56"/>
       <w:bookmarkEnd w:id="57"/>
-      <w:bookmarkEnd w:id="58"/>
     </w:p>
     <w:p>
       <w:pPr>
@@ -28101,7 +28893,7 @@
           <w:szCs w:val="28"/>
         </w:rPr>
       </w:pPr>
-      <w:bookmarkStart w:id="59" w:name="_Ref35723761"/>
+      <w:bookmarkStart w:id="58" w:name="_Ref35723761"/>
       <w:r>
         <w:rPr>
           <w:rFonts w:ascii="Times New Roman" w:hAnsi="Times New Roman" w:cs="Times New Roman"/>
@@ -28228,7 +29020,7 @@
         </w:rPr>
         <w:t>.03.2020)</w:t>
       </w:r>
-      <w:bookmarkEnd w:id="59"/>
+      <w:bookmarkEnd w:id="58"/>
     </w:p>
     <w:p>
       <w:pPr>
@@ -34695,6 +35487,17 @@
         <w:t>»</w:t>
       </w:r>
     </w:p>
+    <w:p>
+      <w:pPr>
+        <w:spacing w:after="0" w:line="360" w:lineRule="auto"/>
+        <w:jc w:val="center"/>
+        <w:rPr>
+          <w:rFonts w:ascii="Times New Roman" w:hAnsi="Times New Roman" w:cs="Times New Roman"/>
+          <w:sz w:val="28"/>
+          <w:szCs w:val="28"/>
+        </w:rPr>
+      </w:pPr>
+    </w:p>
     <w:tbl>
       <w:tblPr>
         <w:tblStyle w:val="aa"/>
@@ -35283,6 +36086,54 @@
     <w:p>
       <w:pPr>
         <w:spacing w:after="0" w:line="360" w:lineRule="auto"/>
+        <w:jc w:val="center"/>
+        <w:rPr>
+          <w:rFonts w:ascii="Times New Roman" w:hAnsi="Times New Roman" w:cs="Times New Roman"/>
+          <w:sz w:val="28"/>
+          <w:szCs w:val="28"/>
+        </w:rPr>
+      </w:pPr>
+      <w:r>
+        <w:rPr>
+          <w:rFonts w:ascii="Times New Roman" w:hAnsi="Times New Roman" w:cs="Times New Roman"/>
+          <w:sz w:val="28"/>
+          <w:szCs w:val="28"/>
+        </w:rPr>
+        <w:lastRenderedPageBreak/>
+        <w:t xml:space="preserve">Приложение </w:t>
+      </w:r>
+      <w:r>
+        <w:rPr>
+          <w:rFonts w:ascii="Times New Roman" w:hAnsi="Times New Roman" w:cs="Times New Roman"/>
+          <w:sz w:val="28"/>
+          <w:szCs w:val="28"/>
+        </w:rPr>
+        <w:t>Ж</w:t>
+      </w:r>
+    </w:p>
+    <w:p>
+      <w:pPr>
+        <w:spacing w:after="0" w:line="360" w:lineRule="auto"/>
+        <w:jc w:val="center"/>
+        <w:rPr>
+          <w:rFonts w:ascii="Times New Roman" w:hAnsi="Times New Roman" w:cs="Times New Roman"/>
+          <w:sz w:val="28"/>
+          <w:szCs w:val="28"/>
+        </w:rPr>
+      </w:pPr>
+      <w:r>
+        <w:rPr>
+          <w:rFonts w:ascii="Times New Roman" w:hAnsi="Times New Roman" w:cs="Times New Roman"/>
+          <w:sz w:val="28"/>
+          <w:szCs w:val="28"/>
+        </w:rPr>
+        <w:t>Формулы расчета показателей экономической эффективности</w:t>
+      </w:r>
+    </w:p>
+    <w:p>
+      <w:pPr>
+        <w:spacing w:after="0" w:line="360" w:lineRule="auto"/>
+        <w:ind w:firstLine="709"/>
         <w:jc w:val="both"/>
         <w:rPr>
           <w:rFonts w:ascii="Times New Roman" w:hAnsi="Times New Roman" w:cs="Times New Roman"/>
@@ -35290,6 +36141,20 @@
           <w:szCs w:val="28"/>
         </w:rPr>
       </w:pPr>
+    </w:p>
+    <w:p>
+      <w:pPr>
+        <w:spacing w:after="0" w:line="360" w:lineRule="auto"/>
+        <w:ind w:firstLine="709"/>
+        <w:jc w:val="both"/>
+        <w:rPr>
+          <w:rFonts w:ascii="Times New Roman" w:hAnsi="Times New Roman" w:cs="Times New Roman"/>
+          <w:sz w:val="28"/>
+          <w:szCs w:val="28"/>
+        </w:rPr>
+      </w:pPr>
+      <w:bookmarkStart w:id="59" w:name="_GoBack"/>
+      <w:bookmarkEnd w:id="59"/>
     </w:p>
     <w:sectPr>
       <w:footerReference w:type="default" r:id="rId22"/>
@@ -39873,7 +40738,7 @@
 </file>
 
 <file path=customXml/itemProps1.xml><?xml version="1.0" encoding="utf-8"?>
-<ds:datastoreItem xmlns:ds="http://schemas.openxmlformats.org/officeDocument/2006/customXml" ds:itemID="{35ED13A7-A099-41F1-8165-66474E204D73}">
+<ds:datastoreItem xmlns:ds="http://schemas.openxmlformats.org/officeDocument/2006/customXml" ds:itemID="{BE247172-D00D-4A40-8853-24CB1B878295}">
   <ds:schemaRefs>
     <ds:schemaRef ds:uri="http://schemas.openxmlformats.org/officeDocument/2006/bibliography"/>
   </ds:schemaRefs>

</xml_diff>